<commit_message>
Added 2 functions (summ Sin and Cos  Znakoperemenniy Nechetniy)
</commit_message>
<xml_diff>
--- a/Функции.docx
+++ b/Функции.docx
@@ -171,21 +171,7 @@
                       <w:rFonts w:ascii="Cambria Math" w:hAnsi="Cambria Math" w:cs="Times New Roman"/>
                       <w:lang w:val="en-US"/>
                     </w:rPr>
-                    <m:t>(</m:t>
-                  </m:r>
-                  <m:r>
-                    <w:rPr>
-                      <w:rFonts w:ascii="Cambria Math" w:hAnsi="Cambria Math" w:cs="Times New Roman"/>
-                      <w:lang w:val="en-US"/>
-                    </w:rPr>
-                    <m:t>n</m:t>
-                  </m:r>
-                  <m:r>
-                    <w:rPr>
-                      <w:rFonts w:ascii="Cambria Math" w:hAnsi="Cambria Math" w:cs="Times New Roman"/>
-                      <w:lang w:val="en-US"/>
-                    </w:rPr>
-                    <m:t>φ)</m:t>
+                    <m:t>(nφ)</m:t>
                   </m:r>
                 </m:e>
               </m:func>
@@ -375,14 +361,7 @@
           <w:rFonts w:ascii="Times New Roman" w:hAnsi="Times New Roman" w:cs="Times New Roman"/>
           <w:lang w:val="en-US"/>
         </w:rPr>
-        <w:t>2</w:t>
-      </w:r>
-      <w:r>
-        <w:rPr>
-          <w:rFonts w:ascii="Times New Roman" w:hAnsi="Times New Roman" w:cs="Times New Roman"/>
-          <w:lang w:val="en-US"/>
-        </w:rPr>
-        <w:t xml:space="preserve">: </w:t>
+        <w:t xml:space="preserve">2: </w:t>
       </w:r>
       <w:proofErr w:type="spellStart"/>
       <w:r>
@@ -520,35 +499,7 @@
                       <w:rFonts w:ascii="Cambria Math" w:hAnsi="Cambria Math" w:cs="Times New Roman"/>
                       <w:lang w:val="en-US"/>
                     </w:rPr>
-                    <m:t>(</m:t>
-                  </m:r>
-                  <m:r>
-                    <w:rPr>
-                      <w:rFonts w:ascii="Cambria Math" w:hAnsi="Cambria Math" w:cs="Times New Roman"/>
-                      <w:lang w:val="en-US"/>
-                    </w:rPr>
-                    <m:t>(2</m:t>
-                  </m:r>
-                  <m:r>
-                    <w:rPr>
-                      <w:rFonts w:ascii="Cambria Math" w:hAnsi="Cambria Math" w:cs="Times New Roman"/>
-                      <w:lang w:val="en-US"/>
-                    </w:rPr>
-                    <m:t>n</m:t>
-                  </m:r>
-                  <m:r>
-                    <w:rPr>
-                      <w:rFonts w:ascii="Cambria Math" w:hAnsi="Cambria Math" w:cs="Times New Roman"/>
-                      <w:lang w:val="en-US"/>
-                    </w:rPr>
-                    <m:t>-1)</m:t>
-                  </m:r>
-                  <m:r>
-                    <w:rPr>
-                      <w:rFonts w:ascii="Cambria Math" w:hAnsi="Cambria Math" w:cs="Times New Roman"/>
-                      <w:lang w:val="en-US"/>
-                    </w:rPr>
-                    <m:t>φ)</m:t>
+                    <m:t>((2n-1)φ)</m:t>
                   </m:r>
                 </m:e>
               </m:func>
@@ -652,26 +603,21 @@
         <w:spacing w:line="360" w:lineRule="auto"/>
         <w:rPr>
           <w:rFonts w:ascii="Times New Roman" w:hAnsi="Times New Roman" w:cs="Times New Roman"/>
-        </w:rPr>
-      </w:pPr>
-      <w:r>
-        <w:rPr>
-          <w:rFonts w:ascii="Times New Roman" w:hAnsi="Times New Roman" w:cs="Times New Roman"/>
-          <w:lang w:val="en-US"/>
-        </w:rPr>
-        <w:t>3</w:t>
-      </w:r>
-      <w:r>
-        <w:rPr>
-          <w:rFonts w:ascii="Times New Roman" w:hAnsi="Times New Roman" w:cs="Times New Roman"/>
-          <w:lang w:val="en-US"/>
-        </w:rPr>
-        <w:t xml:space="preserve">: </w:t>
-      </w:r>
-      <w:proofErr w:type="spellStart"/>
-      <w:r>
-        <w:rPr>
-          <w:rFonts w:ascii="Times New Roman" w:hAnsi="Times New Roman" w:cs="Times New Roman"/>
+          <w:lang w:val="en-US"/>
+        </w:rPr>
+      </w:pPr>
+      <w:r>
+        <w:rPr>
+          <w:rFonts w:ascii="Times New Roman" w:hAnsi="Times New Roman" w:cs="Times New Roman"/>
+          <w:lang w:val="en-US"/>
+        </w:rPr>
+        <w:t xml:space="preserve">3: </w:t>
+      </w:r>
+      <w:proofErr w:type="spellStart"/>
+      <w:r>
+        <w:rPr>
+          <w:rFonts w:ascii="Times New Roman" w:hAnsi="Times New Roman" w:cs="Times New Roman"/>
+          <w:lang w:val="en-US"/>
         </w:rPr>
         <w:t>summSinDiv</w:t>
       </w:r>
@@ -983,14 +929,7 @@
           <w:rFonts w:ascii="Times New Roman" w:hAnsi="Times New Roman" w:cs="Times New Roman"/>
           <w:lang w:val="en-US"/>
         </w:rPr>
-        <w:t>4</w:t>
-      </w:r>
-      <w:r>
-        <w:rPr>
-          <w:rFonts w:ascii="Times New Roman" w:hAnsi="Times New Roman" w:cs="Times New Roman"/>
-          <w:lang w:val="en-US"/>
-        </w:rPr>
-        <w:t xml:space="preserve">: </w:t>
+        <w:t xml:space="preserve">4: </w:t>
       </w:r>
       <w:proofErr w:type="spellStart"/>
       <w:r>
@@ -1142,21 +1081,7 @@
                       <w:rFonts w:ascii="Cambria Math" w:hAnsi="Cambria Math" w:cs="Times New Roman"/>
                       <w:lang w:val="en-US"/>
                     </w:rPr>
-                    <m:t>((n</m:t>
-                  </m:r>
-                  <m:r>
-                    <w:rPr>
-                      <w:rFonts w:ascii="Cambria Math" w:hAnsi="Cambria Math" w:cs="Times New Roman"/>
-                      <w:lang w:val="en-US"/>
-                    </w:rPr>
-                    <m:t>+</m:t>
-                  </m:r>
-                  <m:r>
-                    <w:rPr>
-                      <w:rFonts w:ascii="Cambria Math" w:hAnsi="Cambria Math" w:cs="Times New Roman"/>
-                      <w:lang w:val="en-US"/>
-                    </w:rPr>
-                    <m:t>1)φ)</m:t>
+                    <m:t>((n+1)φ)</m:t>
                   </m:r>
                 </m:e>
               </m:func>
@@ -1217,14 +1142,7 @@
           <w:rFonts w:ascii="Times New Roman" w:hAnsi="Times New Roman" w:cs="Times New Roman"/>
           <w:lang w:val="en-US"/>
         </w:rPr>
-        <w:t>5</w:t>
-      </w:r>
-      <w:r>
-        <w:rPr>
-          <w:rFonts w:ascii="Times New Roman" w:hAnsi="Times New Roman" w:cs="Times New Roman"/>
-          <w:lang w:val="en-US"/>
-        </w:rPr>
-        <w:t xml:space="preserve">: </w:t>
+        <w:t xml:space="preserve">5: </w:t>
       </w:r>
       <w:proofErr w:type="spellStart"/>
       <w:r>
@@ -1369,14 +1287,7 @@
           <w:rFonts w:ascii="Times New Roman" w:hAnsi="Times New Roman" w:cs="Times New Roman"/>
           <w:lang w:val="en-US"/>
         </w:rPr>
-        <w:t>6</w:t>
-      </w:r>
-      <w:r>
-        <w:rPr>
-          <w:rFonts w:ascii="Times New Roman" w:hAnsi="Times New Roman" w:cs="Times New Roman"/>
-          <w:lang w:val="en-US"/>
-        </w:rPr>
-        <w:t xml:space="preserve">: </w:t>
+        <w:t xml:space="preserve">6: </w:t>
       </w:r>
       <w:proofErr w:type="spellStart"/>
       <w:r>
@@ -1426,14 +1337,7 @@
           <w:rFonts w:ascii="Times New Roman" w:hAnsi="Times New Roman" w:cs="Times New Roman"/>
           <w:lang w:val="en-US"/>
         </w:rPr>
-        <w:t>(n*fi);</w:t>
-      </w:r>
-      <w:r>
-        <w:rPr>
-          <w:rFonts w:ascii="Times New Roman" w:hAnsi="Times New Roman" w:cs="Times New Roman"/>
-          <w:lang w:val="en-US"/>
-        </w:rPr>
-        <w:t xml:space="preserve"> </w:t>
+        <w:t xml:space="preserve">(n*fi); </w:t>
       </w:r>
       <w:proofErr w:type="spellStart"/>
       <w:r>
@@ -1449,14 +1353,7 @@
           <w:rFonts w:ascii="Times New Roman" w:hAnsi="Times New Roman" w:cs="Times New Roman"/>
           <w:lang w:val="en-US"/>
         </w:rPr>
-        <w:t xml:space="preserve">[n-1] </w:t>
-      </w:r>
-      <w:r>
-        <w:rPr>
-          <w:rFonts w:ascii="Times New Roman" w:hAnsi="Times New Roman" w:cs="Times New Roman"/>
-          <w:lang w:val="en-US"/>
-        </w:rPr>
-        <w:t xml:space="preserve">+ </w:t>
+        <w:t xml:space="preserve">[n-1] + </w:t>
       </w:r>
       <w:proofErr w:type="spellStart"/>
       <w:r>
@@ -1602,14 +1499,7 @@
           <w:rFonts w:ascii="Times New Roman" w:hAnsi="Times New Roman" w:cs="Times New Roman"/>
           <w:lang w:val="en-US"/>
         </w:rPr>
-        <w:t>7</w:t>
-      </w:r>
-      <w:r>
-        <w:rPr>
-          <w:rFonts w:ascii="Times New Roman" w:hAnsi="Times New Roman" w:cs="Times New Roman"/>
-          <w:lang w:val="en-US"/>
-        </w:rPr>
-        <w:t xml:space="preserve">: </w:t>
+        <w:t xml:space="preserve">7: </w:t>
       </w:r>
       <w:proofErr w:type="spellStart"/>
       <w:r>
@@ -1844,14 +1734,7 @@
           <w:rFonts w:ascii="Times New Roman" w:hAnsi="Times New Roman" w:cs="Times New Roman"/>
           <w:lang w:val="en-US"/>
         </w:rPr>
-        <w:t>8</w:t>
-      </w:r>
-      <w:r>
-        <w:rPr>
-          <w:rFonts w:ascii="Times New Roman" w:hAnsi="Times New Roman" w:cs="Times New Roman"/>
-          <w:lang w:val="en-US"/>
-        </w:rPr>
-        <w:t xml:space="preserve">: </w:t>
+        <w:t xml:space="preserve">8: </w:t>
       </w:r>
       <w:proofErr w:type="spellStart"/>
       <w:r>
@@ -2023,28 +1906,7 @@
                       <w:rFonts w:ascii="Cambria Math" w:hAnsi="Cambria Math" w:cs="Times New Roman"/>
                       <w:lang w:val="en-US"/>
                     </w:rPr>
-                    <m:t>((2n</m:t>
-                  </m:r>
-                  <m:r>
-                    <w:rPr>
-                      <w:rFonts w:ascii="Cambria Math" w:hAnsi="Cambria Math" w:cs="Times New Roman"/>
-                      <w:lang w:val="en-US"/>
-                    </w:rPr>
-                    <m:t>+</m:t>
-                  </m:r>
-                  <m:r>
-                    <w:rPr>
-                      <w:rFonts w:ascii="Cambria Math" w:hAnsi="Cambria Math" w:cs="Times New Roman"/>
-                      <w:lang w:val="en-US"/>
-                    </w:rPr>
-                    <m:t>1)φ)</m:t>
-                  </m:r>
-                  <m:r>
-                    <w:rPr>
-                      <w:rFonts w:ascii="Cambria Math" w:hAnsi="Cambria Math" w:cs="Times New Roman"/>
-                      <w:lang w:val="en-US"/>
-                    </w:rPr>
-                    <m:t>]</m:t>
+                    <m:t>((2n+1)φ)]</m:t>
                   </m:r>
                 </m:e>
               </m:func>
@@ -2066,16 +1928,7 @@
           <w:rFonts w:ascii="Times New Roman" w:hAnsi="Times New Roman" w:cs="Times New Roman"/>
           <w:lang w:val="en-US"/>
         </w:rPr>
-        <w:t>9</w:t>
-      </w:r>
-      <w:bookmarkStart w:id="0" w:name="_GoBack"/>
-      <w:bookmarkEnd w:id="0"/>
-      <w:r>
-        <w:rPr>
-          <w:rFonts w:ascii="Times New Roman" w:hAnsi="Times New Roman" w:cs="Times New Roman"/>
-          <w:lang w:val="en-US"/>
-        </w:rPr>
-        <w:t xml:space="preserve">: </w:t>
+        <w:t xml:space="preserve">9: </w:t>
       </w:r>
       <w:proofErr w:type="spellStart"/>
       <w:r>
@@ -2148,7 +2001,7 @@
       <w:pPr>
         <w:spacing w:line="360" w:lineRule="auto"/>
         <w:rPr>
-          <w:rFonts w:ascii="Times New Roman" w:hAnsi="Times New Roman" w:cs="Times New Roman"/>
+          <w:rFonts w:ascii="Times New Roman" w:eastAsiaTheme="minorEastAsia" w:hAnsi="Times New Roman" w:cs="Times New Roman"/>
           <w:lang w:val="en-US"/>
         </w:rPr>
       </w:pPr>
@@ -2268,6 +2121,580 @@
           </m:f>
         </m:oMath>
       </m:oMathPara>
+    </w:p>
+    <w:p>
+      <w:pPr>
+        <w:spacing w:line="360" w:lineRule="auto"/>
+        <w:rPr>
+          <w:rFonts w:ascii="Times New Roman" w:hAnsi="Times New Roman" w:cs="Times New Roman"/>
+          <w:lang w:val="en-US"/>
+        </w:rPr>
+      </w:pPr>
+      <w:r>
+        <w:rPr>
+          <w:rFonts w:ascii="Times New Roman" w:hAnsi="Times New Roman" w:cs="Times New Roman"/>
+          <w:lang w:val="en-US"/>
+        </w:rPr>
+        <w:t>10</w:t>
+      </w:r>
+      <w:r>
+        <w:rPr>
+          <w:rFonts w:ascii="Times New Roman" w:hAnsi="Times New Roman" w:cs="Times New Roman"/>
+          <w:lang w:val="en-US"/>
+        </w:rPr>
+        <w:t xml:space="preserve">: </w:t>
+      </w:r>
+      <w:proofErr w:type="spellStart"/>
+      <w:r>
+        <w:rPr>
+          <w:rFonts w:ascii="Times New Roman" w:hAnsi="Times New Roman" w:cs="Times New Roman"/>
+          <w:lang w:val="en-US"/>
+        </w:rPr>
+        <w:t>summSinNechetZnakoPeremen</w:t>
+      </w:r>
+      <w:proofErr w:type="spellEnd"/>
+    </w:p>
+    <w:p>
+      <w:pPr>
+        <w:spacing w:line="360" w:lineRule="auto"/>
+        <w:rPr>
+          <w:rFonts w:ascii="Times New Roman" w:hAnsi="Times New Roman" w:cs="Times New Roman"/>
+          <w:lang w:val="en-US"/>
+        </w:rPr>
+      </w:pPr>
+      <w:proofErr w:type="spellStart"/>
+      <w:r>
+        <w:rPr>
+          <w:rFonts w:ascii="Times New Roman" w:hAnsi="Times New Roman" w:cs="Times New Roman"/>
+          <w:lang w:val="en-US"/>
+        </w:rPr>
+        <w:t>massPQ</w:t>
+      </w:r>
+      <w:proofErr w:type="spellEnd"/>
+      <w:r>
+        <w:rPr>
+          <w:rFonts w:ascii="Times New Roman" w:hAnsi="Times New Roman" w:cs="Times New Roman"/>
+          <w:lang w:val="en-US"/>
+        </w:rPr>
+        <w:t xml:space="preserve">[n-1] </w:t>
+      </w:r>
+      <w:r>
+        <w:rPr>
+          <w:rFonts w:ascii="Times New Roman" w:hAnsi="Times New Roman" w:cs="Times New Roman"/>
+          <w:lang w:val="en-US"/>
+        </w:rPr>
+        <w:t xml:space="preserve">- </w:t>
+      </w:r>
+      <w:proofErr w:type="spellStart"/>
+      <w:r>
+        <w:rPr>
+          <w:rFonts w:ascii="Times New Roman" w:hAnsi="Times New Roman" w:cs="Times New Roman"/>
+          <w:lang w:val="en-US"/>
+        </w:rPr>
+        <w:t>Math.sin</w:t>
+      </w:r>
+      <w:proofErr w:type="spellEnd"/>
+      <w:r>
+        <w:rPr>
+          <w:rFonts w:ascii="Times New Roman" w:hAnsi="Times New Roman" w:cs="Times New Roman"/>
+          <w:lang w:val="en-US"/>
+        </w:rPr>
+        <w:t>((2*n-</w:t>
+      </w:r>
+      <w:proofErr w:type="gramStart"/>
+      <w:r>
+        <w:rPr>
+          <w:rFonts w:ascii="Times New Roman" w:hAnsi="Times New Roman" w:cs="Times New Roman"/>
+          <w:lang w:val="en-US"/>
+        </w:rPr>
+        <w:t>1)*</w:t>
+      </w:r>
+      <w:proofErr w:type="gramEnd"/>
+      <w:r>
+        <w:rPr>
+          <w:rFonts w:ascii="Times New Roman" w:hAnsi="Times New Roman" w:cs="Times New Roman"/>
+          <w:lang w:val="en-US"/>
+        </w:rPr>
+        <w:t>fi);</w:t>
+      </w:r>
+      <w:r>
+        <w:rPr>
+          <w:rFonts w:ascii="Times New Roman" w:hAnsi="Times New Roman" w:cs="Times New Roman"/>
+          <w:lang w:val="en-US"/>
+        </w:rPr>
+        <w:t xml:space="preserve"> </w:t>
+      </w:r>
+      <w:r>
+        <w:rPr>
+          <w:rFonts w:ascii="Times New Roman" w:hAnsi="Times New Roman" w:cs="Times New Roman"/>
+          <w:lang w:val="en-US"/>
+        </w:rPr>
+        <w:t xml:space="preserve"> </w:t>
+      </w:r>
+      <w:proofErr w:type="spellStart"/>
+      <w:r>
+        <w:rPr>
+          <w:rFonts w:ascii="Times New Roman" w:hAnsi="Times New Roman" w:cs="Times New Roman"/>
+          <w:lang w:val="en-US"/>
+        </w:rPr>
+        <w:t>massPQ</w:t>
+      </w:r>
+      <w:proofErr w:type="spellEnd"/>
+      <w:r>
+        <w:rPr>
+          <w:rFonts w:ascii="Times New Roman" w:hAnsi="Times New Roman" w:cs="Times New Roman"/>
+          <w:lang w:val="en-US"/>
+        </w:rPr>
+        <w:t xml:space="preserve">[n-1] + </w:t>
+      </w:r>
+      <w:proofErr w:type="spellStart"/>
+      <w:r>
+        <w:rPr>
+          <w:rFonts w:ascii="Times New Roman" w:hAnsi="Times New Roman" w:cs="Times New Roman"/>
+          <w:lang w:val="en-US"/>
+        </w:rPr>
+        <w:t>Math.sin</w:t>
+      </w:r>
+      <w:proofErr w:type="spellEnd"/>
+      <w:r>
+        <w:rPr>
+          <w:rFonts w:ascii="Times New Roman" w:hAnsi="Times New Roman" w:cs="Times New Roman"/>
+          <w:lang w:val="en-US"/>
+        </w:rPr>
+        <w:t>((2*n-1)*fi)</w:t>
+      </w:r>
+      <w:r>
+        <w:rPr>
+          <w:rFonts w:ascii="Times New Roman" w:hAnsi="Times New Roman" w:cs="Times New Roman"/>
+          <w:lang w:val="en-US"/>
+        </w:rPr>
+        <w:t>;</w:t>
+      </w:r>
+    </w:p>
+    <w:p>
+      <w:pPr>
+        <w:spacing w:line="360" w:lineRule="auto"/>
+        <w:rPr>
+          <w:rFonts w:ascii="Times New Roman" w:eastAsiaTheme="minorEastAsia" w:hAnsi="Times New Roman" w:cs="Times New Roman"/>
+          <w:lang w:val="en-US"/>
+        </w:rPr>
+      </w:pPr>
+      <m:oMathPara>
+        <m:oMath>
+          <m:nary>
+            <m:naryPr>
+              <m:chr m:val="∑"/>
+              <m:limLoc m:val="undOvr"/>
+              <m:ctrlPr>
+                <w:rPr>
+                  <w:rFonts w:ascii="Cambria Math" w:eastAsiaTheme="minorEastAsia" w:hAnsi="Cambria Math" w:cs="Times New Roman"/>
+                  <w:i/>
+                  <w:lang w:val="en-US"/>
+                </w:rPr>
+              </m:ctrlPr>
+            </m:naryPr>
+            <m:sub>
+              <m:r>
+                <w:rPr>
+                  <w:rFonts w:ascii="Cambria Math" w:eastAsiaTheme="minorEastAsia" w:hAnsi="Cambria Math" w:cs="Times New Roman"/>
+                  <w:lang w:val="en-US"/>
+                </w:rPr>
+                <m:t>n=1</m:t>
+              </m:r>
+            </m:sub>
+            <m:sup>
+              <m:r>
+                <w:rPr>
+                  <w:rFonts w:ascii="Cambria Math" w:eastAsiaTheme="minorEastAsia" w:hAnsi="Cambria Math" w:cs="Times New Roman"/>
+                  <w:lang w:val="en-US"/>
+                </w:rPr>
+                <m:t>kol</m:t>
+              </m:r>
+            </m:sup>
+            <m:e>
+              <m:sSup>
+                <m:sSupPr>
+                  <m:ctrlPr>
+                    <w:rPr>
+                      <w:rFonts w:ascii="Cambria Math" w:hAnsi="Cambria Math" w:cs="Times New Roman"/>
+                      <w:i/>
+                      <w:lang w:eastAsia="ru-RU"/>
+                    </w:rPr>
+                  </m:ctrlPr>
+                </m:sSupPr>
+                <m:e>
+                  <m:r>
+                    <w:rPr>
+                      <w:rFonts w:ascii="Cambria Math" w:hAnsi="Cambria Math" w:cs="Times New Roman"/>
+                      <w:lang w:eastAsia="ru-RU"/>
+                    </w:rPr>
+                    <m:t>(-1)</m:t>
+                  </m:r>
+                </m:e>
+                <m:sup>
+                  <m:r>
+                    <w:rPr>
+                      <w:rFonts w:ascii="Cambria Math" w:hAnsi="Cambria Math" w:cs="Times New Roman"/>
+                      <w:lang w:val="en-US" w:eastAsia="ru-RU"/>
+                    </w:rPr>
+                    <m:t>n</m:t>
+                  </m:r>
+                  <m:r>
+                    <w:rPr>
+                      <w:rFonts w:ascii="Cambria Math" w:hAnsi="Cambria Math" w:cs="Times New Roman"/>
+                      <w:lang w:eastAsia="ru-RU"/>
+                    </w:rPr>
+                    <m:t>+1</m:t>
+                  </m:r>
+                </m:sup>
+              </m:sSup>
+              <m:func>
+                <m:funcPr>
+                  <m:ctrlPr>
+                    <w:rPr>
+                      <w:rFonts w:ascii="Cambria Math" w:hAnsi="Cambria Math" w:cs="Times New Roman"/>
+                      <w:i/>
+                      <w:lang w:val="en-US"/>
+                    </w:rPr>
+                  </m:ctrlPr>
+                </m:funcPr>
+                <m:fName>
+                  <m:r>
+                    <m:rPr>
+                      <m:sty m:val="p"/>
+                    </m:rPr>
+                    <w:rPr>
+                      <w:rFonts w:ascii="Cambria Math" w:hAnsi="Cambria Math" w:cs="Times New Roman"/>
+                      <w:lang w:val="en-US"/>
+                    </w:rPr>
+                    <m:t>sin</m:t>
+                  </m:r>
+                </m:fName>
+                <m:e>
+                  <m:r>
+                    <w:rPr>
+                      <w:rFonts w:ascii="Cambria Math" w:hAnsi="Cambria Math" w:cs="Times New Roman"/>
+                      <w:lang w:val="en-US"/>
+                    </w:rPr>
+                    <m:t>((2n-1)φ)</m:t>
+                  </m:r>
+                </m:e>
+              </m:func>
+            </m:e>
+          </m:nary>
+        </m:oMath>
+      </m:oMathPara>
+    </w:p>
+    <w:p>
+      <w:pPr>
+        <w:spacing w:line="360" w:lineRule="auto"/>
+        <w:rPr>
+          <w:rFonts w:ascii="Times New Roman" w:hAnsi="Times New Roman" w:cs="Times New Roman"/>
+          <w:lang w:val="en-US"/>
+        </w:rPr>
+      </w:pPr>
+      <w:r>
+        <w:rPr>
+          <w:rFonts w:ascii="Times New Roman" w:hAnsi="Times New Roman" w:cs="Times New Roman"/>
+          <w:lang w:val="en-US"/>
+        </w:rPr>
+        <w:t>1</w:t>
+      </w:r>
+      <w:r>
+        <w:rPr>
+          <w:rFonts w:ascii="Times New Roman" w:hAnsi="Times New Roman" w:cs="Times New Roman"/>
+          <w:lang w:val="en-US"/>
+        </w:rPr>
+        <w:t>1</w:t>
+      </w:r>
+      <w:r>
+        <w:rPr>
+          <w:rFonts w:ascii="Times New Roman" w:hAnsi="Times New Roman" w:cs="Times New Roman"/>
+          <w:lang w:val="en-US"/>
+        </w:rPr>
+        <w:t xml:space="preserve">: </w:t>
+      </w:r>
+      <w:proofErr w:type="spellStart"/>
+      <w:r>
+        <w:rPr>
+          <w:rFonts w:ascii="Times New Roman" w:hAnsi="Times New Roman" w:cs="Times New Roman"/>
+          <w:lang w:val="en-US"/>
+        </w:rPr>
+        <w:t>summ</w:t>
+      </w:r>
+      <w:r>
+        <w:rPr>
+          <w:rFonts w:ascii="Times New Roman" w:hAnsi="Times New Roman" w:cs="Times New Roman"/>
+          <w:lang w:val="en-US"/>
+        </w:rPr>
+        <w:t>Cos</w:t>
+      </w:r>
+      <w:r>
+        <w:rPr>
+          <w:rFonts w:ascii="Times New Roman" w:hAnsi="Times New Roman" w:cs="Times New Roman"/>
+          <w:lang w:val="en-US"/>
+        </w:rPr>
+        <w:t>NechetZnakoPeremen</w:t>
+      </w:r>
+      <w:proofErr w:type="spellEnd"/>
+    </w:p>
+    <w:p>
+      <w:pPr>
+        <w:spacing w:line="360" w:lineRule="auto"/>
+        <w:rPr>
+          <w:rFonts w:ascii="Times New Roman" w:hAnsi="Times New Roman" w:cs="Times New Roman"/>
+          <w:lang w:val="en-US"/>
+        </w:rPr>
+      </w:pPr>
+      <w:proofErr w:type="spellStart"/>
+      <w:r>
+        <w:rPr>
+          <w:rFonts w:ascii="Times New Roman" w:hAnsi="Times New Roman" w:cs="Times New Roman"/>
+          <w:lang w:val="en-US"/>
+        </w:rPr>
+        <w:t>massPQ</w:t>
+      </w:r>
+      <w:proofErr w:type="spellEnd"/>
+      <w:r>
+        <w:rPr>
+          <w:rFonts w:ascii="Times New Roman" w:hAnsi="Times New Roman" w:cs="Times New Roman"/>
+          <w:lang w:val="en-US"/>
+        </w:rPr>
+        <w:t xml:space="preserve">[n-1] </w:t>
+      </w:r>
+      <w:r>
+        <w:rPr>
+          <w:rFonts w:ascii="Times New Roman" w:hAnsi="Times New Roman" w:cs="Times New Roman"/>
+          <w:lang w:val="en-US"/>
+        </w:rPr>
+        <w:t xml:space="preserve">- </w:t>
+      </w:r>
+      <w:proofErr w:type="spellStart"/>
+      <w:r>
+        <w:rPr>
+          <w:rFonts w:ascii="Times New Roman" w:hAnsi="Times New Roman" w:cs="Times New Roman"/>
+          <w:lang w:val="en-US"/>
+        </w:rPr>
+        <w:t>Math.</w:t>
+      </w:r>
+      <w:r>
+        <w:rPr>
+          <w:rFonts w:ascii="Times New Roman" w:hAnsi="Times New Roman" w:cs="Times New Roman"/>
+          <w:lang w:val="en-US"/>
+        </w:rPr>
+        <w:t>cos</w:t>
+      </w:r>
+      <w:proofErr w:type="spellEnd"/>
+      <w:r>
+        <w:rPr>
+          <w:rFonts w:ascii="Times New Roman" w:hAnsi="Times New Roman" w:cs="Times New Roman"/>
+          <w:lang w:val="en-US"/>
+        </w:rPr>
+        <w:t>((2*n-</w:t>
+      </w:r>
+      <w:proofErr w:type="gramStart"/>
+      <w:r>
+        <w:rPr>
+          <w:rFonts w:ascii="Times New Roman" w:hAnsi="Times New Roman" w:cs="Times New Roman"/>
+          <w:lang w:val="en-US"/>
+        </w:rPr>
+        <w:t>1)*</w:t>
+      </w:r>
+      <w:proofErr w:type="gramEnd"/>
+      <w:r>
+        <w:rPr>
+          <w:rFonts w:ascii="Times New Roman" w:hAnsi="Times New Roman" w:cs="Times New Roman"/>
+          <w:lang w:val="en-US"/>
+        </w:rPr>
+        <w:t xml:space="preserve">fi); </w:t>
+      </w:r>
+      <w:r>
+        <w:rPr>
+          <w:rFonts w:ascii="Times New Roman" w:hAnsi="Times New Roman" w:cs="Times New Roman"/>
+          <w:lang w:val="en-US"/>
+        </w:rPr>
+        <w:t xml:space="preserve"> </w:t>
+      </w:r>
+      <w:proofErr w:type="spellStart"/>
+      <w:r>
+        <w:rPr>
+          <w:rFonts w:ascii="Times New Roman" w:hAnsi="Times New Roman" w:cs="Times New Roman"/>
+          <w:lang w:val="en-US"/>
+        </w:rPr>
+        <w:t>massPQ</w:t>
+      </w:r>
+      <w:proofErr w:type="spellEnd"/>
+      <w:r>
+        <w:rPr>
+          <w:rFonts w:ascii="Times New Roman" w:hAnsi="Times New Roman" w:cs="Times New Roman"/>
+          <w:lang w:val="en-US"/>
+        </w:rPr>
+        <w:t xml:space="preserve">[n-1] + </w:t>
+      </w:r>
+      <w:proofErr w:type="spellStart"/>
+      <w:r>
+        <w:rPr>
+          <w:rFonts w:ascii="Times New Roman" w:hAnsi="Times New Roman" w:cs="Times New Roman"/>
+          <w:lang w:val="en-US"/>
+        </w:rPr>
+        <w:t>Math.</w:t>
+      </w:r>
+      <w:r>
+        <w:rPr>
+          <w:rFonts w:ascii="Times New Roman" w:hAnsi="Times New Roman" w:cs="Times New Roman"/>
+          <w:lang w:val="en-US"/>
+        </w:rPr>
+        <w:t>cos</w:t>
+      </w:r>
+      <w:proofErr w:type="spellEnd"/>
+      <w:r>
+        <w:rPr>
+          <w:rFonts w:ascii="Times New Roman" w:hAnsi="Times New Roman" w:cs="Times New Roman"/>
+          <w:lang w:val="en-US"/>
+        </w:rPr>
+        <w:t>((2*n-1)*fi)</w:t>
+      </w:r>
+      <w:r>
+        <w:rPr>
+          <w:rFonts w:ascii="Times New Roman" w:hAnsi="Times New Roman" w:cs="Times New Roman"/>
+          <w:lang w:val="en-US"/>
+        </w:rPr>
+        <w:t>;</w:t>
+      </w:r>
+    </w:p>
+    <w:p>
+      <w:pPr>
+        <w:spacing w:line="360" w:lineRule="auto"/>
+        <w:rPr>
+          <w:rFonts w:ascii="Times New Roman" w:eastAsiaTheme="minorEastAsia" w:hAnsi="Times New Roman" w:cs="Times New Roman"/>
+          <w:lang w:val="en-US"/>
+        </w:rPr>
+      </w:pPr>
+      <m:oMathPara>
+        <m:oMath>
+          <m:nary>
+            <m:naryPr>
+              <m:chr m:val="∑"/>
+              <m:limLoc m:val="undOvr"/>
+              <m:ctrlPr>
+                <w:rPr>
+                  <w:rFonts w:ascii="Cambria Math" w:eastAsiaTheme="minorEastAsia" w:hAnsi="Cambria Math" w:cs="Times New Roman"/>
+                  <w:i/>
+                  <w:lang w:val="en-US"/>
+                </w:rPr>
+              </m:ctrlPr>
+            </m:naryPr>
+            <m:sub>
+              <m:r>
+                <w:rPr>
+                  <w:rFonts w:ascii="Cambria Math" w:eastAsiaTheme="minorEastAsia" w:hAnsi="Cambria Math" w:cs="Times New Roman"/>
+                  <w:lang w:val="en-US"/>
+                </w:rPr>
+                <m:t>n=1</m:t>
+              </m:r>
+            </m:sub>
+            <m:sup>
+              <m:r>
+                <w:rPr>
+                  <w:rFonts w:ascii="Cambria Math" w:eastAsiaTheme="minorEastAsia" w:hAnsi="Cambria Math" w:cs="Times New Roman"/>
+                  <w:lang w:val="en-US"/>
+                </w:rPr>
+                <m:t>kol</m:t>
+              </m:r>
+            </m:sup>
+            <m:e>
+              <m:sSup>
+                <m:sSupPr>
+                  <m:ctrlPr>
+                    <w:rPr>
+                      <w:rFonts w:ascii="Cambria Math" w:hAnsi="Cambria Math" w:cs="Times New Roman"/>
+                      <w:i/>
+                      <w:lang w:eastAsia="ru-RU"/>
+                    </w:rPr>
+                  </m:ctrlPr>
+                </m:sSupPr>
+                <m:e>
+                  <m:r>
+                    <w:rPr>
+                      <w:rFonts w:ascii="Cambria Math" w:hAnsi="Cambria Math" w:cs="Times New Roman"/>
+                      <w:lang w:eastAsia="ru-RU"/>
+                    </w:rPr>
+                    <m:t>(-1)</m:t>
+                  </m:r>
+                </m:e>
+                <m:sup>
+                  <m:r>
+                    <w:rPr>
+                      <w:rFonts w:ascii="Cambria Math" w:hAnsi="Cambria Math" w:cs="Times New Roman"/>
+                      <w:lang w:val="en-US" w:eastAsia="ru-RU"/>
+                    </w:rPr>
+                    <m:t>n</m:t>
+                  </m:r>
+                  <m:r>
+                    <w:rPr>
+                      <w:rFonts w:ascii="Cambria Math" w:hAnsi="Cambria Math" w:cs="Times New Roman"/>
+                      <w:lang w:eastAsia="ru-RU"/>
+                    </w:rPr>
+                    <m:t>+1</m:t>
+                  </m:r>
+                </m:sup>
+              </m:sSup>
+              <m:func>
+                <m:funcPr>
+                  <m:ctrlPr>
+                    <w:rPr>
+                      <w:rFonts w:ascii="Cambria Math" w:hAnsi="Cambria Math" w:cs="Times New Roman"/>
+                      <w:i/>
+                      <w:lang w:val="en-US"/>
+                    </w:rPr>
+                  </m:ctrlPr>
+                </m:funcPr>
+                <m:fName>
+                  <m:r>
+                    <m:rPr>
+                      <m:sty m:val="p"/>
+                    </m:rPr>
+                    <w:rPr>
+                      <w:rFonts w:ascii="Cambria Math" w:hAnsi="Cambria Math" w:cs="Times New Roman"/>
+                      <w:lang w:val="en-US"/>
+                    </w:rPr>
+                    <m:t>cos</m:t>
+                  </m:r>
+                </m:fName>
+                <m:e>
+                  <m:r>
+                    <w:rPr>
+                      <w:rFonts w:ascii="Cambria Math" w:hAnsi="Cambria Math" w:cs="Times New Roman"/>
+                      <w:lang w:val="en-US"/>
+                    </w:rPr>
+                    <m:t>((2n-1)φ)</m:t>
+                  </m:r>
+                </m:e>
+              </m:func>
+            </m:e>
+          </m:nary>
+        </m:oMath>
+      </m:oMathPara>
+      <w:bookmarkStart w:id="0" w:name="_GoBack"/>
+      <w:bookmarkEnd w:id="0"/>
+    </w:p>
+    <w:p>
+      <w:pPr>
+        <w:spacing w:line="360" w:lineRule="auto"/>
+        <w:rPr>
+          <w:rFonts w:ascii="Times New Roman" w:eastAsiaTheme="minorEastAsia" w:hAnsi="Times New Roman" w:cs="Times New Roman"/>
+          <w:lang w:val="en-US"/>
+        </w:rPr>
+      </w:pPr>
+    </w:p>
+    <w:p>
+      <w:pPr>
+        <w:spacing w:line="360" w:lineRule="auto"/>
+        <w:rPr>
+          <w:rFonts w:ascii="Times New Roman" w:hAnsi="Times New Roman" w:cs="Times New Roman"/>
+          <w:lang w:val="en-US"/>
+        </w:rPr>
+      </w:pPr>
     </w:p>
     <w:sectPr>
       <w:pgSz w:w="11900" w:h="16840"/>
@@ -2398,6 +2825,7 @@
     <w:lsdException w:name="HTML Sample" w:semiHidden="1" w:unhideWhenUsed="1"/>
     <w:lsdException w:name="HTML Typewriter" w:semiHidden="1" w:unhideWhenUsed="1"/>
     <w:lsdException w:name="HTML Variable" w:semiHidden="1" w:unhideWhenUsed="1"/>
+    <w:lsdException w:name="Normal Table" w:semiHidden="1" w:unhideWhenUsed="1"/>
     <w:lsdException w:name="annotation subject" w:semiHidden="1" w:unhideWhenUsed="1"/>
     <w:lsdException w:name="No List" w:semiHidden="1" w:unhideWhenUsed="1"/>
     <w:lsdException w:name="Outline List 1" w:semiHidden="1" w:unhideWhenUsed="1"/>
@@ -2444,8 +2872,10 @@
     <w:lsdException w:name="Table Subtle 2" w:semiHidden="1" w:unhideWhenUsed="1"/>
     <w:lsdException w:name="Table Web 1" w:semiHidden="1" w:unhideWhenUsed="1"/>
     <w:lsdException w:name="Table Web 2" w:semiHidden="1" w:unhideWhenUsed="1"/>
+    <w:lsdException w:name="Table Web 3" w:semiHidden="1" w:unhideWhenUsed="1"/>
     <w:lsdException w:name="Balloon Text" w:semiHidden="1" w:unhideWhenUsed="1"/>
     <w:lsdException w:name="Table Grid" w:uiPriority="39"/>
+    <w:lsdException w:name="Table Theme" w:semiHidden="1" w:unhideWhenUsed="1"/>
     <w:lsdException w:name="Placeholder Text" w:semiHidden="1"/>
     <w:lsdException w:name="No Spacing" w:uiPriority="1" w:qFormat="1"/>
     <w:lsdException w:name="Light Shading" w:uiPriority="60"/>

</xml_diff>

<commit_message>
Added functions for calculating the sum of alternating even sin and cos
</commit_message>
<xml_diff>
--- a/Функции.docx
+++ b/Функции.docx
@@ -354,6 +354,7 @@
         <w:spacing w:line="360" w:lineRule="auto"/>
         <w:rPr>
           <w:rFonts w:ascii="Times New Roman" w:hAnsi="Times New Roman" w:cs="Times New Roman"/>
+          <w:lang w:val="en-US"/>
         </w:rPr>
       </w:pPr>
       <w:r>
@@ -367,6 +368,7 @@
       <w:r>
         <w:rPr>
           <w:rFonts w:ascii="Times New Roman" w:hAnsi="Times New Roman" w:cs="Times New Roman"/>
+          <w:lang w:val="en-US"/>
         </w:rPr>
         <w:t>summSinNechet</w:t>
       </w:r>
@@ -2215,14 +2217,7 @@
           <w:rFonts w:ascii="Times New Roman" w:hAnsi="Times New Roman" w:cs="Times New Roman"/>
           <w:lang w:val="en-US"/>
         </w:rPr>
-        <w:t>fi);</w:t>
-      </w:r>
-      <w:r>
-        <w:rPr>
-          <w:rFonts w:ascii="Times New Roman" w:hAnsi="Times New Roman" w:cs="Times New Roman"/>
-          <w:lang w:val="en-US"/>
-        </w:rPr>
-        <w:t xml:space="preserve"> </w:t>
+        <w:t xml:space="preserve">fi); </w:t>
       </w:r>
       <w:r>
         <w:rPr>
@@ -2398,14 +2393,7 @@
           <w:rFonts w:ascii="Times New Roman" w:hAnsi="Times New Roman" w:cs="Times New Roman"/>
           <w:lang w:val="en-US"/>
         </w:rPr>
-        <w:t>1</w:t>
-      </w:r>
-      <w:r>
-        <w:rPr>
-          <w:rFonts w:ascii="Times New Roman" w:hAnsi="Times New Roman" w:cs="Times New Roman"/>
-          <w:lang w:val="en-US"/>
-        </w:rPr>
-        <w:t>1</w:t>
+        <w:t>11</w:t>
       </w:r>
       <w:r>
         <w:rPr>
@@ -2668,6 +2656,603 @@
                       <w:lang w:val="en-US"/>
                     </w:rPr>
                     <m:t>((2n-1)φ)</m:t>
+                  </m:r>
+                </m:e>
+              </m:func>
+            </m:e>
+          </m:nary>
+        </m:oMath>
+      </m:oMathPara>
+    </w:p>
+    <w:p>
+      <w:pPr>
+        <w:spacing w:line="360" w:lineRule="auto"/>
+        <w:rPr>
+          <w:rFonts w:ascii="Times New Roman" w:eastAsiaTheme="minorEastAsia" w:hAnsi="Times New Roman" w:cs="Times New Roman"/>
+          <w:lang w:val="en-US"/>
+        </w:rPr>
+      </w:pPr>
+    </w:p>
+    <w:p>
+      <w:pPr>
+        <w:spacing w:line="360" w:lineRule="auto"/>
+        <w:rPr>
+          <w:rFonts w:ascii="Times New Roman" w:eastAsiaTheme="minorEastAsia" w:hAnsi="Times New Roman" w:cs="Times New Roman"/>
+          <w:lang w:val="en-US"/>
+        </w:rPr>
+      </w:pPr>
+    </w:p>
+    <w:p>
+      <w:pPr>
+        <w:spacing w:line="360" w:lineRule="auto"/>
+        <w:rPr>
+          <w:rFonts w:ascii="Times New Roman" w:hAnsi="Times New Roman" w:cs="Times New Roman"/>
+          <w:lang w:val="en-US"/>
+        </w:rPr>
+      </w:pPr>
+      <w:r>
+        <w:rPr>
+          <w:rFonts w:ascii="Times New Roman" w:hAnsi="Times New Roman" w:cs="Times New Roman"/>
+          <w:lang w:val="en-US"/>
+        </w:rPr>
+        <w:t>1</w:t>
+      </w:r>
+      <w:r>
+        <w:rPr>
+          <w:rFonts w:ascii="Times New Roman" w:hAnsi="Times New Roman" w:cs="Times New Roman"/>
+          <w:lang w:val="en-US"/>
+        </w:rPr>
+        <w:t>4</w:t>
+      </w:r>
+      <w:r>
+        <w:rPr>
+          <w:rFonts w:ascii="Times New Roman" w:hAnsi="Times New Roman" w:cs="Times New Roman"/>
+          <w:lang w:val="en-US"/>
+        </w:rPr>
+        <w:t xml:space="preserve">: </w:t>
+      </w:r>
+      <w:proofErr w:type="spellStart"/>
+      <w:r>
+        <w:rPr>
+          <w:rFonts w:ascii="Times New Roman" w:hAnsi="Times New Roman" w:cs="Times New Roman"/>
+          <w:lang w:val="en-US"/>
+        </w:rPr>
+        <w:t>summ</w:t>
+      </w:r>
+      <w:r>
+        <w:rPr>
+          <w:rFonts w:ascii="Times New Roman" w:hAnsi="Times New Roman" w:cs="Times New Roman"/>
+          <w:lang w:val="en-US"/>
+        </w:rPr>
+        <w:t>Sin</w:t>
+      </w:r>
+      <w:r>
+        <w:rPr>
+          <w:rFonts w:ascii="Times New Roman" w:hAnsi="Times New Roman" w:cs="Times New Roman"/>
+          <w:lang w:val="en-US"/>
+        </w:rPr>
+        <w:t>ChetnZnakoPeremen</w:t>
+      </w:r>
+      <w:proofErr w:type="spellEnd"/>
+    </w:p>
+    <w:p>
+      <w:pPr>
+        <w:spacing w:line="360" w:lineRule="auto"/>
+        <w:rPr>
+          <w:rFonts w:ascii="Times New Roman" w:hAnsi="Times New Roman" w:cs="Times New Roman"/>
+          <w:lang w:val="en-US"/>
+        </w:rPr>
+      </w:pPr>
+      <w:proofErr w:type="spellStart"/>
+      <w:r>
+        <w:rPr>
+          <w:rFonts w:ascii="Times New Roman" w:hAnsi="Times New Roman" w:cs="Times New Roman"/>
+          <w:lang w:val="en-US"/>
+        </w:rPr>
+        <w:t>massPQ</w:t>
+      </w:r>
+      <w:proofErr w:type="spellEnd"/>
+      <w:r>
+        <w:rPr>
+          <w:rFonts w:ascii="Times New Roman" w:hAnsi="Times New Roman" w:cs="Times New Roman"/>
+          <w:lang w:val="en-US"/>
+        </w:rPr>
+        <w:t xml:space="preserve">[n] = </w:t>
+      </w:r>
+      <w:proofErr w:type="spellStart"/>
+      <w:r>
+        <w:rPr>
+          <w:rFonts w:ascii="Times New Roman" w:hAnsi="Times New Roman" w:cs="Times New Roman"/>
+          <w:lang w:val="en-US"/>
+        </w:rPr>
+        <w:t>massPQ</w:t>
+      </w:r>
+      <w:proofErr w:type="spellEnd"/>
+      <w:r>
+        <w:rPr>
+          <w:rFonts w:ascii="Times New Roman" w:hAnsi="Times New Roman" w:cs="Times New Roman"/>
+          <w:lang w:val="en-US"/>
+        </w:rPr>
+        <w:t xml:space="preserve">[n-1] - </w:t>
+      </w:r>
+      <w:proofErr w:type="spellStart"/>
+      <w:r>
+        <w:rPr>
+          <w:rFonts w:ascii="Times New Roman" w:hAnsi="Times New Roman" w:cs="Times New Roman"/>
+          <w:lang w:val="en-US"/>
+        </w:rPr>
+        <w:t>Math.</w:t>
+      </w:r>
+      <w:r>
+        <w:rPr>
+          <w:rFonts w:ascii="Times New Roman" w:hAnsi="Times New Roman" w:cs="Times New Roman"/>
+          <w:lang w:val="en-US"/>
+        </w:rPr>
+        <w:t>sin</w:t>
+      </w:r>
+      <w:proofErr w:type="spellEnd"/>
+      <w:r>
+        <w:rPr>
+          <w:rFonts w:ascii="Times New Roman" w:hAnsi="Times New Roman" w:cs="Times New Roman"/>
+          <w:lang w:val="en-US"/>
+        </w:rPr>
+        <w:t>((2*</w:t>
+      </w:r>
+      <w:proofErr w:type="gramStart"/>
+      <w:r>
+        <w:rPr>
+          <w:rFonts w:ascii="Times New Roman" w:hAnsi="Times New Roman" w:cs="Times New Roman"/>
+          <w:lang w:val="en-US"/>
+        </w:rPr>
+        <w:t>n)*</w:t>
+      </w:r>
+      <w:proofErr w:type="gramEnd"/>
+      <w:r>
+        <w:rPr>
+          <w:rFonts w:ascii="Times New Roman" w:hAnsi="Times New Roman" w:cs="Times New Roman"/>
+          <w:lang w:val="en-US"/>
+        </w:rPr>
+        <w:t xml:space="preserve">fi); </w:t>
+      </w:r>
+      <w:r>
+        <w:rPr>
+          <w:rFonts w:ascii="Times New Roman" w:hAnsi="Times New Roman" w:cs="Times New Roman"/>
+          <w:lang w:val="en-US"/>
+        </w:rPr>
+        <w:t xml:space="preserve"> else  </w:t>
+      </w:r>
+      <w:proofErr w:type="spellStart"/>
+      <w:r>
+        <w:rPr>
+          <w:rFonts w:ascii="Times New Roman" w:hAnsi="Times New Roman" w:cs="Times New Roman"/>
+          <w:lang w:val="en-US"/>
+        </w:rPr>
+        <w:t>massPQ</w:t>
+      </w:r>
+      <w:proofErr w:type="spellEnd"/>
+      <w:r>
+        <w:rPr>
+          <w:rFonts w:ascii="Times New Roman" w:hAnsi="Times New Roman" w:cs="Times New Roman"/>
+          <w:lang w:val="en-US"/>
+        </w:rPr>
+        <w:t xml:space="preserve">[n-1] + </w:t>
+      </w:r>
+      <w:proofErr w:type="spellStart"/>
+      <w:r>
+        <w:rPr>
+          <w:rFonts w:ascii="Times New Roman" w:hAnsi="Times New Roman" w:cs="Times New Roman"/>
+          <w:lang w:val="en-US"/>
+        </w:rPr>
+        <w:t>Math.</w:t>
+      </w:r>
+      <w:r>
+        <w:rPr>
+          <w:rFonts w:ascii="Times New Roman" w:hAnsi="Times New Roman" w:cs="Times New Roman"/>
+          <w:lang w:val="en-US"/>
+        </w:rPr>
+        <w:t>sin</w:t>
+      </w:r>
+      <w:proofErr w:type="spellEnd"/>
+      <w:r>
+        <w:rPr>
+          <w:rFonts w:ascii="Times New Roman" w:hAnsi="Times New Roman" w:cs="Times New Roman"/>
+          <w:lang w:val="en-US"/>
+        </w:rPr>
+        <w:t>((2*n)*fi);</w:t>
+      </w:r>
+    </w:p>
+    <w:p>
+      <w:pPr>
+        <w:spacing w:line="360" w:lineRule="auto"/>
+        <w:rPr>
+          <w:rFonts w:ascii="Times New Roman" w:eastAsiaTheme="minorEastAsia" w:hAnsi="Times New Roman" w:cs="Times New Roman"/>
+          <w:lang w:val="en-US"/>
+        </w:rPr>
+      </w:pPr>
+      <m:oMathPara>
+        <m:oMath>
+          <m:nary>
+            <m:naryPr>
+              <m:chr m:val="∑"/>
+              <m:limLoc m:val="undOvr"/>
+              <m:ctrlPr>
+                <w:rPr>
+                  <w:rFonts w:ascii="Cambria Math" w:eastAsiaTheme="minorEastAsia" w:hAnsi="Cambria Math" w:cs="Times New Roman"/>
+                  <w:i/>
+                  <w:lang w:val="en-US"/>
+                </w:rPr>
+              </m:ctrlPr>
+            </m:naryPr>
+            <m:sub>
+              <m:r>
+                <w:rPr>
+                  <w:rFonts w:ascii="Cambria Math" w:eastAsiaTheme="minorEastAsia" w:hAnsi="Cambria Math" w:cs="Times New Roman"/>
+                  <w:lang w:val="en-US"/>
+                </w:rPr>
+                <m:t>n=1</m:t>
+              </m:r>
+            </m:sub>
+            <m:sup>
+              <m:r>
+                <w:rPr>
+                  <w:rFonts w:ascii="Cambria Math" w:eastAsiaTheme="minorEastAsia" w:hAnsi="Cambria Math" w:cs="Times New Roman"/>
+                  <w:lang w:val="en-US"/>
+                </w:rPr>
+                <m:t>kol</m:t>
+              </m:r>
+            </m:sup>
+            <m:e>
+              <m:sSup>
+                <m:sSupPr>
+                  <m:ctrlPr>
+                    <w:rPr>
+                      <w:rFonts w:ascii="Cambria Math" w:hAnsi="Cambria Math" w:cs="Times New Roman"/>
+                      <w:i/>
+                      <w:lang w:eastAsia="ru-RU"/>
+                    </w:rPr>
+                  </m:ctrlPr>
+                </m:sSupPr>
+                <m:e>
+                  <m:r>
+                    <w:rPr>
+                      <w:rFonts w:ascii="Cambria Math" w:hAnsi="Cambria Math" w:cs="Times New Roman"/>
+                      <w:lang w:val="en-US" w:eastAsia="ru-RU"/>
+                    </w:rPr>
+                    <m:t>(-1)</m:t>
+                  </m:r>
+                </m:e>
+                <m:sup>
+                  <m:r>
+                    <w:rPr>
+                      <w:rFonts w:ascii="Cambria Math" w:hAnsi="Cambria Math" w:cs="Times New Roman"/>
+                      <w:lang w:val="en-US" w:eastAsia="ru-RU"/>
+                    </w:rPr>
+                    <m:t>n</m:t>
+                  </m:r>
+                  <m:r>
+                    <w:rPr>
+                      <w:rFonts w:ascii="Cambria Math" w:hAnsi="Cambria Math" w:cs="Times New Roman"/>
+                      <w:lang w:val="en-US" w:eastAsia="ru-RU"/>
+                    </w:rPr>
+                    <m:t>+1</m:t>
+                  </m:r>
+                </m:sup>
+              </m:sSup>
+              <m:func>
+                <m:funcPr>
+                  <m:ctrlPr>
+                    <w:rPr>
+                      <w:rFonts w:ascii="Cambria Math" w:hAnsi="Cambria Math" w:cs="Times New Roman"/>
+                      <w:i/>
+                      <w:lang w:val="en-US"/>
+                    </w:rPr>
+                  </m:ctrlPr>
+                </m:funcPr>
+                <m:fName>
+                  <m:r>
+                    <m:rPr>
+                      <m:sty m:val="p"/>
+                    </m:rPr>
+                    <w:rPr>
+                      <w:rFonts w:ascii="Cambria Math" w:hAnsi="Cambria Math" w:cs="Times New Roman"/>
+                      <w:lang w:val="en-US"/>
+                    </w:rPr>
+                    <m:t>sin</m:t>
+                  </m:r>
+                </m:fName>
+                <m:e>
+                  <m:r>
+                    <w:rPr>
+                      <w:rFonts w:ascii="Cambria Math" w:hAnsi="Cambria Math" w:cs="Times New Roman"/>
+                      <w:lang w:val="en-US"/>
+                    </w:rPr>
+                    <m:t>(2nφ)</m:t>
+                  </m:r>
+                </m:e>
+              </m:func>
+            </m:e>
+          </m:nary>
+        </m:oMath>
+      </m:oMathPara>
+    </w:p>
+    <w:p>
+      <w:pPr>
+        <w:spacing w:line="360" w:lineRule="auto"/>
+        <w:rPr>
+          <w:rFonts w:ascii="Times New Roman" w:hAnsi="Times New Roman" w:cs="Times New Roman"/>
+          <w:lang w:val="en-US"/>
+        </w:rPr>
+      </w:pPr>
+      <w:r>
+        <w:rPr>
+          <w:rFonts w:ascii="Times New Roman" w:hAnsi="Times New Roman" w:cs="Times New Roman"/>
+          <w:lang w:val="en-US"/>
+        </w:rPr>
+        <w:t>1</w:t>
+      </w:r>
+      <w:r>
+        <w:rPr>
+          <w:rFonts w:ascii="Times New Roman" w:hAnsi="Times New Roman" w:cs="Times New Roman"/>
+          <w:lang w:val="en-US"/>
+        </w:rPr>
+        <w:t>5</w:t>
+      </w:r>
+      <w:r>
+        <w:rPr>
+          <w:rFonts w:ascii="Times New Roman" w:hAnsi="Times New Roman" w:cs="Times New Roman"/>
+          <w:lang w:val="en-US"/>
+        </w:rPr>
+        <w:t xml:space="preserve">: </w:t>
+      </w:r>
+      <w:proofErr w:type="spellStart"/>
+      <w:r>
+        <w:rPr>
+          <w:rFonts w:ascii="Times New Roman" w:hAnsi="Times New Roman" w:cs="Times New Roman"/>
+          <w:lang w:val="en-US"/>
+        </w:rPr>
+        <w:t>summCosChetnZnakoPeremen</w:t>
+      </w:r>
+      <w:proofErr w:type="spellEnd"/>
+    </w:p>
+    <w:p>
+      <w:pPr>
+        <w:spacing w:line="360" w:lineRule="auto"/>
+        <w:rPr>
+          <w:rFonts w:ascii="Times New Roman" w:hAnsi="Times New Roman" w:cs="Times New Roman"/>
+          <w:lang w:val="en-US"/>
+        </w:rPr>
+      </w:pPr>
+      <w:proofErr w:type="spellStart"/>
+      <w:r>
+        <w:rPr>
+          <w:rFonts w:ascii="Times New Roman" w:hAnsi="Times New Roman" w:cs="Times New Roman"/>
+          <w:lang w:val="en-US"/>
+        </w:rPr>
+        <w:t>massPQ</w:t>
+      </w:r>
+      <w:proofErr w:type="spellEnd"/>
+      <w:r>
+        <w:rPr>
+          <w:rFonts w:ascii="Times New Roman" w:hAnsi="Times New Roman" w:cs="Times New Roman"/>
+          <w:lang w:val="en-US"/>
+        </w:rPr>
+        <w:t xml:space="preserve">[n] = </w:t>
+      </w:r>
+      <w:proofErr w:type="spellStart"/>
+      <w:r>
+        <w:rPr>
+          <w:rFonts w:ascii="Times New Roman" w:hAnsi="Times New Roman" w:cs="Times New Roman"/>
+          <w:lang w:val="en-US"/>
+        </w:rPr>
+        <w:t>massPQ</w:t>
+      </w:r>
+      <w:proofErr w:type="spellEnd"/>
+      <w:r>
+        <w:rPr>
+          <w:rFonts w:ascii="Times New Roman" w:hAnsi="Times New Roman" w:cs="Times New Roman"/>
+          <w:lang w:val="en-US"/>
+        </w:rPr>
+        <w:t xml:space="preserve">[n-1] - </w:t>
+      </w:r>
+      <w:proofErr w:type="spellStart"/>
+      <w:r>
+        <w:rPr>
+          <w:rFonts w:ascii="Times New Roman" w:hAnsi="Times New Roman" w:cs="Times New Roman"/>
+          <w:lang w:val="en-US"/>
+        </w:rPr>
+        <w:t>Math.cos</w:t>
+      </w:r>
+      <w:proofErr w:type="spellEnd"/>
+      <w:r>
+        <w:rPr>
+          <w:rFonts w:ascii="Times New Roman" w:hAnsi="Times New Roman" w:cs="Times New Roman"/>
+          <w:lang w:val="en-US"/>
+        </w:rPr>
+        <w:t>((2*</w:t>
+      </w:r>
+      <w:proofErr w:type="gramStart"/>
+      <w:r>
+        <w:rPr>
+          <w:rFonts w:ascii="Times New Roman" w:hAnsi="Times New Roman" w:cs="Times New Roman"/>
+          <w:lang w:val="en-US"/>
+        </w:rPr>
+        <w:t>n)*</w:t>
+      </w:r>
+      <w:proofErr w:type="gramEnd"/>
+      <w:r>
+        <w:rPr>
+          <w:rFonts w:ascii="Times New Roman" w:hAnsi="Times New Roman" w:cs="Times New Roman"/>
+          <w:lang w:val="en-US"/>
+        </w:rPr>
+        <w:t>fi);</w:t>
+      </w:r>
+      <w:r>
+        <w:rPr>
+          <w:rFonts w:ascii="Times New Roman" w:hAnsi="Times New Roman" w:cs="Times New Roman"/>
+          <w:lang w:val="en-US"/>
+        </w:rPr>
+        <w:t xml:space="preserve"> </w:t>
+      </w:r>
+      <w:r>
+        <w:rPr>
+          <w:rFonts w:ascii="Times New Roman" w:hAnsi="Times New Roman" w:cs="Times New Roman"/>
+          <w:lang w:val="en-US"/>
+        </w:rPr>
+        <w:t xml:space="preserve"> else  </w:t>
+      </w:r>
+      <w:proofErr w:type="spellStart"/>
+      <w:r>
+        <w:rPr>
+          <w:rFonts w:ascii="Times New Roman" w:hAnsi="Times New Roman" w:cs="Times New Roman"/>
+          <w:lang w:val="en-US"/>
+        </w:rPr>
+        <w:t>massPQ</w:t>
+      </w:r>
+      <w:proofErr w:type="spellEnd"/>
+      <w:r>
+        <w:rPr>
+          <w:rFonts w:ascii="Times New Roman" w:hAnsi="Times New Roman" w:cs="Times New Roman"/>
+          <w:lang w:val="en-US"/>
+        </w:rPr>
+        <w:t xml:space="preserve">[n-1] </w:t>
+      </w:r>
+      <w:r>
+        <w:rPr>
+          <w:rFonts w:ascii="Times New Roman" w:hAnsi="Times New Roman" w:cs="Times New Roman"/>
+          <w:lang w:val="en-US"/>
+        </w:rPr>
+        <w:t>+</w:t>
+      </w:r>
+      <w:r>
+        <w:rPr>
+          <w:rFonts w:ascii="Times New Roman" w:hAnsi="Times New Roman" w:cs="Times New Roman"/>
+          <w:lang w:val="en-US"/>
+        </w:rPr>
+        <w:t xml:space="preserve"> </w:t>
+      </w:r>
+      <w:proofErr w:type="spellStart"/>
+      <w:r>
+        <w:rPr>
+          <w:rFonts w:ascii="Times New Roman" w:hAnsi="Times New Roman" w:cs="Times New Roman"/>
+          <w:lang w:val="en-US"/>
+        </w:rPr>
+        <w:t>Math.cos</w:t>
+      </w:r>
+      <w:proofErr w:type="spellEnd"/>
+      <w:r>
+        <w:rPr>
+          <w:rFonts w:ascii="Times New Roman" w:hAnsi="Times New Roman" w:cs="Times New Roman"/>
+          <w:lang w:val="en-US"/>
+        </w:rPr>
+        <w:t>((2*n)*fi);</w:t>
+      </w:r>
+    </w:p>
+    <w:p>
+      <w:pPr>
+        <w:spacing w:line="360" w:lineRule="auto"/>
+        <w:rPr>
+          <w:rFonts w:ascii="Times New Roman" w:eastAsiaTheme="minorEastAsia" w:hAnsi="Times New Roman" w:cs="Times New Roman"/>
+          <w:lang w:val="en-US"/>
+        </w:rPr>
+      </w:pPr>
+      <m:oMathPara>
+        <m:oMath>
+          <m:nary>
+            <m:naryPr>
+              <m:chr m:val="∑"/>
+              <m:limLoc m:val="undOvr"/>
+              <m:ctrlPr>
+                <w:rPr>
+                  <w:rFonts w:ascii="Cambria Math" w:eastAsiaTheme="minorEastAsia" w:hAnsi="Cambria Math" w:cs="Times New Roman"/>
+                  <w:i/>
+                  <w:lang w:val="en-US"/>
+                </w:rPr>
+              </m:ctrlPr>
+            </m:naryPr>
+            <m:sub>
+              <m:r>
+                <w:rPr>
+                  <w:rFonts w:ascii="Cambria Math" w:eastAsiaTheme="minorEastAsia" w:hAnsi="Cambria Math" w:cs="Times New Roman"/>
+                  <w:lang w:val="en-US"/>
+                </w:rPr>
+                <m:t>n=1</m:t>
+              </m:r>
+            </m:sub>
+            <m:sup>
+              <m:r>
+                <w:rPr>
+                  <w:rFonts w:ascii="Cambria Math" w:eastAsiaTheme="minorEastAsia" w:hAnsi="Cambria Math" w:cs="Times New Roman"/>
+                  <w:lang w:val="en-US"/>
+                </w:rPr>
+                <m:t>kol</m:t>
+              </m:r>
+            </m:sup>
+            <m:e>
+              <m:sSup>
+                <m:sSupPr>
+                  <m:ctrlPr>
+                    <w:rPr>
+                      <w:rFonts w:ascii="Cambria Math" w:hAnsi="Cambria Math" w:cs="Times New Roman"/>
+                      <w:i/>
+                      <w:lang w:eastAsia="ru-RU"/>
+                    </w:rPr>
+                  </m:ctrlPr>
+                </m:sSupPr>
+                <m:e>
+                  <m:r>
+                    <w:rPr>
+                      <w:rFonts w:ascii="Cambria Math" w:hAnsi="Cambria Math" w:cs="Times New Roman"/>
+                      <w:lang w:val="en-US" w:eastAsia="ru-RU"/>
+                    </w:rPr>
+                    <m:t>(-1)</m:t>
+                  </m:r>
+                </m:e>
+                <m:sup>
+                  <m:r>
+                    <w:rPr>
+                      <w:rFonts w:ascii="Cambria Math" w:hAnsi="Cambria Math" w:cs="Times New Roman"/>
+                      <w:lang w:val="en-US" w:eastAsia="ru-RU"/>
+                    </w:rPr>
+                    <m:t>n</m:t>
+                  </m:r>
+                  <m:r>
+                    <w:rPr>
+                      <w:rFonts w:ascii="Cambria Math" w:hAnsi="Cambria Math" w:cs="Times New Roman"/>
+                      <w:lang w:val="en-US" w:eastAsia="ru-RU"/>
+                    </w:rPr>
+                    <m:t>+1</m:t>
+                  </m:r>
+                </m:sup>
+              </m:sSup>
+              <m:func>
+                <m:funcPr>
+                  <m:ctrlPr>
+                    <w:rPr>
+                      <w:rFonts w:ascii="Cambria Math" w:hAnsi="Cambria Math" w:cs="Times New Roman"/>
+                      <w:i/>
+                      <w:lang w:val="en-US"/>
+                    </w:rPr>
+                  </m:ctrlPr>
+                </m:funcPr>
+                <m:fName>
+                  <m:r>
+                    <m:rPr>
+                      <m:sty m:val="p"/>
+                    </m:rPr>
+                    <w:rPr>
+                      <w:rFonts w:ascii="Cambria Math" w:hAnsi="Cambria Math" w:cs="Times New Roman"/>
+                      <w:lang w:val="en-US"/>
+                    </w:rPr>
+                    <m:t>cos</m:t>
+                  </m:r>
+                </m:fName>
+                <m:e>
+                  <m:r>
+                    <w:rPr>
+                      <w:rFonts w:ascii="Cambria Math" w:hAnsi="Cambria Math" w:cs="Times New Roman"/>
+                      <w:lang w:val="en-US"/>
+                    </w:rPr>
+                    <m:t>(2nφ)</m:t>
                   </m:r>
                 </m:e>
               </m:func>
@@ -2677,6 +3262,15 @@
       </m:oMathPara>
       <w:bookmarkStart w:id="0" w:name="_GoBack"/>
       <w:bookmarkEnd w:id="0"/>
+    </w:p>
+    <w:p>
+      <w:pPr>
+        <w:spacing w:line="360" w:lineRule="auto"/>
+        <w:rPr>
+          <w:rFonts w:ascii="Times New Roman" w:eastAsiaTheme="minorEastAsia" w:hAnsi="Times New Roman" w:cs="Times New Roman"/>
+          <w:lang w:val="en-US"/>
+        </w:rPr>
+      </w:pPr>
     </w:p>
     <w:p>
       <w:pPr>

</xml_diff>

<commit_message>
Added 4 new function
</commit_message>
<xml_diff>
--- a/Функции.docx
+++ b/Функции.docx
@@ -2991,8 +2991,6 @@
         </w:rPr>
         <w:t>summCosChetnZnakoPeremen</w:t>
       </w:r>
-      <w:bookmarkStart w:id="0" w:name="_GoBack"/>
-      <w:bookmarkEnd w:id="0"/>
       <w:proofErr w:type="spellEnd"/>
     </w:p>
     <w:p>
@@ -3234,14 +3232,7 @@
           <w:rFonts w:ascii="Times New Roman" w:hAnsi="Times New Roman" w:cs="Times New Roman"/>
           <w:lang w:val="en-US"/>
         </w:rPr>
-        <w:t>6</w:t>
-      </w:r>
-      <w:r>
-        <w:rPr>
-          <w:rFonts w:ascii="Times New Roman" w:hAnsi="Times New Roman" w:cs="Times New Roman"/>
-          <w:lang w:val="en-US"/>
-        </w:rPr>
-        <w:t xml:space="preserve">: </w:t>
+        <w:t xml:space="preserve">6: </w:t>
       </w:r>
       <w:r>
         <w:rPr>
@@ -3400,35 +3391,7 @@
                       <w:rFonts w:ascii="Cambria Math" w:hAnsi="Cambria Math" w:cs="Times New Roman"/>
                       <w:lang w:val="en-US"/>
                     </w:rPr>
-                    <m:t>(</m:t>
-                  </m:r>
-                  <m:r>
-                    <w:rPr>
-                      <w:rFonts w:ascii="Cambria Math" w:hAnsi="Cambria Math" w:cs="Times New Roman"/>
-                      <w:lang w:val="en-US"/>
-                    </w:rPr>
-                    <m:t>(4</m:t>
-                  </m:r>
-                  <m:r>
-                    <w:rPr>
-                      <w:rFonts w:ascii="Cambria Math" w:hAnsi="Cambria Math" w:cs="Times New Roman"/>
-                      <w:lang w:val="en-US"/>
-                    </w:rPr>
-                    <m:t>n</m:t>
-                  </m:r>
-                  <m:r>
-                    <w:rPr>
-                      <w:rFonts w:ascii="Cambria Math" w:hAnsi="Cambria Math" w:cs="Times New Roman"/>
-                      <w:lang w:val="en-US"/>
-                    </w:rPr>
-                    <m:t>-3)</m:t>
-                  </m:r>
-                  <m:r>
-                    <w:rPr>
-                      <w:rFonts w:ascii="Cambria Math" w:hAnsi="Cambria Math" w:cs="Times New Roman"/>
-                      <w:lang w:val="en-US"/>
-                    </w:rPr>
-                    <m:t>φ)</m:t>
+                    <m:t>((4n-3)φ)</m:t>
                   </m:r>
                 </m:e>
               </m:func>
@@ -3457,7 +3420,7 @@
           <w:rFonts w:ascii="Times New Roman" w:hAnsi="Times New Roman" w:cs="Times New Roman"/>
           <w:lang w:val="en-US"/>
         </w:rPr>
-        <w:t>7</w:t>
+        <w:t>8</w:t>
       </w:r>
       <w:r>
         <w:rPr>
@@ -3472,7 +3435,7 @@
           <w:rFonts w:ascii="Times New Roman" w:hAnsi="Times New Roman" w:cs="Times New Roman"/>
           <w:lang w:val="en-US"/>
         </w:rPr>
-        <w:t>summCosDivSin</w:t>
+        <w:t>summCosZnakoPeremen_DivSin</w:t>
       </w:r>
       <w:proofErr w:type="spellEnd"/>
     </w:p>
@@ -3513,8 +3476,9 @@
           <w:szCs w:val="22"/>
           <w:lang w:val="en-US"/>
         </w:rPr>
-        <w:t>(</w:t>
-      </w:r>
+        <w:t xml:space="preserve">(massPQ2[n-1] + </w:t>
+      </w:r>
+      <w:proofErr w:type="spellStart"/>
       <w:r>
         <w:rPr>
           <w:rFonts w:ascii="Times New Roman" w:hAnsi="Times New Roman" w:cs="Times New Roman"/>
@@ -3522,9 +3486,9 @@
           <w:szCs w:val="22"/>
           <w:lang w:val="en-US"/>
         </w:rPr>
-        <w:t xml:space="preserve">massPQ2[n-1] + </w:t>
-      </w:r>
-      <w:proofErr w:type="spellStart"/>
+        <w:t>Math.cos</w:t>
+      </w:r>
+      <w:proofErr w:type="spellEnd"/>
       <w:r>
         <w:rPr>
           <w:rFonts w:ascii="Times New Roman" w:hAnsi="Times New Roman" w:cs="Times New Roman"/>
@@ -3532,9 +3496,9 @@
           <w:szCs w:val="22"/>
           <w:lang w:val="en-US"/>
         </w:rPr>
-        <w:t>Math.cos</w:t>
-      </w:r>
-      <w:proofErr w:type="spellEnd"/>
+        <w:t>((2*n-</w:t>
+      </w:r>
+      <w:proofErr w:type="gramStart"/>
       <w:r>
         <w:rPr>
           <w:rFonts w:ascii="Times New Roman" w:hAnsi="Times New Roman" w:cs="Times New Roman"/>
@@ -3542,9 +3506,9 @@
           <w:szCs w:val="22"/>
           <w:lang w:val="en-US"/>
         </w:rPr>
-        <w:t>((2*n-</w:t>
-      </w:r>
-      <w:proofErr w:type="gramStart"/>
+        <w:t>1)*</w:t>
+      </w:r>
+      <w:proofErr w:type="gramEnd"/>
       <w:r>
         <w:rPr>
           <w:rFonts w:ascii="Times New Roman" w:hAnsi="Times New Roman" w:cs="Times New Roman"/>
@@ -3552,9 +3516,9 @@
           <w:szCs w:val="22"/>
           <w:lang w:val="en-US"/>
         </w:rPr>
-        <w:t>1)*</w:t>
-      </w:r>
-      <w:proofErr w:type="gramEnd"/>
+        <w:t xml:space="preserve">fi)) / (this.massPQ3[n-1] + </w:t>
+      </w:r>
+      <w:proofErr w:type="spellStart"/>
       <w:r>
         <w:rPr>
           <w:rFonts w:ascii="Times New Roman" w:hAnsi="Times New Roman" w:cs="Times New Roman"/>
@@ -3562,8 +3526,9 @@
           <w:szCs w:val="22"/>
           <w:lang w:val="en-US"/>
         </w:rPr>
-        <w:t>fi)</w:t>
-      </w:r>
+        <w:t>Math.sin</w:t>
+      </w:r>
+      <w:proofErr w:type="spellEnd"/>
       <w:r>
         <w:rPr>
           <w:rFonts w:ascii="Times New Roman" w:hAnsi="Times New Roman" w:cs="Times New Roman"/>
@@ -3571,45 +3536,7 @@
           <w:szCs w:val="22"/>
           <w:lang w:val="en-US"/>
         </w:rPr>
-        <w:t>) / (</w:t>
-      </w:r>
-      <w:r>
-        <w:rPr>
-          <w:rFonts w:ascii="Times New Roman" w:hAnsi="Times New Roman" w:cs="Times New Roman"/>
-          <w:sz w:val="22"/>
-          <w:szCs w:val="22"/>
-          <w:lang w:val="en-US"/>
-        </w:rPr>
-        <w:t xml:space="preserve">this.massPQ3[n-1] + </w:t>
-      </w:r>
-      <w:proofErr w:type="spellStart"/>
-      <w:r>
-        <w:rPr>
-          <w:rFonts w:ascii="Times New Roman" w:hAnsi="Times New Roman" w:cs="Times New Roman"/>
-          <w:sz w:val="22"/>
-          <w:szCs w:val="22"/>
-          <w:lang w:val="en-US"/>
-        </w:rPr>
-        <w:t>Math.sin</w:t>
-      </w:r>
-      <w:proofErr w:type="spellEnd"/>
-      <w:r>
-        <w:rPr>
-          <w:rFonts w:ascii="Times New Roman" w:hAnsi="Times New Roman" w:cs="Times New Roman"/>
-          <w:sz w:val="22"/>
-          <w:szCs w:val="22"/>
-          <w:lang w:val="en-US"/>
-        </w:rPr>
-        <w:t>((2*n-1)*fi)</w:t>
-      </w:r>
-      <w:r>
-        <w:rPr>
-          <w:rFonts w:ascii="Times New Roman" w:hAnsi="Times New Roman" w:cs="Times New Roman"/>
-          <w:sz w:val="22"/>
-          <w:szCs w:val="22"/>
-          <w:lang w:val="en-US"/>
-        </w:rPr>
-        <w:t>)</w:t>
+        <w:t>((2*n-1)*fi))</w:t>
       </w:r>
     </w:p>
     <w:p>
@@ -3779,17 +3706,7 @@
                           <w:rFonts w:ascii="Cambria Math" w:hAnsi="Cambria Math" w:cs="Times New Roman"/>
                           <w:lang w:val="en-US"/>
                         </w:rPr>
-                        <m:t>s</m:t>
-                      </m:r>
-                      <m:r>
-                        <m:rPr>
-                          <m:sty m:val="p"/>
-                        </m:rPr>
-                        <w:rPr>
-                          <w:rFonts w:ascii="Cambria Math" w:hAnsi="Cambria Math" w:cs="Times New Roman"/>
-                          <w:lang w:val="en-US"/>
-                        </w:rPr>
-                        <m:t>in</m:t>
+                        <m:t>sin</m:t>
                       </m:r>
                     </m:fName>
                     <m:e>
@@ -3859,6 +3776,1268 @@
           <w:lang w:val="en-US"/>
         </w:rPr>
       </w:pPr>
+    </w:p>
+    <w:p>
+      <w:pPr>
+        <w:spacing w:line="360" w:lineRule="auto"/>
+        <w:rPr>
+          <w:rFonts w:ascii="Times New Roman" w:hAnsi="Times New Roman" w:cs="Times New Roman"/>
+          <w:lang w:val="en-US"/>
+        </w:rPr>
+      </w:pPr>
+      <w:r>
+        <w:rPr>
+          <w:rFonts w:ascii="Times New Roman" w:hAnsi="Times New Roman" w:cs="Times New Roman"/>
+          <w:lang w:val="en-US"/>
+        </w:rPr>
+        <w:lastRenderedPageBreak/>
+        <w:t>1</w:t>
+      </w:r>
+      <w:r>
+        <w:rPr>
+          <w:rFonts w:ascii="Times New Roman" w:hAnsi="Times New Roman" w:cs="Times New Roman"/>
+          <w:lang w:val="en-US"/>
+        </w:rPr>
+        <w:t>9</w:t>
+      </w:r>
+      <w:r>
+        <w:rPr>
+          <w:rFonts w:ascii="Times New Roman" w:hAnsi="Times New Roman" w:cs="Times New Roman"/>
+          <w:lang w:val="en-US"/>
+        </w:rPr>
+        <w:t xml:space="preserve">: </w:t>
+      </w:r>
+      <w:proofErr w:type="spellStart"/>
+      <w:r>
+        <w:rPr>
+          <w:rFonts w:ascii="Times New Roman" w:hAnsi="Times New Roman" w:cs="Times New Roman"/>
+          <w:lang w:val="en-US"/>
+        </w:rPr>
+        <w:t>summCosZnakoPeremen_DivSin</w:t>
+      </w:r>
+      <w:proofErr w:type="spellEnd"/>
+    </w:p>
+    <w:p>
+      <w:pPr>
+        <w:spacing w:line="360" w:lineRule="auto"/>
+        <w:rPr>
+          <w:rFonts w:ascii="Times New Roman" w:hAnsi="Times New Roman" w:cs="Times New Roman"/>
+          <w:sz w:val="22"/>
+          <w:szCs w:val="22"/>
+          <w:lang w:val="en-US"/>
+        </w:rPr>
+      </w:pPr>
+      <w:proofErr w:type="spellStart"/>
+      <w:r>
+        <w:rPr>
+          <w:rFonts w:ascii="Times New Roman" w:hAnsi="Times New Roman" w:cs="Times New Roman"/>
+          <w:sz w:val="22"/>
+          <w:szCs w:val="22"/>
+          <w:lang w:val="en-US"/>
+        </w:rPr>
+        <w:t>massPQ</w:t>
+      </w:r>
+      <w:proofErr w:type="spellEnd"/>
+      <w:r>
+        <w:rPr>
+          <w:rFonts w:ascii="Times New Roman" w:hAnsi="Times New Roman" w:cs="Times New Roman"/>
+          <w:sz w:val="22"/>
+          <w:szCs w:val="22"/>
+          <w:lang w:val="en-US"/>
+        </w:rPr>
+        <w:t xml:space="preserve">[n] = (massPQ2[n-1] + </w:t>
+      </w:r>
+      <w:proofErr w:type="spellStart"/>
+      <w:r>
+        <w:rPr>
+          <w:rFonts w:ascii="Times New Roman" w:hAnsi="Times New Roman" w:cs="Times New Roman"/>
+          <w:sz w:val="22"/>
+          <w:szCs w:val="22"/>
+          <w:lang w:val="en-US"/>
+        </w:rPr>
+        <w:t>Math.cos</w:t>
+      </w:r>
+      <w:proofErr w:type="spellEnd"/>
+      <w:r>
+        <w:rPr>
+          <w:rFonts w:ascii="Times New Roman" w:hAnsi="Times New Roman" w:cs="Times New Roman"/>
+          <w:sz w:val="22"/>
+          <w:szCs w:val="22"/>
+          <w:lang w:val="en-US"/>
+        </w:rPr>
+        <w:t>(</w:t>
+      </w:r>
+      <w:r>
+        <w:rPr>
+          <w:rFonts w:ascii="Times New Roman" w:hAnsi="Times New Roman" w:cs="Times New Roman"/>
+          <w:sz w:val="22"/>
+          <w:szCs w:val="22"/>
+          <w:lang w:val="en-US"/>
+        </w:rPr>
+        <w:t>n</w:t>
+      </w:r>
+      <w:r>
+        <w:rPr>
+          <w:rFonts w:ascii="Times New Roman" w:hAnsi="Times New Roman" w:cs="Times New Roman"/>
+          <w:sz w:val="22"/>
+          <w:szCs w:val="22"/>
+          <w:lang w:val="en-US"/>
+        </w:rPr>
+        <w:t>*fi) / (</w:t>
+      </w:r>
+      <w:proofErr w:type="gramStart"/>
+      <w:r>
+        <w:rPr>
+          <w:rFonts w:ascii="Times New Roman" w:hAnsi="Times New Roman" w:cs="Times New Roman"/>
+          <w:sz w:val="22"/>
+          <w:szCs w:val="22"/>
+          <w:lang w:val="en-US"/>
+        </w:rPr>
+        <w:t>this.massPQ</w:t>
+      </w:r>
+      <w:proofErr w:type="gramEnd"/>
+      <w:r>
+        <w:rPr>
+          <w:rFonts w:ascii="Times New Roman" w:hAnsi="Times New Roman" w:cs="Times New Roman"/>
+          <w:sz w:val="22"/>
+          <w:szCs w:val="22"/>
+          <w:lang w:val="en-US"/>
+        </w:rPr>
+        <w:t xml:space="preserve">3[n-1] + </w:t>
+      </w:r>
+      <w:proofErr w:type="spellStart"/>
+      <w:r>
+        <w:rPr>
+          <w:rFonts w:ascii="Times New Roman" w:hAnsi="Times New Roman" w:cs="Times New Roman"/>
+          <w:sz w:val="22"/>
+          <w:szCs w:val="22"/>
+          <w:lang w:val="en-US"/>
+        </w:rPr>
+        <w:t>Math.sin</w:t>
+      </w:r>
+      <w:proofErr w:type="spellEnd"/>
+      <w:r>
+        <w:rPr>
+          <w:rFonts w:ascii="Times New Roman" w:hAnsi="Times New Roman" w:cs="Times New Roman"/>
+          <w:sz w:val="22"/>
+          <w:szCs w:val="22"/>
+          <w:lang w:val="en-US"/>
+        </w:rPr>
+        <w:t>(n*fi)</w:t>
+      </w:r>
+    </w:p>
+    <w:p>
+      <w:pPr>
+        <w:spacing w:line="360" w:lineRule="auto"/>
+        <w:rPr>
+          <w:rFonts w:ascii="Times New Roman" w:eastAsiaTheme="minorEastAsia" w:hAnsi="Times New Roman" w:cs="Times New Roman"/>
+          <w:lang w:val="en-US"/>
+        </w:rPr>
+      </w:pPr>
+      <m:oMathPara>
+        <m:oMath>
+          <m:nary>
+            <m:naryPr>
+              <m:chr m:val="∑"/>
+              <m:limLoc m:val="undOvr"/>
+              <m:ctrlPr>
+                <w:rPr>
+                  <w:rFonts w:ascii="Cambria Math" w:eastAsiaTheme="minorEastAsia" w:hAnsi="Cambria Math" w:cs="Times New Roman"/>
+                  <w:i/>
+                  <w:lang w:val="en-US"/>
+                </w:rPr>
+              </m:ctrlPr>
+            </m:naryPr>
+            <m:sub>
+              <m:r>
+                <w:rPr>
+                  <w:rFonts w:ascii="Cambria Math" w:eastAsiaTheme="minorEastAsia" w:hAnsi="Cambria Math" w:cs="Times New Roman"/>
+                  <w:lang w:val="en-US"/>
+                </w:rPr>
+                <m:t>n=1</m:t>
+              </m:r>
+            </m:sub>
+            <m:sup>
+              <m:r>
+                <w:rPr>
+                  <w:rFonts w:ascii="Cambria Math" w:eastAsiaTheme="minorEastAsia" w:hAnsi="Cambria Math" w:cs="Times New Roman"/>
+                  <w:lang w:val="en-US"/>
+                </w:rPr>
+                <m:t>kol</m:t>
+              </m:r>
+            </m:sup>
+            <m:e>
+              <m:f>
+                <m:fPr>
+                  <m:ctrlPr>
+                    <w:rPr>
+                      <w:rFonts w:ascii="Cambria Math" w:hAnsi="Cambria Math" w:cs="Times New Roman"/>
+                      <w:i/>
+                      <w:lang w:val="en-US"/>
+                    </w:rPr>
+                  </m:ctrlPr>
+                </m:fPr>
+                <m:num>
+                  <m:func>
+                    <m:funcPr>
+                      <m:ctrlPr>
+                        <w:rPr>
+                          <w:rFonts w:ascii="Cambria Math" w:hAnsi="Cambria Math" w:cs="Times New Roman"/>
+                          <w:i/>
+                          <w:lang w:val="en-US"/>
+                        </w:rPr>
+                      </m:ctrlPr>
+                    </m:funcPr>
+                    <m:fName>
+                      <m:r>
+                        <m:rPr>
+                          <m:sty m:val="p"/>
+                        </m:rPr>
+                        <w:rPr>
+                          <w:rFonts w:ascii="Cambria Math" w:hAnsi="Cambria Math" w:cs="Times New Roman"/>
+                          <w:lang w:val="en-US"/>
+                        </w:rPr>
+                        <m:t>cos</m:t>
+                      </m:r>
+                    </m:fName>
+                    <m:e>
+                      <m:d>
+                        <m:dPr>
+                          <m:ctrlPr>
+                            <w:rPr>
+                              <w:rFonts w:ascii="Cambria Math" w:hAnsi="Cambria Math" w:cs="Times New Roman"/>
+                              <w:i/>
+                              <w:lang w:val="en-US"/>
+                            </w:rPr>
+                          </m:ctrlPr>
+                        </m:dPr>
+                        <m:e>
+                          <m:r>
+                            <w:rPr>
+                              <w:rFonts w:ascii="Cambria Math" w:hAnsi="Cambria Math" w:cs="Times New Roman"/>
+                              <w:lang w:val="en-US"/>
+                            </w:rPr>
+                            <m:t>n</m:t>
+                          </m:r>
+                          <m:r>
+                            <w:rPr>
+                              <w:rFonts w:ascii="Cambria Math" w:hAnsi="Cambria Math" w:cs="Times New Roman"/>
+                              <w:lang w:val="en-US"/>
+                            </w:rPr>
+                            <m:t>φ</m:t>
+                          </m:r>
+                        </m:e>
+                      </m:d>
+                    </m:e>
+                  </m:func>
+                </m:num>
+                <m:den>
+                  <m:func>
+                    <m:funcPr>
+                      <m:ctrlPr>
+                        <w:rPr>
+                          <w:rFonts w:ascii="Cambria Math" w:hAnsi="Cambria Math" w:cs="Times New Roman"/>
+                          <w:i/>
+                          <w:lang w:val="en-US"/>
+                        </w:rPr>
+                      </m:ctrlPr>
+                    </m:funcPr>
+                    <m:fName>
+                      <m:r>
+                        <m:rPr>
+                          <m:sty m:val="p"/>
+                        </m:rPr>
+                        <w:rPr>
+                          <w:rFonts w:ascii="Cambria Math" w:hAnsi="Cambria Math" w:cs="Times New Roman"/>
+                          <w:lang w:val="en-US"/>
+                        </w:rPr>
+                        <m:t>sin</m:t>
+                      </m:r>
+                    </m:fName>
+                    <m:e>
+                      <m:d>
+                        <m:dPr>
+                          <m:ctrlPr>
+                            <w:rPr>
+                              <w:rFonts w:ascii="Cambria Math" w:hAnsi="Cambria Math" w:cs="Times New Roman"/>
+                              <w:i/>
+                              <w:lang w:val="en-US"/>
+                            </w:rPr>
+                          </m:ctrlPr>
+                        </m:dPr>
+                        <m:e>
+                          <m:r>
+                            <w:rPr>
+                              <w:rFonts w:ascii="Cambria Math" w:hAnsi="Cambria Math" w:cs="Times New Roman"/>
+                              <w:lang w:val="en-US"/>
+                            </w:rPr>
+                            <m:t>n</m:t>
+                          </m:r>
+                          <m:r>
+                            <w:rPr>
+                              <w:rFonts w:ascii="Cambria Math" w:hAnsi="Cambria Math" w:cs="Times New Roman"/>
+                              <w:lang w:val="en-US"/>
+                            </w:rPr>
+                            <m:t>φ</m:t>
+                          </m:r>
+                        </m:e>
+                      </m:d>
+                    </m:e>
+                  </m:func>
+                </m:den>
+              </m:f>
+            </m:e>
+          </m:nary>
+        </m:oMath>
+      </m:oMathPara>
+    </w:p>
+    <w:p>
+      <w:pPr>
+        <w:spacing w:line="360" w:lineRule="auto"/>
+        <w:rPr>
+          <w:rFonts w:ascii="Times New Roman" w:hAnsi="Times New Roman" w:cs="Times New Roman"/>
+          <w:lang w:val="en-US"/>
+        </w:rPr>
+      </w:pPr>
+      <w:r>
+        <w:rPr>
+          <w:rFonts w:ascii="Times New Roman" w:hAnsi="Times New Roman" w:cs="Times New Roman"/>
+          <w:lang w:val="en-US"/>
+        </w:rPr>
+        <w:t>20</w:t>
+      </w:r>
+      <w:r>
+        <w:rPr>
+          <w:rFonts w:ascii="Times New Roman" w:hAnsi="Times New Roman" w:cs="Times New Roman"/>
+          <w:lang w:val="en-US"/>
+        </w:rPr>
+        <w:t xml:space="preserve">: </w:t>
+      </w:r>
+      <w:proofErr w:type="spellStart"/>
+      <w:r>
+        <w:rPr>
+          <w:rFonts w:ascii="Times New Roman" w:hAnsi="Times New Roman" w:cs="Times New Roman"/>
+          <w:lang w:val="en-US"/>
+        </w:rPr>
+        <w:t>summChetnSinDivNecetSin</w:t>
+      </w:r>
+      <w:proofErr w:type="spellEnd"/>
+    </w:p>
+    <w:p>
+      <w:pPr>
+        <w:spacing w:line="360" w:lineRule="auto"/>
+        <w:rPr>
+          <w:rFonts w:ascii="Times New Roman" w:hAnsi="Times New Roman" w:cs="Times New Roman"/>
+          <w:sz w:val="22"/>
+          <w:szCs w:val="22"/>
+          <w:lang w:val="en-US"/>
+        </w:rPr>
+      </w:pPr>
+      <w:proofErr w:type="spellStart"/>
+      <w:r>
+        <w:rPr>
+          <w:rFonts w:ascii="Times New Roman" w:hAnsi="Times New Roman" w:cs="Times New Roman"/>
+          <w:sz w:val="22"/>
+          <w:szCs w:val="22"/>
+          <w:lang w:val="en-US"/>
+        </w:rPr>
+        <w:t>massPQ</w:t>
+      </w:r>
+      <w:proofErr w:type="spellEnd"/>
+      <w:r>
+        <w:rPr>
+          <w:rFonts w:ascii="Times New Roman" w:hAnsi="Times New Roman" w:cs="Times New Roman"/>
+          <w:sz w:val="22"/>
+          <w:szCs w:val="22"/>
+          <w:lang w:val="en-US"/>
+        </w:rPr>
+        <w:t xml:space="preserve">[n] = (massPQ2[n-1] + </w:t>
+      </w:r>
+      <w:proofErr w:type="spellStart"/>
+      <w:r>
+        <w:rPr>
+          <w:rFonts w:ascii="Times New Roman" w:hAnsi="Times New Roman" w:cs="Times New Roman"/>
+          <w:sz w:val="22"/>
+          <w:szCs w:val="22"/>
+          <w:lang w:val="en-US"/>
+        </w:rPr>
+        <w:t>Math.</w:t>
+      </w:r>
+      <w:r>
+        <w:rPr>
+          <w:rFonts w:ascii="Times New Roman" w:hAnsi="Times New Roman" w:cs="Times New Roman"/>
+          <w:sz w:val="22"/>
+          <w:szCs w:val="22"/>
+          <w:lang w:val="en-US"/>
+        </w:rPr>
+        <w:t>sin</w:t>
+      </w:r>
+      <w:proofErr w:type="spellEnd"/>
+      <w:r>
+        <w:rPr>
+          <w:rFonts w:ascii="Times New Roman" w:hAnsi="Times New Roman" w:cs="Times New Roman"/>
+          <w:sz w:val="22"/>
+          <w:szCs w:val="22"/>
+          <w:lang w:val="en-US"/>
+        </w:rPr>
+        <w:t>(</w:t>
+      </w:r>
+      <w:r>
+        <w:rPr>
+          <w:rFonts w:ascii="Times New Roman" w:hAnsi="Times New Roman" w:cs="Times New Roman"/>
+          <w:sz w:val="22"/>
+          <w:szCs w:val="22"/>
+          <w:lang w:val="en-US"/>
+        </w:rPr>
+        <w:t>2*</w:t>
+      </w:r>
+      <w:r>
+        <w:rPr>
+          <w:rFonts w:ascii="Times New Roman" w:hAnsi="Times New Roman" w:cs="Times New Roman"/>
+          <w:sz w:val="22"/>
+          <w:szCs w:val="22"/>
+          <w:lang w:val="en-US"/>
+        </w:rPr>
+        <w:t>n</w:t>
+      </w:r>
+      <w:r>
+        <w:rPr>
+          <w:rFonts w:ascii="Times New Roman" w:hAnsi="Times New Roman" w:cs="Times New Roman"/>
+          <w:sz w:val="22"/>
+          <w:szCs w:val="22"/>
+          <w:lang w:val="en-US"/>
+        </w:rPr>
+        <w:t>*fi) / (</w:t>
+      </w:r>
+      <w:proofErr w:type="gramStart"/>
+      <w:r>
+        <w:rPr>
+          <w:rFonts w:ascii="Times New Roman" w:hAnsi="Times New Roman" w:cs="Times New Roman"/>
+          <w:sz w:val="22"/>
+          <w:szCs w:val="22"/>
+          <w:lang w:val="en-US"/>
+        </w:rPr>
+        <w:t>this.massPQ</w:t>
+      </w:r>
+      <w:proofErr w:type="gramEnd"/>
+      <w:r>
+        <w:rPr>
+          <w:rFonts w:ascii="Times New Roman" w:hAnsi="Times New Roman" w:cs="Times New Roman"/>
+          <w:sz w:val="22"/>
+          <w:szCs w:val="22"/>
+          <w:lang w:val="en-US"/>
+        </w:rPr>
+        <w:t>3[n-1] + Math.((2*n-1)*fi)</w:t>
+      </w:r>
+    </w:p>
+    <w:p>
+      <w:pPr>
+        <w:spacing w:line="360" w:lineRule="auto"/>
+        <w:rPr>
+          <w:rFonts w:ascii="Times New Roman" w:eastAsiaTheme="minorEastAsia" w:hAnsi="Times New Roman" w:cs="Times New Roman"/>
+          <w:lang w:val="en-US"/>
+        </w:rPr>
+      </w:pPr>
+      <m:oMathPara>
+        <m:oMath>
+          <m:nary>
+            <m:naryPr>
+              <m:chr m:val="∑"/>
+              <m:limLoc m:val="undOvr"/>
+              <m:ctrlPr>
+                <w:rPr>
+                  <w:rFonts w:ascii="Cambria Math" w:eastAsiaTheme="minorEastAsia" w:hAnsi="Cambria Math" w:cs="Times New Roman"/>
+                  <w:i/>
+                  <w:lang w:val="en-US"/>
+                </w:rPr>
+              </m:ctrlPr>
+            </m:naryPr>
+            <m:sub>
+              <m:r>
+                <w:rPr>
+                  <w:rFonts w:ascii="Cambria Math" w:eastAsiaTheme="minorEastAsia" w:hAnsi="Cambria Math" w:cs="Times New Roman"/>
+                  <w:lang w:val="en-US"/>
+                </w:rPr>
+                <m:t>n=1</m:t>
+              </m:r>
+            </m:sub>
+            <m:sup>
+              <m:r>
+                <w:rPr>
+                  <w:rFonts w:ascii="Cambria Math" w:eastAsiaTheme="minorEastAsia" w:hAnsi="Cambria Math" w:cs="Times New Roman"/>
+                  <w:lang w:val="en-US"/>
+                </w:rPr>
+                <m:t>kol</m:t>
+              </m:r>
+            </m:sup>
+            <m:e>
+              <m:f>
+                <m:fPr>
+                  <m:ctrlPr>
+                    <w:rPr>
+                      <w:rFonts w:ascii="Cambria Math" w:hAnsi="Cambria Math" w:cs="Times New Roman"/>
+                      <w:i/>
+                      <w:lang w:val="en-US"/>
+                    </w:rPr>
+                  </m:ctrlPr>
+                </m:fPr>
+                <m:num>
+                  <m:func>
+                    <m:funcPr>
+                      <m:ctrlPr>
+                        <w:rPr>
+                          <w:rFonts w:ascii="Cambria Math" w:hAnsi="Cambria Math" w:cs="Times New Roman"/>
+                          <w:i/>
+                          <w:lang w:val="en-US"/>
+                        </w:rPr>
+                      </m:ctrlPr>
+                    </m:funcPr>
+                    <m:fName>
+                      <m:r>
+                        <m:rPr>
+                          <m:sty m:val="p"/>
+                        </m:rPr>
+                        <w:rPr>
+                          <w:rFonts w:ascii="Cambria Math" w:hAnsi="Cambria Math" w:cs="Times New Roman"/>
+                          <w:lang w:val="en-US"/>
+                        </w:rPr>
+                        <m:t>sin</m:t>
+                      </m:r>
+                    </m:fName>
+                    <m:e>
+                      <m:d>
+                        <m:dPr>
+                          <m:ctrlPr>
+                            <w:rPr>
+                              <w:rFonts w:ascii="Cambria Math" w:hAnsi="Cambria Math" w:cs="Times New Roman"/>
+                              <w:i/>
+                              <w:lang w:val="en-US"/>
+                            </w:rPr>
+                          </m:ctrlPr>
+                        </m:dPr>
+                        <m:e>
+                          <m:r>
+                            <w:rPr>
+                              <w:rFonts w:ascii="Cambria Math" w:hAnsi="Cambria Math" w:cs="Times New Roman"/>
+                              <w:lang w:val="en-US"/>
+                            </w:rPr>
+                            <m:t>2</m:t>
+                          </m:r>
+                          <m:r>
+                            <w:rPr>
+                              <w:rFonts w:ascii="Cambria Math" w:hAnsi="Cambria Math" w:cs="Times New Roman"/>
+                              <w:lang w:val="en-US"/>
+                            </w:rPr>
+                            <m:t>nφ</m:t>
+                          </m:r>
+                        </m:e>
+                      </m:d>
+                    </m:e>
+                  </m:func>
+                </m:num>
+                <m:den>
+                  <m:func>
+                    <m:funcPr>
+                      <m:ctrlPr>
+                        <w:rPr>
+                          <w:rFonts w:ascii="Cambria Math" w:hAnsi="Cambria Math" w:cs="Times New Roman"/>
+                          <w:i/>
+                          <w:lang w:val="en-US"/>
+                        </w:rPr>
+                      </m:ctrlPr>
+                    </m:funcPr>
+                    <m:fName>
+                      <m:r>
+                        <m:rPr>
+                          <m:sty m:val="p"/>
+                        </m:rPr>
+                        <w:rPr>
+                          <w:rFonts w:ascii="Cambria Math" w:hAnsi="Cambria Math" w:cs="Times New Roman"/>
+                          <w:lang w:val="en-US"/>
+                        </w:rPr>
+                        <m:t>sin</m:t>
+                      </m:r>
+                    </m:fName>
+                    <m:e>
+                      <m:d>
+                        <m:dPr>
+                          <m:ctrlPr>
+                            <w:rPr>
+                              <w:rFonts w:ascii="Cambria Math" w:hAnsi="Cambria Math" w:cs="Times New Roman"/>
+                              <w:i/>
+                              <w:lang w:val="en-US"/>
+                            </w:rPr>
+                          </m:ctrlPr>
+                        </m:dPr>
+                        <m:e>
+                          <m:r>
+                            <w:rPr>
+                              <w:rFonts w:ascii="Cambria Math" w:hAnsi="Cambria Math" w:cs="Times New Roman"/>
+                              <w:lang w:val="en-US"/>
+                            </w:rPr>
+                            <m:t>(2</m:t>
+                          </m:r>
+                          <m:r>
+                            <w:rPr>
+                              <w:rFonts w:ascii="Cambria Math" w:hAnsi="Cambria Math" w:cs="Times New Roman"/>
+                              <w:lang w:val="en-US"/>
+                            </w:rPr>
+                            <m:t>n</m:t>
+                          </m:r>
+                          <m:r>
+                            <w:rPr>
+                              <w:rFonts w:ascii="Cambria Math" w:hAnsi="Cambria Math" w:cs="Times New Roman"/>
+                              <w:lang w:val="en-US"/>
+                            </w:rPr>
+                            <m:t>-1)</m:t>
+                          </m:r>
+                          <m:r>
+                            <w:rPr>
+                              <w:rFonts w:ascii="Cambria Math" w:hAnsi="Cambria Math" w:cs="Times New Roman"/>
+                              <w:lang w:val="en-US"/>
+                            </w:rPr>
+                            <m:t>φ</m:t>
+                          </m:r>
+                        </m:e>
+                      </m:d>
+                    </m:e>
+                  </m:func>
+                </m:den>
+              </m:f>
+            </m:e>
+          </m:nary>
+        </m:oMath>
+      </m:oMathPara>
+    </w:p>
+    <w:p>
+      <w:pPr>
+        <w:spacing w:line="360" w:lineRule="auto"/>
+        <w:rPr>
+          <w:rFonts w:ascii="Times New Roman" w:hAnsi="Times New Roman" w:cs="Times New Roman"/>
+          <w:lang w:val="en-US"/>
+        </w:rPr>
+      </w:pPr>
+      <w:r>
+        <w:rPr>
+          <w:rFonts w:ascii="Times New Roman" w:hAnsi="Times New Roman" w:cs="Times New Roman"/>
+          <w:lang w:val="en-US"/>
+        </w:rPr>
+        <w:t>2</w:t>
+      </w:r>
+      <w:r>
+        <w:rPr>
+          <w:rFonts w:ascii="Times New Roman" w:hAnsi="Times New Roman" w:cs="Times New Roman"/>
+          <w:lang w:val="en-US"/>
+        </w:rPr>
+        <w:t>1</w:t>
+      </w:r>
+      <w:r>
+        <w:rPr>
+          <w:rFonts w:ascii="Times New Roman" w:hAnsi="Times New Roman" w:cs="Times New Roman"/>
+          <w:lang w:val="en-US"/>
+        </w:rPr>
+        <w:t xml:space="preserve">: </w:t>
+      </w:r>
+      <w:proofErr w:type="spellStart"/>
+      <w:r>
+        <w:rPr>
+          <w:rFonts w:ascii="Times New Roman" w:hAnsi="Times New Roman" w:cs="Times New Roman"/>
+          <w:lang w:val="en-US"/>
+        </w:rPr>
+        <w:t>summChetnSinDivNecetSin</w:t>
+      </w:r>
+      <w:proofErr w:type="spellEnd"/>
+    </w:p>
+    <w:p>
+      <w:pPr>
+        <w:spacing w:line="360" w:lineRule="auto"/>
+        <w:rPr>
+          <w:rFonts w:ascii="Times New Roman" w:hAnsi="Times New Roman" w:cs="Times New Roman"/>
+          <w:sz w:val="22"/>
+          <w:szCs w:val="22"/>
+          <w:lang w:val="en-US"/>
+        </w:rPr>
+      </w:pPr>
+      <w:proofErr w:type="spellStart"/>
+      <w:r>
+        <w:rPr>
+          <w:rFonts w:ascii="Times New Roman" w:hAnsi="Times New Roman" w:cs="Times New Roman"/>
+          <w:sz w:val="22"/>
+          <w:szCs w:val="22"/>
+          <w:lang w:val="en-US"/>
+        </w:rPr>
+        <w:t>massPQ</w:t>
+      </w:r>
+      <w:proofErr w:type="spellEnd"/>
+      <w:r>
+        <w:rPr>
+          <w:rFonts w:ascii="Times New Roman" w:hAnsi="Times New Roman" w:cs="Times New Roman"/>
+          <w:sz w:val="22"/>
+          <w:szCs w:val="22"/>
+          <w:lang w:val="en-US"/>
+        </w:rPr>
+        <w:t xml:space="preserve">[n] = (massPQ2[n-1] + </w:t>
+      </w:r>
+      <w:proofErr w:type="spellStart"/>
+      <w:r>
+        <w:rPr>
+          <w:rFonts w:ascii="Times New Roman" w:hAnsi="Times New Roman" w:cs="Times New Roman"/>
+          <w:sz w:val="22"/>
+          <w:szCs w:val="22"/>
+          <w:lang w:val="en-US"/>
+        </w:rPr>
+        <w:t>Math.</w:t>
+      </w:r>
+      <w:r>
+        <w:rPr>
+          <w:rFonts w:ascii="Times New Roman" w:hAnsi="Times New Roman" w:cs="Times New Roman"/>
+          <w:sz w:val="22"/>
+          <w:szCs w:val="22"/>
+          <w:lang w:val="en-US"/>
+        </w:rPr>
+        <w:t>sin</w:t>
+      </w:r>
+      <w:proofErr w:type="spellEnd"/>
+      <w:r>
+        <w:rPr>
+          <w:rFonts w:ascii="Times New Roman" w:hAnsi="Times New Roman" w:cs="Times New Roman"/>
+          <w:sz w:val="22"/>
+          <w:szCs w:val="22"/>
+          <w:lang w:val="en-US"/>
+        </w:rPr>
+        <w:t>(</w:t>
+      </w:r>
+      <w:r>
+        <w:rPr>
+          <w:rFonts w:ascii="Times New Roman" w:hAnsi="Times New Roman" w:cs="Times New Roman"/>
+          <w:sz w:val="22"/>
+          <w:szCs w:val="22"/>
+          <w:lang w:val="en-US"/>
+        </w:rPr>
+        <w:t>2*n</w:t>
+      </w:r>
+      <w:r>
+        <w:rPr>
+          <w:rFonts w:ascii="Times New Roman" w:hAnsi="Times New Roman" w:cs="Times New Roman"/>
+          <w:sz w:val="22"/>
+          <w:szCs w:val="22"/>
+          <w:lang w:val="en-US"/>
+        </w:rPr>
+        <w:t>*fi) / (</w:t>
+      </w:r>
+      <w:proofErr w:type="gramStart"/>
+      <w:r>
+        <w:rPr>
+          <w:rFonts w:ascii="Times New Roman" w:hAnsi="Times New Roman" w:cs="Times New Roman"/>
+          <w:sz w:val="22"/>
+          <w:szCs w:val="22"/>
+          <w:lang w:val="en-US"/>
+        </w:rPr>
+        <w:t>this.massPQ</w:t>
+      </w:r>
+      <w:proofErr w:type="gramEnd"/>
+      <w:r>
+        <w:rPr>
+          <w:rFonts w:ascii="Times New Roman" w:hAnsi="Times New Roman" w:cs="Times New Roman"/>
+          <w:sz w:val="22"/>
+          <w:szCs w:val="22"/>
+          <w:lang w:val="en-US"/>
+        </w:rPr>
+        <w:t>3[n-1] + Math.((2*n-1)*fi)</w:t>
+      </w:r>
+    </w:p>
+    <w:p>
+      <w:pPr>
+        <w:spacing w:line="360" w:lineRule="auto"/>
+        <w:rPr>
+          <w:rFonts w:ascii="Times New Roman" w:eastAsiaTheme="minorEastAsia" w:hAnsi="Times New Roman" w:cs="Times New Roman"/>
+          <w:lang w:val="en-US"/>
+        </w:rPr>
+      </w:pPr>
+      <m:oMathPara>
+        <m:oMath>
+          <m:nary>
+            <m:naryPr>
+              <m:chr m:val="∑"/>
+              <m:limLoc m:val="undOvr"/>
+              <m:ctrlPr>
+                <w:rPr>
+                  <w:rFonts w:ascii="Cambria Math" w:eastAsiaTheme="minorEastAsia" w:hAnsi="Cambria Math" w:cs="Times New Roman"/>
+                  <w:i/>
+                  <w:lang w:val="en-US"/>
+                </w:rPr>
+              </m:ctrlPr>
+            </m:naryPr>
+            <m:sub>
+              <m:r>
+                <w:rPr>
+                  <w:rFonts w:ascii="Cambria Math" w:eastAsiaTheme="minorEastAsia" w:hAnsi="Cambria Math" w:cs="Times New Roman"/>
+                  <w:lang w:val="en-US"/>
+                </w:rPr>
+                <m:t>n=1</m:t>
+              </m:r>
+            </m:sub>
+            <m:sup>
+              <m:r>
+                <w:rPr>
+                  <w:rFonts w:ascii="Cambria Math" w:eastAsiaTheme="minorEastAsia" w:hAnsi="Cambria Math" w:cs="Times New Roman"/>
+                  <w:lang w:val="en-US"/>
+                </w:rPr>
+                <m:t>kol</m:t>
+              </m:r>
+            </m:sup>
+            <m:e>
+              <m:f>
+                <m:fPr>
+                  <m:ctrlPr>
+                    <w:rPr>
+                      <w:rFonts w:ascii="Cambria Math" w:hAnsi="Cambria Math" w:cs="Times New Roman"/>
+                      <w:i/>
+                      <w:lang w:val="en-US"/>
+                    </w:rPr>
+                  </m:ctrlPr>
+                </m:fPr>
+                <m:num>
+                  <m:sSup>
+                    <m:sSupPr>
+                      <m:ctrlPr>
+                        <w:rPr>
+                          <w:rFonts w:ascii="Cambria Math" w:hAnsi="Cambria Math" w:cs="Times New Roman"/>
+                          <w:i/>
+                          <w:lang w:eastAsia="ru-RU"/>
+                        </w:rPr>
+                      </m:ctrlPr>
+                    </m:sSupPr>
+                    <m:e>
+                      <m:r>
+                        <w:rPr>
+                          <w:rFonts w:ascii="Cambria Math" w:hAnsi="Cambria Math" w:cs="Times New Roman"/>
+                          <w:lang w:val="en-US" w:eastAsia="ru-RU"/>
+                        </w:rPr>
+                        <m:t>(-1)</m:t>
+                      </m:r>
+                    </m:e>
+                    <m:sup>
+                      <m:r>
+                        <w:rPr>
+                          <w:rFonts w:ascii="Cambria Math" w:hAnsi="Cambria Math" w:cs="Times New Roman"/>
+                          <w:lang w:val="en-US" w:eastAsia="ru-RU"/>
+                        </w:rPr>
+                        <m:t>n+1</m:t>
+                      </m:r>
+                    </m:sup>
+                  </m:sSup>
+                  <m:func>
+                    <m:funcPr>
+                      <m:ctrlPr>
+                        <w:rPr>
+                          <w:rFonts w:ascii="Cambria Math" w:hAnsi="Cambria Math" w:cs="Times New Roman"/>
+                          <w:i/>
+                          <w:lang w:val="en-US"/>
+                        </w:rPr>
+                      </m:ctrlPr>
+                    </m:funcPr>
+                    <m:fName>
+                      <m:r>
+                        <m:rPr>
+                          <m:sty m:val="p"/>
+                        </m:rPr>
+                        <w:rPr>
+                          <w:rFonts w:ascii="Cambria Math" w:hAnsi="Cambria Math" w:cs="Times New Roman"/>
+                          <w:lang w:val="en-US"/>
+                        </w:rPr>
+                        <m:t>cos</m:t>
+                      </m:r>
+                    </m:fName>
+                    <m:e>
+                      <m:d>
+                        <m:dPr>
+                          <m:ctrlPr>
+                            <w:rPr>
+                              <w:rFonts w:ascii="Cambria Math" w:hAnsi="Cambria Math" w:cs="Times New Roman"/>
+                              <w:i/>
+                              <w:lang w:val="en-US"/>
+                            </w:rPr>
+                          </m:ctrlPr>
+                        </m:dPr>
+                        <m:e>
+                          <m:r>
+                            <w:rPr>
+                              <w:rFonts w:ascii="Cambria Math" w:hAnsi="Cambria Math" w:cs="Times New Roman"/>
+                              <w:lang w:val="en-US"/>
+                            </w:rPr>
+                            <m:t>(</m:t>
+                          </m:r>
+                          <m:r>
+                            <w:rPr>
+                              <w:rFonts w:ascii="Cambria Math" w:hAnsi="Cambria Math" w:cs="Times New Roman"/>
+                              <w:lang w:val="en-US"/>
+                            </w:rPr>
+                            <m:t>2n</m:t>
+                          </m:r>
+                          <m:r>
+                            <w:rPr>
+                              <w:rFonts w:ascii="Cambria Math" w:hAnsi="Cambria Math" w:cs="Times New Roman"/>
+                              <w:lang w:val="en-US"/>
+                            </w:rPr>
+                            <m:t>-1)</m:t>
+                          </m:r>
+                          <m:r>
+                            <w:rPr>
+                              <w:rFonts w:ascii="Cambria Math" w:hAnsi="Cambria Math" w:cs="Times New Roman"/>
+                              <w:lang w:val="en-US"/>
+                            </w:rPr>
+                            <m:t>φ</m:t>
+                          </m:r>
+                        </m:e>
+                      </m:d>
+                    </m:e>
+                  </m:func>
+                </m:num>
+                <m:den>
+                  <m:func>
+                    <m:funcPr>
+                      <m:ctrlPr>
+                        <w:rPr>
+                          <w:rFonts w:ascii="Cambria Math" w:hAnsi="Cambria Math" w:cs="Times New Roman"/>
+                          <w:i/>
+                          <w:lang w:val="en-US"/>
+                        </w:rPr>
+                      </m:ctrlPr>
+                    </m:funcPr>
+                    <m:fName>
+                      <m:sSup>
+                        <m:sSupPr>
+                          <m:ctrlPr>
+                            <w:rPr>
+                              <w:rFonts w:ascii="Cambria Math" w:hAnsi="Cambria Math" w:cs="Times New Roman"/>
+                              <w:i/>
+                              <w:lang w:eastAsia="ru-RU"/>
+                            </w:rPr>
+                          </m:ctrlPr>
+                        </m:sSupPr>
+                        <m:e>
+                          <m:r>
+                            <w:rPr>
+                              <w:rFonts w:ascii="Cambria Math" w:hAnsi="Cambria Math" w:cs="Times New Roman"/>
+                              <w:lang w:val="en-US" w:eastAsia="ru-RU"/>
+                            </w:rPr>
+                            <m:t>(-1)</m:t>
+                          </m:r>
+                        </m:e>
+                        <m:sup>
+                          <m:r>
+                            <w:rPr>
+                              <w:rFonts w:ascii="Cambria Math" w:hAnsi="Cambria Math" w:cs="Times New Roman"/>
+                              <w:lang w:val="en-US" w:eastAsia="ru-RU"/>
+                            </w:rPr>
+                            <m:t>n+1</m:t>
+                          </m:r>
+                        </m:sup>
+                      </m:sSup>
+                      <m:r>
+                        <m:rPr>
+                          <m:sty m:val="p"/>
+                        </m:rPr>
+                        <w:rPr>
+                          <w:rFonts w:ascii="Cambria Math" w:hAnsi="Cambria Math" w:cs="Times New Roman"/>
+                          <w:lang w:val="en-US"/>
+                        </w:rPr>
+                        <m:t>sin</m:t>
+                      </m:r>
+                    </m:fName>
+                    <m:e>
+                      <m:d>
+                        <m:dPr>
+                          <m:ctrlPr>
+                            <w:rPr>
+                              <w:rFonts w:ascii="Cambria Math" w:hAnsi="Cambria Math" w:cs="Times New Roman"/>
+                              <w:i/>
+                              <w:lang w:val="en-US"/>
+                            </w:rPr>
+                          </m:ctrlPr>
+                        </m:dPr>
+                        <m:e>
+                          <m:r>
+                            <w:rPr>
+                              <w:rFonts w:ascii="Cambria Math" w:hAnsi="Cambria Math" w:cs="Times New Roman"/>
+                              <w:lang w:val="en-US"/>
+                            </w:rPr>
+                            <m:t>(2n-1)φ</m:t>
+                          </m:r>
+                        </m:e>
+                      </m:d>
+                    </m:e>
+                  </m:func>
+                </m:den>
+              </m:f>
+            </m:e>
+          </m:nary>
+        </m:oMath>
+      </m:oMathPara>
+    </w:p>
+    <w:p>
+      <w:pPr>
+        <w:spacing w:line="360" w:lineRule="auto"/>
+        <w:rPr>
+          <w:rFonts w:ascii="Times New Roman" w:hAnsi="Times New Roman" w:cs="Times New Roman"/>
+          <w:lang w:val="en-US"/>
+        </w:rPr>
+      </w:pPr>
+      <w:r>
+        <w:rPr>
+          <w:rFonts w:ascii="Times New Roman" w:hAnsi="Times New Roman" w:cs="Times New Roman"/>
+          <w:lang w:val="en-US"/>
+        </w:rPr>
+        <w:t>2</w:t>
+      </w:r>
+      <w:r>
+        <w:rPr>
+          <w:rFonts w:ascii="Times New Roman" w:hAnsi="Times New Roman" w:cs="Times New Roman"/>
+          <w:lang w:val="en-US"/>
+        </w:rPr>
+        <w:t>2</w:t>
+      </w:r>
+      <w:r>
+        <w:rPr>
+          <w:rFonts w:ascii="Times New Roman" w:hAnsi="Times New Roman" w:cs="Times New Roman"/>
+          <w:lang w:val="en-US"/>
+        </w:rPr>
+        <w:t xml:space="preserve">: </w:t>
+      </w:r>
+      <w:proofErr w:type="spellStart"/>
+      <w:r>
+        <w:rPr>
+          <w:rFonts w:ascii="Times New Roman" w:hAnsi="Times New Roman" w:cs="Times New Roman"/>
+          <w:lang w:val="en-US"/>
+        </w:rPr>
+        <w:t>summ_N_Sin</w:t>
+      </w:r>
+      <w:proofErr w:type="spellEnd"/>
+    </w:p>
+    <w:p>
+      <w:pPr>
+        <w:spacing w:line="360" w:lineRule="auto"/>
+        <w:rPr>
+          <w:rFonts w:ascii="Times New Roman" w:hAnsi="Times New Roman" w:cs="Times New Roman"/>
+          <w:sz w:val="22"/>
+          <w:szCs w:val="22"/>
+          <w:lang w:val="en-US"/>
+        </w:rPr>
+      </w:pPr>
+      <w:proofErr w:type="spellStart"/>
+      <w:r>
+        <w:rPr>
+          <w:rFonts w:ascii="Times New Roman" w:hAnsi="Times New Roman" w:cs="Times New Roman"/>
+          <w:sz w:val="22"/>
+          <w:szCs w:val="22"/>
+          <w:lang w:val="en-US"/>
+        </w:rPr>
+        <w:t>massPQ</w:t>
+      </w:r>
+      <w:proofErr w:type="spellEnd"/>
+      <w:r>
+        <w:rPr>
+          <w:rFonts w:ascii="Times New Roman" w:hAnsi="Times New Roman" w:cs="Times New Roman"/>
+          <w:sz w:val="22"/>
+          <w:szCs w:val="22"/>
+          <w:lang w:val="en-US"/>
+        </w:rPr>
+        <w:t xml:space="preserve">[n] = </w:t>
+      </w:r>
+      <w:proofErr w:type="spellStart"/>
+      <w:r>
+        <w:rPr>
+          <w:rFonts w:ascii="Times New Roman" w:hAnsi="Times New Roman" w:cs="Times New Roman"/>
+          <w:sz w:val="22"/>
+          <w:szCs w:val="22"/>
+          <w:lang w:val="en-US"/>
+        </w:rPr>
+        <w:t>massPQ</w:t>
+      </w:r>
+      <w:proofErr w:type="spellEnd"/>
+      <w:r>
+        <w:rPr>
+          <w:rFonts w:ascii="Times New Roman" w:hAnsi="Times New Roman" w:cs="Times New Roman"/>
+          <w:sz w:val="22"/>
+          <w:szCs w:val="22"/>
+          <w:lang w:val="en-US"/>
+        </w:rPr>
+        <w:t>[n-1] + (1+1/</w:t>
+      </w:r>
+      <w:proofErr w:type="gramStart"/>
+      <w:r>
+        <w:rPr>
+          <w:rFonts w:ascii="Times New Roman" w:hAnsi="Times New Roman" w:cs="Times New Roman"/>
+          <w:sz w:val="22"/>
+          <w:szCs w:val="22"/>
+          <w:lang w:val="en-US"/>
+        </w:rPr>
+        <w:t>n)*</w:t>
+      </w:r>
+      <w:proofErr w:type="spellStart"/>
+      <w:proofErr w:type="gramEnd"/>
+      <w:r>
+        <w:rPr>
+          <w:rFonts w:ascii="Times New Roman" w:hAnsi="Times New Roman" w:cs="Times New Roman"/>
+          <w:sz w:val="22"/>
+          <w:szCs w:val="22"/>
+          <w:lang w:val="en-US"/>
+        </w:rPr>
+        <w:t>Math.sin</w:t>
+      </w:r>
+      <w:proofErr w:type="spellEnd"/>
+      <w:r>
+        <w:rPr>
+          <w:rFonts w:ascii="Times New Roman" w:hAnsi="Times New Roman" w:cs="Times New Roman"/>
+          <w:sz w:val="22"/>
+          <w:szCs w:val="22"/>
+          <w:lang w:val="en-US"/>
+        </w:rPr>
+        <w:t>(n*fi);</w:t>
+      </w:r>
+      <w:bookmarkStart w:id="0" w:name="_GoBack"/>
+      <w:bookmarkEnd w:id="0"/>
+    </w:p>
+    <w:p>
+      <w:pPr>
+        <w:spacing w:line="360" w:lineRule="auto"/>
+        <w:rPr>
+          <w:rFonts w:ascii="Times New Roman" w:eastAsiaTheme="minorEastAsia" w:hAnsi="Times New Roman" w:cs="Times New Roman"/>
+          <w:lang w:val="en-US"/>
+        </w:rPr>
+      </w:pPr>
+      <m:oMathPara>
+        <m:oMath>
+          <m:nary>
+            <m:naryPr>
+              <m:chr m:val="∑"/>
+              <m:limLoc m:val="undOvr"/>
+              <m:ctrlPr>
+                <w:rPr>
+                  <w:rFonts w:ascii="Cambria Math" w:eastAsiaTheme="minorEastAsia" w:hAnsi="Cambria Math" w:cs="Times New Roman"/>
+                  <w:i/>
+                  <w:lang w:val="en-US"/>
+                </w:rPr>
+              </m:ctrlPr>
+            </m:naryPr>
+            <m:sub>
+              <m:r>
+                <w:rPr>
+                  <w:rFonts w:ascii="Cambria Math" w:eastAsiaTheme="minorEastAsia" w:hAnsi="Cambria Math" w:cs="Times New Roman"/>
+                  <w:lang w:val="en-US"/>
+                </w:rPr>
+                <m:t>n=1</m:t>
+              </m:r>
+            </m:sub>
+            <m:sup>
+              <m:r>
+                <w:rPr>
+                  <w:rFonts w:ascii="Cambria Math" w:eastAsiaTheme="minorEastAsia" w:hAnsi="Cambria Math" w:cs="Times New Roman"/>
+                  <w:lang w:val="en-US"/>
+                </w:rPr>
+                <m:t>kol</m:t>
+              </m:r>
+            </m:sup>
+            <m:e>
+              <m:d>
+                <m:dPr>
+                  <m:ctrlPr>
+                    <w:rPr>
+                      <w:rFonts w:ascii="Cambria Math" w:eastAsiaTheme="minorEastAsia" w:hAnsi="Cambria Math" w:cs="Times New Roman"/>
+                      <w:i/>
+                      <w:lang w:val="en-US"/>
+                    </w:rPr>
+                  </m:ctrlPr>
+                </m:dPr>
+                <m:e>
+                  <m:r>
+                    <w:rPr>
+                      <w:rFonts w:ascii="Cambria Math" w:eastAsiaTheme="minorEastAsia" w:hAnsi="Cambria Math" w:cs="Times New Roman"/>
+                      <w:lang w:val="en-US"/>
+                    </w:rPr>
+                    <m:t>1+</m:t>
+                  </m:r>
+                  <m:f>
+                    <m:fPr>
+                      <m:ctrlPr>
+                        <w:rPr>
+                          <w:rFonts w:ascii="Cambria Math" w:eastAsiaTheme="minorEastAsia" w:hAnsi="Cambria Math" w:cs="Times New Roman"/>
+                          <w:i/>
+                          <w:lang w:val="en-US"/>
+                        </w:rPr>
+                      </m:ctrlPr>
+                    </m:fPr>
+                    <m:num>
+                      <m:r>
+                        <w:rPr>
+                          <w:rFonts w:ascii="Cambria Math" w:eastAsiaTheme="minorEastAsia" w:hAnsi="Cambria Math" w:cs="Times New Roman"/>
+                          <w:lang w:val="en-US"/>
+                        </w:rPr>
+                        <m:t>1</m:t>
+                      </m:r>
+                    </m:num>
+                    <m:den>
+                      <m:r>
+                        <w:rPr>
+                          <w:rFonts w:ascii="Cambria Math" w:eastAsiaTheme="minorEastAsia" w:hAnsi="Cambria Math" w:cs="Times New Roman"/>
+                          <w:lang w:val="en-US"/>
+                        </w:rPr>
+                        <m:t>n</m:t>
+                      </m:r>
+                    </m:den>
+                  </m:f>
+                </m:e>
+              </m:d>
+              <m:func>
+                <m:funcPr>
+                  <m:ctrlPr>
+                    <w:rPr>
+                      <w:rFonts w:ascii="Cambria Math" w:hAnsi="Cambria Math" w:cs="Times New Roman"/>
+                      <w:i/>
+                      <w:lang w:val="en-US"/>
+                    </w:rPr>
+                  </m:ctrlPr>
+                </m:funcPr>
+                <m:fName>
+                  <m:r>
+                    <m:rPr>
+                      <m:sty m:val="p"/>
+                    </m:rPr>
+                    <w:rPr>
+                      <w:rFonts w:ascii="Cambria Math" w:hAnsi="Cambria Math" w:cs="Times New Roman"/>
+                      <w:lang w:val="en-US"/>
+                    </w:rPr>
+                    <m:t>sin</m:t>
+                  </m:r>
+                </m:fName>
+                <m:e>
+                  <m:d>
+                    <m:dPr>
+                      <m:ctrlPr>
+                        <w:rPr>
+                          <w:rFonts w:ascii="Cambria Math" w:hAnsi="Cambria Math" w:cs="Times New Roman"/>
+                          <w:i/>
+                          <w:lang w:val="en-US"/>
+                        </w:rPr>
+                      </m:ctrlPr>
+                    </m:dPr>
+                    <m:e>
+                      <m:r>
+                        <w:rPr>
+                          <w:rFonts w:ascii="Cambria Math" w:hAnsi="Cambria Math" w:cs="Times New Roman"/>
+                          <w:lang w:val="en-US"/>
+                        </w:rPr>
+                        <m:t>nφ</m:t>
+                      </m:r>
+                    </m:e>
+                  </m:d>
+                </m:e>
+              </m:func>
+            </m:e>
+          </m:nary>
+        </m:oMath>
+      </m:oMathPara>
     </w:p>
     <w:p>
       <w:pPr>

</xml_diff>

<commit_message>
Added cos_sin_atan function (26 function)
</commit_message>
<xml_diff>
--- a/Функции.docx
+++ b/Функции.docx
@@ -3798,14 +3798,7 @@
           <w:rFonts w:ascii="Times New Roman" w:hAnsi="Times New Roman" w:cs="Times New Roman"/>
           <w:lang w:val="en-US"/>
         </w:rPr>
-        <w:t>9</w:t>
-      </w:r>
-      <w:r>
-        <w:rPr>
-          <w:rFonts w:ascii="Times New Roman" w:hAnsi="Times New Roman" w:cs="Times New Roman"/>
-          <w:lang w:val="en-US"/>
-        </w:rPr>
-        <w:t xml:space="preserve">: </w:t>
+        <w:t xml:space="preserve">9: </w:t>
       </w:r>
       <w:proofErr w:type="spellStart"/>
       <w:r>
@@ -4012,317 +4005,6 @@
                           </m:ctrlPr>
                         </m:dPr>
                         <m:e>
-                          <m:r>
-                            <w:rPr>
-                              <w:rFonts w:ascii="Cambria Math" w:hAnsi="Cambria Math" w:cs="Times New Roman"/>
-                              <w:lang w:val="en-US"/>
-                            </w:rPr>
-                            <m:t>n</m:t>
-                          </m:r>
-                          <m:r>
-                            <w:rPr>
-                              <w:rFonts w:ascii="Cambria Math" w:hAnsi="Cambria Math" w:cs="Times New Roman"/>
-                              <w:lang w:val="en-US"/>
-                            </w:rPr>
-                            <m:t>φ</m:t>
-                          </m:r>
-                        </m:e>
-                      </m:d>
-                    </m:e>
-                  </m:func>
-                </m:num>
-                <m:den>
-                  <m:func>
-                    <m:funcPr>
-                      <m:ctrlPr>
-                        <w:rPr>
-                          <w:rFonts w:ascii="Cambria Math" w:hAnsi="Cambria Math" w:cs="Times New Roman"/>
-                          <w:i/>
-                          <w:lang w:val="en-US"/>
-                        </w:rPr>
-                      </m:ctrlPr>
-                    </m:funcPr>
-                    <m:fName>
-                      <m:r>
-                        <m:rPr>
-                          <m:sty m:val="p"/>
-                        </m:rPr>
-                        <w:rPr>
-                          <w:rFonts w:ascii="Cambria Math" w:hAnsi="Cambria Math" w:cs="Times New Roman"/>
-                          <w:lang w:val="en-US"/>
-                        </w:rPr>
-                        <m:t>sin</m:t>
-                      </m:r>
-                    </m:fName>
-                    <m:e>
-                      <m:d>
-                        <m:dPr>
-                          <m:ctrlPr>
-                            <w:rPr>
-                              <w:rFonts w:ascii="Cambria Math" w:hAnsi="Cambria Math" w:cs="Times New Roman"/>
-                              <w:i/>
-                              <w:lang w:val="en-US"/>
-                            </w:rPr>
-                          </m:ctrlPr>
-                        </m:dPr>
-                        <m:e>
-                          <m:r>
-                            <w:rPr>
-                              <w:rFonts w:ascii="Cambria Math" w:hAnsi="Cambria Math" w:cs="Times New Roman"/>
-                              <w:lang w:val="en-US"/>
-                            </w:rPr>
-                            <m:t>n</m:t>
-                          </m:r>
-                          <m:r>
-                            <w:rPr>
-                              <w:rFonts w:ascii="Cambria Math" w:hAnsi="Cambria Math" w:cs="Times New Roman"/>
-                              <w:lang w:val="en-US"/>
-                            </w:rPr>
-                            <m:t>φ</m:t>
-                          </m:r>
-                        </m:e>
-                      </m:d>
-                    </m:e>
-                  </m:func>
-                </m:den>
-              </m:f>
-            </m:e>
-          </m:nary>
-        </m:oMath>
-      </m:oMathPara>
-    </w:p>
-    <w:p>
-      <w:pPr>
-        <w:spacing w:line="360" w:lineRule="auto"/>
-        <w:rPr>
-          <w:rFonts w:ascii="Times New Roman" w:hAnsi="Times New Roman" w:cs="Times New Roman"/>
-          <w:lang w:val="en-US"/>
-        </w:rPr>
-      </w:pPr>
-      <w:r>
-        <w:rPr>
-          <w:rFonts w:ascii="Times New Roman" w:hAnsi="Times New Roman" w:cs="Times New Roman"/>
-          <w:lang w:val="en-US"/>
-        </w:rPr>
-        <w:t>20</w:t>
-      </w:r>
-      <w:r>
-        <w:rPr>
-          <w:rFonts w:ascii="Times New Roman" w:hAnsi="Times New Roman" w:cs="Times New Roman"/>
-          <w:lang w:val="en-US"/>
-        </w:rPr>
-        <w:t xml:space="preserve">: </w:t>
-      </w:r>
-      <w:proofErr w:type="spellStart"/>
-      <w:r>
-        <w:rPr>
-          <w:rFonts w:ascii="Times New Roman" w:hAnsi="Times New Roman" w:cs="Times New Roman"/>
-          <w:lang w:val="en-US"/>
-        </w:rPr>
-        <w:t>summChetnSinDivNecetSin</w:t>
-      </w:r>
-      <w:proofErr w:type="spellEnd"/>
-    </w:p>
-    <w:p>
-      <w:pPr>
-        <w:spacing w:line="360" w:lineRule="auto"/>
-        <w:rPr>
-          <w:rFonts w:ascii="Times New Roman" w:hAnsi="Times New Roman" w:cs="Times New Roman"/>
-          <w:sz w:val="22"/>
-          <w:szCs w:val="22"/>
-          <w:lang w:val="en-US"/>
-        </w:rPr>
-      </w:pPr>
-      <w:proofErr w:type="spellStart"/>
-      <w:r>
-        <w:rPr>
-          <w:rFonts w:ascii="Times New Roman" w:hAnsi="Times New Roman" w:cs="Times New Roman"/>
-          <w:sz w:val="22"/>
-          <w:szCs w:val="22"/>
-          <w:lang w:val="en-US"/>
-        </w:rPr>
-        <w:t>massPQ</w:t>
-      </w:r>
-      <w:proofErr w:type="spellEnd"/>
-      <w:r>
-        <w:rPr>
-          <w:rFonts w:ascii="Times New Roman" w:hAnsi="Times New Roman" w:cs="Times New Roman"/>
-          <w:sz w:val="22"/>
-          <w:szCs w:val="22"/>
-          <w:lang w:val="en-US"/>
-        </w:rPr>
-        <w:t xml:space="preserve">[n] = (massPQ2[n-1] + </w:t>
-      </w:r>
-      <w:proofErr w:type="spellStart"/>
-      <w:r>
-        <w:rPr>
-          <w:rFonts w:ascii="Times New Roman" w:hAnsi="Times New Roman" w:cs="Times New Roman"/>
-          <w:sz w:val="22"/>
-          <w:szCs w:val="22"/>
-          <w:lang w:val="en-US"/>
-        </w:rPr>
-        <w:t>Math.</w:t>
-      </w:r>
-      <w:r>
-        <w:rPr>
-          <w:rFonts w:ascii="Times New Roman" w:hAnsi="Times New Roman" w:cs="Times New Roman"/>
-          <w:sz w:val="22"/>
-          <w:szCs w:val="22"/>
-          <w:lang w:val="en-US"/>
-        </w:rPr>
-        <w:t>sin</w:t>
-      </w:r>
-      <w:proofErr w:type="spellEnd"/>
-      <w:r>
-        <w:rPr>
-          <w:rFonts w:ascii="Times New Roman" w:hAnsi="Times New Roman" w:cs="Times New Roman"/>
-          <w:sz w:val="22"/>
-          <w:szCs w:val="22"/>
-          <w:lang w:val="en-US"/>
-        </w:rPr>
-        <w:t>(</w:t>
-      </w:r>
-      <w:r>
-        <w:rPr>
-          <w:rFonts w:ascii="Times New Roman" w:hAnsi="Times New Roman" w:cs="Times New Roman"/>
-          <w:sz w:val="22"/>
-          <w:szCs w:val="22"/>
-          <w:lang w:val="en-US"/>
-        </w:rPr>
-        <w:t>2*</w:t>
-      </w:r>
-      <w:r>
-        <w:rPr>
-          <w:rFonts w:ascii="Times New Roman" w:hAnsi="Times New Roman" w:cs="Times New Roman"/>
-          <w:sz w:val="22"/>
-          <w:szCs w:val="22"/>
-          <w:lang w:val="en-US"/>
-        </w:rPr>
-        <w:t>n</w:t>
-      </w:r>
-      <w:r>
-        <w:rPr>
-          <w:rFonts w:ascii="Times New Roman" w:hAnsi="Times New Roman" w:cs="Times New Roman"/>
-          <w:sz w:val="22"/>
-          <w:szCs w:val="22"/>
-          <w:lang w:val="en-US"/>
-        </w:rPr>
-        <w:t>*fi) / (</w:t>
-      </w:r>
-      <w:proofErr w:type="gramStart"/>
-      <w:r>
-        <w:rPr>
-          <w:rFonts w:ascii="Times New Roman" w:hAnsi="Times New Roman" w:cs="Times New Roman"/>
-          <w:sz w:val="22"/>
-          <w:szCs w:val="22"/>
-          <w:lang w:val="en-US"/>
-        </w:rPr>
-        <w:t>this.massPQ</w:t>
-      </w:r>
-      <w:proofErr w:type="gramEnd"/>
-      <w:r>
-        <w:rPr>
-          <w:rFonts w:ascii="Times New Roman" w:hAnsi="Times New Roman" w:cs="Times New Roman"/>
-          <w:sz w:val="22"/>
-          <w:szCs w:val="22"/>
-          <w:lang w:val="en-US"/>
-        </w:rPr>
-        <w:t>3[n-1] + Math.((2*n-1)*fi)</w:t>
-      </w:r>
-    </w:p>
-    <w:p>
-      <w:pPr>
-        <w:spacing w:line="360" w:lineRule="auto"/>
-        <w:rPr>
-          <w:rFonts w:ascii="Times New Roman" w:eastAsiaTheme="minorEastAsia" w:hAnsi="Times New Roman" w:cs="Times New Roman"/>
-          <w:lang w:val="en-US"/>
-        </w:rPr>
-      </w:pPr>
-      <m:oMathPara>
-        <m:oMath>
-          <m:nary>
-            <m:naryPr>
-              <m:chr m:val="∑"/>
-              <m:limLoc m:val="undOvr"/>
-              <m:ctrlPr>
-                <w:rPr>
-                  <w:rFonts w:ascii="Cambria Math" w:eastAsiaTheme="minorEastAsia" w:hAnsi="Cambria Math" w:cs="Times New Roman"/>
-                  <w:i/>
-                  <w:lang w:val="en-US"/>
-                </w:rPr>
-              </m:ctrlPr>
-            </m:naryPr>
-            <m:sub>
-              <m:r>
-                <w:rPr>
-                  <w:rFonts w:ascii="Cambria Math" w:eastAsiaTheme="minorEastAsia" w:hAnsi="Cambria Math" w:cs="Times New Roman"/>
-                  <w:lang w:val="en-US"/>
-                </w:rPr>
-                <m:t>n=1</m:t>
-              </m:r>
-            </m:sub>
-            <m:sup>
-              <m:r>
-                <w:rPr>
-                  <w:rFonts w:ascii="Cambria Math" w:eastAsiaTheme="minorEastAsia" w:hAnsi="Cambria Math" w:cs="Times New Roman"/>
-                  <w:lang w:val="en-US"/>
-                </w:rPr>
-                <m:t>kol</m:t>
-              </m:r>
-            </m:sup>
-            <m:e>
-              <m:f>
-                <m:fPr>
-                  <m:ctrlPr>
-                    <w:rPr>
-                      <w:rFonts w:ascii="Cambria Math" w:hAnsi="Cambria Math" w:cs="Times New Roman"/>
-                      <w:i/>
-                      <w:lang w:val="en-US"/>
-                    </w:rPr>
-                  </m:ctrlPr>
-                </m:fPr>
-                <m:num>
-                  <m:func>
-                    <m:funcPr>
-                      <m:ctrlPr>
-                        <w:rPr>
-                          <w:rFonts w:ascii="Cambria Math" w:hAnsi="Cambria Math" w:cs="Times New Roman"/>
-                          <w:i/>
-                          <w:lang w:val="en-US"/>
-                        </w:rPr>
-                      </m:ctrlPr>
-                    </m:funcPr>
-                    <m:fName>
-                      <m:r>
-                        <m:rPr>
-                          <m:sty m:val="p"/>
-                        </m:rPr>
-                        <w:rPr>
-                          <w:rFonts w:ascii="Cambria Math" w:hAnsi="Cambria Math" w:cs="Times New Roman"/>
-                          <w:lang w:val="en-US"/>
-                        </w:rPr>
-                        <m:t>sin</m:t>
-                      </m:r>
-                    </m:fName>
-                    <m:e>
-                      <m:d>
-                        <m:dPr>
-                          <m:ctrlPr>
-                            <w:rPr>
-                              <w:rFonts w:ascii="Cambria Math" w:hAnsi="Cambria Math" w:cs="Times New Roman"/>
-                              <w:i/>
-                              <w:lang w:val="en-US"/>
-                            </w:rPr>
-                          </m:ctrlPr>
-                        </m:dPr>
-                        <m:e>
-                          <m:r>
-                            <w:rPr>
-                              <w:rFonts w:ascii="Cambria Math" w:hAnsi="Cambria Math" w:cs="Times New Roman"/>
-                              <w:lang w:val="en-US"/>
-                            </w:rPr>
-                            <m:t>2</m:t>
-                          </m:r>
                           <m:r>
                             <w:rPr>
                               <w:rFonts w:ascii="Cambria Math" w:hAnsi="Cambria Math" w:cs="Times New Roman"/>
@@ -4375,28 +4057,7 @@
                               <w:rFonts w:ascii="Cambria Math" w:hAnsi="Cambria Math" w:cs="Times New Roman"/>
                               <w:lang w:val="en-US"/>
                             </w:rPr>
-                            <m:t>(2</m:t>
-                          </m:r>
-                          <m:r>
-                            <w:rPr>
-                              <w:rFonts w:ascii="Cambria Math" w:hAnsi="Cambria Math" w:cs="Times New Roman"/>
-                              <w:lang w:val="en-US"/>
-                            </w:rPr>
-                            <m:t>n</m:t>
-                          </m:r>
-                          <m:r>
-                            <w:rPr>
-                              <w:rFonts w:ascii="Cambria Math" w:hAnsi="Cambria Math" w:cs="Times New Roman"/>
-                              <w:lang w:val="en-US"/>
-                            </w:rPr>
-                            <m:t>-1)</m:t>
-                          </m:r>
-                          <m:r>
-                            <w:rPr>
-                              <w:rFonts w:ascii="Cambria Math" w:hAnsi="Cambria Math" w:cs="Times New Roman"/>
-                              <w:lang w:val="en-US"/>
-                            </w:rPr>
-                            <m:t>φ</m:t>
+                            <m:t>nφ</m:t>
                           </m:r>
                         </m:e>
                       </m:d>
@@ -4422,21 +4083,281 @@
           <w:rFonts w:ascii="Times New Roman" w:hAnsi="Times New Roman" w:cs="Times New Roman"/>
           <w:lang w:val="en-US"/>
         </w:rPr>
-        <w:t>2</w:t>
-      </w:r>
-      <w:r>
-        <w:rPr>
-          <w:rFonts w:ascii="Times New Roman" w:hAnsi="Times New Roman" w:cs="Times New Roman"/>
-          <w:lang w:val="en-US"/>
-        </w:rPr>
-        <w:t>1</w:t>
-      </w:r>
-      <w:r>
-        <w:rPr>
-          <w:rFonts w:ascii="Times New Roman" w:hAnsi="Times New Roman" w:cs="Times New Roman"/>
-          <w:lang w:val="en-US"/>
-        </w:rPr>
-        <w:t xml:space="preserve">: </w:t>
+        <w:t xml:space="preserve">20: </w:t>
+      </w:r>
+      <w:proofErr w:type="spellStart"/>
+      <w:r>
+        <w:rPr>
+          <w:rFonts w:ascii="Times New Roman" w:hAnsi="Times New Roman" w:cs="Times New Roman"/>
+          <w:lang w:val="en-US"/>
+        </w:rPr>
+        <w:t>summChetnSinDivNecetSin</w:t>
+      </w:r>
+      <w:proofErr w:type="spellEnd"/>
+    </w:p>
+    <w:p>
+      <w:pPr>
+        <w:spacing w:line="360" w:lineRule="auto"/>
+        <w:rPr>
+          <w:rFonts w:ascii="Times New Roman" w:hAnsi="Times New Roman" w:cs="Times New Roman"/>
+          <w:sz w:val="22"/>
+          <w:szCs w:val="22"/>
+          <w:lang w:val="en-US"/>
+        </w:rPr>
+      </w:pPr>
+      <w:proofErr w:type="spellStart"/>
+      <w:r>
+        <w:rPr>
+          <w:rFonts w:ascii="Times New Roman" w:hAnsi="Times New Roman" w:cs="Times New Roman"/>
+          <w:sz w:val="22"/>
+          <w:szCs w:val="22"/>
+          <w:lang w:val="en-US"/>
+        </w:rPr>
+        <w:t>massPQ</w:t>
+      </w:r>
+      <w:proofErr w:type="spellEnd"/>
+      <w:r>
+        <w:rPr>
+          <w:rFonts w:ascii="Times New Roman" w:hAnsi="Times New Roman" w:cs="Times New Roman"/>
+          <w:sz w:val="22"/>
+          <w:szCs w:val="22"/>
+          <w:lang w:val="en-US"/>
+        </w:rPr>
+        <w:t xml:space="preserve">[n] = (massPQ2[n-1] + </w:t>
+      </w:r>
+      <w:proofErr w:type="spellStart"/>
+      <w:r>
+        <w:rPr>
+          <w:rFonts w:ascii="Times New Roman" w:hAnsi="Times New Roman" w:cs="Times New Roman"/>
+          <w:sz w:val="22"/>
+          <w:szCs w:val="22"/>
+          <w:lang w:val="en-US"/>
+        </w:rPr>
+        <w:t>Math.</w:t>
+      </w:r>
+      <w:r>
+        <w:rPr>
+          <w:rFonts w:ascii="Times New Roman" w:hAnsi="Times New Roman" w:cs="Times New Roman"/>
+          <w:sz w:val="22"/>
+          <w:szCs w:val="22"/>
+          <w:lang w:val="en-US"/>
+        </w:rPr>
+        <w:t>sin</w:t>
+      </w:r>
+      <w:proofErr w:type="spellEnd"/>
+      <w:r>
+        <w:rPr>
+          <w:rFonts w:ascii="Times New Roman" w:hAnsi="Times New Roman" w:cs="Times New Roman"/>
+          <w:sz w:val="22"/>
+          <w:szCs w:val="22"/>
+          <w:lang w:val="en-US"/>
+        </w:rPr>
+        <w:t>(</w:t>
+      </w:r>
+      <w:r>
+        <w:rPr>
+          <w:rFonts w:ascii="Times New Roman" w:hAnsi="Times New Roman" w:cs="Times New Roman"/>
+          <w:sz w:val="22"/>
+          <w:szCs w:val="22"/>
+          <w:lang w:val="en-US"/>
+        </w:rPr>
+        <w:t>2*n</w:t>
+      </w:r>
+      <w:r>
+        <w:rPr>
+          <w:rFonts w:ascii="Times New Roman" w:hAnsi="Times New Roman" w:cs="Times New Roman"/>
+          <w:sz w:val="22"/>
+          <w:szCs w:val="22"/>
+          <w:lang w:val="en-US"/>
+        </w:rPr>
+        <w:t>*fi) / (</w:t>
+      </w:r>
+      <w:proofErr w:type="gramStart"/>
+      <w:r>
+        <w:rPr>
+          <w:rFonts w:ascii="Times New Roman" w:hAnsi="Times New Roman" w:cs="Times New Roman"/>
+          <w:sz w:val="22"/>
+          <w:szCs w:val="22"/>
+          <w:lang w:val="en-US"/>
+        </w:rPr>
+        <w:t>this.massPQ</w:t>
+      </w:r>
+      <w:proofErr w:type="gramEnd"/>
+      <w:r>
+        <w:rPr>
+          <w:rFonts w:ascii="Times New Roman" w:hAnsi="Times New Roman" w:cs="Times New Roman"/>
+          <w:sz w:val="22"/>
+          <w:szCs w:val="22"/>
+          <w:lang w:val="en-US"/>
+        </w:rPr>
+        <w:t>3[n-1] + Math.((2*n-1)*fi)</w:t>
+      </w:r>
+    </w:p>
+    <w:p>
+      <w:pPr>
+        <w:spacing w:line="360" w:lineRule="auto"/>
+        <w:rPr>
+          <w:rFonts w:ascii="Times New Roman" w:eastAsiaTheme="minorEastAsia" w:hAnsi="Times New Roman" w:cs="Times New Roman"/>
+          <w:lang w:val="en-US"/>
+        </w:rPr>
+      </w:pPr>
+      <m:oMathPara>
+        <m:oMath>
+          <m:nary>
+            <m:naryPr>
+              <m:chr m:val="∑"/>
+              <m:limLoc m:val="undOvr"/>
+              <m:ctrlPr>
+                <w:rPr>
+                  <w:rFonts w:ascii="Cambria Math" w:eastAsiaTheme="minorEastAsia" w:hAnsi="Cambria Math" w:cs="Times New Roman"/>
+                  <w:i/>
+                  <w:lang w:val="en-US"/>
+                </w:rPr>
+              </m:ctrlPr>
+            </m:naryPr>
+            <m:sub>
+              <m:r>
+                <w:rPr>
+                  <w:rFonts w:ascii="Cambria Math" w:eastAsiaTheme="minorEastAsia" w:hAnsi="Cambria Math" w:cs="Times New Roman"/>
+                  <w:lang w:val="en-US"/>
+                </w:rPr>
+                <m:t>n=1</m:t>
+              </m:r>
+            </m:sub>
+            <m:sup>
+              <m:r>
+                <w:rPr>
+                  <w:rFonts w:ascii="Cambria Math" w:eastAsiaTheme="minorEastAsia" w:hAnsi="Cambria Math" w:cs="Times New Roman"/>
+                  <w:lang w:val="en-US"/>
+                </w:rPr>
+                <m:t>kol</m:t>
+              </m:r>
+            </m:sup>
+            <m:e>
+              <m:f>
+                <m:fPr>
+                  <m:ctrlPr>
+                    <w:rPr>
+                      <w:rFonts w:ascii="Cambria Math" w:hAnsi="Cambria Math" w:cs="Times New Roman"/>
+                      <w:i/>
+                      <w:lang w:val="en-US"/>
+                    </w:rPr>
+                  </m:ctrlPr>
+                </m:fPr>
+                <m:num>
+                  <m:func>
+                    <m:funcPr>
+                      <m:ctrlPr>
+                        <w:rPr>
+                          <w:rFonts w:ascii="Cambria Math" w:hAnsi="Cambria Math" w:cs="Times New Roman"/>
+                          <w:i/>
+                          <w:lang w:val="en-US"/>
+                        </w:rPr>
+                      </m:ctrlPr>
+                    </m:funcPr>
+                    <m:fName>
+                      <m:r>
+                        <m:rPr>
+                          <m:sty m:val="p"/>
+                        </m:rPr>
+                        <w:rPr>
+                          <w:rFonts w:ascii="Cambria Math" w:hAnsi="Cambria Math" w:cs="Times New Roman"/>
+                          <w:lang w:val="en-US"/>
+                        </w:rPr>
+                        <m:t>sin</m:t>
+                      </m:r>
+                    </m:fName>
+                    <m:e>
+                      <m:d>
+                        <m:dPr>
+                          <m:ctrlPr>
+                            <w:rPr>
+                              <w:rFonts w:ascii="Cambria Math" w:hAnsi="Cambria Math" w:cs="Times New Roman"/>
+                              <w:i/>
+                              <w:lang w:val="en-US"/>
+                            </w:rPr>
+                          </m:ctrlPr>
+                        </m:dPr>
+                        <m:e>
+                          <m:r>
+                            <w:rPr>
+                              <w:rFonts w:ascii="Cambria Math" w:hAnsi="Cambria Math" w:cs="Times New Roman"/>
+                              <w:lang w:val="en-US"/>
+                            </w:rPr>
+                            <m:t>2nφ</m:t>
+                          </m:r>
+                        </m:e>
+                      </m:d>
+                    </m:e>
+                  </m:func>
+                </m:num>
+                <m:den>
+                  <m:func>
+                    <m:funcPr>
+                      <m:ctrlPr>
+                        <w:rPr>
+                          <w:rFonts w:ascii="Cambria Math" w:hAnsi="Cambria Math" w:cs="Times New Roman"/>
+                          <w:i/>
+                          <w:lang w:val="en-US"/>
+                        </w:rPr>
+                      </m:ctrlPr>
+                    </m:funcPr>
+                    <m:fName>
+                      <m:r>
+                        <m:rPr>
+                          <m:sty m:val="p"/>
+                        </m:rPr>
+                        <w:rPr>
+                          <w:rFonts w:ascii="Cambria Math" w:hAnsi="Cambria Math" w:cs="Times New Roman"/>
+                          <w:lang w:val="en-US"/>
+                        </w:rPr>
+                        <m:t>sin</m:t>
+                      </m:r>
+                    </m:fName>
+                    <m:e>
+                      <m:d>
+                        <m:dPr>
+                          <m:ctrlPr>
+                            <w:rPr>
+                              <w:rFonts w:ascii="Cambria Math" w:hAnsi="Cambria Math" w:cs="Times New Roman"/>
+                              <w:i/>
+                              <w:lang w:val="en-US"/>
+                            </w:rPr>
+                          </m:ctrlPr>
+                        </m:dPr>
+                        <m:e>
+                          <m:r>
+                            <w:rPr>
+                              <w:rFonts w:ascii="Cambria Math" w:hAnsi="Cambria Math" w:cs="Times New Roman"/>
+                              <w:lang w:val="en-US"/>
+                            </w:rPr>
+                            <m:t>(2n-1)φ</m:t>
+                          </m:r>
+                        </m:e>
+                      </m:d>
+                    </m:e>
+                  </m:func>
+                </m:den>
+              </m:f>
+            </m:e>
+          </m:nary>
+        </m:oMath>
+      </m:oMathPara>
+    </w:p>
+    <w:p>
+      <w:pPr>
+        <w:spacing w:line="360" w:lineRule="auto"/>
+        <w:rPr>
+          <w:rFonts w:ascii="Times New Roman" w:hAnsi="Times New Roman" w:cs="Times New Roman"/>
+          <w:lang w:val="en-US"/>
+        </w:rPr>
+      </w:pPr>
+      <w:r>
+        <w:rPr>
+          <w:rFonts w:ascii="Times New Roman" w:hAnsi="Times New Roman" w:cs="Times New Roman"/>
+          <w:lang w:val="en-US"/>
+        </w:rPr>
+        <w:t xml:space="preserve">21: </w:t>
       </w:r>
       <w:proofErr w:type="spellStart"/>
       <w:r>
@@ -4666,28 +4587,7 @@
                               <w:rFonts w:ascii="Cambria Math" w:hAnsi="Cambria Math" w:cs="Times New Roman"/>
                               <w:lang w:val="en-US"/>
                             </w:rPr>
-                            <m:t>(</m:t>
-                          </m:r>
-                          <m:r>
-                            <w:rPr>
-                              <w:rFonts w:ascii="Cambria Math" w:hAnsi="Cambria Math" w:cs="Times New Roman"/>
-                              <w:lang w:val="en-US"/>
-                            </w:rPr>
-                            <m:t>2n</m:t>
-                          </m:r>
-                          <m:r>
-                            <w:rPr>
-                              <w:rFonts w:ascii="Cambria Math" w:hAnsi="Cambria Math" w:cs="Times New Roman"/>
-                              <w:lang w:val="en-US"/>
-                            </w:rPr>
-                            <m:t>-1)</m:t>
-                          </m:r>
-                          <m:r>
-                            <w:rPr>
-                              <w:rFonts w:ascii="Cambria Math" w:hAnsi="Cambria Math" w:cs="Times New Roman"/>
-                              <w:lang w:val="en-US"/>
-                            </w:rPr>
-                            <m:t>φ</m:t>
+                            <m:t>(2n-1)φ</m:t>
                           </m:r>
                         </m:e>
                       </m:d>
@@ -4789,21 +4689,7 @@
           <w:rFonts w:ascii="Times New Roman" w:hAnsi="Times New Roman" w:cs="Times New Roman"/>
           <w:lang w:val="en-US"/>
         </w:rPr>
-        <w:t>2</w:t>
-      </w:r>
-      <w:r>
-        <w:rPr>
-          <w:rFonts w:ascii="Times New Roman" w:hAnsi="Times New Roman" w:cs="Times New Roman"/>
-          <w:lang w:val="en-US"/>
-        </w:rPr>
-        <w:t>2</w:t>
-      </w:r>
-      <w:r>
-        <w:rPr>
-          <w:rFonts w:ascii="Times New Roman" w:hAnsi="Times New Roman" w:cs="Times New Roman"/>
-          <w:lang w:val="en-US"/>
-        </w:rPr>
-        <w:t xml:space="preserve">: </w:t>
+        <w:t xml:space="preserve">22: </w:t>
       </w:r>
       <w:proofErr w:type="spellStart"/>
       <w:r>
@@ -4896,8 +4782,6 @@
         </w:rPr>
         <w:t>(n*fi);</w:t>
       </w:r>
-      <w:bookmarkStart w:id="0" w:name="_GoBack"/>
-      <w:bookmarkEnd w:id="0"/>
     </w:p>
     <w:p>
       <w:pPr>
@@ -5036,6 +4920,343 @@
               </m:func>
             </m:e>
           </m:nary>
+        </m:oMath>
+      </m:oMathPara>
+    </w:p>
+    <w:p>
+      <w:pPr>
+        <w:spacing w:line="360" w:lineRule="auto"/>
+        <w:rPr>
+          <w:rFonts w:ascii="Times New Roman" w:eastAsiaTheme="minorEastAsia" w:hAnsi="Times New Roman" w:cs="Times New Roman"/>
+          <w:lang w:val="en-US"/>
+        </w:rPr>
+      </w:pPr>
+    </w:p>
+    <w:p>
+      <w:pPr>
+        <w:spacing w:line="360" w:lineRule="auto"/>
+        <w:rPr>
+          <w:rFonts w:ascii="Times New Roman" w:hAnsi="Times New Roman" w:cs="Times New Roman"/>
+          <w:lang w:val="en-US"/>
+        </w:rPr>
+      </w:pPr>
+      <w:r>
+        <w:rPr>
+          <w:rFonts w:ascii="Times New Roman" w:hAnsi="Times New Roman" w:cs="Times New Roman"/>
+          <w:lang w:val="en-US"/>
+        </w:rPr>
+        <w:t>2</w:t>
+      </w:r>
+      <w:r>
+        <w:rPr>
+          <w:rFonts w:ascii="Times New Roman" w:hAnsi="Times New Roman" w:cs="Times New Roman"/>
+          <w:lang w:val="en-US"/>
+        </w:rPr>
+        <w:t>6</w:t>
+      </w:r>
+      <w:r>
+        <w:rPr>
+          <w:rFonts w:ascii="Times New Roman" w:hAnsi="Times New Roman" w:cs="Times New Roman"/>
+          <w:lang w:val="en-US"/>
+        </w:rPr>
+        <w:t xml:space="preserve">: </w:t>
+      </w:r>
+      <w:proofErr w:type="spellStart"/>
+      <w:r>
+        <w:rPr>
+          <w:rFonts w:ascii="Times New Roman" w:hAnsi="Times New Roman" w:cs="Times New Roman"/>
+          <w:lang w:val="en-US"/>
+        </w:rPr>
+        <w:t>cos_sin_arctan</w:t>
+      </w:r>
+      <w:proofErr w:type="spellEnd"/>
+      <w:r>
+        <w:rPr>
+          <w:rFonts w:ascii="Times New Roman" w:hAnsi="Times New Roman" w:cs="Times New Roman"/>
+          <w:lang w:val="en-US"/>
+        </w:rPr>
+        <w:t xml:space="preserve">(n </w:t>
+      </w:r>
+      <w:proofErr w:type="spellStart"/>
+      <w:r>
+        <w:rPr>
+          <w:rFonts w:ascii="Times New Roman" w:hAnsi="Times New Roman" w:cs="Times New Roman"/>
+          <w:lang w:val="en-US"/>
+        </w:rPr>
+        <w:t>konst</w:t>
+      </w:r>
+      <w:proofErr w:type="spellEnd"/>
+      <w:r>
+        <w:rPr>
+          <w:rFonts w:ascii="Times New Roman" w:hAnsi="Times New Roman" w:cs="Times New Roman"/>
+          <w:lang w:val="en-US"/>
+        </w:rPr>
+        <w:t>)</w:t>
+      </w:r>
+      <w:bookmarkStart w:id="0" w:name="_GoBack"/>
+      <w:bookmarkEnd w:id="0"/>
+    </w:p>
+    <w:p>
+      <w:pPr>
+        <w:spacing w:line="360" w:lineRule="auto"/>
+        <w:rPr>
+          <w:rFonts w:ascii="Times New Roman" w:hAnsi="Times New Roman" w:cs="Times New Roman"/>
+          <w:sz w:val="22"/>
+          <w:szCs w:val="22"/>
+          <w:lang w:val="en-US"/>
+        </w:rPr>
+      </w:pPr>
+      <w:proofErr w:type="spellStart"/>
+      <w:r>
+        <w:rPr>
+          <w:rFonts w:ascii="Times New Roman" w:hAnsi="Times New Roman" w:cs="Times New Roman"/>
+          <w:sz w:val="22"/>
+          <w:szCs w:val="22"/>
+          <w:lang w:val="en-US"/>
+        </w:rPr>
+        <w:t>massPQ</w:t>
+      </w:r>
+      <w:proofErr w:type="spellEnd"/>
+      <w:r>
+        <w:rPr>
+          <w:rFonts w:ascii="Times New Roman" w:hAnsi="Times New Roman" w:cs="Times New Roman"/>
+          <w:sz w:val="22"/>
+          <w:szCs w:val="22"/>
+          <w:lang w:val="en-US"/>
+        </w:rPr>
+        <w:t xml:space="preserve">[n] = </w:t>
+      </w:r>
+      <w:proofErr w:type="gramStart"/>
+      <w:r>
+        <w:rPr>
+          <w:rFonts w:ascii="Times New Roman" w:hAnsi="Times New Roman" w:cs="Times New Roman"/>
+          <w:sz w:val="22"/>
+          <w:szCs w:val="22"/>
+          <w:lang w:val="en-US"/>
+        </w:rPr>
+        <w:t>cos( sqrt</w:t>
+      </w:r>
+      <w:proofErr w:type="gramEnd"/>
+      <w:r>
+        <w:rPr>
+          <w:rFonts w:ascii="Times New Roman" w:hAnsi="Times New Roman" w:cs="Times New Roman"/>
+          <w:sz w:val="22"/>
+          <w:szCs w:val="22"/>
+          <w:lang w:val="en-US"/>
+        </w:rPr>
+        <w:t>(2) * (sin((n+1) * arctan(1))/sin(n * arctan(1))) ) - 1</w:t>
+      </w:r>
+    </w:p>
+    <w:p>
+      <w:pPr>
+        <w:spacing w:line="360" w:lineRule="auto"/>
+        <w:rPr>
+          <w:rFonts w:ascii="Times New Roman" w:hAnsi="Times New Roman" w:cs="Times New Roman"/>
+          <w:sz w:val="22"/>
+          <w:szCs w:val="22"/>
+          <w:lang w:val="en-US"/>
+        </w:rPr>
+      </w:pPr>
+    </w:p>
+    <w:p>
+      <w:pPr>
+        <w:spacing w:line="360" w:lineRule="auto"/>
+        <w:rPr>
+          <w:rFonts w:ascii="Times New Roman" w:eastAsiaTheme="minorEastAsia" w:hAnsi="Times New Roman" w:cs="Times New Roman"/>
+          <w:lang w:val="en-US"/>
+        </w:rPr>
+      </w:pPr>
+      <m:oMathPara>
+        <m:oMath>
+          <m:func>
+            <m:funcPr>
+              <m:ctrlPr>
+                <w:rPr>
+                  <w:rFonts w:ascii="Cambria Math" w:hAnsi="Cambria Math"/>
+                  <w:i/>
+                  <w:lang w:val="en-US"/>
+                </w:rPr>
+              </m:ctrlPr>
+            </m:funcPr>
+            <m:fName>
+              <m:r>
+                <m:rPr>
+                  <m:sty m:val="p"/>
+                </m:rPr>
+                <w:rPr>
+                  <w:rFonts w:ascii="Cambria Math" w:hAnsi="Cambria Math"/>
+                  <w:lang w:val="en-US"/>
+                </w:rPr>
+                <m:t>cos</m:t>
+              </m:r>
+              <m:ctrlPr>
+                <w:rPr>
+                  <w:rFonts w:ascii="Cambria Math" w:hAnsi="Cambria Math"/>
+                  <w:i/>
+                </w:rPr>
+              </m:ctrlPr>
+            </m:fName>
+            <m:e>
+              <m:d>
+                <m:dPr>
+                  <m:ctrlPr>
+                    <w:rPr>
+                      <w:rFonts w:ascii="Cambria Math" w:hAnsi="Cambria Math" w:cs="Times New Roman"/>
+                      <w:i/>
+                    </w:rPr>
+                  </m:ctrlPr>
+                </m:dPr>
+                <m:e>
+                  <m:rad>
+                    <m:radPr>
+                      <m:degHide m:val="1"/>
+                      <m:ctrlPr>
+                        <w:rPr>
+                          <w:rFonts w:ascii="Cambria Math" w:hAnsi="Cambria Math" w:cs="Times New Roman"/>
+                          <w:i/>
+                        </w:rPr>
+                      </m:ctrlPr>
+                    </m:radPr>
+                    <m:deg/>
+                    <m:e>
+                      <m:r>
+                        <w:rPr>
+                          <w:rFonts w:ascii="Cambria Math" w:hAnsi="Cambria Math"/>
+                        </w:rPr>
+                        <m:t>2</m:t>
+                      </m:r>
+                    </m:e>
+                  </m:rad>
+                  <m:f>
+                    <m:fPr>
+                      <m:ctrlPr>
+                        <w:rPr>
+                          <w:rFonts w:ascii="Cambria Math" w:hAnsi="Cambria Math"/>
+                          <w:i/>
+                        </w:rPr>
+                      </m:ctrlPr>
+                    </m:fPr>
+                    <m:num>
+                      <m:func>
+                        <m:funcPr>
+                          <m:ctrlPr>
+                            <w:rPr>
+                              <w:rFonts w:ascii="Cambria Math" w:hAnsi="Cambria Math"/>
+                              <w:i/>
+                            </w:rPr>
+                          </m:ctrlPr>
+                        </m:funcPr>
+                        <m:fName>
+                          <m:r>
+                            <m:rPr>
+                              <m:sty m:val="p"/>
+                            </m:rPr>
+                            <w:rPr>
+                              <w:rFonts w:ascii="Cambria Math" w:hAnsi="Cambria Math"/>
+                            </w:rPr>
+                            <m:t>sin</m:t>
+                          </m:r>
+                        </m:fName>
+                        <m:e>
+                          <m:d>
+                            <m:dPr>
+                              <m:ctrlPr>
+                                <w:rPr>
+                                  <w:rFonts w:ascii="Cambria Math" w:hAnsi="Cambria Math"/>
+                                  <w:i/>
+                                </w:rPr>
+                              </m:ctrlPr>
+                            </m:dPr>
+                            <m:e>
+                              <m:d>
+                                <m:dPr>
+                                  <m:ctrlPr>
+                                    <w:rPr>
+                                      <w:rFonts w:ascii="Cambria Math" w:hAnsi="Cambria Math"/>
+                                      <w:i/>
+                                    </w:rPr>
+                                  </m:ctrlPr>
+                                </m:dPr>
+                                <m:e>
+                                  <m:r>
+                                    <w:rPr>
+                                      <w:rFonts w:ascii="Cambria Math" w:hAnsi="Cambria Math"/>
+                                    </w:rPr>
+                                    <m:t>n+1</m:t>
+                                  </m:r>
+                                </m:e>
+                              </m:d>
+                              <m:r>
+                                <w:rPr>
+                                  <w:rFonts w:ascii="Cambria Math" w:hAnsi="Cambria Math"/>
+                                </w:rPr>
+                                <m:t>∙arctg</m:t>
+                              </m:r>
+                              <m:d>
+                                <m:dPr>
+                                  <m:ctrlPr>
+                                    <w:rPr>
+                                      <w:rFonts w:ascii="Cambria Math" w:hAnsi="Cambria Math"/>
+                                      <w:i/>
+                                    </w:rPr>
+                                  </m:ctrlPr>
+                                </m:dPr>
+                                <m:e>
+                                  <m:r>
+                                    <w:rPr>
+                                      <w:rFonts w:ascii="Cambria Math" w:hAnsi="Cambria Math"/>
+                                    </w:rPr>
+                                    <m:t>1</m:t>
+                                  </m:r>
+                                </m:e>
+                              </m:d>
+                            </m:e>
+                          </m:d>
+                        </m:e>
+                      </m:func>
+                    </m:num>
+                    <m:den>
+                      <m:func>
+                        <m:funcPr>
+                          <m:ctrlPr>
+                            <w:rPr>
+                              <w:rFonts w:ascii="Cambria Math" w:hAnsi="Cambria Math"/>
+                              <w:i/>
+                            </w:rPr>
+                          </m:ctrlPr>
+                        </m:funcPr>
+                        <m:fName>
+                          <m:r>
+                            <m:rPr>
+                              <m:sty m:val="p"/>
+                            </m:rPr>
+                            <w:rPr>
+                              <w:rFonts w:ascii="Cambria Math" w:hAnsi="Cambria Math"/>
+                            </w:rPr>
+                            <m:t>sin</m:t>
+                          </m:r>
+                        </m:fName>
+                        <m:e>
+                          <m:r>
+                            <w:rPr>
+                              <w:rFonts w:ascii="Cambria Math" w:hAnsi="Cambria Math"/>
+                            </w:rPr>
+                            <m:t>(n∙arctg(1))</m:t>
+                          </m:r>
+                        </m:e>
+                      </m:func>
+                    </m:den>
+                  </m:f>
+                </m:e>
+              </m:d>
+              <m:r>
+                <w:rPr>
+                  <w:rFonts w:ascii="Cambria Math" w:hAnsi="Cambria Math"/>
+                </w:rPr>
+                <m:t>-1</m:t>
+              </m:r>
+            </m:e>
+          </m:func>
         </m:oMath>
       </m:oMathPara>
     </w:p>

</xml_diff>

<commit_message>
Added 29 function sin_Sin_atan
</commit_message>
<xml_diff>
--- a/Функции.docx
+++ b/Функции.docx
@@ -4953,25 +4953,32 @@
           <w:rFonts w:ascii="Times New Roman" w:hAnsi="Times New Roman" w:cs="Times New Roman"/>
           <w:lang w:val="en-US"/>
         </w:rPr>
-        <w:t>cos_sin_arctan</w:t>
-      </w:r>
-      <w:proofErr w:type="spellEnd"/>
-      <w:r>
-        <w:rPr>
-          <w:rFonts w:ascii="Times New Roman" w:hAnsi="Times New Roman" w:cs="Times New Roman"/>
-          <w:lang w:val="en-US"/>
-        </w:rPr>
-        <w:t xml:space="preserve">(n </w:t>
-      </w:r>
-      <w:proofErr w:type="spellStart"/>
-      <w:r>
-        <w:rPr>
-          <w:rFonts w:ascii="Times New Roman" w:hAnsi="Times New Roman" w:cs="Times New Roman"/>
-          <w:lang w:val="en-US"/>
-        </w:rPr>
-        <w:t>konst</w:t>
-      </w:r>
-      <w:proofErr w:type="spellEnd"/>
+        <w:t>cos_sin_</w:t>
+      </w:r>
+      <w:proofErr w:type="gramStart"/>
+      <w:r>
+        <w:rPr>
+          <w:rFonts w:ascii="Times New Roman" w:hAnsi="Times New Roman" w:cs="Times New Roman"/>
+          <w:lang w:val="en-US"/>
+        </w:rPr>
+        <w:t>arctan</w:t>
+      </w:r>
+      <w:proofErr w:type="spellEnd"/>
+      <w:r>
+        <w:rPr>
+          <w:rFonts w:ascii="Times New Roman" w:hAnsi="Times New Roman" w:cs="Times New Roman"/>
+          <w:lang w:val="en-US"/>
+        </w:rPr>
+        <w:t>(</w:t>
+      </w:r>
+      <w:proofErr w:type="gramEnd"/>
+      <w:r>
+        <w:rPr>
+          <w:rFonts w:ascii="Times New Roman" w:hAnsi="Times New Roman" w:cs="Times New Roman"/>
+          <w:lang w:val="en-US"/>
+        </w:rPr>
+        <w:t>n, fi, a</w:t>
+      </w:r>
       <w:r>
         <w:rPr>
           <w:rFonts w:ascii="Times New Roman" w:hAnsi="Times New Roman" w:cs="Times New Roman"/>
@@ -5370,21 +5377,7 @@
           <w:rFonts w:ascii="Times New Roman" w:hAnsi="Times New Roman" w:cs="Times New Roman"/>
           <w:lang w:val="en-US"/>
         </w:rPr>
-        <w:t>2</w:t>
-      </w:r>
-      <w:r>
-        <w:rPr>
-          <w:rFonts w:ascii="Times New Roman" w:hAnsi="Times New Roman" w:cs="Times New Roman"/>
-          <w:lang w:val="en-US"/>
-        </w:rPr>
-        <w:t>7</w:t>
-      </w:r>
-      <w:r>
-        <w:rPr>
-          <w:rFonts w:ascii="Times New Roman" w:hAnsi="Times New Roman" w:cs="Times New Roman"/>
-          <w:lang w:val="en-US"/>
-        </w:rPr>
-        <w:t xml:space="preserve">: </w:t>
+        <w:t xml:space="preserve">27: </w:t>
       </w:r>
       <w:proofErr w:type="spellStart"/>
       <w:r>
@@ -5720,7 +5713,15 @@
           <w:rFonts w:ascii="Times New Roman" w:hAnsi="Times New Roman" w:cs="Times New Roman"/>
           <w:lang w:val="en-US"/>
         </w:rPr>
-        <w:t>if (i2 === 1) {</w:t>
+        <w:t xml:space="preserve">if (i2 === 1) </w:t>
+      </w:r>
+      <w:proofErr w:type="gramStart"/>
+      <w:r>
+        <w:rPr>
+          <w:rFonts w:ascii="Times New Roman" w:hAnsi="Times New Roman" w:cs="Times New Roman"/>
+          <w:lang w:val="en-US"/>
+        </w:rPr>
+        <w:t>{</w:t>
       </w:r>
       <w:r>
         <w:rPr>
@@ -5735,24 +5736,682 @@
           <w:rFonts w:ascii="Times New Roman" w:hAnsi="Times New Roman" w:cs="Times New Roman"/>
           <w:lang w:val="en-US"/>
         </w:rPr>
-        <w:t>this.massPQ</w:t>
-      </w:r>
-      <w:proofErr w:type="spellEnd"/>
-      <w:r>
-        <w:rPr>
-          <w:rFonts w:ascii="Times New Roman" w:hAnsi="Times New Roman" w:cs="Times New Roman"/>
-          <w:lang w:val="en-US"/>
-        </w:rPr>
-        <w:t>[n] = pq1 - this.massPQ2[1]</w:t>
-      </w:r>
-      <w:bookmarkStart w:id="0" w:name="_GoBack"/>
-      <w:bookmarkEnd w:id="0"/>
-      <w:r>
-        <w:rPr>
-          <w:rFonts w:ascii="Times New Roman" w:hAnsi="Times New Roman" w:cs="Times New Roman"/>
+        <w:t>this</w:t>
+      </w:r>
+      <w:proofErr w:type="gramEnd"/>
+      <w:r>
+        <w:rPr>
+          <w:rFonts w:ascii="Times New Roman" w:hAnsi="Times New Roman" w:cs="Times New Roman"/>
+          <w:lang w:val="en-US"/>
+        </w:rPr>
+        <w:t>.massPQ</w:t>
+      </w:r>
+      <w:proofErr w:type="spellEnd"/>
+      <w:r>
+        <w:rPr>
+          <w:rFonts w:ascii="Times New Roman" w:hAnsi="Times New Roman" w:cs="Times New Roman"/>
+          <w:lang w:val="en-US"/>
+        </w:rPr>
+        <w:t>[n] = pq1 - this.massPQ2[1];</w:t>
+      </w:r>
+      <w:r>
+        <w:rPr>
+          <w:rFonts w:ascii="Times New Roman" w:hAnsi="Times New Roman" w:cs="Times New Roman"/>
+          <w:lang w:val="en-US"/>
+        </w:rPr>
+        <w:t xml:space="preserve"> </w:t>
+      </w:r>
+      <w:r>
+        <w:rPr>
+          <w:rFonts w:ascii="Times New Roman" w:hAnsi="Times New Roman" w:cs="Times New Roman"/>
+          <w:lang w:val="en-US"/>
+        </w:rPr>
+        <w:t>}</w:t>
+      </w:r>
+    </w:p>
+    <w:p>
+      <w:pPr>
+        <w:spacing w:line="360" w:lineRule="auto"/>
+        <w:ind w:firstLine="708"/>
+        <w:rPr>
+          <w:rFonts w:ascii="Times New Roman" w:hAnsi="Times New Roman" w:cs="Times New Roman"/>
+          <w:lang w:val="en-US"/>
+        </w:rPr>
+      </w:pPr>
+      <m:oMathPara>
+        <m:oMath>
+          <m:func>
+            <m:funcPr>
+              <m:ctrlPr>
+                <w:rPr>
+                  <w:rFonts w:ascii="Cambria Math" w:eastAsiaTheme="minorEastAsia" w:hAnsi="Cambria Math" w:cs="Times New Roman"/>
+                  <w:i/>
+                  <w:lang w:val="en-US"/>
+                </w:rPr>
+              </m:ctrlPr>
+            </m:funcPr>
+            <m:fName>
+              <m:r>
+                <m:rPr>
+                  <m:sty m:val="p"/>
+                </m:rPr>
+                <w:rPr>
+                  <w:rFonts w:ascii="Cambria Math" w:eastAsiaTheme="minorEastAsia" w:hAnsi="Cambria Math" w:cs="Times New Roman"/>
+                  <w:lang w:val="en-US"/>
+                </w:rPr>
+                <m:t>cos</m:t>
+              </m:r>
+            </m:fName>
+            <m:e>
+              <m:d>
+                <m:dPr>
+                  <m:ctrlPr>
+                    <w:rPr>
+                      <w:rFonts w:ascii="Cambria Math" w:eastAsiaTheme="minorEastAsia" w:hAnsi="Cambria Math" w:cs="Times New Roman"/>
+                      <w:i/>
+                      <w:lang w:val="en-US"/>
+                    </w:rPr>
+                  </m:ctrlPr>
+                </m:dPr>
+                <m:e>
+                  <m:r>
+                    <w:rPr>
+                      <w:rFonts w:ascii="Cambria Math" w:eastAsiaTheme="minorEastAsia" w:hAnsi="Cambria Math" w:cs="Times New Roman"/>
+                      <w:lang w:val="en-US"/>
+                    </w:rPr>
+                    <m:t>a-</m:t>
+                  </m:r>
+                  <m:f>
+                    <m:fPr>
+                      <m:ctrlPr>
+                        <w:rPr>
+                          <w:rFonts w:ascii="Cambria Math" w:eastAsiaTheme="minorEastAsia" w:hAnsi="Cambria Math" w:cs="Times New Roman"/>
+                          <w:i/>
+                          <w:lang w:val="en-US"/>
+                        </w:rPr>
+                      </m:ctrlPr>
+                    </m:fPr>
+                    <m:num>
+                      <m:sSup>
+                        <m:sSupPr>
+                          <m:ctrlPr>
+                            <w:rPr>
+                              <w:rFonts w:ascii="Cambria Math" w:hAnsi="Cambria Math"/>
+                              <w:i/>
+                            </w:rPr>
+                          </m:ctrlPr>
+                        </m:sSupPr>
+                        <m:e>
+                          <m:r>
+                            <w:rPr>
+                              <w:rFonts w:ascii="Cambria Math" w:hAnsi="Cambria Math"/>
+                            </w:rPr>
+                            <m:t>a</m:t>
+                          </m:r>
+                        </m:e>
+                        <m:sup>
+                          <m:r>
+                            <w:rPr>
+                              <w:rFonts w:ascii="Cambria Math" w:hAnsi="Cambria Math"/>
+                            </w:rPr>
+                            <m:t>2</m:t>
+                          </m:r>
+                        </m:sup>
+                      </m:sSup>
+                      <m:r>
+                        <w:rPr>
+                          <w:rFonts w:ascii="Cambria Math" w:hAnsi="Cambria Math"/>
+                        </w:rPr>
+                        <m:t>+</m:t>
+                      </m:r>
+                      <m:sSup>
+                        <m:sSupPr>
+                          <m:ctrlPr>
+                            <w:rPr>
+                              <w:rFonts w:ascii="Cambria Math" w:hAnsi="Cambria Math"/>
+                              <w:i/>
+                            </w:rPr>
+                          </m:ctrlPr>
+                        </m:sSupPr>
+                        <m:e>
+                          <m:r>
+                            <w:rPr>
+                              <w:rFonts w:ascii="Cambria Math" w:hAnsi="Cambria Math" w:cs="Times New Roman"/>
+                              <w:lang w:val="en-US"/>
+                            </w:rPr>
+                            <m:t>φ</m:t>
+                          </m:r>
+                        </m:e>
+                        <m:sup>
+                          <m:r>
+                            <w:rPr>
+                              <w:rFonts w:ascii="Cambria Math" w:hAnsi="Cambria Math"/>
+                            </w:rPr>
+                            <m:t>2</m:t>
+                          </m:r>
+                        </m:sup>
+                      </m:sSup>
+                    </m:num>
+                    <m:den>
+                      <m:r>
+                        <w:rPr>
+                          <w:rFonts w:ascii="Cambria Math" w:eastAsiaTheme="minorEastAsia" w:hAnsi="Cambria Math" w:cs="Times New Roman"/>
+                          <w:lang w:val="en-US"/>
+                        </w:rPr>
+                        <m:t>2a</m:t>
+                      </m:r>
+                    </m:den>
+                  </m:f>
+                  <m:m>
+                    <m:mPr>
+                      <m:mcs>
+                        <m:mc>
+                          <m:mcPr>
+                            <m:count m:val="1"/>
+                            <m:mcJc m:val="center"/>
+                          </m:mcPr>
+                        </m:mc>
+                      </m:mcs>
+                      <m:ctrlPr>
+                        <w:rPr>
+                          <w:rFonts w:ascii="Cambria Math" w:eastAsiaTheme="minorEastAsia" w:hAnsi="Cambria Math" w:cs="Times New Roman"/>
+                          <w:i/>
+                          <w:lang w:val="en-US"/>
+                        </w:rPr>
+                      </m:ctrlPr>
+                    </m:mPr>
+                    <m:mr>
+                      <m:e/>
+                    </m:mr>
+                    <m:mr>
+                      <m:e>
+                        <m:r>
+                          <w:rPr>
+                            <w:rFonts w:ascii="Cambria Math" w:eastAsiaTheme="minorEastAsia" w:hAnsi="Cambria Math" w:cs="Times New Roman"/>
+                            <w:lang w:val="en-US"/>
+                          </w:rPr>
+                          <m:t>-…-</m:t>
+                        </m:r>
+                      </m:e>
+                    </m:mr>
+                  </m:m>
+                  <m:f>
+                    <m:fPr>
+                      <m:ctrlPr>
+                        <w:rPr>
+                          <w:rFonts w:ascii="Cambria Math" w:eastAsiaTheme="minorEastAsia" w:hAnsi="Cambria Math" w:cs="Times New Roman"/>
+                          <w:i/>
+                          <w:lang w:val="en-US"/>
+                        </w:rPr>
+                      </m:ctrlPr>
+                    </m:fPr>
+                    <m:num>
+                      <m:sSup>
+                        <m:sSupPr>
+                          <m:ctrlPr>
+                            <w:rPr>
+                              <w:rFonts w:ascii="Cambria Math" w:hAnsi="Cambria Math"/>
+                              <w:i/>
+                            </w:rPr>
+                          </m:ctrlPr>
+                        </m:sSupPr>
+                        <m:e>
+                          <m:r>
+                            <w:rPr>
+                              <w:rFonts w:ascii="Cambria Math" w:hAnsi="Cambria Math"/>
+                            </w:rPr>
+                            <m:t>a</m:t>
+                          </m:r>
+                        </m:e>
+                        <m:sup>
+                          <m:r>
+                            <w:rPr>
+                              <w:rFonts w:ascii="Cambria Math" w:hAnsi="Cambria Math"/>
+                            </w:rPr>
+                            <m:t>2</m:t>
+                          </m:r>
+                        </m:sup>
+                      </m:sSup>
+                      <m:r>
+                        <w:rPr>
+                          <w:rFonts w:ascii="Cambria Math" w:hAnsi="Cambria Math"/>
+                        </w:rPr>
+                        <m:t>+</m:t>
+                      </m:r>
+                      <m:sSup>
+                        <m:sSupPr>
+                          <m:ctrlPr>
+                            <w:rPr>
+                              <w:rFonts w:ascii="Cambria Math" w:hAnsi="Cambria Math"/>
+                              <w:i/>
+                            </w:rPr>
+                          </m:ctrlPr>
+                        </m:sSupPr>
+                        <m:e>
+                          <m:r>
+                            <w:rPr>
+                              <w:rFonts w:ascii="Cambria Math" w:hAnsi="Cambria Math" w:cs="Times New Roman"/>
+                              <w:lang w:val="en-US"/>
+                            </w:rPr>
+                            <m:t>φ</m:t>
+                          </m:r>
+                        </m:e>
+                        <m:sup>
+                          <m:r>
+                            <w:rPr>
+                              <w:rFonts w:ascii="Cambria Math" w:hAnsi="Cambria Math"/>
+                            </w:rPr>
+                            <m:t>2</m:t>
+                          </m:r>
+                        </m:sup>
+                      </m:sSup>
+                    </m:num>
+                    <m:den>
+                      <m:r>
+                        <w:rPr>
+                          <w:rFonts w:ascii="Cambria Math" w:eastAsiaTheme="minorEastAsia" w:hAnsi="Cambria Math" w:cs="Times New Roman"/>
+                          <w:lang w:val="en-US"/>
+                        </w:rPr>
+                        <m:t>2a</m:t>
+                      </m:r>
+                    </m:den>
+                  </m:f>
+                </m:e>
+              </m:d>
+            </m:e>
+          </m:func>
+        </m:oMath>
+      </m:oMathPara>
+    </w:p>
+    <w:p>
+      <w:pPr>
+        <w:spacing w:line="360" w:lineRule="auto"/>
+        <w:rPr>
+          <w:rFonts w:ascii="Times New Roman" w:hAnsi="Times New Roman" w:cs="Times New Roman"/>
+          <w:lang w:val="en-US"/>
+        </w:rPr>
+      </w:pPr>
+      <w:r>
+        <w:rPr>
+          <w:rFonts w:ascii="Times New Roman" w:hAnsi="Times New Roman" w:cs="Times New Roman"/>
+          <w:lang w:val="en-US"/>
+        </w:rPr>
+        <w:t xml:space="preserve">28: </w:t>
+      </w:r>
+      <w:proofErr w:type="spellStart"/>
+      <w:r>
+        <w:rPr>
+          <w:rFonts w:ascii="Times New Roman" w:hAnsi="Times New Roman" w:cs="Times New Roman"/>
+          <w:lang w:val="en-US"/>
+        </w:rPr>
+        <w:t>cos_</w:t>
+      </w:r>
+      <w:proofErr w:type="gramStart"/>
+      <w:r>
+        <w:rPr>
+          <w:rFonts w:ascii="Times New Roman" w:hAnsi="Times New Roman" w:cs="Times New Roman"/>
+          <w:lang w:val="en-US"/>
+        </w:rPr>
+        <w:t>Drob</w:t>
+      </w:r>
+      <w:proofErr w:type="spellEnd"/>
+      <w:r>
+        <w:rPr>
+          <w:rFonts w:ascii="Times New Roman" w:hAnsi="Times New Roman" w:cs="Times New Roman"/>
+          <w:lang w:val="en-US"/>
+        </w:rPr>
+        <w:t>(</w:t>
+      </w:r>
+      <w:proofErr w:type="gramEnd"/>
+      <w:r>
+        <w:rPr>
+          <w:rFonts w:ascii="Times New Roman" w:hAnsi="Times New Roman" w:cs="Times New Roman"/>
+          <w:lang w:val="en-US"/>
+        </w:rPr>
+        <w:t xml:space="preserve">n, pq1, </w:t>
+      </w:r>
+      <w:proofErr w:type="spellStart"/>
+      <w:r>
+        <w:rPr>
+          <w:rFonts w:ascii="Times New Roman" w:hAnsi="Times New Roman" w:cs="Times New Roman"/>
+          <w:lang w:val="en-US"/>
+        </w:rPr>
+        <w:t>pqCh</w:t>
+      </w:r>
+      <w:proofErr w:type="spellEnd"/>
+      <w:r>
+        <w:rPr>
+          <w:rFonts w:ascii="Times New Roman" w:hAnsi="Times New Roman" w:cs="Times New Roman"/>
+          <w:lang w:val="en-US"/>
+        </w:rPr>
+        <w:t xml:space="preserve">, </w:t>
+      </w:r>
+      <w:proofErr w:type="spellStart"/>
+      <w:r>
+        <w:rPr>
+          <w:rFonts w:ascii="Times New Roman" w:hAnsi="Times New Roman" w:cs="Times New Roman"/>
+          <w:lang w:val="en-US"/>
+        </w:rPr>
+        <w:t>pqZ</w:t>
+      </w:r>
+      <w:proofErr w:type="spellEnd"/>
+      <w:r>
+        <w:rPr>
+          <w:rFonts w:ascii="Times New Roman" w:hAnsi="Times New Roman" w:cs="Times New Roman"/>
+          <w:lang w:val="en-US"/>
+        </w:rPr>
+        <w:t>)</w:t>
+      </w:r>
+    </w:p>
+    <w:p>
+      <w:pPr>
+        <w:spacing w:line="360" w:lineRule="auto"/>
+        <w:rPr>
+          <w:rFonts w:ascii="Times New Roman" w:hAnsi="Times New Roman" w:cs="Times New Roman"/>
+          <w:sz w:val="22"/>
+          <w:szCs w:val="22"/>
+          <w:lang w:val="en-US"/>
+        </w:rPr>
+      </w:pPr>
+      <w:proofErr w:type="spellStart"/>
+      <w:r>
+        <w:rPr>
+          <w:rFonts w:ascii="Times New Roman" w:hAnsi="Times New Roman" w:cs="Times New Roman"/>
+          <w:sz w:val="22"/>
+          <w:szCs w:val="22"/>
+          <w:lang w:val="en-US"/>
+        </w:rPr>
+        <w:t>massPQ</w:t>
+      </w:r>
+      <w:proofErr w:type="spellEnd"/>
+      <w:r>
+        <w:rPr>
+          <w:rFonts w:ascii="Times New Roman" w:hAnsi="Times New Roman" w:cs="Times New Roman"/>
+          <w:sz w:val="22"/>
+          <w:szCs w:val="22"/>
+          <w:lang w:val="en-US"/>
+        </w:rPr>
+        <w:t>[n] =</w:t>
+      </w:r>
+      <w:r>
+        <w:rPr>
+          <w:rFonts w:ascii="Times New Roman" w:hAnsi="Times New Roman" w:cs="Times New Roman"/>
+          <w:sz w:val="22"/>
+          <w:szCs w:val="22"/>
+          <w:lang w:val="en-US"/>
+        </w:rPr>
+        <w:t xml:space="preserve"> </w:t>
+      </w:r>
+    </w:p>
+    <w:p>
+      <w:pPr>
+        <w:spacing w:line="360" w:lineRule="auto"/>
+        <w:ind w:firstLine="708"/>
+        <w:rPr>
+          <w:rFonts w:ascii="Times New Roman" w:hAnsi="Times New Roman" w:cs="Times New Roman"/>
+          <w:sz w:val="22"/>
+          <w:szCs w:val="22"/>
+          <w:lang w:val="en-US"/>
+        </w:rPr>
+      </w:pPr>
+      <w:r>
+        <w:rPr>
+          <w:rFonts w:ascii="Times New Roman" w:hAnsi="Times New Roman" w:cs="Times New Roman"/>
+          <w:sz w:val="22"/>
+          <w:szCs w:val="22"/>
+          <w:lang w:val="en-US"/>
+        </w:rPr>
+        <w:t xml:space="preserve">if (i2 === </w:t>
+      </w:r>
+      <w:proofErr w:type="spellStart"/>
+      <w:r>
+        <w:rPr>
+          <w:rFonts w:ascii="Times New Roman" w:hAnsi="Times New Roman" w:cs="Times New Roman"/>
+          <w:sz w:val="22"/>
+          <w:szCs w:val="22"/>
+          <w:lang w:val="en-US"/>
+        </w:rPr>
+        <w:t>i</w:t>
+      </w:r>
+      <w:proofErr w:type="spellEnd"/>
+      <w:r>
+        <w:rPr>
+          <w:rFonts w:ascii="Times New Roman" w:hAnsi="Times New Roman" w:cs="Times New Roman"/>
+          <w:sz w:val="22"/>
+          <w:szCs w:val="22"/>
+          <w:lang w:val="en-US"/>
+        </w:rPr>
+        <w:t xml:space="preserve">) </w:t>
+      </w:r>
+      <w:proofErr w:type="gramStart"/>
+      <w:r>
+        <w:rPr>
+          <w:rFonts w:ascii="Times New Roman" w:hAnsi="Times New Roman" w:cs="Times New Roman"/>
+          <w:sz w:val="22"/>
+          <w:szCs w:val="22"/>
+          <w:lang w:val="en-US"/>
+        </w:rPr>
+        <w:t>{</w:t>
+      </w:r>
+      <w:r>
+        <w:rPr>
+          <w:rFonts w:ascii="Times New Roman" w:hAnsi="Times New Roman" w:cs="Times New Roman"/>
+          <w:sz w:val="22"/>
+          <w:szCs w:val="22"/>
+          <w:lang w:val="en-US"/>
+        </w:rPr>
+        <w:t xml:space="preserve"> </w:t>
+      </w:r>
+      <w:r>
+        <w:rPr>
+          <w:rFonts w:ascii="Times New Roman" w:hAnsi="Times New Roman" w:cs="Times New Roman"/>
+          <w:sz w:val="22"/>
+          <w:szCs w:val="22"/>
+          <w:lang w:val="en-US"/>
+        </w:rPr>
+        <w:t>this</w:t>
+      </w:r>
+      <w:proofErr w:type="gramEnd"/>
+      <w:r>
+        <w:rPr>
+          <w:rFonts w:ascii="Times New Roman" w:hAnsi="Times New Roman" w:cs="Times New Roman"/>
+          <w:sz w:val="22"/>
+          <w:szCs w:val="22"/>
+          <w:lang w:val="en-US"/>
+        </w:rPr>
+        <w:t xml:space="preserve">.massPQ2[i2] = </w:t>
+      </w:r>
+      <w:proofErr w:type="spellStart"/>
+      <w:r>
+        <w:rPr>
+          <w:rFonts w:ascii="Times New Roman" w:hAnsi="Times New Roman" w:cs="Times New Roman"/>
+          <w:sz w:val="22"/>
+          <w:szCs w:val="22"/>
+          <w:lang w:val="en-US"/>
+        </w:rPr>
+        <w:t>pqCh</w:t>
+      </w:r>
+      <w:proofErr w:type="spellEnd"/>
+      <w:r>
+        <w:rPr>
+          <w:rFonts w:ascii="Times New Roman" w:hAnsi="Times New Roman" w:cs="Times New Roman"/>
+          <w:sz w:val="22"/>
+          <w:szCs w:val="22"/>
+          <w:lang w:val="en-US"/>
+        </w:rPr>
+        <w:t>/</w:t>
+      </w:r>
+      <w:proofErr w:type="spellStart"/>
+      <w:r>
+        <w:rPr>
+          <w:rFonts w:ascii="Times New Roman" w:hAnsi="Times New Roman" w:cs="Times New Roman"/>
+          <w:sz w:val="22"/>
+          <w:szCs w:val="22"/>
+          <w:lang w:val="en-US"/>
+        </w:rPr>
+        <w:t>pqZ</w:t>
+      </w:r>
+      <w:proofErr w:type="spellEnd"/>
+      <w:r>
+        <w:rPr>
+          <w:rFonts w:ascii="Times New Roman" w:hAnsi="Times New Roman" w:cs="Times New Roman"/>
+          <w:sz w:val="22"/>
+          <w:szCs w:val="22"/>
           <w:lang w:val="en-US"/>
         </w:rPr>
         <w:t>;</w:t>
+      </w:r>
+    </w:p>
+    <w:p>
+      <w:pPr>
+        <w:spacing w:line="360" w:lineRule="auto"/>
+        <w:rPr>
+          <w:rFonts w:ascii="Times New Roman" w:hAnsi="Times New Roman" w:cs="Times New Roman"/>
+          <w:sz w:val="22"/>
+          <w:szCs w:val="22"/>
+          <w:lang w:val="en-US"/>
+        </w:rPr>
+      </w:pPr>
+      <w:r>
+        <w:rPr>
+          <w:rFonts w:ascii="Times New Roman" w:hAnsi="Times New Roman" w:cs="Times New Roman"/>
+          <w:sz w:val="22"/>
+          <w:szCs w:val="22"/>
+          <w:lang w:val="en-US"/>
+        </w:rPr>
+        <w:t xml:space="preserve">          } else </w:t>
+      </w:r>
+      <w:proofErr w:type="gramStart"/>
+      <w:r>
+        <w:rPr>
+          <w:rFonts w:ascii="Times New Roman" w:hAnsi="Times New Roman" w:cs="Times New Roman"/>
+          <w:sz w:val="22"/>
+          <w:szCs w:val="22"/>
+          <w:lang w:val="en-US"/>
+        </w:rPr>
+        <w:t>{</w:t>
+      </w:r>
+      <w:r>
+        <w:rPr>
+          <w:rFonts w:ascii="Times New Roman" w:hAnsi="Times New Roman" w:cs="Times New Roman"/>
+          <w:sz w:val="22"/>
+          <w:szCs w:val="22"/>
+          <w:lang w:val="en-US"/>
+        </w:rPr>
+        <w:t xml:space="preserve"> </w:t>
+      </w:r>
+      <w:r>
+        <w:rPr>
+          <w:rFonts w:ascii="Times New Roman" w:hAnsi="Times New Roman" w:cs="Times New Roman"/>
+          <w:sz w:val="22"/>
+          <w:szCs w:val="22"/>
+          <w:lang w:val="en-US"/>
+        </w:rPr>
+        <w:t>this</w:t>
+      </w:r>
+      <w:proofErr w:type="gramEnd"/>
+      <w:r>
+        <w:rPr>
+          <w:rFonts w:ascii="Times New Roman" w:hAnsi="Times New Roman" w:cs="Times New Roman"/>
+          <w:sz w:val="22"/>
+          <w:szCs w:val="22"/>
+          <w:lang w:val="en-US"/>
+        </w:rPr>
+        <w:t xml:space="preserve">.massPQ2[i2] = </w:t>
+      </w:r>
+      <w:proofErr w:type="spellStart"/>
+      <w:r>
+        <w:rPr>
+          <w:rFonts w:ascii="Times New Roman" w:hAnsi="Times New Roman" w:cs="Times New Roman"/>
+          <w:sz w:val="22"/>
+          <w:szCs w:val="22"/>
+          <w:lang w:val="en-US"/>
+        </w:rPr>
+        <w:t>pqCh</w:t>
+      </w:r>
+      <w:proofErr w:type="spellEnd"/>
+      <w:r>
+        <w:rPr>
+          <w:rFonts w:ascii="Times New Roman" w:hAnsi="Times New Roman" w:cs="Times New Roman"/>
+          <w:sz w:val="22"/>
+          <w:szCs w:val="22"/>
+          <w:lang w:val="en-US"/>
+        </w:rPr>
+        <w:t>/(pqZ-this.massPQ2[i2+1]);</w:t>
+      </w:r>
+      <w:r>
+        <w:rPr>
+          <w:rFonts w:ascii="Times New Roman" w:hAnsi="Times New Roman" w:cs="Times New Roman"/>
+          <w:sz w:val="22"/>
+          <w:szCs w:val="22"/>
+          <w:lang w:val="en-US"/>
+        </w:rPr>
+        <w:t xml:space="preserve"> </w:t>
+      </w:r>
+      <w:r>
+        <w:rPr>
+          <w:rFonts w:ascii="Times New Roman" w:hAnsi="Times New Roman" w:cs="Times New Roman"/>
+          <w:sz w:val="22"/>
+          <w:szCs w:val="22"/>
+          <w:lang w:val="en-US"/>
+        </w:rPr>
+        <w:t>}</w:t>
+      </w:r>
+    </w:p>
+    <w:p>
+      <w:pPr>
+        <w:spacing w:line="360" w:lineRule="auto"/>
+        <w:ind w:firstLine="708"/>
+        <w:rPr>
+          <w:rFonts w:ascii="Times New Roman" w:hAnsi="Times New Roman" w:cs="Times New Roman"/>
+          <w:lang w:val="en-US"/>
+        </w:rPr>
+      </w:pPr>
+      <w:r>
+        <w:rPr>
+          <w:rFonts w:ascii="Times New Roman" w:hAnsi="Times New Roman" w:cs="Times New Roman"/>
+          <w:lang w:val="en-US"/>
+        </w:rPr>
+        <w:t xml:space="preserve">if (i2 === 1) </w:t>
+      </w:r>
+      <w:proofErr w:type="gramStart"/>
+      <w:r>
+        <w:rPr>
+          <w:rFonts w:ascii="Times New Roman" w:hAnsi="Times New Roman" w:cs="Times New Roman"/>
+          <w:lang w:val="en-US"/>
+        </w:rPr>
+        <w:t>{</w:t>
+      </w:r>
+      <w:r>
+        <w:rPr>
+          <w:rFonts w:ascii="Times New Roman" w:hAnsi="Times New Roman" w:cs="Times New Roman"/>
+          <w:lang w:val="en-US"/>
+        </w:rPr>
+        <w:t xml:space="preserve"> </w:t>
+      </w:r>
+      <w:proofErr w:type="spellStart"/>
+      <w:r>
+        <w:rPr>
+          <w:rFonts w:ascii="Times New Roman" w:hAnsi="Times New Roman" w:cs="Times New Roman"/>
+          <w:lang w:val="en-US"/>
+        </w:rPr>
+        <w:t>this</w:t>
+      </w:r>
+      <w:proofErr w:type="gramEnd"/>
+      <w:r>
+        <w:rPr>
+          <w:rFonts w:ascii="Times New Roman" w:hAnsi="Times New Roman" w:cs="Times New Roman"/>
+          <w:lang w:val="en-US"/>
+        </w:rPr>
+        <w:t>.massPQ</w:t>
+      </w:r>
+      <w:proofErr w:type="spellEnd"/>
+      <w:r>
+        <w:rPr>
+          <w:rFonts w:ascii="Times New Roman" w:hAnsi="Times New Roman" w:cs="Times New Roman"/>
+          <w:lang w:val="en-US"/>
+        </w:rPr>
+        <w:t>[n] = pq1 - this.massPQ2[1];</w:t>
       </w:r>
       <w:r>
         <w:rPr>
@@ -5896,14 +6555,7 @@
                     <w:rFonts w:ascii="Cambria Math" w:eastAsiaTheme="minorEastAsia" w:hAnsi="Cambria Math" w:cs="Times New Roman"/>
                     <w:lang w:val="en-US"/>
                   </w:rPr>
-                  <m:t>-</m:t>
-                </m:r>
-                <m:r>
-                  <w:rPr>
-                    <w:rFonts w:ascii="Cambria Math" w:eastAsiaTheme="minorEastAsia" w:hAnsi="Cambria Math" w:cs="Times New Roman"/>
-                    <w:lang w:val="en-US"/>
-                  </w:rPr>
-                  <m:t>…-</m:t>
+                  <m:t>-…-</m:t>
                 </m:r>
               </m:e>
             </m:mr>
@@ -5989,6 +6641,464 @@
               </m:r>
             </m:den>
           </m:f>
+        </m:oMath>
+      </m:oMathPara>
+    </w:p>
+    <w:p>
+      <w:pPr>
+        <w:spacing w:line="360" w:lineRule="auto"/>
+        <w:rPr>
+          <w:rFonts w:ascii="Times New Roman" w:hAnsi="Times New Roman" w:cs="Times New Roman"/>
+          <w:lang w:val="en-US"/>
+        </w:rPr>
+      </w:pPr>
+      <w:r>
+        <w:rPr>
+          <w:rFonts w:ascii="Times New Roman" w:hAnsi="Times New Roman" w:cs="Times New Roman"/>
+          <w:lang w:val="en-US"/>
+        </w:rPr>
+        <w:lastRenderedPageBreak/>
+        <w:t>2</w:t>
+      </w:r>
+      <w:r>
+        <w:rPr>
+          <w:rFonts w:ascii="Times New Roman" w:hAnsi="Times New Roman" w:cs="Times New Roman"/>
+          <w:lang w:val="en-US"/>
+        </w:rPr>
+        <w:t>9</w:t>
+      </w:r>
+      <w:bookmarkStart w:id="0" w:name="_GoBack"/>
+      <w:bookmarkEnd w:id="0"/>
+      <w:r>
+        <w:rPr>
+          <w:rFonts w:ascii="Times New Roman" w:hAnsi="Times New Roman" w:cs="Times New Roman"/>
+          <w:lang w:val="en-US"/>
+        </w:rPr>
+        <w:t xml:space="preserve">: </w:t>
+      </w:r>
+      <w:proofErr w:type="spellStart"/>
+      <w:r>
+        <w:rPr>
+          <w:rFonts w:ascii="Times New Roman" w:hAnsi="Times New Roman" w:cs="Times New Roman"/>
+          <w:lang w:val="en-US"/>
+        </w:rPr>
+        <w:t>cos_sin_arctan</w:t>
+      </w:r>
+      <w:proofErr w:type="spellEnd"/>
+      <w:r>
+        <w:rPr>
+          <w:rFonts w:ascii="Times New Roman" w:hAnsi="Times New Roman" w:cs="Times New Roman"/>
+          <w:lang w:val="en-US"/>
+        </w:rPr>
+        <w:t>(</w:t>
+      </w:r>
+      <w:r>
+        <w:rPr>
+          <w:rFonts w:ascii="Times New Roman" w:hAnsi="Times New Roman" w:cs="Times New Roman"/>
+          <w:lang w:val="en-US"/>
+        </w:rPr>
+        <w:t>n, fi, a</w:t>
+      </w:r>
+      <w:r>
+        <w:rPr>
+          <w:rFonts w:ascii="Times New Roman" w:hAnsi="Times New Roman" w:cs="Times New Roman"/>
+          <w:lang w:val="en-US"/>
+        </w:rPr>
+        <w:t>)</w:t>
+      </w:r>
+    </w:p>
+    <w:p>
+      <w:pPr>
+        <w:spacing w:line="360" w:lineRule="auto"/>
+        <w:rPr>
+          <w:rFonts w:ascii="Times New Roman" w:hAnsi="Times New Roman" w:cs="Times New Roman"/>
+          <w:sz w:val="22"/>
+          <w:szCs w:val="22"/>
+          <w:lang w:val="en-US"/>
+        </w:rPr>
+      </w:pPr>
+      <w:proofErr w:type="spellStart"/>
+      <w:r>
+        <w:rPr>
+          <w:rFonts w:ascii="Times New Roman" w:hAnsi="Times New Roman" w:cs="Times New Roman"/>
+          <w:sz w:val="22"/>
+          <w:szCs w:val="22"/>
+          <w:lang w:val="en-US"/>
+        </w:rPr>
+        <w:t>massPQ</w:t>
+      </w:r>
+      <w:proofErr w:type="spellEnd"/>
+      <w:r>
+        <w:rPr>
+          <w:rFonts w:ascii="Times New Roman" w:hAnsi="Times New Roman" w:cs="Times New Roman"/>
+          <w:sz w:val="22"/>
+          <w:szCs w:val="22"/>
+          <w:lang w:val="en-US"/>
+        </w:rPr>
+        <w:t xml:space="preserve">[n] = </w:t>
+      </w:r>
+      <w:proofErr w:type="spellStart"/>
+      <w:r>
+        <w:rPr>
+          <w:rFonts w:ascii="Times New Roman" w:hAnsi="Times New Roman" w:cs="Times New Roman"/>
+          <w:sz w:val="22"/>
+          <w:szCs w:val="22"/>
+          <w:lang w:val="en-US"/>
+        </w:rPr>
+        <w:t>Math.sqrt</w:t>
+      </w:r>
+      <w:proofErr w:type="spellEnd"/>
+      <w:r>
+        <w:rPr>
+          <w:rFonts w:ascii="Times New Roman" w:hAnsi="Times New Roman" w:cs="Times New Roman"/>
+          <w:sz w:val="22"/>
+          <w:szCs w:val="22"/>
+          <w:lang w:val="en-US"/>
+        </w:rPr>
+        <w:t>(a*a +fi*</w:t>
+      </w:r>
+      <w:proofErr w:type="gramStart"/>
+      <w:r>
+        <w:rPr>
+          <w:rFonts w:ascii="Times New Roman" w:hAnsi="Times New Roman" w:cs="Times New Roman"/>
+          <w:sz w:val="22"/>
+          <w:szCs w:val="22"/>
+          <w:lang w:val="en-US"/>
+        </w:rPr>
+        <w:t>fi)*</w:t>
+      </w:r>
+      <w:proofErr w:type="gramEnd"/>
+      <w:r>
+        <w:rPr>
+          <w:rFonts w:ascii="Times New Roman" w:hAnsi="Times New Roman" w:cs="Times New Roman"/>
+          <w:sz w:val="22"/>
+          <w:szCs w:val="22"/>
+          <w:lang w:val="en-US"/>
+        </w:rPr>
+        <w:t xml:space="preserve">( </w:t>
+      </w:r>
+      <w:proofErr w:type="spellStart"/>
+      <w:r>
+        <w:rPr>
+          <w:rFonts w:ascii="Times New Roman" w:hAnsi="Times New Roman" w:cs="Times New Roman"/>
+          <w:sz w:val="22"/>
+          <w:szCs w:val="22"/>
+          <w:lang w:val="en-US"/>
+        </w:rPr>
+        <w:t>Math.sin</w:t>
+      </w:r>
+      <w:proofErr w:type="spellEnd"/>
+      <w:r>
+        <w:rPr>
+          <w:rFonts w:ascii="Times New Roman" w:hAnsi="Times New Roman" w:cs="Times New Roman"/>
+          <w:sz w:val="22"/>
+          <w:szCs w:val="22"/>
+          <w:lang w:val="en-US"/>
+        </w:rPr>
+        <w:t>((n+1)*</w:t>
+      </w:r>
+      <w:proofErr w:type="spellStart"/>
+      <w:r>
+        <w:rPr>
+          <w:rFonts w:ascii="Times New Roman" w:hAnsi="Times New Roman" w:cs="Times New Roman"/>
+          <w:sz w:val="22"/>
+          <w:szCs w:val="22"/>
+          <w:lang w:val="en-US"/>
+        </w:rPr>
+        <w:t>Math.atan</w:t>
+      </w:r>
+      <w:proofErr w:type="spellEnd"/>
+      <w:r>
+        <w:rPr>
+          <w:rFonts w:ascii="Times New Roman" w:hAnsi="Times New Roman" w:cs="Times New Roman"/>
+          <w:sz w:val="22"/>
+          <w:szCs w:val="22"/>
+          <w:lang w:val="en-US"/>
+        </w:rPr>
+        <w:t>(fi/a))/</w:t>
+      </w:r>
+      <w:proofErr w:type="spellStart"/>
+      <w:r>
+        <w:rPr>
+          <w:rFonts w:ascii="Times New Roman" w:hAnsi="Times New Roman" w:cs="Times New Roman"/>
+          <w:sz w:val="22"/>
+          <w:szCs w:val="22"/>
+          <w:lang w:val="en-US"/>
+        </w:rPr>
+        <w:t>Math.sin</w:t>
+      </w:r>
+      <w:proofErr w:type="spellEnd"/>
+      <w:r>
+        <w:rPr>
+          <w:rFonts w:ascii="Times New Roman" w:hAnsi="Times New Roman" w:cs="Times New Roman"/>
+          <w:sz w:val="22"/>
+          <w:szCs w:val="22"/>
+          <w:lang w:val="en-US"/>
+        </w:rPr>
+        <w:t xml:space="preserve">(n * </w:t>
+      </w:r>
+      <w:proofErr w:type="spellStart"/>
+      <w:r>
+        <w:rPr>
+          <w:rFonts w:ascii="Times New Roman" w:hAnsi="Times New Roman" w:cs="Times New Roman"/>
+          <w:sz w:val="22"/>
+          <w:szCs w:val="22"/>
+          <w:lang w:val="en-US"/>
+        </w:rPr>
+        <w:t>Math.atan</w:t>
+      </w:r>
+      <w:proofErr w:type="spellEnd"/>
+      <w:r>
+        <w:rPr>
+          <w:rFonts w:ascii="Times New Roman" w:hAnsi="Times New Roman" w:cs="Times New Roman"/>
+          <w:sz w:val="22"/>
+          <w:szCs w:val="22"/>
+          <w:lang w:val="en-US"/>
+        </w:rPr>
+        <w:t>(fi/a)) ) - a;</w:t>
+      </w:r>
+    </w:p>
+    <w:p>
+      <w:pPr>
+        <w:spacing w:line="360" w:lineRule="auto"/>
+        <w:rPr>
+          <w:rFonts w:ascii="Times New Roman" w:eastAsiaTheme="minorEastAsia" w:hAnsi="Times New Roman" w:cs="Times New Roman"/>
+          <w:lang w:val="en-US"/>
+        </w:rPr>
+      </w:pPr>
+      <m:oMathPara>
+        <m:oMath>
+          <m:r>
+            <w:rPr>
+              <w:rFonts w:ascii="Cambria Math" w:hAnsi="Cambria Math" w:cs="Times New Roman"/>
+            </w:rPr>
+            <m:t>sin</m:t>
+          </m:r>
+          <m:d>
+            <m:dPr>
+              <m:ctrlPr>
+                <w:rPr>
+                  <w:rFonts w:ascii="Cambria Math" w:hAnsi="Cambria Math" w:cs="Times New Roman"/>
+                  <w:i/>
+                </w:rPr>
+              </m:ctrlPr>
+            </m:dPr>
+            <m:e>
+              <m:rad>
+                <m:radPr>
+                  <m:degHide m:val="1"/>
+                  <m:ctrlPr>
+                    <w:rPr>
+                      <w:rFonts w:ascii="Cambria Math" w:hAnsi="Cambria Math" w:cs="Times New Roman"/>
+                      <w:i/>
+                    </w:rPr>
+                  </m:ctrlPr>
+                </m:radPr>
+                <m:deg/>
+                <m:e>
+                  <m:sSup>
+                    <m:sSupPr>
+                      <m:ctrlPr>
+                        <w:rPr>
+                          <w:rFonts w:ascii="Cambria Math" w:hAnsi="Cambria Math"/>
+                          <w:i/>
+                        </w:rPr>
+                      </m:ctrlPr>
+                    </m:sSupPr>
+                    <m:e>
+                      <m:r>
+                        <w:rPr>
+                          <w:rFonts w:ascii="Cambria Math" w:hAnsi="Cambria Math"/>
+                        </w:rPr>
+                        <m:t>a</m:t>
+                      </m:r>
+                    </m:e>
+                    <m:sup>
+                      <m:r>
+                        <w:rPr>
+                          <w:rFonts w:ascii="Cambria Math" w:hAnsi="Cambria Math"/>
+                        </w:rPr>
+                        <m:t>2</m:t>
+                      </m:r>
+                    </m:sup>
+                  </m:sSup>
+                  <m:r>
+                    <w:rPr>
+                      <w:rFonts w:ascii="Cambria Math" w:hAnsi="Cambria Math"/>
+                    </w:rPr>
+                    <m:t>+</m:t>
+                  </m:r>
+                  <m:sSup>
+                    <m:sSupPr>
+                      <m:ctrlPr>
+                        <w:rPr>
+                          <w:rFonts w:ascii="Cambria Math" w:hAnsi="Cambria Math"/>
+                          <w:i/>
+                        </w:rPr>
+                      </m:ctrlPr>
+                    </m:sSupPr>
+                    <m:e>
+                      <m:r>
+                        <w:rPr>
+                          <w:rFonts w:ascii="Cambria Math" w:hAnsi="Cambria Math" w:cs="Times New Roman"/>
+                          <w:lang w:val="en-US"/>
+                        </w:rPr>
+                        <m:t>φ</m:t>
+                      </m:r>
+                    </m:e>
+                    <m:sup>
+                      <m:r>
+                        <w:rPr>
+                          <w:rFonts w:ascii="Cambria Math" w:hAnsi="Cambria Math"/>
+                        </w:rPr>
+                        <m:t>2</m:t>
+                      </m:r>
+                    </m:sup>
+                  </m:sSup>
+                </m:e>
+              </m:rad>
+              <m:f>
+                <m:fPr>
+                  <m:ctrlPr>
+                    <w:rPr>
+                      <w:rFonts w:ascii="Cambria Math" w:hAnsi="Cambria Math"/>
+                      <w:i/>
+                    </w:rPr>
+                  </m:ctrlPr>
+                </m:fPr>
+                <m:num>
+                  <m:func>
+                    <m:funcPr>
+                      <m:ctrlPr>
+                        <w:rPr>
+                          <w:rFonts w:ascii="Cambria Math" w:hAnsi="Cambria Math"/>
+                          <w:i/>
+                        </w:rPr>
+                      </m:ctrlPr>
+                    </m:funcPr>
+                    <m:fName>
+                      <m:r>
+                        <m:rPr>
+                          <m:sty m:val="p"/>
+                        </m:rPr>
+                        <w:rPr>
+                          <w:rFonts w:ascii="Cambria Math" w:hAnsi="Cambria Math"/>
+                        </w:rPr>
+                        <m:t>sin</m:t>
+                      </m:r>
+                    </m:fName>
+                    <m:e>
+                      <m:d>
+                        <m:dPr>
+                          <m:ctrlPr>
+                            <w:rPr>
+                              <w:rFonts w:ascii="Cambria Math" w:hAnsi="Cambria Math"/>
+                              <w:i/>
+                            </w:rPr>
+                          </m:ctrlPr>
+                        </m:dPr>
+                        <m:e>
+                          <m:d>
+                            <m:dPr>
+                              <m:ctrlPr>
+                                <w:rPr>
+                                  <w:rFonts w:ascii="Cambria Math" w:hAnsi="Cambria Math"/>
+                                  <w:i/>
+                                </w:rPr>
+                              </m:ctrlPr>
+                            </m:dPr>
+                            <m:e>
+                              <m:r>
+                                <w:rPr>
+                                  <w:rFonts w:ascii="Cambria Math" w:hAnsi="Cambria Math"/>
+                                </w:rPr>
+                                <m:t>n+1</m:t>
+                              </m:r>
+                            </m:e>
+                          </m:d>
+                          <m:r>
+                            <w:rPr>
+                              <w:rFonts w:ascii="Cambria Math" w:hAnsi="Cambria Math"/>
+                            </w:rPr>
+                            <m:t>∙arctg</m:t>
+                          </m:r>
+                          <m:d>
+                            <m:dPr>
+                              <m:ctrlPr>
+                                <w:rPr>
+                                  <w:rFonts w:ascii="Cambria Math" w:hAnsi="Cambria Math"/>
+                                  <w:i/>
+                                </w:rPr>
+                              </m:ctrlPr>
+                            </m:dPr>
+                            <m:e>
+                              <m:r>
+                                <w:rPr>
+                                  <w:rFonts w:ascii="Cambria Math" w:hAnsi="Cambria Math" w:cs="Times New Roman"/>
+                                  <w:lang w:val="en-US"/>
+                                </w:rPr>
+                                <m:t>φ/a</m:t>
+                              </m:r>
+                            </m:e>
+                          </m:d>
+                        </m:e>
+                      </m:d>
+                    </m:e>
+                  </m:func>
+                </m:num>
+                <m:den>
+                  <m:func>
+                    <m:funcPr>
+                      <m:ctrlPr>
+                        <w:rPr>
+                          <w:rFonts w:ascii="Cambria Math" w:hAnsi="Cambria Math"/>
+                          <w:i/>
+                        </w:rPr>
+                      </m:ctrlPr>
+                    </m:funcPr>
+                    <m:fName>
+                      <m:r>
+                        <m:rPr>
+                          <m:sty m:val="p"/>
+                        </m:rPr>
+                        <w:rPr>
+                          <w:rFonts w:ascii="Cambria Math" w:hAnsi="Cambria Math"/>
+                        </w:rPr>
+                        <m:t>sin</m:t>
+                      </m:r>
+                    </m:fName>
+                    <m:e>
+                      <m:r>
+                        <w:rPr>
+                          <w:rFonts w:ascii="Cambria Math" w:hAnsi="Cambria Math"/>
+                        </w:rPr>
+                        <m:t>(n∙arctg(</m:t>
+                      </m:r>
+                      <m:r>
+                        <w:rPr>
+                          <w:rFonts w:ascii="Cambria Math" w:hAnsi="Cambria Math" w:cs="Times New Roman"/>
+                          <w:lang w:val="en-US"/>
+                        </w:rPr>
+                        <m:t>φ/a</m:t>
+                      </m:r>
+                      <m:r>
+                        <w:rPr>
+                          <w:rFonts w:ascii="Cambria Math" w:hAnsi="Cambria Math"/>
+                        </w:rPr>
+                        <m:t>))</m:t>
+                      </m:r>
+                    </m:e>
+                  </m:func>
+                </m:den>
+              </m:f>
+              <m:r>
+                <w:rPr>
+                  <w:rFonts w:ascii="Cambria Math" w:hAnsi="Cambria Math"/>
+                </w:rPr>
+                <m:t>-a</m:t>
+              </m:r>
+            </m:e>
+          </m:d>
         </m:oMath>
       </m:oMathPara>
     </w:p>

</xml_diff>

<commit_message>
Added sh_Sin_arctan (31) function
</commit_message>
<xml_diff>
--- a/Функции.docx
+++ b/Функции.docx
@@ -6658,23 +6658,7 @@
           <w:lang w:val="en-US"/>
         </w:rPr>
         <w:lastRenderedPageBreak/>
-        <w:t>2</w:t>
-      </w:r>
-      <w:r>
-        <w:rPr>
-          <w:rFonts w:ascii="Times New Roman" w:hAnsi="Times New Roman" w:cs="Times New Roman"/>
-          <w:lang w:val="en-US"/>
-        </w:rPr>
-        <w:t>9</w:t>
-      </w:r>
-      <w:bookmarkStart w:id="0" w:name="_GoBack"/>
-      <w:bookmarkEnd w:id="0"/>
-      <w:r>
-        <w:rPr>
-          <w:rFonts w:ascii="Times New Roman" w:hAnsi="Times New Roman" w:cs="Times New Roman"/>
-          <w:lang w:val="en-US"/>
-        </w:rPr>
-        <w:t xml:space="preserve">: </w:t>
+        <w:t xml:space="preserve">29: </w:t>
       </w:r>
       <w:proofErr w:type="spellStart"/>
       <w:r>
@@ -7110,6 +7094,1350 @@
           <w:lang w:val="en-US"/>
         </w:rPr>
       </w:pPr>
+    </w:p>
+    <w:p>
+      <w:pPr>
+        <w:spacing w:line="360" w:lineRule="auto"/>
+        <w:rPr>
+          <w:rFonts w:ascii="Times New Roman" w:hAnsi="Times New Roman" w:cs="Times New Roman"/>
+          <w:lang w:val="en-US"/>
+        </w:rPr>
+      </w:pPr>
+      <w:r>
+        <w:rPr>
+          <w:rFonts w:ascii="Times New Roman" w:hAnsi="Times New Roman" w:cs="Times New Roman"/>
+          <w:lang w:val="en-US"/>
+        </w:rPr>
+        <w:t>30</w:t>
+      </w:r>
+      <w:r>
+        <w:rPr>
+          <w:rFonts w:ascii="Times New Roman" w:hAnsi="Times New Roman" w:cs="Times New Roman"/>
+          <w:lang w:val="en-US"/>
+        </w:rPr>
+        <w:t xml:space="preserve">: </w:t>
+      </w:r>
+      <w:proofErr w:type="spellStart"/>
+      <w:r>
+        <w:rPr>
+          <w:rFonts w:ascii="Times New Roman" w:hAnsi="Times New Roman" w:cs="Times New Roman"/>
+          <w:lang w:val="en-US"/>
+        </w:rPr>
+        <w:t>ch_Sin_</w:t>
+      </w:r>
+      <w:proofErr w:type="gramStart"/>
+      <w:r>
+        <w:rPr>
+          <w:rFonts w:ascii="Times New Roman" w:hAnsi="Times New Roman" w:cs="Times New Roman"/>
+          <w:lang w:val="en-US"/>
+        </w:rPr>
+        <w:t>arctg</w:t>
+      </w:r>
+      <w:proofErr w:type="spellEnd"/>
+      <w:r>
+        <w:rPr>
+          <w:rFonts w:ascii="Times New Roman" w:hAnsi="Times New Roman" w:cs="Times New Roman"/>
+          <w:lang w:val="en-US"/>
+        </w:rPr>
+        <w:t>(</w:t>
+      </w:r>
+      <w:proofErr w:type="gramEnd"/>
+      <w:r>
+        <w:rPr>
+          <w:rFonts w:ascii="Times New Roman" w:hAnsi="Times New Roman" w:cs="Times New Roman"/>
+          <w:lang w:val="en-US"/>
+        </w:rPr>
+        <w:t>n, fi, a</w:t>
+      </w:r>
+      <w:r>
+        <w:rPr>
+          <w:rFonts w:ascii="Times New Roman" w:hAnsi="Times New Roman" w:cs="Times New Roman"/>
+          <w:lang w:val="en-US"/>
+        </w:rPr>
+        <w:t>)</w:t>
+      </w:r>
+    </w:p>
+    <w:p>
+      <w:pPr>
+        <w:spacing w:line="360" w:lineRule="auto"/>
+        <w:rPr>
+          <w:rFonts w:ascii="Times New Roman" w:hAnsi="Times New Roman" w:cs="Times New Roman"/>
+          <w:sz w:val="22"/>
+          <w:szCs w:val="22"/>
+          <w:lang w:val="en-US"/>
+        </w:rPr>
+      </w:pPr>
+      <w:proofErr w:type="spellStart"/>
+      <w:proofErr w:type="gramStart"/>
+      <w:r>
+        <w:rPr>
+          <w:rFonts w:ascii="Times New Roman" w:hAnsi="Times New Roman" w:cs="Times New Roman"/>
+          <w:sz w:val="22"/>
+          <w:szCs w:val="22"/>
+          <w:lang w:val="en-US"/>
+        </w:rPr>
+        <w:t>this.massPQ</w:t>
+      </w:r>
+      <w:proofErr w:type="spellEnd"/>
+      <w:proofErr w:type="gramEnd"/>
+      <w:r>
+        <w:rPr>
+          <w:rFonts w:ascii="Times New Roman" w:hAnsi="Times New Roman" w:cs="Times New Roman"/>
+          <w:sz w:val="22"/>
+          <w:szCs w:val="22"/>
+          <w:lang w:val="en-US"/>
+        </w:rPr>
+        <w:t>[n] =</w:t>
+      </w:r>
+      <w:proofErr w:type="spellStart"/>
+      <w:r>
+        <w:rPr>
+          <w:rFonts w:ascii="Times New Roman" w:hAnsi="Times New Roman" w:cs="Times New Roman"/>
+          <w:sz w:val="22"/>
+          <w:szCs w:val="22"/>
+          <w:lang w:val="en-US"/>
+        </w:rPr>
+        <w:t>Math.sqrt</w:t>
+      </w:r>
+      <w:proofErr w:type="spellEnd"/>
+      <w:r>
+        <w:rPr>
+          <w:rFonts w:ascii="Times New Roman" w:hAnsi="Times New Roman" w:cs="Times New Roman"/>
+          <w:sz w:val="22"/>
+          <w:szCs w:val="22"/>
+          <w:lang w:val="en-US"/>
+        </w:rPr>
+        <w:t>(a*a +fi*fi)*(Math.sin((n+1)*Math.atan(fi/a))/Math.sin(n*Math.atan(fi/a)) )-a;</w:t>
+      </w:r>
+    </w:p>
+    <w:p>
+      <w:pPr>
+        <w:spacing w:line="360" w:lineRule="auto"/>
+        <w:rPr>
+          <w:rFonts w:ascii="Times New Roman" w:hAnsi="Times New Roman" w:cs="Times New Roman"/>
+          <w:sz w:val="22"/>
+          <w:szCs w:val="22"/>
+          <w:lang w:val="en-US"/>
+        </w:rPr>
+      </w:pPr>
+      <w:r>
+        <w:rPr>
+          <w:rFonts w:ascii="Times New Roman" w:hAnsi="Times New Roman" w:cs="Times New Roman"/>
+          <w:sz w:val="22"/>
+          <w:szCs w:val="22"/>
+          <w:lang w:val="en-US"/>
+        </w:rPr>
+        <w:t xml:space="preserve">    if (</w:t>
+      </w:r>
+      <w:proofErr w:type="spellStart"/>
+      <w:r>
+        <w:rPr>
+          <w:rFonts w:ascii="Times New Roman" w:hAnsi="Times New Roman" w:cs="Times New Roman"/>
+          <w:sz w:val="22"/>
+          <w:szCs w:val="22"/>
+          <w:lang w:val="en-US"/>
+        </w:rPr>
+        <w:t>Math.cosh</w:t>
+      </w:r>
+      <w:proofErr w:type="spellEnd"/>
+      <w:r>
+        <w:rPr>
+          <w:rFonts w:ascii="Times New Roman" w:hAnsi="Times New Roman" w:cs="Times New Roman"/>
+          <w:sz w:val="22"/>
+          <w:szCs w:val="22"/>
+          <w:lang w:val="en-US"/>
+        </w:rPr>
+        <w:t>(</w:t>
+      </w:r>
+      <w:proofErr w:type="spellStart"/>
+      <w:proofErr w:type="gramStart"/>
+      <w:r>
+        <w:rPr>
+          <w:rFonts w:ascii="Times New Roman" w:hAnsi="Times New Roman" w:cs="Times New Roman"/>
+          <w:sz w:val="22"/>
+          <w:szCs w:val="22"/>
+          <w:lang w:val="en-US"/>
+        </w:rPr>
+        <w:t>this.massPQ</w:t>
+      </w:r>
+      <w:proofErr w:type="spellEnd"/>
+      <w:proofErr w:type="gramEnd"/>
+      <w:r>
+        <w:rPr>
+          <w:rFonts w:ascii="Times New Roman" w:hAnsi="Times New Roman" w:cs="Times New Roman"/>
+          <w:sz w:val="22"/>
+          <w:szCs w:val="22"/>
+          <w:lang w:val="en-US"/>
+        </w:rPr>
+        <w:t>[n]) &gt; 1000000) {</w:t>
+      </w:r>
+    </w:p>
+    <w:p>
+      <w:pPr>
+        <w:spacing w:line="360" w:lineRule="auto"/>
+        <w:rPr>
+          <w:rFonts w:ascii="Times New Roman" w:hAnsi="Times New Roman" w:cs="Times New Roman"/>
+          <w:sz w:val="22"/>
+          <w:szCs w:val="22"/>
+          <w:lang w:val="en-US"/>
+        </w:rPr>
+      </w:pPr>
+      <w:r>
+        <w:rPr>
+          <w:rFonts w:ascii="Times New Roman" w:hAnsi="Times New Roman" w:cs="Times New Roman"/>
+          <w:sz w:val="22"/>
+          <w:szCs w:val="22"/>
+          <w:lang w:val="en-US"/>
+        </w:rPr>
+        <w:t xml:space="preserve">      </w:t>
+      </w:r>
+      <w:proofErr w:type="spellStart"/>
+      <w:proofErr w:type="gramStart"/>
+      <w:r>
+        <w:rPr>
+          <w:rFonts w:ascii="Times New Roman" w:hAnsi="Times New Roman" w:cs="Times New Roman"/>
+          <w:sz w:val="22"/>
+          <w:szCs w:val="22"/>
+          <w:lang w:val="en-US"/>
+        </w:rPr>
+        <w:t>this.massPQ</w:t>
+      </w:r>
+      <w:proofErr w:type="spellEnd"/>
+      <w:proofErr w:type="gramEnd"/>
+      <w:r>
+        <w:rPr>
+          <w:rFonts w:ascii="Times New Roman" w:hAnsi="Times New Roman" w:cs="Times New Roman"/>
+          <w:sz w:val="22"/>
+          <w:szCs w:val="22"/>
+          <w:lang w:val="en-US"/>
+        </w:rPr>
+        <w:t>[n] = 1000000</w:t>
+      </w:r>
+    </w:p>
+    <w:p>
+      <w:pPr>
+        <w:spacing w:line="360" w:lineRule="auto"/>
+        <w:rPr>
+          <w:rFonts w:ascii="Times New Roman" w:hAnsi="Times New Roman" w:cs="Times New Roman"/>
+          <w:sz w:val="22"/>
+          <w:szCs w:val="22"/>
+          <w:lang w:val="en-US"/>
+        </w:rPr>
+      </w:pPr>
+      <w:r>
+        <w:rPr>
+          <w:rFonts w:ascii="Times New Roman" w:hAnsi="Times New Roman" w:cs="Times New Roman"/>
+          <w:sz w:val="22"/>
+          <w:szCs w:val="22"/>
+          <w:lang w:val="en-US"/>
+        </w:rPr>
+        <w:t xml:space="preserve">    } else {</w:t>
+      </w:r>
+    </w:p>
+    <w:p>
+      <w:pPr>
+        <w:spacing w:line="360" w:lineRule="auto"/>
+        <w:rPr>
+          <w:rFonts w:ascii="Times New Roman" w:hAnsi="Times New Roman" w:cs="Times New Roman"/>
+          <w:sz w:val="22"/>
+          <w:szCs w:val="22"/>
+          <w:lang w:val="en-US"/>
+        </w:rPr>
+      </w:pPr>
+      <w:r>
+        <w:rPr>
+          <w:rFonts w:ascii="Times New Roman" w:hAnsi="Times New Roman" w:cs="Times New Roman"/>
+          <w:sz w:val="22"/>
+          <w:szCs w:val="22"/>
+          <w:lang w:val="en-US"/>
+        </w:rPr>
+        <w:t xml:space="preserve">      </w:t>
+      </w:r>
+      <w:proofErr w:type="spellStart"/>
+      <w:proofErr w:type="gramStart"/>
+      <w:r>
+        <w:rPr>
+          <w:rFonts w:ascii="Times New Roman" w:hAnsi="Times New Roman" w:cs="Times New Roman"/>
+          <w:sz w:val="22"/>
+          <w:szCs w:val="22"/>
+          <w:lang w:val="en-US"/>
+        </w:rPr>
+        <w:t>this.massPQ</w:t>
+      </w:r>
+      <w:proofErr w:type="spellEnd"/>
+      <w:proofErr w:type="gramEnd"/>
+      <w:r>
+        <w:rPr>
+          <w:rFonts w:ascii="Times New Roman" w:hAnsi="Times New Roman" w:cs="Times New Roman"/>
+          <w:sz w:val="22"/>
+          <w:szCs w:val="22"/>
+          <w:lang w:val="en-US"/>
+        </w:rPr>
+        <w:t xml:space="preserve">[n] = </w:t>
+      </w:r>
+      <w:proofErr w:type="spellStart"/>
+      <w:r>
+        <w:rPr>
+          <w:rFonts w:ascii="Times New Roman" w:hAnsi="Times New Roman" w:cs="Times New Roman"/>
+          <w:sz w:val="22"/>
+          <w:szCs w:val="22"/>
+          <w:lang w:val="en-US"/>
+        </w:rPr>
+        <w:t>Math.cosh</w:t>
+      </w:r>
+      <w:proofErr w:type="spellEnd"/>
+      <w:r>
+        <w:rPr>
+          <w:rFonts w:ascii="Times New Roman" w:hAnsi="Times New Roman" w:cs="Times New Roman"/>
+          <w:sz w:val="22"/>
+          <w:szCs w:val="22"/>
+          <w:lang w:val="en-US"/>
+        </w:rPr>
+        <w:t>(</w:t>
+      </w:r>
+      <w:proofErr w:type="spellStart"/>
+      <w:r>
+        <w:rPr>
+          <w:rFonts w:ascii="Times New Roman" w:hAnsi="Times New Roman" w:cs="Times New Roman"/>
+          <w:sz w:val="22"/>
+          <w:szCs w:val="22"/>
+          <w:lang w:val="en-US"/>
+        </w:rPr>
+        <w:t>this.massPQ</w:t>
+      </w:r>
+      <w:proofErr w:type="spellEnd"/>
+      <w:r>
+        <w:rPr>
+          <w:rFonts w:ascii="Times New Roman" w:hAnsi="Times New Roman" w:cs="Times New Roman"/>
+          <w:sz w:val="22"/>
+          <w:szCs w:val="22"/>
+          <w:lang w:val="en-US"/>
+        </w:rPr>
+        <w:t>[n]);</w:t>
+      </w:r>
+    </w:p>
+    <w:p>
+      <w:pPr>
+        <w:spacing w:line="360" w:lineRule="auto"/>
+        <w:rPr>
+          <w:rFonts w:ascii="Times New Roman" w:hAnsi="Times New Roman" w:cs="Times New Roman"/>
+          <w:sz w:val="22"/>
+          <w:szCs w:val="22"/>
+          <w:lang w:val="en-US"/>
+        </w:rPr>
+      </w:pPr>
+      <w:r>
+        <w:rPr>
+          <w:rFonts w:ascii="Times New Roman" w:hAnsi="Times New Roman" w:cs="Times New Roman"/>
+          <w:sz w:val="22"/>
+          <w:szCs w:val="22"/>
+          <w:lang w:val="en-US"/>
+        </w:rPr>
+        <w:t xml:space="preserve">    }</w:t>
+      </w:r>
+    </w:p>
+    <w:p>
+      <w:pPr>
+        <w:spacing w:line="360" w:lineRule="auto"/>
+        <w:rPr>
+          <w:rFonts w:ascii="Times New Roman" w:eastAsiaTheme="minorEastAsia" w:hAnsi="Times New Roman" w:cs="Times New Roman"/>
+          <w:lang w:val="en-US"/>
+        </w:rPr>
+      </w:pPr>
+      <m:oMathPara>
+        <m:oMath>
+          <m:r>
+            <w:rPr>
+              <w:rFonts w:ascii="Cambria Math" w:hAnsi="Cambria Math" w:cs="Times New Roman"/>
+            </w:rPr>
+            <m:t>c</m:t>
+          </m:r>
+          <m:r>
+            <w:rPr>
+              <w:rFonts w:ascii="Cambria Math" w:hAnsi="Cambria Math" w:cs="Times New Roman"/>
+              <w:lang w:val="en-US"/>
+            </w:rPr>
+            <m:t>h</m:t>
+          </m:r>
+          <m:d>
+            <m:dPr>
+              <m:ctrlPr>
+                <w:rPr>
+                  <w:rFonts w:ascii="Cambria Math" w:hAnsi="Cambria Math" w:cs="Times New Roman"/>
+                  <w:i/>
+                </w:rPr>
+              </m:ctrlPr>
+            </m:dPr>
+            <m:e>
+              <m:rad>
+                <m:radPr>
+                  <m:degHide m:val="1"/>
+                  <m:ctrlPr>
+                    <w:rPr>
+                      <w:rFonts w:ascii="Cambria Math" w:hAnsi="Cambria Math" w:cs="Times New Roman"/>
+                      <w:i/>
+                    </w:rPr>
+                  </m:ctrlPr>
+                </m:radPr>
+                <m:deg/>
+                <m:e>
+                  <m:sSup>
+                    <m:sSupPr>
+                      <m:ctrlPr>
+                        <w:rPr>
+                          <w:rFonts w:ascii="Cambria Math" w:hAnsi="Cambria Math"/>
+                          <w:i/>
+                        </w:rPr>
+                      </m:ctrlPr>
+                    </m:sSupPr>
+                    <m:e>
+                      <m:r>
+                        <w:rPr>
+                          <w:rFonts w:ascii="Cambria Math" w:hAnsi="Cambria Math"/>
+                        </w:rPr>
+                        <m:t>a</m:t>
+                      </m:r>
+                    </m:e>
+                    <m:sup>
+                      <m:r>
+                        <w:rPr>
+                          <w:rFonts w:ascii="Cambria Math" w:hAnsi="Cambria Math"/>
+                          <w:lang w:val="en-US"/>
+                        </w:rPr>
+                        <m:t>2</m:t>
+                      </m:r>
+                    </m:sup>
+                  </m:sSup>
+                  <m:r>
+                    <w:rPr>
+                      <w:rFonts w:ascii="Cambria Math" w:hAnsi="Cambria Math"/>
+                      <w:lang w:val="en-US"/>
+                    </w:rPr>
+                    <m:t>+</m:t>
+                  </m:r>
+                  <m:sSup>
+                    <m:sSupPr>
+                      <m:ctrlPr>
+                        <w:rPr>
+                          <w:rFonts w:ascii="Cambria Math" w:hAnsi="Cambria Math"/>
+                          <w:i/>
+                        </w:rPr>
+                      </m:ctrlPr>
+                    </m:sSupPr>
+                    <m:e>
+                      <m:r>
+                        <w:rPr>
+                          <w:rFonts w:ascii="Cambria Math" w:hAnsi="Cambria Math" w:cs="Times New Roman"/>
+                          <w:lang w:val="en-US"/>
+                        </w:rPr>
+                        <m:t>φ</m:t>
+                      </m:r>
+                    </m:e>
+                    <m:sup>
+                      <m:r>
+                        <w:rPr>
+                          <w:rFonts w:ascii="Cambria Math" w:hAnsi="Cambria Math"/>
+                          <w:lang w:val="en-US"/>
+                        </w:rPr>
+                        <m:t>2</m:t>
+                      </m:r>
+                    </m:sup>
+                  </m:sSup>
+                </m:e>
+              </m:rad>
+              <m:f>
+                <m:fPr>
+                  <m:ctrlPr>
+                    <w:rPr>
+                      <w:rFonts w:ascii="Cambria Math" w:hAnsi="Cambria Math"/>
+                      <w:i/>
+                    </w:rPr>
+                  </m:ctrlPr>
+                </m:fPr>
+                <m:num>
+                  <m:func>
+                    <m:funcPr>
+                      <m:ctrlPr>
+                        <w:rPr>
+                          <w:rFonts w:ascii="Cambria Math" w:hAnsi="Cambria Math"/>
+                          <w:i/>
+                        </w:rPr>
+                      </m:ctrlPr>
+                    </m:funcPr>
+                    <m:fName>
+                      <m:r>
+                        <m:rPr>
+                          <m:sty m:val="p"/>
+                        </m:rPr>
+                        <w:rPr>
+                          <w:rFonts w:ascii="Cambria Math" w:hAnsi="Cambria Math"/>
+                          <w:lang w:val="en-US"/>
+                        </w:rPr>
+                        <m:t>sin</m:t>
+                      </m:r>
+                    </m:fName>
+                    <m:e>
+                      <m:d>
+                        <m:dPr>
+                          <m:ctrlPr>
+                            <w:rPr>
+                              <w:rFonts w:ascii="Cambria Math" w:hAnsi="Cambria Math"/>
+                              <w:i/>
+                            </w:rPr>
+                          </m:ctrlPr>
+                        </m:dPr>
+                        <m:e>
+                          <m:d>
+                            <m:dPr>
+                              <m:ctrlPr>
+                                <w:rPr>
+                                  <w:rFonts w:ascii="Cambria Math" w:hAnsi="Cambria Math"/>
+                                  <w:i/>
+                                </w:rPr>
+                              </m:ctrlPr>
+                            </m:dPr>
+                            <m:e>
+                              <m:r>
+                                <w:rPr>
+                                  <w:rFonts w:ascii="Cambria Math" w:hAnsi="Cambria Math"/>
+                                </w:rPr>
+                                <m:t>n</m:t>
+                              </m:r>
+                              <m:r>
+                                <w:rPr>
+                                  <w:rFonts w:ascii="Cambria Math" w:hAnsi="Cambria Math"/>
+                                  <w:lang w:val="en-US"/>
+                                </w:rPr>
+                                <m:t>+1</m:t>
+                              </m:r>
+                            </m:e>
+                          </m:d>
+                          <m:r>
+                            <w:rPr>
+                              <w:rFonts w:ascii="Cambria Math" w:hAnsi="Cambria Math"/>
+                              <w:lang w:val="en-US"/>
+                            </w:rPr>
+                            <m:t>∙</m:t>
+                          </m:r>
+                          <m:r>
+                            <w:rPr>
+                              <w:rFonts w:ascii="Cambria Math" w:hAnsi="Cambria Math"/>
+                            </w:rPr>
+                            <m:t>arctg</m:t>
+                          </m:r>
+                          <m:d>
+                            <m:dPr>
+                              <m:ctrlPr>
+                                <w:rPr>
+                                  <w:rFonts w:ascii="Cambria Math" w:hAnsi="Cambria Math"/>
+                                  <w:i/>
+                                </w:rPr>
+                              </m:ctrlPr>
+                            </m:dPr>
+                            <m:e>
+                              <m:r>
+                                <w:rPr>
+                                  <w:rFonts w:ascii="Cambria Math" w:hAnsi="Cambria Math" w:cs="Times New Roman"/>
+                                  <w:lang w:val="en-US"/>
+                                </w:rPr>
+                                <m:t>φ/a</m:t>
+                              </m:r>
+                            </m:e>
+                          </m:d>
+                        </m:e>
+                      </m:d>
+                    </m:e>
+                  </m:func>
+                </m:num>
+                <m:den>
+                  <m:func>
+                    <m:funcPr>
+                      <m:ctrlPr>
+                        <w:rPr>
+                          <w:rFonts w:ascii="Cambria Math" w:hAnsi="Cambria Math"/>
+                          <w:i/>
+                        </w:rPr>
+                      </m:ctrlPr>
+                    </m:funcPr>
+                    <m:fName>
+                      <m:r>
+                        <m:rPr>
+                          <m:sty m:val="p"/>
+                        </m:rPr>
+                        <w:rPr>
+                          <w:rFonts w:ascii="Cambria Math" w:hAnsi="Cambria Math"/>
+                          <w:lang w:val="en-US"/>
+                        </w:rPr>
+                        <m:t>sin</m:t>
+                      </m:r>
+                    </m:fName>
+                    <m:e>
+                      <m:r>
+                        <w:rPr>
+                          <w:rFonts w:ascii="Cambria Math" w:hAnsi="Cambria Math"/>
+                          <w:lang w:val="en-US"/>
+                        </w:rPr>
+                        <m:t>(</m:t>
+                      </m:r>
+                      <m:r>
+                        <w:rPr>
+                          <w:rFonts w:ascii="Cambria Math" w:hAnsi="Cambria Math"/>
+                        </w:rPr>
+                        <m:t>n</m:t>
+                      </m:r>
+                      <m:r>
+                        <w:rPr>
+                          <w:rFonts w:ascii="Cambria Math" w:hAnsi="Cambria Math"/>
+                          <w:lang w:val="en-US"/>
+                        </w:rPr>
+                        <m:t>∙</m:t>
+                      </m:r>
+                      <m:r>
+                        <w:rPr>
+                          <w:rFonts w:ascii="Cambria Math" w:hAnsi="Cambria Math"/>
+                        </w:rPr>
+                        <m:t>arctg</m:t>
+                      </m:r>
+                      <m:r>
+                        <w:rPr>
+                          <w:rFonts w:ascii="Cambria Math" w:hAnsi="Cambria Math"/>
+                          <w:lang w:val="en-US"/>
+                        </w:rPr>
+                        <m:t>(</m:t>
+                      </m:r>
+                      <m:r>
+                        <w:rPr>
+                          <w:rFonts w:ascii="Cambria Math" w:hAnsi="Cambria Math" w:cs="Times New Roman"/>
+                          <w:lang w:val="en-US"/>
+                        </w:rPr>
+                        <m:t>φ/a</m:t>
+                      </m:r>
+                      <m:r>
+                        <w:rPr>
+                          <w:rFonts w:ascii="Cambria Math" w:hAnsi="Cambria Math"/>
+                          <w:lang w:val="en-US"/>
+                        </w:rPr>
+                        <m:t>))</m:t>
+                      </m:r>
+                    </m:e>
+                  </m:func>
+                </m:den>
+              </m:f>
+              <m:r>
+                <w:rPr>
+                  <w:rFonts w:ascii="Cambria Math" w:hAnsi="Cambria Math"/>
+                  <w:lang w:val="en-US"/>
+                </w:rPr>
+                <m:t>-</m:t>
+              </m:r>
+              <m:r>
+                <w:rPr>
+                  <w:rFonts w:ascii="Cambria Math" w:hAnsi="Cambria Math"/>
+                </w:rPr>
+                <m:t>a</m:t>
+              </m:r>
+            </m:e>
+          </m:d>
+        </m:oMath>
+      </m:oMathPara>
+    </w:p>
+    <w:p>
+      <w:pPr>
+        <w:spacing w:line="360" w:lineRule="auto"/>
+        <w:rPr>
+          <w:rFonts w:ascii="Times New Roman" w:hAnsi="Times New Roman" w:cs="Times New Roman"/>
+          <w:lang w:val="en-US"/>
+        </w:rPr>
+      </w:pPr>
+      <w:r>
+        <w:rPr>
+          <w:rFonts w:ascii="Times New Roman" w:hAnsi="Times New Roman" w:cs="Times New Roman"/>
+          <w:lang w:val="en-US"/>
+        </w:rPr>
+        <w:t>3</w:t>
+      </w:r>
+      <w:r>
+        <w:rPr>
+          <w:rFonts w:ascii="Times New Roman" w:hAnsi="Times New Roman" w:cs="Times New Roman"/>
+          <w:lang w:val="en-US"/>
+        </w:rPr>
+        <w:t>1</w:t>
+      </w:r>
+      <w:r>
+        <w:rPr>
+          <w:rFonts w:ascii="Times New Roman" w:hAnsi="Times New Roman" w:cs="Times New Roman"/>
+          <w:lang w:val="en-US"/>
+        </w:rPr>
+        <w:t xml:space="preserve">: </w:t>
+      </w:r>
+      <w:proofErr w:type="spellStart"/>
+      <w:r>
+        <w:rPr>
+          <w:rFonts w:ascii="Times New Roman" w:hAnsi="Times New Roman" w:cs="Times New Roman"/>
+          <w:lang w:val="en-US"/>
+        </w:rPr>
+        <w:t>s</w:t>
+      </w:r>
+      <w:r>
+        <w:rPr>
+          <w:rFonts w:ascii="Times New Roman" w:hAnsi="Times New Roman" w:cs="Times New Roman"/>
+          <w:lang w:val="en-US"/>
+        </w:rPr>
+        <w:t>h_Sin_</w:t>
+      </w:r>
+      <w:proofErr w:type="gramStart"/>
+      <w:r>
+        <w:rPr>
+          <w:rFonts w:ascii="Times New Roman" w:hAnsi="Times New Roman" w:cs="Times New Roman"/>
+          <w:lang w:val="en-US"/>
+        </w:rPr>
+        <w:t>arctg</w:t>
+      </w:r>
+      <w:proofErr w:type="spellEnd"/>
+      <w:r>
+        <w:rPr>
+          <w:rFonts w:ascii="Times New Roman" w:hAnsi="Times New Roman" w:cs="Times New Roman"/>
+          <w:lang w:val="en-US"/>
+        </w:rPr>
+        <w:t>(</w:t>
+      </w:r>
+      <w:proofErr w:type="gramEnd"/>
+      <w:r>
+        <w:rPr>
+          <w:rFonts w:ascii="Times New Roman" w:hAnsi="Times New Roman" w:cs="Times New Roman"/>
+          <w:lang w:val="en-US"/>
+        </w:rPr>
+        <w:t>n, fi, a</w:t>
+      </w:r>
+      <w:r>
+        <w:rPr>
+          <w:rFonts w:ascii="Times New Roman" w:hAnsi="Times New Roman" w:cs="Times New Roman"/>
+          <w:lang w:val="en-US"/>
+        </w:rPr>
+        <w:t>)</w:t>
+      </w:r>
+    </w:p>
+    <w:p>
+      <w:pPr>
+        <w:spacing w:line="360" w:lineRule="auto"/>
+        <w:rPr>
+          <w:rFonts w:ascii="Times New Roman" w:hAnsi="Times New Roman" w:cs="Times New Roman"/>
+          <w:sz w:val="22"/>
+          <w:szCs w:val="22"/>
+          <w:lang w:val="en-US"/>
+        </w:rPr>
+      </w:pPr>
+      <w:proofErr w:type="spellStart"/>
+      <w:proofErr w:type="gramStart"/>
+      <w:r>
+        <w:rPr>
+          <w:rFonts w:ascii="Times New Roman" w:hAnsi="Times New Roman" w:cs="Times New Roman"/>
+          <w:sz w:val="22"/>
+          <w:szCs w:val="22"/>
+          <w:lang w:val="en-US"/>
+        </w:rPr>
+        <w:t>this.massPQ</w:t>
+      </w:r>
+      <w:proofErr w:type="spellEnd"/>
+      <w:proofErr w:type="gramEnd"/>
+      <w:r>
+        <w:rPr>
+          <w:rFonts w:ascii="Times New Roman" w:hAnsi="Times New Roman" w:cs="Times New Roman"/>
+          <w:sz w:val="22"/>
+          <w:szCs w:val="22"/>
+          <w:lang w:val="en-US"/>
+        </w:rPr>
+        <w:t>[n] =</w:t>
+      </w:r>
+      <w:proofErr w:type="spellStart"/>
+      <w:r>
+        <w:rPr>
+          <w:rFonts w:ascii="Times New Roman" w:hAnsi="Times New Roman" w:cs="Times New Roman"/>
+          <w:sz w:val="22"/>
+          <w:szCs w:val="22"/>
+          <w:lang w:val="en-US"/>
+        </w:rPr>
+        <w:t>Math.sqrt</w:t>
+      </w:r>
+      <w:proofErr w:type="spellEnd"/>
+      <w:r>
+        <w:rPr>
+          <w:rFonts w:ascii="Times New Roman" w:hAnsi="Times New Roman" w:cs="Times New Roman"/>
+          <w:sz w:val="22"/>
+          <w:szCs w:val="22"/>
+          <w:lang w:val="en-US"/>
+        </w:rPr>
+        <w:t>(a*a +fi*fi)*(Math.sin((n+1)*Math.atan(fi/a))/Math.sin(n*Math.atan(fi/a)) )-a;</w:t>
+      </w:r>
+    </w:p>
+    <w:p>
+      <w:pPr>
+        <w:spacing w:line="360" w:lineRule="auto"/>
+        <w:rPr>
+          <w:rFonts w:ascii="Times New Roman" w:hAnsi="Times New Roman" w:cs="Times New Roman"/>
+          <w:sz w:val="22"/>
+          <w:szCs w:val="22"/>
+          <w:lang w:val="en-US"/>
+        </w:rPr>
+      </w:pPr>
+      <w:r>
+        <w:rPr>
+          <w:rFonts w:ascii="Times New Roman" w:hAnsi="Times New Roman" w:cs="Times New Roman"/>
+          <w:sz w:val="22"/>
+          <w:szCs w:val="22"/>
+          <w:lang w:val="en-US"/>
+        </w:rPr>
+        <w:t xml:space="preserve">    if (</w:t>
+      </w:r>
+      <w:proofErr w:type="spellStart"/>
+      <w:r>
+        <w:rPr>
+          <w:rFonts w:ascii="Times New Roman" w:hAnsi="Times New Roman" w:cs="Times New Roman"/>
+          <w:sz w:val="22"/>
+          <w:szCs w:val="22"/>
+          <w:lang w:val="en-US"/>
+        </w:rPr>
+        <w:t>Math.s</w:t>
+      </w:r>
+      <w:r>
+        <w:rPr>
+          <w:rFonts w:ascii="Times New Roman" w:hAnsi="Times New Roman" w:cs="Times New Roman"/>
+          <w:sz w:val="22"/>
+          <w:szCs w:val="22"/>
+          <w:lang w:val="en-US"/>
+        </w:rPr>
+        <w:t>in</w:t>
+      </w:r>
+      <w:r>
+        <w:rPr>
+          <w:rFonts w:ascii="Times New Roman" w:hAnsi="Times New Roman" w:cs="Times New Roman"/>
+          <w:sz w:val="22"/>
+          <w:szCs w:val="22"/>
+          <w:lang w:val="en-US"/>
+        </w:rPr>
+        <w:t>h</w:t>
+      </w:r>
+      <w:proofErr w:type="spellEnd"/>
+      <w:r>
+        <w:rPr>
+          <w:rFonts w:ascii="Times New Roman" w:hAnsi="Times New Roman" w:cs="Times New Roman"/>
+          <w:sz w:val="22"/>
+          <w:szCs w:val="22"/>
+          <w:lang w:val="en-US"/>
+        </w:rPr>
+        <w:t>(</w:t>
+      </w:r>
+      <w:proofErr w:type="spellStart"/>
+      <w:proofErr w:type="gramStart"/>
+      <w:r>
+        <w:rPr>
+          <w:rFonts w:ascii="Times New Roman" w:hAnsi="Times New Roman" w:cs="Times New Roman"/>
+          <w:sz w:val="22"/>
+          <w:szCs w:val="22"/>
+          <w:lang w:val="en-US"/>
+        </w:rPr>
+        <w:t>this.massPQ</w:t>
+      </w:r>
+      <w:proofErr w:type="spellEnd"/>
+      <w:proofErr w:type="gramEnd"/>
+      <w:r>
+        <w:rPr>
+          <w:rFonts w:ascii="Times New Roman" w:hAnsi="Times New Roman" w:cs="Times New Roman"/>
+          <w:sz w:val="22"/>
+          <w:szCs w:val="22"/>
+          <w:lang w:val="en-US"/>
+        </w:rPr>
+        <w:t>[n]) &gt; 1000000) {</w:t>
+      </w:r>
+    </w:p>
+    <w:p>
+      <w:pPr>
+        <w:spacing w:line="360" w:lineRule="auto"/>
+        <w:rPr>
+          <w:rFonts w:ascii="Times New Roman" w:hAnsi="Times New Roman" w:cs="Times New Roman"/>
+          <w:sz w:val="22"/>
+          <w:szCs w:val="22"/>
+          <w:lang w:val="en-US"/>
+        </w:rPr>
+      </w:pPr>
+      <w:r>
+        <w:rPr>
+          <w:rFonts w:ascii="Times New Roman" w:hAnsi="Times New Roman" w:cs="Times New Roman"/>
+          <w:sz w:val="22"/>
+          <w:szCs w:val="22"/>
+          <w:lang w:val="en-US"/>
+        </w:rPr>
+        <w:t xml:space="preserve">      </w:t>
+      </w:r>
+      <w:proofErr w:type="spellStart"/>
+      <w:proofErr w:type="gramStart"/>
+      <w:r>
+        <w:rPr>
+          <w:rFonts w:ascii="Times New Roman" w:hAnsi="Times New Roman" w:cs="Times New Roman"/>
+          <w:sz w:val="22"/>
+          <w:szCs w:val="22"/>
+          <w:lang w:val="en-US"/>
+        </w:rPr>
+        <w:t>this.massPQ</w:t>
+      </w:r>
+      <w:proofErr w:type="spellEnd"/>
+      <w:proofErr w:type="gramEnd"/>
+      <w:r>
+        <w:rPr>
+          <w:rFonts w:ascii="Times New Roman" w:hAnsi="Times New Roman" w:cs="Times New Roman"/>
+          <w:sz w:val="22"/>
+          <w:szCs w:val="22"/>
+          <w:lang w:val="en-US"/>
+        </w:rPr>
+        <w:t>[n] = 1000000</w:t>
+      </w:r>
+    </w:p>
+    <w:p>
+      <w:pPr>
+        <w:spacing w:line="360" w:lineRule="auto"/>
+        <w:rPr>
+          <w:rFonts w:ascii="Times New Roman" w:hAnsi="Times New Roman" w:cs="Times New Roman"/>
+          <w:sz w:val="22"/>
+          <w:szCs w:val="22"/>
+          <w:lang w:val="en-US"/>
+        </w:rPr>
+      </w:pPr>
+      <w:r>
+        <w:rPr>
+          <w:rFonts w:ascii="Times New Roman" w:hAnsi="Times New Roman" w:cs="Times New Roman"/>
+          <w:sz w:val="22"/>
+          <w:szCs w:val="22"/>
+          <w:lang w:val="en-US"/>
+        </w:rPr>
+        <w:t xml:space="preserve">    } else {</w:t>
+      </w:r>
+      <w:bookmarkStart w:id="0" w:name="_GoBack"/>
+      <w:bookmarkEnd w:id="0"/>
+    </w:p>
+    <w:p>
+      <w:pPr>
+        <w:spacing w:line="360" w:lineRule="auto"/>
+        <w:rPr>
+          <w:rFonts w:ascii="Times New Roman" w:hAnsi="Times New Roman" w:cs="Times New Roman"/>
+          <w:sz w:val="22"/>
+          <w:szCs w:val="22"/>
+          <w:lang w:val="en-US"/>
+        </w:rPr>
+      </w:pPr>
+      <w:r>
+        <w:rPr>
+          <w:rFonts w:ascii="Times New Roman" w:hAnsi="Times New Roman" w:cs="Times New Roman"/>
+          <w:sz w:val="22"/>
+          <w:szCs w:val="22"/>
+          <w:lang w:val="en-US"/>
+        </w:rPr>
+        <w:t xml:space="preserve">      </w:t>
+      </w:r>
+      <w:proofErr w:type="spellStart"/>
+      <w:proofErr w:type="gramStart"/>
+      <w:r>
+        <w:rPr>
+          <w:rFonts w:ascii="Times New Roman" w:hAnsi="Times New Roman" w:cs="Times New Roman"/>
+          <w:sz w:val="22"/>
+          <w:szCs w:val="22"/>
+          <w:lang w:val="en-US"/>
+        </w:rPr>
+        <w:t>this.massPQ</w:t>
+      </w:r>
+      <w:proofErr w:type="spellEnd"/>
+      <w:proofErr w:type="gramEnd"/>
+      <w:r>
+        <w:rPr>
+          <w:rFonts w:ascii="Times New Roman" w:hAnsi="Times New Roman" w:cs="Times New Roman"/>
+          <w:sz w:val="22"/>
+          <w:szCs w:val="22"/>
+          <w:lang w:val="en-US"/>
+        </w:rPr>
+        <w:t xml:space="preserve">[n] = </w:t>
+      </w:r>
+      <w:proofErr w:type="spellStart"/>
+      <w:r>
+        <w:rPr>
+          <w:rFonts w:ascii="Times New Roman" w:hAnsi="Times New Roman" w:cs="Times New Roman"/>
+          <w:sz w:val="22"/>
+          <w:szCs w:val="22"/>
+          <w:lang w:val="en-US"/>
+        </w:rPr>
+        <w:t>Math.s</w:t>
+      </w:r>
+      <w:r>
+        <w:rPr>
+          <w:rFonts w:ascii="Times New Roman" w:hAnsi="Times New Roman" w:cs="Times New Roman"/>
+          <w:sz w:val="22"/>
+          <w:szCs w:val="22"/>
+          <w:lang w:val="en-US"/>
+        </w:rPr>
+        <w:t>in</w:t>
+      </w:r>
+      <w:r>
+        <w:rPr>
+          <w:rFonts w:ascii="Times New Roman" w:hAnsi="Times New Roman" w:cs="Times New Roman"/>
+          <w:sz w:val="22"/>
+          <w:szCs w:val="22"/>
+          <w:lang w:val="en-US"/>
+        </w:rPr>
+        <w:t>h</w:t>
+      </w:r>
+      <w:proofErr w:type="spellEnd"/>
+      <w:r>
+        <w:rPr>
+          <w:rFonts w:ascii="Times New Roman" w:hAnsi="Times New Roman" w:cs="Times New Roman"/>
+          <w:sz w:val="22"/>
+          <w:szCs w:val="22"/>
+          <w:lang w:val="en-US"/>
+        </w:rPr>
+        <w:t>(</w:t>
+      </w:r>
+      <w:proofErr w:type="spellStart"/>
+      <w:r>
+        <w:rPr>
+          <w:rFonts w:ascii="Times New Roman" w:hAnsi="Times New Roman" w:cs="Times New Roman"/>
+          <w:sz w:val="22"/>
+          <w:szCs w:val="22"/>
+          <w:lang w:val="en-US"/>
+        </w:rPr>
+        <w:t>this.massPQ</w:t>
+      </w:r>
+      <w:proofErr w:type="spellEnd"/>
+      <w:r>
+        <w:rPr>
+          <w:rFonts w:ascii="Times New Roman" w:hAnsi="Times New Roman" w:cs="Times New Roman"/>
+          <w:sz w:val="22"/>
+          <w:szCs w:val="22"/>
+          <w:lang w:val="en-US"/>
+        </w:rPr>
+        <w:t>[n]);</w:t>
+      </w:r>
+    </w:p>
+    <w:p>
+      <w:pPr>
+        <w:spacing w:line="360" w:lineRule="auto"/>
+        <w:rPr>
+          <w:rFonts w:ascii="Times New Roman" w:hAnsi="Times New Roman" w:cs="Times New Roman"/>
+          <w:sz w:val="22"/>
+          <w:szCs w:val="22"/>
+          <w:lang w:val="en-US"/>
+        </w:rPr>
+      </w:pPr>
+      <w:r>
+        <w:rPr>
+          <w:rFonts w:ascii="Times New Roman" w:hAnsi="Times New Roman" w:cs="Times New Roman"/>
+          <w:sz w:val="22"/>
+          <w:szCs w:val="22"/>
+          <w:lang w:val="en-US"/>
+        </w:rPr>
+        <w:t xml:space="preserve">    }</w:t>
+      </w:r>
+    </w:p>
+    <w:p>
+      <w:pPr>
+        <w:spacing w:line="360" w:lineRule="auto"/>
+        <w:rPr>
+          <w:rFonts w:ascii="Times New Roman" w:eastAsiaTheme="minorEastAsia" w:hAnsi="Times New Roman" w:cs="Times New Roman"/>
+          <w:lang w:val="en-US"/>
+        </w:rPr>
+      </w:pPr>
+      <m:oMathPara>
+        <m:oMath>
+          <m:r>
+            <w:rPr>
+              <w:rFonts w:ascii="Cambria Math" w:hAnsi="Cambria Math" w:cs="Times New Roman"/>
+            </w:rPr>
+            <m:t>s</m:t>
+          </m:r>
+          <m:r>
+            <w:rPr>
+              <w:rFonts w:ascii="Cambria Math" w:hAnsi="Cambria Math" w:cs="Times New Roman"/>
+              <w:lang w:val="en-US"/>
+            </w:rPr>
+            <m:t>h</m:t>
+          </m:r>
+          <m:d>
+            <m:dPr>
+              <m:ctrlPr>
+                <w:rPr>
+                  <w:rFonts w:ascii="Cambria Math" w:hAnsi="Cambria Math" w:cs="Times New Roman"/>
+                  <w:i/>
+                </w:rPr>
+              </m:ctrlPr>
+            </m:dPr>
+            <m:e>
+              <m:rad>
+                <m:radPr>
+                  <m:degHide m:val="1"/>
+                  <m:ctrlPr>
+                    <w:rPr>
+                      <w:rFonts w:ascii="Cambria Math" w:hAnsi="Cambria Math" w:cs="Times New Roman"/>
+                      <w:i/>
+                    </w:rPr>
+                  </m:ctrlPr>
+                </m:radPr>
+                <m:deg/>
+                <m:e>
+                  <m:sSup>
+                    <m:sSupPr>
+                      <m:ctrlPr>
+                        <w:rPr>
+                          <w:rFonts w:ascii="Cambria Math" w:hAnsi="Cambria Math"/>
+                          <w:i/>
+                        </w:rPr>
+                      </m:ctrlPr>
+                    </m:sSupPr>
+                    <m:e>
+                      <m:r>
+                        <w:rPr>
+                          <w:rFonts w:ascii="Cambria Math" w:hAnsi="Cambria Math"/>
+                        </w:rPr>
+                        <m:t>a</m:t>
+                      </m:r>
+                    </m:e>
+                    <m:sup>
+                      <m:r>
+                        <w:rPr>
+                          <w:rFonts w:ascii="Cambria Math" w:hAnsi="Cambria Math"/>
+                          <w:lang w:val="en-US"/>
+                        </w:rPr>
+                        <m:t>2</m:t>
+                      </m:r>
+                    </m:sup>
+                  </m:sSup>
+                  <m:r>
+                    <w:rPr>
+                      <w:rFonts w:ascii="Cambria Math" w:hAnsi="Cambria Math"/>
+                      <w:lang w:val="en-US"/>
+                    </w:rPr>
+                    <m:t>+</m:t>
+                  </m:r>
+                  <m:sSup>
+                    <m:sSupPr>
+                      <m:ctrlPr>
+                        <w:rPr>
+                          <w:rFonts w:ascii="Cambria Math" w:hAnsi="Cambria Math"/>
+                          <w:i/>
+                        </w:rPr>
+                      </m:ctrlPr>
+                    </m:sSupPr>
+                    <m:e>
+                      <m:r>
+                        <w:rPr>
+                          <w:rFonts w:ascii="Cambria Math" w:hAnsi="Cambria Math" w:cs="Times New Roman"/>
+                          <w:lang w:val="en-US"/>
+                        </w:rPr>
+                        <m:t>φ</m:t>
+                      </m:r>
+                    </m:e>
+                    <m:sup>
+                      <m:r>
+                        <w:rPr>
+                          <w:rFonts w:ascii="Cambria Math" w:hAnsi="Cambria Math"/>
+                          <w:lang w:val="en-US"/>
+                        </w:rPr>
+                        <m:t>2</m:t>
+                      </m:r>
+                    </m:sup>
+                  </m:sSup>
+                </m:e>
+              </m:rad>
+              <m:f>
+                <m:fPr>
+                  <m:ctrlPr>
+                    <w:rPr>
+                      <w:rFonts w:ascii="Cambria Math" w:hAnsi="Cambria Math"/>
+                      <w:i/>
+                    </w:rPr>
+                  </m:ctrlPr>
+                </m:fPr>
+                <m:num>
+                  <m:func>
+                    <m:funcPr>
+                      <m:ctrlPr>
+                        <w:rPr>
+                          <w:rFonts w:ascii="Cambria Math" w:hAnsi="Cambria Math"/>
+                          <w:i/>
+                        </w:rPr>
+                      </m:ctrlPr>
+                    </m:funcPr>
+                    <m:fName>
+                      <m:r>
+                        <m:rPr>
+                          <m:sty m:val="p"/>
+                        </m:rPr>
+                        <w:rPr>
+                          <w:rFonts w:ascii="Cambria Math" w:hAnsi="Cambria Math"/>
+                          <w:lang w:val="en-US"/>
+                        </w:rPr>
+                        <m:t>sin</m:t>
+                      </m:r>
+                    </m:fName>
+                    <m:e>
+                      <m:d>
+                        <m:dPr>
+                          <m:ctrlPr>
+                            <w:rPr>
+                              <w:rFonts w:ascii="Cambria Math" w:hAnsi="Cambria Math"/>
+                              <w:i/>
+                            </w:rPr>
+                          </m:ctrlPr>
+                        </m:dPr>
+                        <m:e>
+                          <m:d>
+                            <m:dPr>
+                              <m:ctrlPr>
+                                <w:rPr>
+                                  <w:rFonts w:ascii="Cambria Math" w:hAnsi="Cambria Math"/>
+                                  <w:i/>
+                                </w:rPr>
+                              </m:ctrlPr>
+                            </m:dPr>
+                            <m:e>
+                              <m:r>
+                                <w:rPr>
+                                  <w:rFonts w:ascii="Cambria Math" w:hAnsi="Cambria Math"/>
+                                </w:rPr>
+                                <m:t>n</m:t>
+                              </m:r>
+                              <m:r>
+                                <w:rPr>
+                                  <w:rFonts w:ascii="Cambria Math" w:hAnsi="Cambria Math"/>
+                                  <w:lang w:val="en-US"/>
+                                </w:rPr>
+                                <m:t>+1</m:t>
+                              </m:r>
+                            </m:e>
+                          </m:d>
+                          <m:r>
+                            <w:rPr>
+                              <w:rFonts w:ascii="Cambria Math" w:hAnsi="Cambria Math"/>
+                              <w:lang w:val="en-US"/>
+                            </w:rPr>
+                            <m:t>∙</m:t>
+                          </m:r>
+                          <m:r>
+                            <w:rPr>
+                              <w:rFonts w:ascii="Cambria Math" w:hAnsi="Cambria Math"/>
+                            </w:rPr>
+                            <m:t>arctg</m:t>
+                          </m:r>
+                          <m:d>
+                            <m:dPr>
+                              <m:ctrlPr>
+                                <w:rPr>
+                                  <w:rFonts w:ascii="Cambria Math" w:hAnsi="Cambria Math"/>
+                                  <w:i/>
+                                </w:rPr>
+                              </m:ctrlPr>
+                            </m:dPr>
+                            <m:e>
+                              <m:r>
+                                <w:rPr>
+                                  <w:rFonts w:ascii="Cambria Math" w:hAnsi="Cambria Math" w:cs="Times New Roman"/>
+                                  <w:lang w:val="en-US"/>
+                                </w:rPr>
+                                <m:t>φ/a</m:t>
+                              </m:r>
+                            </m:e>
+                          </m:d>
+                        </m:e>
+                      </m:d>
+                    </m:e>
+                  </m:func>
+                </m:num>
+                <m:den>
+                  <m:func>
+                    <m:funcPr>
+                      <m:ctrlPr>
+                        <w:rPr>
+                          <w:rFonts w:ascii="Cambria Math" w:hAnsi="Cambria Math"/>
+                          <w:i/>
+                        </w:rPr>
+                      </m:ctrlPr>
+                    </m:funcPr>
+                    <m:fName>
+                      <m:r>
+                        <m:rPr>
+                          <m:sty m:val="p"/>
+                        </m:rPr>
+                        <w:rPr>
+                          <w:rFonts w:ascii="Cambria Math" w:hAnsi="Cambria Math"/>
+                          <w:lang w:val="en-US"/>
+                        </w:rPr>
+                        <m:t>sin</m:t>
+                      </m:r>
+                    </m:fName>
+                    <m:e>
+                      <m:r>
+                        <w:rPr>
+                          <w:rFonts w:ascii="Cambria Math" w:hAnsi="Cambria Math"/>
+                          <w:lang w:val="en-US"/>
+                        </w:rPr>
+                        <m:t>(</m:t>
+                      </m:r>
+                      <m:r>
+                        <w:rPr>
+                          <w:rFonts w:ascii="Cambria Math" w:hAnsi="Cambria Math"/>
+                        </w:rPr>
+                        <m:t>n</m:t>
+                      </m:r>
+                      <m:r>
+                        <w:rPr>
+                          <w:rFonts w:ascii="Cambria Math" w:hAnsi="Cambria Math"/>
+                          <w:lang w:val="en-US"/>
+                        </w:rPr>
+                        <m:t>∙</m:t>
+                      </m:r>
+                      <m:r>
+                        <w:rPr>
+                          <w:rFonts w:ascii="Cambria Math" w:hAnsi="Cambria Math"/>
+                        </w:rPr>
+                        <m:t>arctg</m:t>
+                      </m:r>
+                      <m:r>
+                        <w:rPr>
+                          <w:rFonts w:ascii="Cambria Math" w:hAnsi="Cambria Math"/>
+                          <w:lang w:val="en-US"/>
+                        </w:rPr>
+                        <m:t>(</m:t>
+                      </m:r>
+                      <m:r>
+                        <w:rPr>
+                          <w:rFonts w:ascii="Cambria Math" w:hAnsi="Cambria Math" w:cs="Times New Roman"/>
+                          <w:lang w:val="en-US"/>
+                        </w:rPr>
+                        <m:t>φ/a</m:t>
+                      </m:r>
+                      <m:r>
+                        <w:rPr>
+                          <w:rFonts w:ascii="Cambria Math" w:hAnsi="Cambria Math"/>
+                          <w:lang w:val="en-US"/>
+                        </w:rPr>
+                        <m:t>))</m:t>
+                      </m:r>
+                    </m:e>
+                  </m:func>
+                </m:den>
+              </m:f>
+              <m:r>
+                <w:rPr>
+                  <w:rFonts w:ascii="Cambria Math" w:hAnsi="Cambria Math"/>
+                  <w:lang w:val="en-US"/>
+                </w:rPr>
+                <m:t>-</m:t>
+              </m:r>
+              <m:r>
+                <w:rPr>
+                  <w:rFonts w:ascii="Cambria Math" w:hAnsi="Cambria Math"/>
+                </w:rPr>
+                <m:t>a</m:t>
+              </m:r>
+            </m:e>
+          </m:d>
+        </m:oMath>
+      </m:oMathPara>
     </w:p>
     <w:p>
       <w:pPr>

</xml_diff>

<commit_message>
Added tgngets and th functions
</commit_message>
<xml_diff>
--- a/Функции.docx
+++ b/Функции.docx
@@ -7108,14 +7108,7 @@
           <w:rFonts w:ascii="Times New Roman" w:hAnsi="Times New Roman" w:cs="Times New Roman"/>
           <w:lang w:val="en-US"/>
         </w:rPr>
-        <w:t>30</w:t>
-      </w:r>
-      <w:r>
-        <w:rPr>
-          <w:rFonts w:ascii="Times New Roman" w:hAnsi="Times New Roman" w:cs="Times New Roman"/>
-          <w:lang w:val="en-US"/>
-        </w:rPr>
-        <w:t xml:space="preserve">: </w:t>
+        <w:t xml:space="preserve">30: </w:t>
       </w:r>
       <w:proofErr w:type="spellStart"/>
       <w:r>
@@ -7754,21 +7747,7 @@
           <w:rFonts w:ascii="Times New Roman" w:hAnsi="Times New Roman" w:cs="Times New Roman"/>
           <w:lang w:val="en-US"/>
         </w:rPr>
-        <w:t>3</w:t>
-      </w:r>
-      <w:r>
-        <w:rPr>
-          <w:rFonts w:ascii="Times New Roman" w:hAnsi="Times New Roman" w:cs="Times New Roman"/>
-          <w:lang w:val="en-US"/>
-        </w:rPr>
-        <w:t>1</w:t>
-      </w:r>
-      <w:r>
-        <w:rPr>
-          <w:rFonts w:ascii="Times New Roman" w:hAnsi="Times New Roman" w:cs="Times New Roman"/>
-          <w:lang w:val="en-US"/>
-        </w:rPr>
-        <w:t xml:space="preserve">: </w:t>
+        <w:t xml:space="preserve">31: </w:t>
       </w:r>
       <w:proofErr w:type="spellStart"/>
       <w:r>
@@ -8450,21 +8429,7 @@
           <w:rFonts w:ascii="Times New Roman" w:hAnsi="Times New Roman" w:cs="Times New Roman"/>
           <w:lang w:val="en-US"/>
         </w:rPr>
-        <w:t>3</w:t>
-      </w:r>
-      <w:r>
-        <w:rPr>
-          <w:rFonts w:ascii="Times New Roman" w:hAnsi="Times New Roman" w:cs="Times New Roman"/>
-          <w:lang w:val="en-US"/>
-        </w:rPr>
-        <w:t>2</w:t>
-      </w:r>
-      <w:r>
-        <w:rPr>
-          <w:rFonts w:ascii="Times New Roman" w:hAnsi="Times New Roman" w:cs="Times New Roman"/>
-          <w:lang w:val="en-US"/>
-        </w:rPr>
-        <w:t xml:space="preserve">: </w:t>
+        <w:t xml:space="preserve">32: </w:t>
       </w:r>
       <w:proofErr w:type="spellStart"/>
       <w:r>
@@ -8775,18 +8740,7 @@
           <w:szCs w:val="22"/>
           <w:lang w:val="en-US"/>
         </w:rPr>
-        <w:t>t</w:t>
-      </w:r>
-      <w:bookmarkStart w:id="0" w:name="_GoBack"/>
-      <w:bookmarkEnd w:id="0"/>
-      <w:r>
-        <w:rPr>
-          <w:rFonts w:ascii="Times New Roman" w:hAnsi="Times New Roman" w:cs="Times New Roman"/>
-          <w:sz w:val="22"/>
-          <w:szCs w:val="22"/>
-          <w:lang w:val="en-US"/>
-        </w:rPr>
-        <w:t>his.massPQ</w:t>
+        <w:t>this.massPQ</w:t>
       </w:r>
       <w:proofErr w:type="spellEnd"/>
       <w:r>
@@ -9116,6 +9070,552 @@
           </m:d>
         </m:oMath>
       </m:oMathPara>
+    </w:p>
+    <w:p>
+      <w:pPr>
+        <w:rPr>
+          <w:rFonts w:ascii="Times New Roman" w:hAnsi="Times New Roman" w:cs="Times New Roman"/>
+          <w:lang w:val="en-US"/>
+        </w:rPr>
+      </w:pPr>
+      <w:r>
+        <w:rPr>
+          <w:rFonts w:ascii="Times New Roman" w:hAnsi="Times New Roman" w:cs="Times New Roman"/>
+          <w:lang w:val="en-US"/>
+        </w:rPr>
+        <w:br w:type="page"/>
+      </w:r>
+    </w:p>
+    <w:p>
+      <w:pPr>
+        <w:spacing w:line="360" w:lineRule="auto"/>
+        <w:rPr>
+          <w:rFonts w:ascii="Times New Roman" w:hAnsi="Times New Roman" w:cs="Times New Roman"/>
+          <w:lang w:val="en-US"/>
+        </w:rPr>
+      </w:pPr>
+      <w:r>
+        <w:rPr>
+          <w:rFonts w:ascii="Times New Roman" w:hAnsi="Times New Roman" w:cs="Times New Roman"/>
+          <w:lang w:val="en-US"/>
+        </w:rPr>
+        <w:lastRenderedPageBreak/>
+        <w:t xml:space="preserve">38: </w:t>
+      </w:r>
+      <w:r>
+        <w:rPr>
+          <w:rFonts w:ascii="Times New Roman" w:hAnsi="Times New Roman" w:cs="Times New Roman"/>
+          <w:lang w:val="en-US"/>
+        </w:rPr>
+        <w:t xml:space="preserve">  </w:t>
+      </w:r>
+      <w:proofErr w:type="spellStart"/>
+      <w:r>
+        <w:rPr>
+          <w:rFonts w:ascii="Times New Roman" w:hAnsi="Times New Roman" w:cs="Times New Roman"/>
+          <w:lang w:val="en-US"/>
+        </w:rPr>
+        <w:t>Drob_smal_</w:t>
+      </w:r>
+      <w:proofErr w:type="gramStart"/>
+      <w:r>
+        <w:rPr>
+          <w:rFonts w:ascii="Times New Roman" w:hAnsi="Times New Roman" w:cs="Times New Roman"/>
+          <w:lang w:val="en-US"/>
+        </w:rPr>
+        <w:t>th</w:t>
+      </w:r>
+      <w:proofErr w:type="spellEnd"/>
+      <w:r>
+        <w:rPr>
+          <w:rFonts w:ascii="Times New Roman" w:hAnsi="Times New Roman" w:cs="Times New Roman"/>
+          <w:lang w:val="en-US"/>
+        </w:rPr>
+        <w:t>(</w:t>
+      </w:r>
+      <w:proofErr w:type="gramEnd"/>
+      <w:r>
+        <w:rPr>
+          <w:rFonts w:ascii="Times New Roman" w:hAnsi="Times New Roman" w:cs="Times New Roman"/>
+          <w:lang w:val="en-US"/>
+        </w:rPr>
+        <w:t xml:space="preserve">n, fi, a) </w:t>
+      </w:r>
+    </w:p>
+    <w:p>
+      <w:pPr>
+        <w:spacing w:line="360" w:lineRule="auto"/>
+        <w:rPr>
+          <w:rFonts w:ascii="Times New Roman" w:hAnsi="Times New Roman" w:cs="Times New Roman"/>
+          <w:lang w:val="en-US"/>
+        </w:rPr>
+      </w:pPr>
+      <w:r>
+        <w:rPr>
+          <w:rFonts w:ascii="Times New Roman" w:hAnsi="Times New Roman" w:cs="Times New Roman"/>
+          <w:lang w:val="en-US"/>
+        </w:rPr>
+        <w:t xml:space="preserve">let pq1 = </w:t>
+      </w:r>
+      <w:proofErr w:type="gramStart"/>
+      <w:r>
+        <w:rPr>
+          <w:rFonts w:ascii="Times New Roman" w:hAnsi="Times New Roman" w:cs="Times New Roman"/>
+          <w:lang w:val="en-US"/>
+        </w:rPr>
+        <w:t xml:space="preserve">a,   </w:t>
+      </w:r>
+      <w:proofErr w:type="gramEnd"/>
+      <w:r>
+        <w:rPr>
+          <w:rFonts w:ascii="Times New Roman" w:hAnsi="Times New Roman" w:cs="Times New Roman"/>
+          <w:lang w:val="en-US"/>
+        </w:rPr>
+        <w:t xml:space="preserve"> </w:t>
+      </w:r>
+      <w:proofErr w:type="spellStart"/>
+      <w:r>
+        <w:rPr>
+          <w:rFonts w:ascii="Times New Roman" w:hAnsi="Times New Roman" w:cs="Times New Roman"/>
+          <w:lang w:val="en-US"/>
+        </w:rPr>
+        <w:t>pqCh</w:t>
+      </w:r>
+      <w:proofErr w:type="spellEnd"/>
+      <w:r>
+        <w:rPr>
+          <w:rFonts w:ascii="Times New Roman" w:hAnsi="Times New Roman" w:cs="Times New Roman"/>
+          <w:lang w:val="en-US"/>
+        </w:rPr>
+        <w:t xml:space="preserve"> = a*a + fi*fi;</w:t>
+      </w:r>
+    </w:p>
+    <w:p>
+      <w:pPr>
+        <w:spacing w:line="360" w:lineRule="auto"/>
+        <w:rPr>
+          <w:rFonts w:ascii="Times New Roman" w:hAnsi="Times New Roman" w:cs="Times New Roman"/>
+          <w:lang w:val="en-US"/>
+        </w:rPr>
+      </w:pPr>
+      <w:r>
+        <w:rPr>
+          <w:rFonts w:ascii="Times New Roman" w:hAnsi="Times New Roman" w:cs="Times New Roman"/>
+          <w:lang w:val="en-US"/>
+        </w:rPr>
+        <w:t xml:space="preserve">    if (n === 1) {</w:t>
+      </w:r>
+    </w:p>
+    <w:p>
+      <w:pPr>
+        <w:spacing w:line="360" w:lineRule="auto"/>
+        <w:rPr>
+          <w:rFonts w:ascii="Times New Roman" w:hAnsi="Times New Roman" w:cs="Times New Roman"/>
+          <w:lang w:val="en-US"/>
+        </w:rPr>
+      </w:pPr>
+      <w:r>
+        <w:rPr>
+          <w:rFonts w:ascii="Times New Roman" w:hAnsi="Times New Roman" w:cs="Times New Roman"/>
+          <w:lang w:val="en-US"/>
+        </w:rPr>
+        <w:t xml:space="preserve">      </w:t>
+      </w:r>
+      <w:proofErr w:type="gramStart"/>
+      <w:r>
+        <w:rPr>
+          <w:rFonts w:ascii="Times New Roman" w:hAnsi="Times New Roman" w:cs="Times New Roman"/>
+          <w:lang w:val="en-US"/>
+        </w:rPr>
+        <w:t>this.massPQ</w:t>
+      </w:r>
+      <w:proofErr w:type="gramEnd"/>
+      <w:r>
+        <w:rPr>
+          <w:rFonts w:ascii="Times New Roman" w:hAnsi="Times New Roman" w:cs="Times New Roman"/>
+          <w:lang w:val="en-US"/>
+        </w:rPr>
+        <w:t>2[n] = pq1;</w:t>
+      </w:r>
+    </w:p>
+    <w:p>
+      <w:pPr>
+        <w:spacing w:line="360" w:lineRule="auto"/>
+        <w:rPr>
+          <w:rFonts w:ascii="Times New Roman" w:hAnsi="Times New Roman" w:cs="Times New Roman"/>
+          <w:lang w:val="en-US"/>
+        </w:rPr>
+      </w:pPr>
+      <w:r>
+        <w:rPr>
+          <w:rFonts w:ascii="Times New Roman" w:hAnsi="Times New Roman" w:cs="Times New Roman"/>
+          <w:lang w:val="en-US"/>
+        </w:rPr>
+        <w:t xml:space="preserve">    } else {</w:t>
+      </w:r>
+    </w:p>
+    <w:p>
+      <w:pPr>
+        <w:spacing w:line="360" w:lineRule="auto"/>
+        <w:rPr>
+          <w:rFonts w:ascii="Times New Roman" w:hAnsi="Times New Roman" w:cs="Times New Roman"/>
+          <w:lang w:val="en-US"/>
+        </w:rPr>
+      </w:pPr>
+      <w:r>
+        <w:rPr>
+          <w:rFonts w:ascii="Times New Roman" w:hAnsi="Times New Roman" w:cs="Times New Roman"/>
+          <w:lang w:val="en-US"/>
+        </w:rPr>
+        <w:t xml:space="preserve">      </w:t>
+      </w:r>
+      <w:proofErr w:type="gramStart"/>
+      <w:r>
+        <w:rPr>
+          <w:rFonts w:ascii="Times New Roman" w:hAnsi="Times New Roman" w:cs="Times New Roman"/>
+          <w:lang w:val="en-US"/>
+        </w:rPr>
+        <w:t>this.massPQ</w:t>
+      </w:r>
+      <w:proofErr w:type="gramEnd"/>
+      <w:r>
+        <w:rPr>
+          <w:rFonts w:ascii="Times New Roman" w:hAnsi="Times New Roman" w:cs="Times New Roman"/>
+          <w:lang w:val="en-US"/>
+        </w:rPr>
+        <w:t>2[n] = pq1 - (</w:t>
+      </w:r>
+      <w:proofErr w:type="spellStart"/>
+      <w:r>
+        <w:rPr>
+          <w:rFonts w:ascii="Times New Roman" w:hAnsi="Times New Roman" w:cs="Times New Roman"/>
+          <w:lang w:val="en-US"/>
+        </w:rPr>
+        <w:t>pqCh</w:t>
+      </w:r>
+      <w:proofErr w:type="spellEnd"/>
+      <w:r>
+        <w:rPr>
+          <w:rFonts w:ascii="Times New Roman" w:hAnsi="Times New Roman" w:cs="Times New Roman"/>
+          <w:lang w:val="en-US"/>
+        </w:rPr>
+        <w:t>/(pq1+this.massPQ2[n-1]));</w:t>
+      </w:r>
+    </w:p>
+    <w:p>
+      <w:pPr>
+        <w:spacing w:line="360" w:lineRule="auto"/>
+        <w:rPr>
+          <w:rFonts w:ascii="Times New Roman" w:hAnsi="Times New Roman" w:cs="Times New Roman"/>
+          <w:lang w:val="en-US"/>
+        </w:rPr>
+      </w:pPr>
+      <w:r>
+        <w:rPr>
+          <w:rFonts w:ascii="Times New Roman" w:hAnsi="Times New Roman" w:cs="Times New Roman"/>
+          <w:lang w:val="en-US"/>
+        </w:rPr>
+        <w:t xml:space="preserve">    }</w:t>
+      </w:r>
+    </w:p>
+    <w:p>
+      <w:pPr>
+        <w:spacing w:line="360" w:lineRule="auto"/>
+        <w:rPr>
+          <w:rFonts w:ascii="Times New Roman" w:hAnsi="Times New Roman" w:cs="Times New Roman"/>
+          <w:lang w:val="en-US"/>
+        </w:rPr>
+      </w:pPr>
+      <w:r>
+        <w:rPr>
+          <w:rFonts w:ascii="Times New Roman" w:hAnsi="Times New Roman" w:cs="Times New Roman"/>
+          <w:lang w:val="en-US"/>
+        </w:rPr>
+        <w:t xml:space="preserve">    return </w:t>
+      </w:r>
+      <w:proofErr w:type="spellStart"/>
+      <w:proofErr w:type="gramStart"/>
+      <w:r>
+        <w:rPr>
+          <w:rFonts w:ascii="Times New Roman" w:hAnsi="Times New Roman" w:cs="Times New Roman"/>
+          <w:lang w:val="en-US"/>
+        </w:rPr>
+        <w:t>this.massPQ</w:t>
+      </w:r>
+      <w:proofErr w:type="spellEnd"/>
+      <w:proofErr w:type="gramEnd"/>
+      <w:r>
+        <w:rPr>
+          <w:rFonts w:ascii="Times New Roman" w:hAnsi="Times New Roman" w:cs="Times New Roman"/>
+          <w:lang w:val="en-US"/>
+        </w:rPr>
+        <w:t xml:space="preserve">[n] = </w:t>
+      </w:r>
+      <w:proofErr w:type="spellStart"/>
+      <w:r>
+        <w:rPr>
+          <w:rFonts w:ascii="Times New Roman" w:hAnsi="Times New Roman" w:cs="Times New Roman"/>
+          <w:lang w:val="en-US"/>
+        </w:rPr>
+        <w:t>Math.tanh</w:t>
+      </w:r>
+      <w:proofErr w:type="spellEnd"/>
+      <w:r>
+        <w:rPr>
+          <w:rFonts w:ascii="Times New Roman" w:hAnsi="Times New Roman" w:cs="Times New Roman"/>
+          <w:lang w:val="en-US"/>
+        </w:rPr>
+        <w:t>(this.massPQ2[n]);</w:t>
+      </w:r>
+    </w:p>
+    <w:p>
+      <w:pPr>
+        <w:spacing w:line="360" w:lineRule="auto"/>
+        <w:rPr>
+          <w:rFonts w:ascii="Times New Roman" w:hAnsi="Times New Roman" w:cs="Times New Roman"/>
+          <w:lang w:val="en-US"/>
+        </w:rPr>
+      </w:pPr>
+      <w:r>
+        <w:rPr>
+          <w:rFonts w:ascii="Times New Roman" w:hAnsi="Times New Roman" w:cs="Times New Roman"/>
+          <w:lang w:val="en-US"/>
+        </w:rPr>
+        <w:t xml:space="preserve">  },</w:t>
+      </w:r>
+    </w:p>
+    <w:p>
+      <w:pPr>
+        <w:spacing w:line="360" w:lineRule="auto"/>
+        <w:rPr>
+          <w:rFonts w:ascii="Times New Roman" w:eastAsiaTheme="minorEastAsia" w:hAnsi="Times New Roman" w:cs="Times New Roman"/>
+          <w:lang w:val="en-US"/>
+        </w:rPr>
+      </w:pPr>
+      <w:bookmarkStart w:id="0" w:name="_Hlk67509946"/>
+      <m:oMathPara>
+        <m:oMath>
+          <m:r>
+            <w:rPr>
+              <w:rFonts w:ascii="Cambria Math" w:hAnsi="Cambria Math" w:cs="Times New Roman"/>
+            </w:rPr>
+            <m:t>t</m:t>
+          </m:r>
+          <m:r>
+            <w:rPr>
+              <w:rFonts w:ascii="Cambria Math" w:hAnsi="Cambria Math" w:cs="Times New Roman"/>
+              <w:lang w:val="en-US"/>
+            </w:rPr>
+            <m:t>h</m:t>
+          </m:r>
+          <m:d>
+            <m:dPr>
+              <m:ctrlPr>
+                <w:rPr>
+                  <w:rFonts w:ascii="Cambria Math" w:hAnsi="Cambria Math" w:cs="Times New Roman"/>
+                  <w:i/>
+                </w:rPr>
+              </m:ctrlPr>
+            </m:dPr>
+            <m:e>
+              <m:r>
+                <w:rPr>
+                  <w:rFonts w:ascii="Cambria Math" w:hAnsi="Cambria Math" w:cs="Times New Roman"/>
+                </w:rPr>
+                <m:t>b-</m:t>
+              </m:r>
+              <m:f>
+                <m:fPr>
+                  <m:ctrlPr>
+                    <w:rPr>
+                      <w:rFonts w:ascii="Cambria Math" w:hAnsi="Cambria Math" w:cs="Times New Roman"/>
+                      <w:i/>
+                    </w:rPr>
+                  </m:ctrlPr>
+                </m:fPr>
+                <m:num>
+                  <m:sSup>
+                    <m:sSupPr>
+                      <m:ctrlPr>
+                        <w:rPr>
+                          <w:rFonts w:ascii="Cambria Math" w:hAnsi="Cambria Math" w:cs="Times New Roman"/>
+                          <w:i/>
+                        </w:rPr>
+                      </m:ctrlPr>
+                    </m:sSupPr>
+                    <m:e>
+                      <m:r>
+                        <w:rPr>
+                          <w:rFonts w:ascii="Cambria Math" w:hAnsi="Cambria Math" w:cs="Times New Roman"/>
+                        </w:rPr>
+                        <m:t>b</m:t>
+                      </m:r>
+                    </m:e>
+                    <m:sup>
+                      <m:r>
+                        <w:rPr>
+                          <w:rFonts w:ascii="Cambria Math" w:hAnsi="Cambria Math" w:cs="Times New Roman"/>
+                        </w:rPr>
+                        <m:t>2</m:t>
+                      </m:r>
+                    </m:sup>
+                  </m:sSup>
+                  <m:r>
+                    <w:rPr>
+                      <w:rFonts w:ascii="Cambria Math" w:hAnsi="Cambria Math" w:cs="Times New Roman"/>
+                    </w:rPr>
+                    <m:t>+</m:t>
+                  </m:r>
+                  <m:sSup>
+                    <m:sSupPr>
+                      <m:ctrlPr>
+                        <w:rPr>
+                          <w:rFonts w:ascii="Cambria Math" w:hAnsi="Cambria Math" w:cs="Times New Roman"/>
+                          <w:i/>
+                        </w:rPr>
+                      </m:ctrlPr>
+                    </m:sSupPr>
+                    <m:e>
+                      <m:r>
+                        <w:rPr>
+                          <w:rFonts w:ascii="Cambria Math" w:hAnsi="Cambria Math" w:cs="Times New Roman"/>
+                        </w:rPr>
+                        <m:t>x</m:t>
+                      </m:r>
+                    </m:e>
+                    <m:sup>
+                      <m:r>
+                        <w:rPr>
+                          <w:rFonts w:ascii="Cambria Math" w:hAnsi="Cambria Math" w:cs="Times New Roman"/>
+                        </w:rPr>
+                        <m:t>2</m:t>
+                      </m:r>
+                    </m:sup>
+                  </m:sSup>
+                </m:num>
+                <m:den>
+                  <m:r>
+                    <w:rPr>
+                      <w:rFonts w:ascii="Cambria Math" w:hAnsi="Cambria Math" w:cs="Times New Roman"/>
+                    </w:rPr>
+                    <m:t>2b</m:t>
+                  </m:r>
+                </m:den>
+              </m:f>
+              <m:m>
+                <m:mPr>
+                  <m:mcs>
+                    <m:mc>
+                      <m:mcPr>
+                        <m:count m:val="1"/>
+                        <m:mcJc m:val="center"/>
+                      </m:mcPr>
+                    </m:mc>
+                  </m:mcs>
+                  <m:ctrlPr>
+                    <w:rPr>
+                      <w:rFonts w:ascii="Cambria Math" w:hAnsi="Cambria Math" w:cs="Times New Roman"/>
+                      <w:i/>
+                    </w:rPr>
+                  </m:ctrlPr>
+                </m:mPr>
+                <m:mr>
+                  <m:e/>
+                </m:mr>
+                <m:mr>
+                  <m:e>
+                    <m:r>
+                      <w:rPr>
+                        <w:rFonts w:ascii="Cambria Math" w:hAnsi="Cambria Math" w:cs="Times New Roman"/>
+                      </w:rPr>
+                      <m:t>-…-</m:t>
+                    </m:r>
+                  </m:e>
+                </m:mr>
+              </m:m>
+              <m:f>
+                <m:fPr>
+                  <m:ctrlPr>
+                    <w:rPr>
+                      <w:rFonts w:ascii="Cambria Math" w:hAnsi="Cambria Math" w:cs="Times New Roman"/>
+                      <w:i/>
+                    </w:rPr>
+                  </m:ctrlPr>
+                </m:fPr>
+                <m:num>
+                  <m:sSup>
+                    <m:sSupPr>
+                      <m:ctrlPr>
+                        <w:rPr>
+                          <w:rFonts w:ascii="Cambria Math" w:hAnsi="Cambria Math" w:cs="Times New Roman"/>
+                          <w:i/>
+                        </w:rPr>
+                      </m:ctrlPr>
+                    </m:sSupPr>
+                    <m:e>
+                      <m:r>
+                        <w:rPr>
+                          <w:rFonts w:ascii="Cambria Math" w:hAnsi="Cambria Math" w:cs="Times New Roman"/>
+                        </w:rPr>
+                        <m:t>b</m:t>
+                      </m:r>
+                    </m:e>
+                    <m:sup>
+                      <m:r>
+                        <w:rPr>
+                          <w:rFonts w:ascii="Cambria Math" w:hAnsi="Cambria Math" w:cs="Times New Roman"/>
+                        </w:rPr>
+                        <m:t>2</m:t>
+                      </m:r>
+                    </m:sup>
+                  </m:sSup>
+                  <m:r>
+                    <w:rPr>
+                      <w:rFonts w:ascii="Cambria Math" w:hAnsi="Cambria Math" w:cs="Times New Roman"/>
+                    </w:rPr>
+                    <m:t>+</m:t>
+                  </m:r>
+                  <m:sSup>
+                    <m:sSupPr>
+                      <m:ctrlPr>
+                        <w:rPr>
+                          <w:rFonts w:ascii="Cambria Math" w:hAnsi="Cambria Math" w:cs="Times New Roman"/>
+                          <w:i/>
+                        </w:rPr>
+                      </m:ctrlPr>
+                    </m:sSupPr>
+                    <m:e>
+                      <m:r>
+                        <w:rPr>
+                          <w:rFonts w:ascii="Cambria Math" w:hAnsi="Cambria Math" w:cs="Times New Roman"/>
+                        </w:rPr>
+                        <m:t>x</m:t>
+                      </m:r>
+                    </m:e>
+                    <m:sup>
+                      <m:r>
+                        <w:rPr>
+                          <w:rFonts w:ascii="Cambria Math" w:hAnsi="Cambria Math" w:cs="Times New Roman"/>
+                        </w:rPr>
+                        <m:t>2</m:t>
+                      </m:r>
+                    </m:sup>
+                  </m:sSup>
+                </m:num>
+                <m:den>
+                  <m:r>
+                    <w:rPr>
+                      <w:rFonts w:ascii="Cambria Math" w:hAnsi="Cambria Math" w:cs="Times New Roman"/>
+                    </w:rPr>
+                    <m:t>2b</m:t>
+                  </m:r>
+                </m:den>
+              </m:f>
+            </m:e>
+          </m:d>
+        </m:oMath>
+      </m:oMathPara>
+      <w:bookmarkEnd w:id="0"/>
     </w:p>
     <w:p>
       <w:pPr>

</xml_diff>

<commit_message>
Added hyperbolic tangegs (39 function)
</commit_message>
<xml_diff>
--- a/Функции.docx
+++ b/Функции.docx
@@ -412,23 +412,7 @@
           <w:rFonts w:ascii="Times New Roman" w:hAnsi="Times New Roman" w:cs="Times New Roman"/>
           <w:lang w:val="en-US"/>
         </w:rPr>
-        <w:t>((2*n-</w:t>
-      </w:r>
-      <w:proofErr w:type="gramStart"/>
-      <w:r>
-        <w:rPr>
-          <w:rFonts w:ascii="Times New Roman" w:hAnsi="Times New Roman" w:cs="Times New Roman"/>
-          <w:lang w:val="en-US"/>
-        </w:rPr>
-        <w:t>1)*</w:t>
-      </w:r>
-      <w:proofErr w:type="gramEnd"/>
-      <w:r>
-        <w:rPr>
-          <w:rFonts w:ascii="Times New Roman" w:hAnsi="Times New Roman" w:cs="Times New Roman"/>
-          <w:lang w:val="en-US"/>
-        </w:rPr>
-        <w:t>fi);</w:t>
+        <w:t>((2*n-1)*fi);</w:t>
       </w:r>
     </w:p>
     <w:p>
@@ -979,23 +963,7 @@
           <w:rFonts w:ascii="Times New Roman" w:hAnsi="Times New Roman" w:cs="Times New Roman"/>
           <w:lang w:val="en-US"/>
         </w:rPr>
-        <w:t>((n+</w:t>
-      </w:r>
-      <w:proofErr w:type="gramStart"/>
-      <w:r>
-        <w:rPr>
-          <w:rFonts w:ascii="Times New Roman" w:hAnsi="Times New Roman" w:cs="Times New Roman"/>
-          <w:lang w:val="en-US"/>
-        </w:rPr>
-        <w:t>1)*</w:t>
-      </w:r>
-      <w:proofErr w:type="gramEnd"/>
-      <w:r>
-        <w:rPr>
-          <w:rFonts w:ascii="Times New Roman" w:hAnsi="Times New Roman" w:cs="Times New Roman"/>
-          <w:lang w:val="en-US"/>
-        </w:rPr>
-        <w:t xml:space="preserve">fi) * </w:t>
+        <w:t xml:space="preserve">((n+1)*fi) * </w:t>
       </w:r>
       <w:proofErr w:type="spellStart"/>
       <w:r>
@@ -1793,23 +1761,7 @@
           <w:rFonts w:ascii="Times New Roman" w:hAnsi="Times New Roman" w:cs="Times New Roman"/>
           <w:lang w:val="en-US"/>
         </w:rPr>
-        <w:t>((2*n+</w:t>
-      </w:r>
-      <w:proofErr w:type="gramStart"/>
-      <w:r>
-        <w:rPr>
-          <w:rFonts w:ascii="Times New Roman" w:hAnsi="Times New Roman" w:cs="Times New Roman"/>
-          <w:lang w:val="en-US"/>
-        </w:rPr>
-        <w:t>1)*</w:t>
-      </w:r>
-      <w:proofErr w:type="gramEnd"/>
-      <w:r>
-        <w:rPr>
-          <w:rFonts w:ascii="Times New Roman" w:hAnsi="Times New Roman" w:cs="Times New Roman"/>
-          <w:lang w:val="en-US"/>
-        </w:rPr>
-        <w:t>fi) );</w:t>
+        <w:t>((2*n+1)*fi) );</w:t>
       </w:r>
     </w:p>
     <w:p>
@@ -1964,23 +1916,7 @@
           <w:rFonts w:ascii="Times New Roman" w:hAnsi="Times New Roman" w:cs="Times New Roman"/>
           <w:lang w:val="en-US"/>
         </w:rPr>
-        <w:t>((n+</w:t>
-      </w:r>
-      <w:proofErr w:type="gramStart"/>
-      <w:r>
-        <w:rPr>
-          <w:rFonts w:ascii="Times New Roman" w:hAnsi="Times New Roman" w:cs="Times New Roman"/>
-          <w:lang w:val="en-US"/>
-        </w:rPr>
-        <w:t>1)*</w:t>
-      </w:r>
-      <w:proofErr w:type="gramEnd"/>
-      <w:r>
-        <w:rPr>
-          <w:rFonts w:ascii="Times New Roman" w:hAnsi="Times New Roman" w:cs="Times New Roman"/>
-          <w:lang w:val="en-US"/>
-        </w:rPr>
-        <w:t xml:space="preserve">fi) / </w:t>
+        <w:t xml:space="preserve">((n+1)*fi) / </w:t>
       </w:r>
       <w:proofErr w:type="spellStart"/>
       <w:r>
@@ -2201,23 +2137,7 @@
           <w:rFonts w:ascii="Times New Roman" w:hAnsi="Times New Roman" w:cs="Times New Roman"/>
           <w:lang w:val="en-US"/>
         </w:rPr>
-        <w:t>((2*n-</w:t>
-      </w:r>
-      <w:proofErr w:type="gramStart"/>
-      <w:r>
-        <w:rPr>
-          <w:rFonts w:ascii="Times New Roman" w:hAnsi="Times New Roman" w:cs="Times New Roman"/>
-          <w:lang w:val="en-US"/>
-        </w:rPr>
-        <w:t>1)*</w:t>
-      </w:r>
-      <w:proofErr w:type="gramEnd"/>
-      <w:r>
-        <w:rPr>
-          <w:rFonts w:ascii="Times New Roman" w:hAnsi="Times New Roman" w:cs="Times New Roman"/>
-          <w:lang w:val="en-US"/>
-        </w:rPr>
-        <w:t xml:space="preserve">fi); </w:t>
+        <w:t xml:space="preserve">((2*n-1)*fi); </w:t>
       </w:r>
       <w:r>
         <w:rPr>
@@ -2478,23 +2398,7 @@
           <w:rFonts w:ascii="Times New Roman" w:hAnsi="Times New Roman" w:cs="Times New Roman"/>
           <w:lang w:val="en-US"/>
         </w:rPr>
-        <w:t>((2*n-</w:t>
-      </w:r>
-      <w:proofErr w:type="gramStart"/>
-      <w:r>
-        <w:rPr>
-          <w:rFonts w:ascii="Times New Roman" w:hAnsi="Times New Roman" w:cs="Times New Roman"/>
-          <w:lang w:val="en-US"/>
-        </w:rPr>
-        <w:t>1)*</w:t>
-      </w:r>
-      <w:proofErr w:type="gramEnd"/>
-      <w:r>
-        <w:rPr>
-          <w:rFonts w:ascii="Times New Roman" w:hAnsi="Times New Roman" w:cs="Times New Roman"/>
-          <w:lang w:val="en-US"/>
-        </w:rPr>
-        <w:t xml:space="preserve">fi); </w:t>
+        <w:t xml:space="preserve">((2*n-1)*fi); </w:t>
       </w:r>
       <w:r>
         <w:rPr>
@@ -2789,23 +2693,7 @@
           <w:rFonts w:ascii="Times New Roman" w:hAnsi="Times New Roman" w:cs="Times New Roman"/>
           <w:lang w:val="en-US"/>
         </w:rPr>
-        <w:t>((2*</w:t>
-      </w:r>
-      <w:proofErr w:type="gramStart"/>
-      <w:r>
-        <w:rPr>
-          <w:rFonts w:ascii="Times New Roman" w:hAnsi="Times New Roman" w:cs="Times New Roman"/>
-          <w:lang w:val="en-US"/>
-        </w:rPr>
-        <w:t>n)*</w:t>
-      </w:r>
-      <w:proofErr w:type="gramEnd"/>
-      <w:r>
-        <w:rPr>
-          <w:rFonts w:ascii="Times New Roman" w:hAnsi="Times New Roman" w:cs="Times New Roman"/>
-          <w:lang w:val="en-US"/>
-        </w:rPr>
-        <w:t xml:space="preserve">fi); </w:t>
+        <w:t xml:space="preserve">((2*n)*fi); </w:t>
       </w:r>
       <w:r>
         <w:rPr>
@@ -3047,23 +2935,7 @@
           <w:rFonts w:ascii="Times New Roman" w:hAnsi="Times New Roman" w:cs="Times New Roman"/>
           <w:lang w:val="en-US"/>
         </w:rPr>
-        <w:t>((2*</w:t>
-      </w:r>
-      <w:proofErr w:type="gramStart"/>
-      <w:r>
-        <w:rPr>
-          <w:rFonts w:ascii="Times New Roman" w:hAnsi="Times New Roman" w:cs="Times New Roman"/>
-          <w:lang w:val="en-US"/>
-        </w:rPr>
-        <w:t>n)*</w:t>
-      </w:r>
-      <w:proofErr w:type="gramEnd"/>
-      <w:r>
-        <w:rPr>
-          <w:rFonts w:ascii="Times New Roman" w:hAnsi="Times New Roman" w:cs="Times New Roman"/>
-          <w:lang w:val="en-US"/>
-        </w:rPr>
-        <w:t xml:space="preserve">fi); </w:t>
+        <w:t xml:space="preserve">((2*n)*fi); </w:t>
       </w:r>
       <w:r>
         <w:rPr>
@@ -3296,23 +3168,7 @@
           <w:rFonts w:ascii="Times New Roman" w:hAnsi="Times New Roman" w:cs="Times New Roman"/>
           <w:lang w:val="en-US"/>
         </w:rPr>
-        <w:t>((4*n-</w:t>
-      </w:r>
-      <w:proofErr w:type="gramStart"/>
-      <w:r>
-        <w:rPr>
-          <w:rFonts w:ascii="Times New Roman" w:hAnsi="Times New Roman" w:cs="Times New Roman"/>
-          <w:lang w:val="en-US"/>
-        </w:rPr>
-        <w:t>3)*</w:t>
-      </w:r>
-      <w:proofErr w:type="gramEnd"/>
-      <w:r>
-        <w:rPr>
-          <w:rFonts w:ascii="Times New Roman" w:hAnsi="Times New Roman" w:cs="Times New Roman"/>
-          <w:lang w:val="en-US"/>
-        </w:rPr>
-        <w:t>fi)</w:t>
+        <w:t>((4*n-3)*fi)</w:t>
       </w:r>
       <w:r>
         <w:rPr>
@@ -3496,27 +3352,7 @@
           <w:szCs w:val="22"/>
           <w:lang w:val="en-US"/>
         </w:rPr>
-        <w:t>((2*n-</w:t>
-      </w:r>
-      <w:proofErr w:type="gramStart"/>
-      <w:r>
-        <w:rPr>
-          <w:rFonts w:ascii="Times New Roman" w:hAnsi="Times New Roman" w:cs="Times New Roman"/>
-          <w:sz w:val="22"/>
-          <w:szCs w:val="22"/>
-          <w:lang w:val="en-US"/>
-        </w:rPr>
-        <w:t>1)*</w:t>
-      </w:r>
-      <w:proofErr w:type="gramEnd"/>
-      <w:r>
-        <w:rPr>
-          <w:rFonts w:ascii="Times New Roman" w:hAnsi="Times New Roman" w:cs="Times New Roman"/>
-          <w:sz w:val="22"/>
-          <w:szCs w:val="22"/>
-          <w:lang w:val="en-US"/>
-        </w:rPr>
-        <w:t xml:space="preserve">fi)) / (this.massPQ3[n-1] + </w:t>
+        <w:t xml:space="preserve">((2*n-1)*fi)) / (this.massPQ3[n-1] + </w:t>
       </w:r>
       <w:proofErr w:type="spellStart"/>
       <w:r>
@@ -3876,27 +3712,7 @@
           <w:szCs w:val="22"/>
           <w:lang w:val="en-US"/>
         </w:rPr>
-        <w:t>*fi) / (</w:t>
-      </w:r>
-      <w:proofErr w:type="gramStart"/>
-      <w:r>
-        <w:rPr>
-          <w:rFonts w:ascii="Times New Roman" w:hAnsi="Times New Roman" w:cs="Times New Roman"/>
-          <w:sz w:val="22"/>
-          <w:szCs w:val="22"/>
-          <w:lang w:val="en-US"/>
-        </w:rPr>
-        <w:t>this.massPQ</w:t>
-      </w:r>
-      <w:proofErr w:type="gramEnd"/>
-      <w:r>
-        <w:rPr>
-          <w:rFonts w:ascii="Times New Roman" w:hAnsi="Times New Roman" w:cs="Times New Roman"/>
-          <w:sz w:val="22"/>
-          <w:szCs w:val="22"/>
-          <w:lang w:val="en-US"/>
-        </w:rPr>
-        <w:t xml:space="preserve">3[n-1] + </w:t>
+        <w:t xml:space="preserve">*fi) / (this.massPQ3[n-1] + </w:t>
       </w:r>
       <w:proofErr w:type="spellStart"/>
       <w:r>
@@ -4170,27 +3986,7 @@
           <w:szCs w:val="22"/>
           <w:lang w:val="en-US"/>
         </w:rPr>
-        <w:t>*fi) / (</w:t>
-      </w:r>
-      <w:proofErr w:type="gramStart"/>
-      <w:r>
-        <w:rPr>
-          <w:rFonts w:ascii="Times New Roman" w:hAnsi="Times New Roman" w:cs="Times New Roman"/>
-          <w:sz w:val="22"/>
-          <w:szCs w:val="22"/>
-          <w:lang w:val="en-US"/>
-        </w:rPr>
-        <w:t>this.massPQ</w:t>
-      </w:r>
-      <w:proofErr w:type="gramEnd"/>
-      <w:r>
-        <w:rPr>
-          <w:rFonts w:ascii="Times New Roman" w:hAnsi="Times New Roman" w:cs="Times New Roman"/>
-          <w:sz w:val="22"/>
-          <w:szCs w:val="22"/>
-          <w:lang w:val="en-US"/>
-        </w:rPr>
-        <w:t>3[n-1] + Math.((2*n-1)*fi)</w:t>
+        <w:t>*fi) / (this.massPQ3[n-1] + Math.((2*n-1)*fi)</w:t>
       </w:r>
     </w:p>
     <w:p>
@@ -4444,27 +4240,7 @@
           <w:szCs w:val="22"/>
           <w:lang w:val="en-US"/>
         </w:rPr>
-        <w:t>*fi) / (</w:t>
-      </w:r>
-      <w:proofErr w:type="gramStart"/>
-      <w:r>
-        <w:rPr>
-          <w:rFonts w:ascii="Times New Roman" w:hAnsi="Times New Roman" w:cs="Times New Roman"/>
-          <w:sz w:val="22"/>
-          <w:szCs w:val="22"/>
-          <w:lang w:val="en-US"/>
-        </w:rPr>
-        <w:t>this.massPQ</w:t>
-      </w:r>
-      <w:proofErr w:type="gramEnd"/>
-      <w:r>
-        <w:rPr>
-          <w:rFonts w:ascii="Times New Roman" w:hAnsi="Times New Roman" w:cs="Times New Roman"/>
-          <w:sz w:val="22"/>
-          <w:szCs w:val="22"/>
-          <w:lang w:val="en-US"/>
-        </w:rPr>
-        <w:t>3[n-1] + Math.((2*n-1)*fi)</w:t>
+        <w:t>*fi) / (this.massPQ3[n-1] + Math.((2*n-1)*fi)</w:t>
       </w:r>
     </w:p>
     <w:p>
@@ -4749,20 +4525,9 @@
           <w:szCs w:val="22"/>
           <w:lang w:val="en-US"/>
         </w:rPr>
-        <w:t>[n-1] + (1+1/</w:t>
-      </w:r>
-      <w:proofErr w:type="gramStart"/>
-      <w:r>
-        <w:rPr>
-          <w:rFonts w:ascii="Times New Roman" w:hAnsi="Times New Roman" w:cs="Times New Roman"/>
-          <w:sz w:val="22"/>
-          <w:szCs w:val="22"/>
-          <w:lang w:val="en-US"/>
-        </w:rPr>
-        <w:t>n)*</w:t>
-      </w:r>
-      <w:proofErr w:type="spellStart"/>
-      <w:proofErr w:type="gramEnd"/>
+        <w:t>[n-1] + (1+1/n)*</w:t>
+      </w:r>
+      <w:proofErr w:type="spellStart"/>
       <w:r>
         <w:rPr>
           <w:rFonts w:ascii="Times New Roman" w:hAnsi="Times New Roman" w:cs="Times New Roman"/>
@@ -4936,6 +4701,15 @@
       <w:pPr>
         <w:spacing w:line="360" w:lineRule="auto"/>
         <w:rPr>
+          <w:rFonts w:ascii="Times New Roman" w:eastAsiaTheme="minorEastAsia" w:hAnsi="Times New Roman" w:cs="Times New Roman"/>
+          <w:lang w:val="en-US"/>
+        </w:rPr>
+      </w:pPr>
+    </w:p>
+    <w:p>
+      <w:pPr>
+        <w:spacing w:line="360" w:lineRule="auto"/>
+        <w:rPr>
           <w:rFonts w:ascii="Times New Roman" w:hAnsi="Times New Roman" w:cs="Times New Roman"/>
           <w:lang w:val="en-US"/>
         </w:rPr>
@@ -4953,15 +4727,7 @@
           <w:rFonts w:ascii="Times New Roman" w:hAnsi="Times New Roman" w:cs="Times New Roman"/>
           <w:lang w:val="en-US"/>
         </w:rPr>
-        <w:t>cos_sin_</w:t>
-      </w:r>
-      <w:proofErr w:type="gramStart"/>
-      <w:r>
-        <w:rPr>
-          <w:rFonts w:ascii="Times New Roman" w:hAnsi="Times New Roman" w:cs="Times New Roman"/>
-          <w:lang w:val="en-US"/>
-        </w:rPr>
-        <w:t>arctan</w:t>
+        <w:t>cos_sin_arctan</w:t>
       </w:r>
       <w:proofErr w:type="spellEnd"/>
       <w:r>
@@ -4971,7 +4737,6 @@
         </w:rPr>
         <w:t>(</w:t>
       </w:r>
-      <w:proofErr w:type="gramEnd"/>
       <w:r>
         <w:rPr>
           <w:rFonts w:ascii="Times New Roman" w:hAnsi="Times New Roman" w:cs="Times New Roman"/>
@@ -5035,27 +4800,7 @@
           <w:szCs w:val="22"/>
           <w:lang w:val="en-US"/>
         </w:rPr>
-        <w:t>(a*a +fi*</w:t>
-      </w:r>
-      <w:proofErr w:type="gramStart"/>
-      <w:r>
-        <w:rPr>
-          <w:rFonts w:ascii="Times New Roman" w:hAnsi="Times New Roman" w:cs="Times New Roman"/>
-          <w:sz w:val="22"/>
-          <w:szCs w:val="22"/>
-          <w:lang w:val="en-US"/>
-        </w:rPr>
-        <w:t>fi)*</w:t>
-      </w:r>
-      <w:proofErr w:type="gramEnd"/>
-      <w:r>
-        <w:rPr>
-          <w:rFonts w:ascii="Times New Roman" w:hAnsi="Times New Roman" w:cs="Times New Roman"/>
-          <w:sz w:val="22"/>
-          <w:szCs w:val="22"/>
-          <w:lang w:val="en-US"/>
-        </w:rPr>
-        <w:t xml:space="preserve">( </w:t>
+        <w:t xml:space="preserve">(a*a +fi*fi)*( </w:t>
       </w:r>
       <w:proofErr w:type="spellStart"/>
       <w:r>
@@ -5385,31 +5130,15 @@
           <w:rFonts w:ascii="Times New Roman" w:hAnsi="Times New Roman" w:cs="Times New Roman"/>
           <w:lang w:val="en-US"/>
         </w:rPr>
-        <w:t>cos_</w:t>
-      </w:r>
-      <w:proofErr w:type="gramStart"/>
-      <w:r>
-        <w:rPr>
-          <w:rFonts w:ascii="Times New Roman" w:hAnsi="Times New Roman" w:cs="Times New Roman"/>
-          <w:lang w:val="en-US"/>
-        </w:rPr>
-        <w:t>Drob</w:t>
-      </w:r>
-      <w:proofErr w:type="spellEnd"/>
-      <w:r>
-        <w:rPr>
-          <w:rFonts w:ascii="Times New Roman" w:hAnsi="Times New Roman" w:cs="Times New Roman"/>
-          <w:lang w:val="en-US"/>
-        </w:rPr>
-        <w:t>(</w:t>
-      </w:r>
-      <w:proofErr w:type="gramEnd"/>
-      <w:r>
-        <w:rPr>
-          <w:rFonts w:ascii="Times New Roman" w:hAnsi="Times New Roman" w:cs="Times New Roman"/>
-          <w:lang w:val="en-US"/>
-        </w:rPr>
-        <w:t xml:space="preserve">n, pq1, </w:t>
+        <w:t>cos_Drob</w:t>
+      </w:r>
+      <w:proofErr w:type="spellEnd"/>
+      <w:r>
+        <w:rPr>
+          <w:rFonts w:ascii="Times New Roman" w:hAnsi="Times New Roman" w:cs="Times New Roman"/>
+          <w:lang w:val="en-US"/>
+        </w:rPr>
+        <w:t xml:space="preserve">(n, pq1, </w:t>
       </w:r>
       <w:proofErr w:type="spellStart"/>
       <w:r>
@@ -5522,17 +5251,7 @@
           <w:szCs w:val="22"/>
           <w:lang w:val="en-US"/>
         </w:rPr>
-        <w:t xml:space="preserve">) </w:t>
-      </w:r>
-      <w:proofErr w:type="gramStart"/>
-      <w:r>
-        <w:rPr>
-          <w:rFonts w:ascii="Times New Roman" w:hAnsi="Times New Roman" w:cs="Times New Roman"/>
-          <w:sz w:val="22"/>
-          <w:szCs w:val="22"/>
-          <w:lang w:val="en-US"/>
-        </w:rPr>
-        <w:t>{</w:t>
+        <w:t>) {</w:t>
       </w:r>
       <w:r>
         <w:rPr>
@@ -5550,17 +5269,7 @@
           <w:szCs w:val="22"/>
           <w:lang w:val="en-US"/>
         </w:rPr>
-        <w:t>this</w:t>
-      </w:r>
-      <w:proofErr w:type="gramEnd"/>
-      <w:r>
-        <w:rPr>
-          <w:rFonts w:ascii="Times New Roman" w:hAnsi="Times New Roman" w:cs="Times New Roman"/>
-          <w:sz w:val="22"/>
-          <w:szCs w:val="22"/>
-          <w:lang w:val="en-US"/>
-        </w:rPr>
-        <w:t xml:space="preserve">.massPQ2[i2] = </w:t>
+        <w:t xml:space="preserve">this.massPQ2[i2] = </w:t>
       </w:r>
       <w:proofErr w:type="spellStart"/>
       <w:r>
@@ -5620,17 +5329,7 @@
           <w:szCs w:val="22"/>
           <w:lang w:val="en-US"/>
         </w:rPr>
-        <w:t xml:space="preserve">          } else </w:t>
-      </w:r>
-      <w:proofErr w:type="gramStart"/>
-      <w:r>
-        <w:rPr>
-          <w:rFonts w:ascii="Times New Roman" w:hAnsi="Times New Roman" w:cs="Times New Roman"/>
-          <w:sz w:val="22"/>
-          <w:szCs w:val="22"/>
-          <w:lang w:val="en-US"/>
-        </w:rPr>
-        <w:t>{</w:t>
+        <w:t xml:space="preserve">          } else {</w:t>
       </w:r>
       <w:r>
         <w:rPr>
@@ -5648,17 +5347,7 @@
           <w:szCs w:val="22"/>
           <w:lang w:val="en-US"/>
         </w:rPr>
-        <w:t>this</w:t>
-      </w:r>
-      <w:proofErr w:type="gramEnd"/>
-      <w:r>
-        <w:rPr>
-          <w:rFonts w:ascii="Times New Roman" w:hAnsi="Times New Roman" w:cs="Times New Roman"/>
-          <w:sz w:val="22"/>
-          <w:szCs w:val="22"/>
-          <w:lang w:val="en-US"/>
-        </w:rPr>
-        <w:t xml:space="preserve">.massPQ2[i2] = </w:t>
+        <w:t xml:space="preserve">this.massPQ2[i2] = </w:t>
       </w:r>
       <w:proofErr w:type="spellStart"/>
       <w:r>
@@ -5713,15 +5402,7 @@
           <w:rFonts w:ascii="Times New Roman" w:hAnsi="Times New Roman" w:cs="Times New Roman"/>
           <w:lang w:val="en-US"/>
         </w:rPr>
-        <w:t xml:space="preserve">if (i2 === 1) </w:t>
-      </w:r>
-      <w:proofErr w:type="gramStart"/>
-      <w:r>
-        <w:rPr>
-          <w:rFonts w:ascii="Times New Roman" w:hAnsi="Times New Roman" w:cs="Times New Roman"/>
-          <w:lang w:val="en-US"/>
-        </w:rPr>
-        <w:t>{</w:t>
+        <w:t>if (i2 === 1) {</w:t>
       </w:r>
       <w:r>
         <w:rPr>
@@ -5736,15 +5417,7 @@
           <w:rFonts w:ascii="Times New Roman" w:hAnsi="Times New Roman" w:cs="Times New Roman"/>
           <w:lang w:val="en-US"/>
         </w:rPr>
-        <w:t>this</w:t>
-      </w:r>
-      <w:proofErr w:type="gramEnd"/>
-      <w:r>
-        <w:rPr>
-          <w:rFonts w:ascii="Times New Roman" w:hAnsi="Times New Roman" w:cs="Times New Roman"/>
-          <w:lang w:val="en-US"/>
-        </w:rPr>
-        <w:t>.massPQ</w:t>
+        <w:t>this.massPQ</w:t>
       </w:r>
       <w:proofErr w:type="spellEnd"/>
       <w:r>
@@ -6044,31 +5717,15 @@
           <w:rFonts w:ascii="Times New Roman" w:hAnsi="Times New Roman" w:cs="Times New Roman"/>
           <w:lang w:val="en-US"/>
         </w:rPr>
-        <w:t>cos_</w:t>
-      </w:r>
-      <w:proofErr w:type="gramStart"/>
-      <w:r>
-        <w:rPr>
-          <w:rFonts w:ascii="Times New Roman" w:hAnsi="Times New Roman" w:cs="Times New Roman"/>
-          <w:lang w:val="en-US"/>
-        </w:rPr>
-        <w:t>Drob</w:t>
-      </w:r>
-      <w:proofErr w:type="spellEnd"/>
-      <w:r>
-        <w:rPr>
-          <w:rFonts w:ascii="Times New Roman" w:hAnsi="Times New Roman" w:cs="Times New Roman"/>
-          <w:lang w:val="en-US"/>
-        </w:rPr>
-        <w:t>(</w:t>
-      </w:r>
-      <w:proofErr w:type="gramEnd"/>
-      <w:r>
-        <w:rPr>
-          <w:rFonts w:ascii="Times New Roman" w:hAnsi="Times New Roman" w:cs="Times New Roman"/>
-          <w:lang w:val="en-US"/>
-        </w:rPr>
-        <w:t xml:space="preserve">n, pq1, </w:t>
+        <w:t>cos_Drob</w:t>
+      </w:r>
+      <w:proofErr w:type="spellEnd"/>
+      <w:r>
+        <w:rPr>
+          <w:rFonts w:ascii="Times New Roman" w:hAnsi="Times New Roman" w:cs="Times New Roman"/>
+          <w:lang w:val="en-US"/>
+        </w:rPr>
+        <w:t xml:space="preserve">(n, pq1, </w:t>
       </w:r>
       <w:proofErr w:type="spellStart"/>
       <w:r>
@@ -6181,17 +5838,7 @@
           <w:szCs w:val="22"/>
           <w:lang w:val="en-US"/>
         </w:rPr>
-        <w:t xml:space="preserve">) </w:t>
-      </w:r>
-      <w:proofErr w:type="gramStart"/>
-      <w:r>
-        <w:rPr>
-          <w:rFonts w:ascii="Times New Roman" w:hAnsi="Times New Roman" w:cs="Times New Roman"/>
-          <w:sz w:val="22"/>
-          <w:szCs w:val="22"/>
-          <w:lang w:val="en-US"/>
-        </w:rPr>
-        <w:t>{</w:t>
+        <w:t>) {</w:t>
       </w:r>
       <w:r>
         <w:rPr>
@@ -6209,17 +5856,7 @@
           <w:szCs w:val="22"/>
           <w:lang w:val="en-US"/>
         </w:rPr>
-        <w:t>this</w:t>
-      </w:r>
-      <w:proofErr w:type="gramEnd"/>
-      <w:r>
-        <w:rPr>
-          <w:rFonts w:ascii="Times New Roman" w:hAnsi="Times New Roman" w:cs="Times New Roman"/>
-          <w:sz w:val="22"/>
-          <w:szCs w:val="22"/>
-          <w:lang w:val="en-US"/>
-        </w:rPr>
-        <w:t xml:space="preserve">.massPQ2[i2] = </w:t>
+        <w:t xml:space="preserve">this.massPQ2[i2] = </w:t>
       </w:r>
       <w:proofErr w:type="spellStart"/>
       <w:r>
@@ -6279,17 +5916,7 @@
           <w:szCs w:val="22"/>
           <w:lang w:val="en-US"/>
         </w:rPr>
-        <w:t xml:space="preserve">          } else </w:t>
-      </w:r>
-      <w:proofErr w:type="gramStart"/>
-      <w:r>
-        <w:rPr>
-          <w:rFonts w:ascii="Times New Roman" w:hAnsi="Times New Roman" w:cs="Times New Roman"/>
-          <w:sz w:val="22"/>
-          <w:szCs w:val="22"/>
-          <w:lang w:val="en-US"/>
-        </w:rPr>
-        <w:t>{</w:t>
+        <w:t xml:space="preserve">          } else {</w:t>
       </w:r>
       <w:r>
         <w:rPr>
@@ -6307,17 +5934,7 @@
           <w:szCs w:val="22"/>
           <w:lang w:val="en-US"/>
         </w:rPr>
-        <w:t>this</w:t>
-      </w:r>
-      <w:proofErr w:type="gramEnd"/>
-      <w:r>
-        <w:rPr>
-          <w:rFonts w:ascii="Times New Roman" w:hAnsi="Times New Roman" w:cs="Times New Roman"/>
-          <w:sz w:val="22"/>
-          <w:szCs w:val="22"/>
-          <w:lang w:val="en-US"/>
-        </w:rPr>
-        <w:t xml:space="preserve">.massPQ2[i2] = </w:t>
+        <w:t xml:space="preserve">this.massPQ2[i2] = </w:t>
       </w:r>
       <w:proofErr w:type="spellStart"/>
       <w:r>
@@ -6372,15 +5989,7 @@
           <w:rFonts w:ascii="Times New Roman" w:hAnsi="Times New Roman" w:cs="Times New Roman"/>
           <w:lang w:val="en-US"/>
         </w:rPr>
-        <w:t xml:space="preserve">if (i2 === 1) </w:t>
-      </w:r>
-      <w:proofErr w:type="gramStart"/>
-      <w:r>
-        <w:rPr>
-          <w:rFonts w:ascii="Times New Roman" w:hAnsi="Times New Roman" w:cs="Times New Roman"/>
-          <w:lang w:val="en-US"/>
-        </w:rPr>
-        <w:t>{</w:t>
+        <w:t>if (i2 === 1) {</w:t>
       </w:r>
       <w:r>
         <w:rPr>
@@ -6395,15 +6004,7 @@
           <w:rFonts w:ascii="Times New Roman" w:hAnsi="Times New Roman" w:cs="Times New Roman"/>
           <w:lang w:val="en-US"/>
         </w:rPr>
-        <w:t>this</w:t>
-      </w:r>
-      <w:proofErr w:type="gramEnd"/>
-      <w:r>
-        <w:rPr>
-          <w:rFonts w:ascii="Times New Roman" w:hAnsi="Times New Roman" w:cs="Times New Roman"/>
-          <w:lang w:val="en-US"/>
-        </w:rPr>
-        <w:t>.massPQ</w:t>
+        <w:t>this.massPQ</w:t>
       </w:r>
       <w:proofErr w:type="spellEnd"/>
       <w:r>
@@ -6444,6 +6045,7 @@
               <w:rFonts w:ascii="Cambria Math" w:eastAsiaTheme="minorEastAsia" w:hAnsi="Cambria Math" w:cs="Times New Roman"/>
               <w:lang w:val="en-US"/>
             </w:rPr>
+            <w:lastRenderedPageBreak/>
             <m:t>a-</m:t>
           </m:r>
           <m:f>
@@ -6657,7 +6259,6 @@
           <w:rFonts w:ascii="Times New Roman" w:hAnsi="Times New Roman" w:cs="Times New Roman"/>
           <w:lang w:val="en-US"/>
         </w:rPr>
-        <w:lastRenderedPageBreak/>
         <w:t xml:space="preserve">29: </w:t>
       </w:r>
       <w:proofErr w:type="spellStart"/>
@@ -6739,27 +6340,7 @@
           <w:szCs w:val="22"/>
           <w:lang w:val="en-US"/>
         </w:rPr>
-        <w:t>(a*a +fi*</w:t>
-      </w:r>
-      <w:proofErr w:type="gramStart"/>
-      <w:r>
-        <w:rPr>
-          <w:rFonts w:ascii="Times New Roman" w:hAnsi="Times New Roman" w:cs="Times New Roman"/>
-          <w:sz w:val="22"/>
-          <w:szCs w:val="22"/>
-          <w:lang w:val="en-US"/>
-        </w:rPr>
-        <w:t>fi)*</w:t>
-      </w:r>
-      <w:proofErr w:type="gramEnd"/>
-      <w:r>
-        <w:rPr>
-          <w:rFonts w:ascii="Times New Roman" w:hAnsi="Times New Roman" w:cs="Times New Roman"/>
-          <w:sz w:val="22"/>
-          <w:szCs w:val="22"/>
-          <w:lang w:val="en-US"/>
-        </w:rPr>
-        <w:t xml:space="preserve">( </w:t>
+        <w:t xml:space="preserve">(a*a +fi*fi)*( </w:t>
       </w:r>
       <w:proofErr w:type="spellStart"/>
       <w:r>
@@ -7116,15 +6697,7 @@
           <w:rFonts w:ascii="Times New Roman" w:hAnsi="Times New Roman" w:cs="Times New Roman"/>
           <w:lang w:val="en-US"/>
         </w:rPr>
-        <w:t>ch_Sin_</w:t>
-      </w:r>
-      <w:proofErr w:type="gramStart"/>
-      <w:r>
-        <w:rPr>
-          <w:rFonts w:ascii="Times New Roman" w:hAnsi="Times New Roman" w:cs="Times New Roman"/>
-          <w:lang w:val="en-US"/>
-        </w:rPr>
-        <w:t>arctg</w:t>
+        <w:t>ch_Sin_arctg</w:t>
       </w:r>
       <w:proofErr w:type="spellEnd"/>
       <w:r>
@@ -7134,7 +6707,6 @@
         </w:rPr>
         <w:t>(</w:t>
       </w:r>
-      <w:proofErr w:type="gramEnd"/>
       <w:r>
         <w:rPr>
           <w:rFonts w:ascii="Times New Roman" w:hAnsi="Times New Roman" w:cs="Times New Roman"/>
@@ -7161,7 +6733,6 @@
         </w:rPr>
       </w:pPr>
       <w:proofErr w:type="spellStart"/>
-      <w:proofErr w:type="gramStart"/>
       <w:r>
         <w:rPr>
           <w:rFonts w:ascii="Times New Roman" w:hAnsi="Times New Roman" w:cs="Times New Roman"/>
@@ -7172,7 +6743,6 @@
         <w:t>this.massPQ</w:t>
       </w:r>
       <w:proofErr w:type="spellEnd"/>
-      <w:proofErr w:type="gramEnd"/>
       <w:r>
         <w:rPr>
           <w:rFonts w:ascii="Times New Roman" w:hAnsi="Times New Roman" w:cs="Times New Roman"/>
@@ -7243,7 +6813,6 @@
         <w:t>(</w:t>
       </w:r>
       <w:proofErr w:type="spellStart"/>
-      <w:proofErr w:type="gramStart"/>
       <w:r>
         <w:rPr>
           <w:rFonts w:ascii="Times New Roman" w:hAnsi="Times New Roman" w:cs="Times New Roman"/>
@@ -7254,7 +6823,6 @@
         <w:t>this.massPQ</w:t>
       </w:r>
       <w:proofErr w:type="spellEnd"/>
-      <w:proofErr w:type="gramEnd"/>
       <w:r>
         <w:rPr>
           <w:rFonts w:ascii="Times New Roman" w:hAnsi="Times New Roman" w:cs="Times New Roman"/>
@@ -7285,7 +6853,6 @@
         <w:t xml:space="preserve">      </w:t>
       </w:r>
       <w:proofErr w:type="spellStart"/>
-      <w:proofErr w:type="gramStart"/>
       <w:r>
         <w:rPr>
           <w:rFonts w:ascii="Times New Roman" w:hAnsi="Times New Roman" w:cs="Times New Roman"/>
@@ -7296,7 +6863,6 @@
         <w:t>this.massPQ</w:t>
       </w:r>
       <w:proofErr w:type="spellEnd"/>
-      <w:proofErr w:type="gramEnd"/>
       <w:r>
         <w:rPr>
           <w:rFonts w:ascii="Times New Roman" w:hAnsi="Times New Roman" w:cs="Times New Roman"/>
@@ -7347,7 +6913,6 @@
         <w:t xml:space="preserve">      </w:t>
       </w:r>
       <w:proofErr w:type="spellStart"/>
-      <w:proofErr w:type="gramStart"/>
       <w:r>
         <w:rPr>
           <w:rFonts w:ascii="Times New Roman" w:hAnsi="Times New Roman" w:cs="Times New Roman"/>
@@ -7358,7 +6923,6 @@
         <w:t>this.massPQ</w:t>
       </w:r>
       <w:proofErr w:type="spellEnd"/>
-      <w:proofErr w:type="gramEnd"/>
       <w:r>
         <w:rPr>
           <w:rFonts w:ascii="Times New Roman" w:hAnsi="Times New Roman" w:cs="Times New Roman"/>
@@ -7762,15 +7326,7 @@
           <w:rFonts w:ascii="Times New Roman" w:hAnsi="Times New Roman" w:cs="Times New Roman"/>
           <w:lang w:val="en-US"/>
         </w:rPr>
-        <w:t>h_Sin_</w:t>
-      </w:r>
-      <w:proofErr w:type="gramStart"/>
-      <w:r>
-        <w:rPr>
-          <w:rFonts w:ascii="Times New Roman" w:hAnsi="Times New Roman" w:cs="Times New Roman"/>
-          <w:lang w:val="en-US"/>
-        </w:rPr>
-        <w:t>arctg</w:t>
+        <w:t>h_Sin_arctg</w:t>
       </w:r>
       <w:proofErr w:type="spellEnd"/>
       <w:r>
@@ -7780,7 +7336,6 @@
         </w:rPr>
         <w:t>(</w:t>
       </w:r>
-      <w:proofErr w:type="gramEnd"/>
       <w:r>
         <w:rPr>
           <w:rFonts w:ascii="Times New Roman" w:hAnsi="Times New Roman" w:cs="Times New Roman"/>
@@ -7798,16 +7353,15 @@
     </w:p>
     <w:p>
       <w:pPr>
-        <w:spacing w:line="360" w:lineRule="auto"/>
-        <w:rPr>
-          <w:rFonts w:ascii="Times New Roman" w:hAnsi="Times New Roman" w:cs="Times New Roman"/>
-          <w:sz w:val="22"/>
-          <w:szCs w:val="22"/>
-          <w:lang w:val="en-US"/>
-        </w:rPr>
-      </w:pPr>
-      <w:proofErr w:type="spellStart"/>
-      <w:proofErr w:type="gramStart"/>
+        <w:spacing w:line="276" w:lineRule="auto"/>
+        <w:rPr>
+          <w:rFonts w:ascii="Times New Roman" w:hAnsi="Times New Roman" w:cs="Times New Roman"/>
+          <w:sz w:val="22"/>
+          <w:szCs w:val="22"/>
+          <w:lang w:val="en-US"/>
+        </w:rPr>
+      </w:pPr>
+      <w:proofErr w:type="spellStart"/>
       <w:r>
         <w:rPr>
           <w:rFonts w:ascii="Times New Roman" w:hAnsi="Times New Roman" w:cs="Times New Roman"/>
@@ -7818,7 +7372,6 @@
         <w:t>this.massPQ</w:t>
       </w:r>
       <w:proofErr w:type="spellEnd"/>
-      <w:proofErr w:type="gramEnd"/>
       <w:r>
         <w:rPr>
           <w:rFonts w:ascii="Times New Roman" w:hAnsi="Times New Roman" w:cs="Times New Roman"/>
@@ -7851,7 +7404,7 @@
     </w:p>
     <w:p>
       <w:pPr>
-        <w:spacing w:line="360" w:lineRule="auto"/>
+        <w:spacing w:line="276" w:lineRule="auto"/>
         <w:rPr>
           <w:rFonts w:ascii="Times New Roman" w:hAnsi="Times New Roman" w:cs="Times New Roman"/>
           <w:sz w:val="22"/>
@@ -7907,7 +7460,6 @@
         <w:t>(</w:t>
       </w:r>
       <w:proofErr w:type="spellStart"/>
-      <w:proofErr w:type="gramStart"/>
       <w:r>
         <w:rPr>
           <w:rFonts w:ascii="Times New Roman" w:hAnsi="Times New Roman" w:cs="Times New Roman"/>
@@ -7918,7 +7470,6 @@
         <w:t>this.massPQ</w:t>
       </w:r>
       <w:proofErr w:type="spellEnd"/>
-      <w:proofErr w:type="gramEnd"/>
       <w:r>
         <w:rPr>
           <w:rFonts w:ascii="Times New Roman" w:hAnsi="Times New Roman" w:cs="Times New Roman"/>
@@ -7931,7 +7482,7 @@
     </w:p>
     <w:p>
       <w:pPr>
-        <w:spacing w:line="360" w:lineRule="auto"/>
+        <w:spacing w:line="276" w:lineRule="auto"/>
         <w:rPr>
           <w:rFonts w:ascii="Times New Roman" w:hAnsi="Times New Roman" w:cs="Times New Roman"/>
           <w:sz w:val="22"/>
@@ -7949,7 +7500,6 @@
         <w:t xml:space="preserve">      </w:t>
       </w:r>
       <w:proofErr w:type="spellStart"/>
-      <w:proofErr w:type="gramStart"/>
       <w:r>
         <w:rPr>
           <w:rFonts w:ascii="Times New Roman" w:hAnsi="Times New Roman" w:cs="Times New Roman"/>
@@ -7960,7 +7510,6 @@
         <w:t>this.massPQ</w:t>
       </w:r>
       <w:proofErr w:type="spellEnd"/>
-      <w:proofErr w:type="gramEnd"/>
       <w:r>
         <w:rPr>
           <w:rFonts w:ascii="Times New Roman" w:hAnsi="Times New Roman" w:cs="Times New Roman"/>
@@ -7973,7 +7522,7 @@
     </w:p>
     <w:p>
       <w:pPr>
-        <w:spacing w:line="360" w:lineRule="auto"/>
+        <w:spacing w:line="276" w:lineRule="auto"/>
         <w:rPr>
           <w:rFonts w:ascii="Times New Roman" w:hAnsi="Times New Roman" w:cs="Times New Roman"/>
           <w:sz w:val="22"/>
@@ -7993,7 +7542,7 @@
     </w:p>
     <w:p>
       <w:pPr>
-        <w:spacing w:line="360" w:lineRule="auto"/>
+        <w:spacing w:line="276" w:lineRule="auto"/>
         <w:rPr>
           <w:rFonts w:ascii="Times New Roman" w:hAnsi="Times New Roman" w:cs="Times New Roman"/>
           <w:sz w:val="22"/>
@@ -8011,7 +7560,6 @@
         <w:t xml:space="preserve">      </w:t>
       </w:r>
       <w:proofErr w:type="spellStart"/>
-      <w:proofErr w:type="gramStart"/>
       <w:r>
         <w:rPr>
           <w:rFonts w:ascii="Times New Roman" w:hAnsi="Times New Roman" w:cs="Times New Roman"/>
@@ -8022,7 +7570,6 @@
         <w:t>this.massPQ</w:t>
       </w:r>
       <w:proofErr w:type="spellEnd"/>
-      <w:proofErr w:type="gramEnd"/>
       <w:r>
         <w:rPr>
           <w:rFonts w:ascii="Times New Roman" w:hAnsi="Times New Roman" w:cs="Times New Roman"/>
@@ -8093,7 +7640,7 @@
     </w:p>
     <w:p>
       <w:pPr>
-        <w:spacing w:line="360" w:lineRule="auto"/>
+        <w:spacing w:line="276" w:lineRule="auto"/>
         <w:rPr>
           <w:rFonts w:ascii="Times New Roman" w:hAnsi="Times New Roman" w:cs="Times New Roman"/>
           <w:sz w:val="22"/>
@@ -8444,15 +7991,7 @@
           <w:rFonts w:ascii="Times New Roman" w:hAnsi="Times New Roman" w:cs="Times New Roman"/>
           <w:lang w:val="en-US"/>
         </w:rPr>
-        <w:t>_Sin_</w:t>
-      </w:r>
-      <w:proofErr w:type="gramStart"/>
-      <w:r>
-        <w:rPr>
-          <w:rFonts w:ascii="Times New Roman" w:hAnsi="Times New Roman" w:cs="Times New Roman"/>
-          <w:lang w:val="en-US"/>
-        </w:rPr>
-        <w:t>arctg</w:t>
+        <w:t>_Sin_arctg</w:t>
       </w:r>
       <w:proofErr w:type="spellEnd"/>
       <w:r>
@@ -8462,7 +8001,6 @@
         </w:rPr>
         <w:t>(</w:t>
       </w:r>
-      <w:proofErr w:type="gramEnd"/>
       <w:r>
         <w:rPr>
           <w:rFonts w:ascii="Times New Roman" w:hAnsi="Times New Roman" w:cs="Times New Roman"/>
@@ -8480,16 +8018,15 @@
     </w:p>
     <w:p>
       <w:pPr>
-        <w:spacing w:line="360" w:lineRule="auto"/>
-        <w:rPr>
-          <w:rFonts w:ascii="Times New Roman" w:hAnsi="Times New Roman" w:cs="Times New Roman"/>
-          <w:sz w:val="22"/>
-          <w:szCs w:val="22"/>
-          <w:lang w:val="en-US"/>
-        </w:rPr>
-      </w:pPr>
-      <w:proofErr w:type="spellStart"/>
-      <w:proofErr w:type="gramStart"/>
+        <w:spacing w:line="276" w:lineRule="auto"/>
+        <w:rPr>
+          <w:rFonts w:ascii="Times New Roman" w:hAnsi="Times New Roman" w:cs="Times New Roman"/>
+          <w:sz w:val="22"/>
+          <w:szCs w:val="22"/>
+          <w:lang w:val="en-US"/>
+        </w:rPr>
+      </w:pPr>
+      <w:proofErr w:type="spellStart"/>
       <w:r>
         <w:rPr>
           <w:rFonts w:ascii="Times New Roman" w:hAnsi="Times New Roman" w:cs="Times New Roman"/>
@@ -8500,7 +8037,6 @@
         <w:t>this.massPQ</w:t>
       </w:r>
       <w:proofErr w:type="spellEnd"/>
-      <w:proofErr w:type="gramEnd"/>
       <w:r>
         <w:rPr>
           <w:rFonts w:ascii="Times New Roman" w:hAnsi="Times New Roman" w:cs="Times New Roman"/>
@@ -8533,7 +8069,7 @@
     </w:p>
     <w:p>
       <w:pPr>
-        <w:spacing w:line="360" w:lineRule="auto"/>
+        <w:spacing w:line="276" w:lineRule="auto"/>
         <w:rPr>
           <w:rFonts w:ascii="Times New Roman" w:hAnsi="Times New Roman" w:cs="Times New Roman"/>
           <w:sz w:val="22"/>
@@ -8578,7 +8114,6 @@
         <w:t>(</w:t>
       </w:r>
       <w:proofErr w:type="spellStart"/>
-      <w:proofErr w:type="gramStart"/>
       <w:r>
         <w:rPr>
           <w:rFonts w:ascii="Times New Roman" w:hAnsi="Times New Roman" w:cs="Times New Roman"/>
@@ -8589,7 +8124,6 @@
         <w:t>this.massPQ</w:t>
       </w:r>
       <w:proofErr w:type="spellEnd"/>
-      <w:proofErr w:type="gramEnd"/>
       <w:r>
         <w:rPr>
           <w:rFonts w:ascii="Times New Roman" w:hAnsi="Times New Roman" w:cs="Times New Roman"/>
@@ -8602,7 +8136,7 @@
     </w:p>
     <w:p>
       <w:pPr>
-        <w:spacing w:line="360" w:lineRule="auto"/>
+        <w:spacing w:line="276" w:lineRule="auto"/>
         <w:rPr>
           <w:rFonts w:ascii="Times New Roman" w:hAnsi="Times New Roman" w:cs="Times New Roman"/>
           <w:sz w:val="22"/>
@@ -8620,7 +8154,6 @@
         <w:t xml:space="preserve">      </w:t>
       </w:r>
       <w:proofErr w:type="spellStart"/>
-      <w:proofErr w:type="gramStart"/>
       <w:r>
         <w:rPr>
           <w:rFonts w:ascii="Times New Roman" w:hAnsi="Times New Roman" w:cs="Times New Roman"/>
@@ -8631,7 +8164,6 @@
         <w:t>this.massPQ</w:t>
       </w:r>
       <w:proofErr w:type="spellEnd"/>
-      <w:proofErr w:type="gramEnd"/>
       <w:r>
         <w:rPr>
           <w:rFonts w:ascii="Times New Roman" w:hAnsi="Times New Roman" w:cs="Times New Roman"/>
@@ -8644,7 +8176,7 @@
     </w:p>
     <w:p>
       <w:pPr>
-        <w:spacing w:line="360" w:lineRule="auto"/>
+        <w:spacing w:line="276" w:lineRule="auto"/>
         <w:rPr>
           <w:rFonts w:ascii="Times New Roman" w:hAnsi="Times New Roman" w:cs="Times New Roman"/>
           <w:sz w:val="22"/>
@@ -8664,7 +8196,7 @@
     </w:p>
     <w:p>
       <w:pPr>
-        <w:spacing w:line="360" w:lineRule="auto"/>
+        <w:spacing w:line="276" w:lineRule="auto"/>
         <w:rPr>
           <w:rFonts w:ascii="Times New Roman" w:hAnsi="Times New Roman" w:cs="Times New Roman"/>
           <w:sz w:val="22"/>
@@ -8682,7 +8214,6 @@
         <w:t xml:space="preserve">      </w:t>
       </w:r>
       <w:proofErr w:type="spellStart"/>
-      <w:proofErr w:type="gramStart"/>
       <w:r>
         <w:rPr>
           <w:rFonts w:ascii="Times New Roman" w:hAnsi="Times New Roman" w:cs="Times New Roman"/>
@@ -8693,7 +8224,6 @@
         <w:t>this.massPQ</w:t>
       </w:r>
       <w:proofErr w:type="spellEnd"/>
-      <w:proofErr w:type="gramEnd"/>
       <w:r>
         <w:rPr>
           <w:rFonts w:ascii="Times New Roman" w:hAnsi="Times New Roman" w:cs="Times New Roman"/>
@@ -8755,7 +8285,7 @@
     </w:p>
     <w:p>
       <w:pPr>
-        <w:spacing w:line="360" w:lineRule="auto"/>
+        <w:spacing w:line="276" w:lineRule="auto"/>
         <w:rPr>
           <w:rFonts w:ascii="Times New Roman" w:hAnsi="Times New Roman" w:cs="Times New Roman"/>
           <w:sz w:val="22"/>
@@ -9078,28 +8608,2460 @@
           <w:lang w:val="en-US"/>
         </w:rPr>
       </w:pPr>
-      <w:r>
-        <w:rPr>
-          <w:rFonts w:ascii="Times New Roman" w:hAnsi="Times New Roman" w:cs="Times New Roman"/>
-          <w:lang w:val="en-US"/>
-        </w:rPr>
-        <w:br w:type="page"/>
+    </w:p>
+    <w:p>
+      <w:pPr>
+        <w:rPr>
+          <w:rFonts w:ascii="Times New Roman" w:hAnsi="Times New Roman" w:cs="Times New Roman"/>
+          <w:lang w:val="en-US"/>
+        </w:rPr>
+      </w:pPr>
+      <w:r>
+        <w:rPr>
+          <w:rFonts w:ascii="Times New Roman" w:hAnsi="Times New Roman" w:cs="Times New Roman"/>
+          <w:lang w:val="en-US"/>
+        </w:rPr>
+        <w:t xml:space="preserve">33: </w:t>
+      </w:r>
+      <w:r>
+        <w:rPr>
+          <w:rFonts w:ascii="Times New Roman" w:hAnsi="Times New Roman" w:cs="Times New Roman"/>
+          <w:lang w:val="en-US"/>
+        </w:rPr>
+        <w:t xml:space="preserve">  </w:t>
+      </w:r>
+      <w:proofErr w:type="spellStart"/>
+      <w:r>
+        <w:rPr>
+          <w:rFonts w:ascii="Times New Roman" w:hAnsi="Times New Roman" w:cs="Times New Roman"/>
+          <w:lang w:val="en-US"/>
+        </w:rPr>
+        <w:t>Drob_smal</w:t>
+      </w:r>
+      <w:proofErr w:type="spellEnd"/>
+      <w:r>
+        <w:rPr>
+          <w:rFonts w:ascii="Times New Roman" w:hAnsi="Times New Roman" w:cs="Times New Roman"/>
+          <w:lang w:val="en-US"/>
+        </w:rPr>
+        <w:t>(n, fi, a) {</w:t>
+      </w:r>
+    </w:p>
+    <w:p>
+      <w:pPr>
+        <w:rPr>
+          <w:rFonts w:ascii="Times New Roman" w:hAnsi="Times New Roman" w:cs="Times New Roman"/>
+          <w:lang w:val="en-US"/>
+        </w:rPr>
+      </w:pPr>
+      <w:r>
+        <w:rPr>
+          <w:rFonts w:ascii="Times New Roman" w:hAnsi="Times New Roman" w:cs="Times New Roman"/>
+          <w:lang w:val="en-US"/>
+        </w:rPr>
+        <w:t xml:space="preserve">    let pq1 = a,</w:t>
+      </w:r>
+    </w:p>
+    <w:p>
+      <w:pPr>
+        <w:rPr>
+          <w:rFonts w:ascii="Times New Roman" w:hAnsi="Times New Roman" w:cs="Times New Roman"/>
+          <w:lang w:val="en-US"/>
+        </w:rPr>
+      </w:pPr>
+      <w:r>
+        <w:rPr>
+          <w:rFonts w:ascii="Times New Roman" w:hAnsi="Times New Roman" w:cs="Times New Roman"/>
+          <w:lang w:val="en-US"/>
+        </w:rPr>
+        <w:t xml:space="preserve">        </w:t>
+      </w:r>
+      <w:proofErr w:type="spellStart"/>
+      <w:r>
+        <w:rPr>
+          <w:rFonts w:ascii="Times New Roman" w:hAnsi="Times New Roman" w:cs="Times New Roman"/>
+          <w:lang w:val="en-US"/>
+        </w:rPr>
+        <w:t>pqCh</w:t>
+      </w:r>
+      <w:proofErr w:type="spellEnd"/>
+      <w:r>
+        <w:rPr>
+          <w:rFonts w:ascii="Times New Roman" w:hAnsi="Times New Roman" w:cs="Times New Roman"/>
+          <w:lang w:val="en-US"/>
+        </w:rPr>
+        <w:t xml:space="preserve"> = a*a + fi*fi;</w:t>
+      </w:r>
+    </w:p>
+    <w:p>
+      <w:pPr>
+        <w:rPr>
+          <w:rFonts w:ascii="Times New Roman" w:hAnsi="Times New Roman" w:cs="Times New Roman"/>
+          <w:lang w:val="en-US"/>
+        </w:rPr>
+      </w:pPr>
+      <w:r>
+        <w:rPr>
+          <w:rFonts w:ascii="Times New Roman" w:hAnsi="Times New Roman" w:cs="Times New Roman"/>
+          <w:lang w:val="en-US"/>
+        </w:rPr>
+        <w:t xml:space="preserve">    if (n === 1) {</w:t>
+      </w:r>
+    </w:p>
+    <w:p>
+      <w:pPr>
+        <w:rPr>
+          <w:rFonts w:ascii="Times New Roman" w:hAnsi="Times New Roman" w:cs="Times New Roman"/>
+          <w:lang w:val="en-US"/>
+        </w:rPr>
+      </w:pPr>
+      <w:r>
+        <w:rPr>
+          <w:rFonts w:ascii="Times New Roman" w:hAnsi="Times New Roman" w:cs="Times New Roman"/>
+          <w:lang w:val="en-US"/>
+        </w:rPr>
+        <w:t xml:space="preserve">      </w:t>
+      </w:r>
+      <w:proofErr w:type="spellStart"/>
+      <w:r>
+        <w:rPr>
+          <w:rFonts w:ascii="Times New Roman" w:hAnsi="Times New Roman" w:cs="Times New Roman"/>
+          <w:lang w:val="en-US"/>
+        </w:rPr>
+        <w:t>this.massPQ</w:t>
+      </w:r>
+      <w:proofErr w:type="spellEnd"/>
+      <w:r>
+        <w:rPr>
+          <w:rFonts w:ascii="Times New Roman" w:hAnsi="Times New Roman" w:cs="Times New Roman"/>
+          <w:lang w:val="en-US"/>
+        </w:rPr>
+        <w:t>[n] = pq1;</w:t>
+      </w:r>
+    </w:p>
+    <w:p>
+      <w:pPr>
+        <w:rPr>
+          <w:rFonts w:ascii="Times New Roman" w:hAnsi="Times New Roman" w:cs="Times New Roman"/>
+          <w:lang w:val="en-US"/>
+        </w:rPr>
+      </w:pPr>
+      <w:r>
+        <w:rPr>
+          <w:rFonts w:ascii="Times New Roman" w:hAnsi="Times New Roman" w:cs="Times New Roman"/>
+          <w:lang w:val="en-US"/>
+        </w:rPr>
+        <w:t xml:space="preserve">    } else {</w:t>
+      </w:r>
+    </w:p>
+    <w:p>
+      <w:pPr>
+        <w:rPr>
+          <w:rFonts w:ascii="Times New Roman" w:hAnsi="Times New Roman" w:cs="Times New Roman"/>
+          <w:lang w:val="en-US"/>
+        </w:rPr>
+      </w:pPr>
+      <w:r>
+        <w:rPr>
+          <w:rFonts w:ascii="Times New Roman" w:hAnsi="Times New Roman" w:cs="Times New Roman"/>
+          <w:lang w:val="en-US"/>
+        </w:rPr>
+        <w:t xml:space="preserve">      </w:t>
+      </w:r>
+      <w:proofErr w:type="spellStart"/>
+      <w:r>
+        <w:rPr>
+          <w:rFonts w:ascii="Times New Roman" w:hAnsi="Times New Roman" w:cs="Times New Roman"/>
+          <w:lang w:val="en-US"/>
+        </w:rPr>
+        <w:t>this.massPQ</w:t>
+      </w:r>
+      <w:proofErr w:type="spellEnd"/>
+      <w:r>
+        <w:rPr>
+          <w:rFonts w:ascii="Times New Roman" w:hAnsi="Times New Roman" w:cs="Times New Roman"/>
+          <w:lang w:val="en-US"/>
+        </w:rPr>
+        <w:t>[n] = pq1 - (</w:t>
+      </w:r>
+      <w:proofErr w:type="spellStart"/>
+      <w:r>
+        <w:rPr>
+          <w:rFonts w:ascii="Times New Roman" w:hAnsi="Times New Roman" w:cs="Times New Roman"/>
+          <w:lang w:val="en-US"/>
+        </w:rPr>
+        <w:t>pqCh</w:t>
+      </w:r>
+      <w:proofErr w:type="spellEnd"/>
+      <w:r>
+        <w:rPr>
+          <w:rFonts w:ascii="Times New Roman" w:hAnsi="Times New Roman" w:cs="Times New Roman"/>
+          <w:lang w:val="en-US"/>
+        </w:rPr>
+        <w:t>/(pq1+this.massPQ[n-1]));</w:t>
+      </w:r>
+    </w:p>
+    <w:p>
+      <w:pPr>
+        <w:rPr>
+          <w:rFonts w:ascii="Times New Roman" w:hAnsi="Times New Roman" w:cs="Times New Roman"/>
+          <w:lang w:val="en-US"/>
+        </w:rPr>
+      </w:pPr>
+      <w:r>
+        <w:rPr>
+          <w:rFonts w:ascii="Times New Roman" w:hAnsi="Times New Roman" w:cs="Times New Roman"/>
+          <w:lang w:val="en-US"/>
+        </w:rPr>
+        <w:lastRenderedPageBreak/>
+        <w:t xml:space="preserve">    }</w:t>
+      </w:r>
+    </w:p>
+    <w:p>
+      <w:pPr>
+        <w:rPr>
+          <w:rFonts w:ascii="Times New Roman" w:hAnsi="Times New Roman" w:cs="Times New Roman"/>
+          <w:lang w:val="en-US"/>
+        </w:rPr>
+      </w:pPr>
+      <w:r>
+        <w:rPr>
+          <w:rFonts w:ascii="Times New Roman" w:hAnsi="Times New Roman" w:cs="Times New Roman"/>
+          <w:lang w:val="en-US"/>
+        </w:rPr>
+        <w:t xml:space="preserve">    return </w:t>
+      </w:r>
+      <w:proofErr w:type="spellStart"/>
+      <w:r>
+        <w:rPr>
+          <w:rFonts w:ascii="Times New Roman" w:hAnsi="Times New Roman" w:cs="Times New Roman"/>
+          <w:lang w:val="en-US"/>
+        </w:rPr>
+        <w:t>this.massPQ</w:t>
+      </w:r>
+      <w:proofErr w:type="spellEnd"/>
+      <w:r>
+        <w:rPr>
+          <w:rFonts w:ascii="Times New Roman" w:hAnsi="Times New Roman" w:cs="Times New Roman"/>
+          <w:lang w:val="en-US"/>
+        </w:rPr>
+        <w:t>[n];</w:t>
+      </w:r>
+    </w:p>
+    <w:p>
+      <w:pPr>
+        <w:rPr>
+          <w:rFonts w:ascii="Times New Roman" w:hAnsi="Times New Roman" w:cs="Times New Roman"/>
+          <w:lang w:val="en-US"/>
+        </w:rPr>
+      </w:pPr>
+      <w:r>
+        <w:rPr>
+          <w:rFonts w:ascii="Times New Roman" w:hAnsi="Times New Roman" w:cs="Times New Roman"/>
+          <w:lang w:val="en-US"/>
+        </w:rPr>
+        <w:t xml:space="preserve">  },</w:t>
       </w:r>
     </w:p>
     <w:p>
       <w:pPr>
         <w:spacing w:line="360" w:lineRule="auto"/>
-        <w:rPr>
-          <w:rFonts w:ascii="Times New Roman" w:hAnsi="Times New Roman" w:cs="Times New Roman"/>
-          <w:lang w:val="en-US"/>
-        </w:rPr>
-      </w:pPr>
-      <w:r>
-        <w:rPr>
-          <w:rFonts w:ascii="Times New Roman" w:hAnsi="Times New Roman" w:cs="Times New Roman"/>
-          <w:lang w:val="en-US"/>
-        </w:rPr>
-        <w:lastRenderedPageBreak/>
+        <w:ind w:firstLine="708"/>
+        <w:rPr>
+          <w:rFonts w:ascii="Times New Roman" w:hAnsi="Times New Roman" w:cs="Times New Roman"/>
+          <w:lang w:val="en-US"/>
+        </w:rPr>
+      </w:pPr>
+      <m:oMathPara>
+        <m:oMath>
+          <m:r>
+            <w:rPr>
+              <w:rFonts w:ascii="Cambria Math" w:eastAsiaTheme="minorEastAsia" w:hAnsi="Cambria Math" w:cs="Times New Roman"/>
+              <w:lang w:val="en-US"/>
+            </w:rPr>
+            <m:t>a-</m:t>
+          </m:r>
+          <m:f>
+            <m:fPr>
+              <m:ctrlPr>
+                <w:rPr>
+                  <w:rFonts w:ascii="Cambria Math" w:eastAsiaTheme="minorEastAsia" w:hAnsi="Cambria Math" w:cs="Times New Roman"/>
+                  <w:i/>
+                  <w:lang w:val="en-US"/>
+                </w:rPr>
+              </m:ctrlPr>
+            </m:fPr>
+            <m:num>
+              <m:sSup>
+                <m:sSupPr>
+                  <m:ctrlPr>
+                    <w:rPr>
+                      <w:rFonts w:ascii="Cambria Math" w:hAnsi="Cambria Math"/>
+                      <w:i/>
+                    </w:rPr>
+                  </m:ctrlPr>
+                </m:sSupPr>
+                <m:e>
+                  <m:r>
+                    <w:rPr>
+                      <w:rFonts w:ascii="Cambria Math" w:hAnsi="Cambria Math"/>
+                    </w:rPr>
+                    <m:t>a</m:t>
+                  </m:r>
+                </m:e>
+                <m:sup>
+                  <m:r>
+                    <w:rPr>
+                      <w:rFonts w:ascii="Cambria Math" w:hAnsi="Cambria Math"/>
+                    </w:rPr>
+                    <m:t>2</m:t>
+                  </m:r>
+                </m:sup>
+              </m:sSup>
+              <m:r>
+                <w:rPr>
+                  <w:rFonts w:ascii="Cambria Math" w:hAnsi="Cambria Math"/>
+                </w:rPr>
+                <m:t>+</m:t>
+              </m:r>
+              <m:sSup>
+                <m:sSupPr>
+                  <m:ctrlPr>
+                    <w:rPr>
+                      <w:rFonts w:ascii="Cambria Math" w:hAnsi="Cambria Math"/>
+                      <w:i/>
+                    </w:rPr>
+                  </m:ctrlPr>
+                </m:sSupPr>
+                <m:e>
+                  <m:r>
+                    <w:rPr>
+                      <w:rFonts w:ascii="Cambria Math" w:hAnsi="Cambria Math" w:cs="Times New Roman"/>
+                      <w:lang w:val="en-US"/>
+                    </w:rPr>
+                    <m:t>φ</m:t>
+                  </m:r>
+                </m:e>
+                <m:sup>
+                  <m:r>
+                    <w:rPr>
+                      <w:rFonts w:ascii="Cambria Math" w:hAnsi="Cambria Math"/>
+                    </w:rPr>
+                    <m:t>2</m:t>
+                  </m:r>
+                </m:sup>
+              </m:sSup>
+            </m:num>
+            <m:den>
+              <m:r>
+                <w:rPr>
+                  <w:rFonts w:ascii="Cambria Math" w:eastAsiaTheme="minorEastAsia" w:hAnsi="Cambria Math" w:cs="Times New Roman"/>
+                  <w:lang w:val="en-US"/>
+                </w:rPr>
+                <m:t>2a</m:t>
+              </m:r>
+            </m:den>
+          </m:f>
+          <m:m>
+            <m:mPr>
+              <m:mcs>
+                <m:mc>
+                  <m:mcPr>
+                    <m:count m:val="1"/>
+                    <m:mcJc m:val="center"/>
+                  </m:mcPr>
+                </m:mc>
+              </m:mcs>
+              <m:ctrlPr>
+                <w:rPr>
+                  <w:rFonts w:ascii="Cambria Math" w:eastAsiaTheme="minorEastAsia" w:hAnsi="Cambria Math" w:cs="Times New Roman"/>
+                  <w:i/>
+                  <w:lang w:val="en-US"/>
+                </w:rPr>
+              </m:ctrlPr>
+            </m:mPr>
+            <m:mr>
+              <m:e/>
+            </m:mr>
+            <m:mr>
+              <m:e>
+                <m:r>
+                  <w:rPr>
+                    <w:rFonts w:ascii="Cambria Math" w:eastAsiaTheme="minorEastAsia" w:hAnsi="Cambria Math" w:cs="Times New Roman"/>
+                    <w:lang w:val="en-US"/>
+                  </w:rPr>
+                  <m:t>-…-</m:t>
+                </m:r>
+              </m:e>
+            </m:mr>
+          </m:m>
+          <m:f>
+            <m:fPr>
+              <m:ctrlPr>
+                <w:rPr>
+                  <w:rFonts w:ascii="Cambria Math" w:eastAsiaTheme="minorEastAsia" w:hAnsi="Cambria Math" w:cs="Times New Roman"/>
+                  <w:i/>
+                  <w:lang w:val="en-US"/>
+                </w:rPr>
+              </m:ctrlPr>
+            </m:fPr>
+            <m:num>
+              <m:sSup>
+                <m:sSupPr>
+                  <m:ctrlPr>
+                    <w:rPr>
+                      <w:rFonts w:ascii="Cambria Math" w:hAnsi="Cambria Math"/>
+                      <w:i/>
+                    </w:rPr>
+                  </m:ctrlPr>
+                </m:sSupPr>
+                <m:e>
+                  <m:r>
+                    <w:rPr>
+                      <w:rFonts w:ascii="Cambria Math" w:hAnsi="Cambria Math"/>
+                    </w:rPr>
+                    <m:t>a</m:t>
+                  </m:r>
+                </m:e>
+                <m:sup>
+                  <m:r>
+                    <w:rPr>
+                      <w:rFonts w:ascii="Cambria Math" w:hAnsi="Cambria Math"/>
+                    </w:rPr>
+                    <m:t>2</m:t>
+                  </m:r>
+                </m:sup>
+              </m:sSup>
+              <m:r>
+                <w:rPr>
+                  <w:rFonts w:ascii="Cambria Math" w:hAnsi="Cambria Math"/>
+                </w:rPr>
+                <m:t>+</m:t>
+              </m:r>
+              <m:sSup>
+                <m:sSupPr>
+                  <m:ctrlPr>
+                    <w:rPr>
+                      <w:rFonts w:ascii="Cambria Math" w:hAnsi="Cambria Math"/>
+                      <w:i/>
+                    </w:rPr>
+                  </m:ctrlPr>
+                </m:sSupPr>
+                <m:e>
+                  <m:r>
+                    <w:rPr>
+                      <w:rFonts w:ascii="Cambria Math" w:hAnsi="Cambria Math" w:cs="Times New Roman"/>
+                      <w:lang w:val="en-US"/>
+                    </w:rPr>
+                    <m:t>φ</m:t>
+                  </m:r>
+                </m:e>
+                <m:sup>
+                  <m:r>
+                    <w:rPr>
+                      <w:rFonts w:ascii="Cambria Math" w:hAnsi="Cambria Math"/>
+                    </w:rPr>
+                    <m:t>2</m:t>
+                  </m:r>
+                </m:sup>
+              </m:sSup>
+            </m:num>
+            <m:den>
+              <m:r>
+                <w:rPr>
+                  <w:rFonts w:ascii="Cambria Math" w:eastAsiaTheme="minorEastAsia" w:hAnsi="Cambria Math" w:cs="Times New Roman"/>
+                  <w:lang w:val="en-US"/>
+                </w:rPr>
+                <m:t>2a</m:t>
+              </m:r>
+            </m:den>
+          </m:f>
+        </m:oMath>
+      </m:oMathPara>
+    </w:p>
+    <w:p>
+      <w:pPr>
+        <w:rPr>
+          <w:rFonts w:ascii="Times New Roman" w:hAnsi="Times New Roman" w:cs="Times New Roman"/>
+          <w:lang w:val="en-US"/>
+        </w:rPr>
+      </w:pPr>
+    </w:p>
+    <w:p>
+      <w:pPr>
+        <w:spacing w:line="360" w:lineRule="auto"/>
+        <w:rPr>
+          <w:rFonts w:ascii="Times New Roman" w:hAnsi="Times New Roman" w:cs="Times New Roman"/>
+          <w:lang w:val="en-US"/>
+        </w:rPr>
+      </w:pPr>
+      <w:r>
+        <w:rPr>
+          <w:rFonts w:ascii="Times New Roman" w:hAnsi="Times New Roman" w:cs="Times New Roman"/>
+          <w:lang w:val="en-US"/>
+        </w:rPr>
+        <w:t xml:space="preserve">34: </w:t>
+      </w:r>
+      <w:r>
+        <w:rPr>
+          <w:rFonts w:ascii="Times New Roman" w:hAnsi="Times New Roman" w:cs="Times New Roman"/>
+          <w:lang w:val="en-US"/>
+        </w:rPr>
+        <w:t xml:space="preserve">  </w:t>
+      </w:r>
+      <w:proofErr w:type="spellStart"/>
+      <w:r>
+        <w:rPr>
+          <w:rFonts w:ascii="Times New Roman" w:hAnsi="Times New Roman" w:cs="Times New Roman"/>
+          <w:lang w:val="en-US"/>
+        </w:rPr>
+        <w:t>Drob_smal_cos</w:t>
+      </w:r>
+      <w:proofErr w:type="spellEnd"/>
+      <w:r>
+        <w:rPr>
+          <w:rFonts w:ascii="Times New Roman" w:hAnsi="Times New Roman" w:cs="Times New Roman"/>
+          <w:lang w:val="en-US"/>
+        </w:rPr>
+        <w:t>(n, fi, a) {</w:t>
+      </w:r>
+    </w:p>
+    <w:p>
+      <w:pPr>
+        <w:spacing w:line="276" w:lineRule="auto"/>
+        <w:rPr>
+          <w:rFonts w:ascii="Times New Roman" w:hAnsi="Times New Roman" w:cs="Times New Roman"/>
+          <w:lang w:val="en-US"/>
+        </w:rPr>
+      </w:pPr>
+      <w:r>
+        <w:rPr>
+          <w:rFonts w:ascii="Times New Roman" w:hAnsi="Times New Roman" w:cs="Times New Roman"/>
+          <w:lang w:val="en-US"/>
+        </w:rPr>
+        <w:t xml:space="preserve">    let pq1 = a,</w:t>
+      </w:r>
+    </w:p>
+    <w:p>
+      <w:pPr>
+        <w:spacing w:line="276" w:lineRule="auto"/>
+        <w:rPr>
+          <w:rFonts w:ascii="Times New Roman" w:hAnsi="Times New Roman" w:cs="Times New Roman"/>
+          <w:lang w:val="en-US"/>
+        </w:rPr>
+      </w:pPr>
+      <w:r>
+        <w:rPr>
+          <w:rFonts w:ascii="Times New Roman" w:hAnsi="Times New Roman" w:cs="Times New Roman"/>
+          <w:lang w:val="en-US"/>
+        </w:rPr>
+        <w:t xml:space="preserve">    </w:t>
+      </w:r>
+      <w:proofErr w:type="spellStart"/>
+      <w:r>
+        <w:rPr>
+          <w:rFonts w:ascii="Times New Roman" w:hAnsi="Times New Roman" w:cs="Times New Roman"/>
+          <w:lang w:val="en-US"/>
+        </w:rPr>
+        <w:t>pqCh</w:t>
+      </w:r>
+      <w:proofErr w:type="spellEnd"/>
+      <w:r>
+        <w:rPr>
+          <w:rFonts w:ascii="Times New Roman" w:hAnsi="Times New Roman" w:cs="Times New Roman"/>
+          <w:lang w:val="en-US"/>
+        </w:rPr>
+        <w:t xml:space="preserve"> = a*a + fi*fi;</w:t>
+      </w:r>
+    </w:p>
+    <w:p>
+      <w:pPr>
+        <w:spacing w:line="276" w:lineRule="auto"/>
+        <w:rPr>
+          <w:rFonts w:ascii="Times New Roman" w:hAnsi="Times New Roman" w:cs="Times New Roman"/>
+          <w:lang w:val="en-US"/>
+        </w:rPr>
+      </w:pPr>
+      <w:r>
+        <w:rPr>
+          <w:rFonts w:ascii="Times New Roman" w:hAnsi="Times New Roman" w:cs="Times New Roman"/>
+          <w:lang w:val="en-US"/>
+        </w:rPr>
+        <w:t xml:space="preserve">    if (n === 1) {</w:t>
+      </w:r>
+    </w:p>
+    <w:p>
+      <w:pPr>
+        <w:spacing w:line="276" w:lineRule="auto"/>
+        <w:rPr>
+          <w:rFonts w:ascii="Times New Roman" w:hAnsi="Times New Roman" w:cs="Times New Roman"/>
+          <w:lang w:val="en-US"/>
+        </w:rPr>
+      </w:pPr>
+      <w:r>
+        <w:rPr>
+          <w:rFonts w:ascii="Times New Roman" w:hAnsi="Times New Roman" w:cs="Times New Roman"/>
+          <w:lang w:val="en-US"/>
+        </w:rPr>
+        <w:t xml:space="preserve">      this.massPQ2[n] = pq1;</w:t>
+      </w:r>
+    </w:p>
+    <w:p>
+      <w:pPr>
+        <w:spacing w:line="276" w:lineRule="auto"/>
+        <w:rPr>
+          <w:rFonts w:ascii="Times New Roman" w:hAnsi="Times New Roman" w:cs="Times New Roman"/>
+          <w:lang w:val="en-US"/>
+        </w:rPr>
+      </w:pPr>
+      <w:r>
+        <w:rPr>
+          <w:rFonts w:ascii="Times New Roman" w:hAnsi="Times New Roman" w:cs="Times New Roman"/>
+          <w:lang w:val="en-US"/>
+        </w:rPr>
+        <w:t xml:space="preserve">    } else {</w:t>
+      </w:r>
+    </w:p>
+    <w:p>
+      <w:pPr>
+        <w:spacing w:line="276" w:lineRule="auto"/>
+        <w:rPr>
+          <w:rFonts w:ascii="Times New Roman" w:hAnsi="Times New Roman" w:cs="Times New Roman"/>
+          <w:lang w:val="en-US"/>
+        </w:rPr>
+      </w:pPr>
+      <w:r>
+        <w:rPr>
+          <w:rFonts w:ascii="Times New Roman" w:hAnsi="Times New Roman" w:cs="Times New Roman"/>
+          <w:lang w:val="en-US"/>
+        </w:rPr>
+        <w:t xml:space="preserve">      this.massPQ2[n] = pq1 - (</w:t>
+      </w:r>
+      <w:proofErr w:type="spellStart"/>
+      <w:r>
+        <w:rPr>
+          <w:rFonts w:ascii="Times New Roman" w:hAnsi="Times New Roman" w:cs="Times New Roman"/>
+          <w:lang w:val="en-US"/>
+        </w:rPr>
+        <w:t>pqCh</w:t>
+      </w:r>
+      <w:proofErr w:type="spellEnd"/>
+      <w:r>
+        <w:rPr>
+          <w:rFonts w:ascii="Times New Roman" w:hAnsi="Times New Roman" w:cs="Times New Roman"/>
+          <w:lang w:val="en-US"/>
+        </w:rPr>
+        <w:t>/(pq1+this.massPQ2[n-1]));</w:t>
+      </w:r>
+    </w:p>
+    <w:p>
+      <w:pPr>
+        <w:spacing w:line="276" w:lineRule="auto"/>
+        <w:rPr>
+          <w:rFonts w:ascii="Times New Roman" w:hAnsi="Times New Roman" w:cs="Times New Roman"/>
+          <w:lang w:val="en-US"/>
+        </w:rPr>
+      </w:pPr>
+      <w:r>
+        <w:rPr>
+          <w:rFonts w:ascii="Times New Roman" w:hAnsi="Times New Roman" w:cs="Times New Roman"/>
+          <w:lang w:val="en-US"/>
+        </w:rPr>
+        <w:t xml:space="preserve">    }</w:t>
+      </w:r>
+    </w:p>
+    <w:p>
+      <w:pPr>
+        <w:spacing w:line="276" w:lineRule="auto"/>
+        <w:rPr>
+          <w:rFonts w:ascii="Times New Roman" w:hAnsi="Times New Roman" w:cs="Times New Roman"/>
+          <w:lang w:val="en-US"/>
+        </w:rPr>
+      </w:pPr>
+      <w:r>
+        <w:rPr>
+          <w:rFonts w:ascii="Times New Roman" w:hAnsi="Times New Roman" w:cs="Times New Roman"/>
+          <w:lang w:val="en-US"/>
+        </w:rPr>
+        <w:t xml:space="preserve">    return </w:t>
+      </w:r>
+      <w:proofErr w:type="spellStart"/>
+      <w:r>
+        <w:rPr>
+          <w:rFonts w:ascii="Times New Roman" w:hAnsi="Times New Roman" w:cs="Times New Roman"/>
+          <w:lang w:val="en-US"/>
+        </w:rPr>
+        <w:t>this.massPQ</w:t>
+      </w:r>
+      <w:proofErr w:type="spellEnd"/>
+      <w:r>
+        <w:rPr>
+          <w:rFonts w:ascii="Times New Roman" w:hAnsi="Times New Roman" w:cs="Times New Roman"/>
+          <w:lang w:val="en-US"/>
+        </w:rPr>
+        <w:t xml:space="preserve">[n] = </w:t>
+      </w:r>
+      <w:proofErr w:type="spellStart"/>
+      <w:r>
+        <w:rPr>
+          <w:rFonts w:ascii="Times New Roman" w:hAnsi="Times New Roman" w:cs="Times New Roman"/>
+          <w:lang w:val="en-US"/>
+        </w:rPr>
+        <w:t>Math.cos</w:t>
+      </w:r>
+      <w:proofErr w:type="spellEnd"/>
+      <w:r>
+        <w:rPr>
+          <w:rFonts w:ascii="Times New Roman" w:hAnsi="Times New Roman" w:cs="Times New Roman"/>
+          <w:lang w:val="en-US"/>
+        </w:rPr>
+        <w:t>(this.massPQ2[n]);</w:t>
+      </w:r>
+    </w:p>
+    <w:p>
+      <w:pPr>
+        <w:spacing w:line="276" w:lineRule="auto"/>
+        <w:rPr>
+          <w:rFonts w:ascii="Times New Roman" w:hAnsi="Times New Roman" w:cs="Times New Roman"/>
+          <w:lang w:val="en-US"/>
+        </w:rPr>
+      </w:pPr>
+      <w:r>
+        <w:rPr>
+          <w:rFonts w:ascii="Times New Roman" w:hAnsi="Times New Roman" w:cs="Times New Roman"/>
+          <w:lang w:val="en-US"/>
+        </w:rPr>
+        <w:t xml:space="preserve">  },</w:t>
+      </w:r>
+    </w:p>
+    <w:p>
+      <w:pPr>
+        <w:spacing w:line="360" w:lineRule="auto"/>
+        <w:rPr>
+          <w:rFonts w:ascii="Times New Roman" w:eastAsiaTheme="minorEastAsia" w:hAnsi="Times New Roman" w:cs="Times New Roman"/>
+          <w:lang w:val="en-US"/>
+        </w:rPr>
+      </w:pPr>
+      <m:oMathPara>
+        <m:oMath>
+          <m:r>
+            <w:rPr>
+              <w:rFonts w:ascii="Cambria Math" w:hAnsi="Cambria Math" w:cs="Times New Roman"/>
+            </w:rPr>
+            <m:t>cos</m:t>
+          </m:r>
+          <m:d>
+            <m:dPr>
+              <m:ctrlPr>
+                <w:rPr>
+                  <w:rFonts w:ascii="Cambria Math" w:hAnsi="Cambria Math" w:cs="Times New Roman"/>
+                  <w:i/>
+                </w:rPr>
+              </m:ctrlPr>
+            </m:dPr>
+            <m:e>
+              <m:r>
+                <w:rPr>
+                  <w:rFonts w:ascii="Cambria Math" w:hAnsi="Cambria Math" w:cs="Times New Roman"/>
+                </w:rPr>
+                <m:t>b-</m:t>
+              </m:r>
+              <m:f>
+                <m:fPr>
+                  <m:ctrlPr>
+                    <w:rPr>
+                      <w:rFonts w:ascii="Cambria Math" w:hAnsi="Cambria Math" w:cs="Times New Roman"/>
+                      <w:i/>
+                    </w:rPr>
+                  </m:ctrlPr>
+                </m:fPr>
+                <m:num>
+                  <m:sSup>
+                    <m:sSupPr>
+                      <m:ctrlPr>
+                        <w:rPr>
+                          <w:rFonts w:ascii="Cambria Math" w:hAnsi="Cambria Math" w:cs="Times New Roman"/>
+                          <w:i/>
+                        </w:rPr>
+                      </m:ctrlPr>
+                    </m:sSupPr>
+                    <m:e>
+                      <m:r>
+                        <w:rPr>
+                          <w:rFonts w:ascii="Cambria Math" w:hAnsi="Cambria Math" w:cs="Times New Roman"/>
+                        </w:rPr>
+                        <m:t>b</m:t>
+                      </m:r>
+                    </m:e>
+                    <m:sup>
+                      <m:r>
+                        <w:rPr>
+                          <w:rFonts w:ascii="Cambria Math" w:hAnsi="Cambria Math" w:cs="Times New Roman"/>
+                        </w:rPr>
+                        <m:t>2</m:t>
+                      </m:r>
+                    </m:sup>
+                  </m:sSup>
+                  <m:r>
+                    <w:rPr>
+                      <w:rFonts w:ascii="Cambria Math" w:hAnsi="Cambria Math" w:cs="Times New Roman"/>
+                    </w:rPr>
+                    <m:t>+</m:t>
+                  </m:r>
+                  <m:sSup>
+                    <m:sSupPr>
+                      <m:ctrlPr>
+                        <w:rPr>
+                          <w:rFonts w:ascii="Cambria Math" w:hAnsi="Cambria Math" w:cs="Times New Roman"/>
+                          <w:i/>
+                        </w:rPr>
+                      </m:ctrlPr>
+                    </m:sSupPr>
+                    <m:e>
+                      <m:r>
+                        <w:rPr>
+                          <w:rFonts w:ascii="Cambria Math" w:hAnsi="Cambria Math" w:cs="Times New Roman"/>
+                        </w:rPr>
+                        <m:t>x</m:t>
+                      </m:r>
+                    </m:e>
+                    <m:sup>
+                      <m:r>
+                        <w:rPr>
+                          <w:rFonts w:ascii="Cambria Math" w:hAnsi="Cambria Math" w:cs="Times New Roman"/>
+                        </w:rPr>
+                        <m:t>2</m:t>
+                      </m:r>
+                    </m:sup>
+                  </m:sSup>
+                </m:num>
+                <m:den>
+                  <m:r>
+                    <w:rPr>
+                      <w:rFonts w:ascii="Cambria Math" w:hAnsi="Cambria Math" w:cs="Times New Roman"/>
+                    </w:rPr>
+                    <m:t>2b</m:t>
+                  </m:r>
+                </m:den>
+              </m:f>
+              <m:m>
+                <m:mPr>
+                  <m:mcs>
+                    <m:mc>
+                      <m:mcPr>
+                        <m:count m:val="1"/>
+                        <m:mcJc m:val="center"/>
+                      </m:mcPr>
+                    </m:mc>
+                  </m:mcs>
+                  <m:ctrlPr>
+                    <w:rPr>
+                      <w:rFonts w:ascii="Cambria Math" w:hAnsi="Cambria Math" w:cs="Times New Roman"/>
+                      <w:i/>
+                    </w:rPr>
+                  </m:ctrlPr>
+                </m:mPr>
+                <m:mr>
+                  <m:e/>
+                </m:mr>
+                <m:mr>
+                  <m:e>
+                    <m:r>
+                      <w:rPr>
+                        <w:rFonts w:ascii="Cambria Math" w:hAnsi="Cambria Math" w:cs="Times New Roman"/>
+                      </w:rPr>
+                      <m:t>-…-</m:t>
+                    </m:r>
+                  </m:e>
+                </m:mr>
+              </m:m>
+              <m:f>
+                <m:fPr>
+                  <m:ctrlPr>
+                    <w:rPr>
+                      <w:rFonts w:ascii="Cambria Math" w:hAnsi="Cambria Math" w:cs="Times New Roman"/>
+                      <w:i/>
+                    </w:rPr>
+                  </m:ctrlPr>
+                </m:fPr>
+                <m:num>
+                  <m:sSup>
+                    <m:sSupPr>
+                      <m:ctrlPr>
+                        <w:rPr>
+                          <w:rFonts w:ascii="Cambria Math" w:hAnsi="Cambria Math" w:cs="Times New Roman"/>
+                          <w:i/>
+                        </w:rPr>
+                      </m:ctrlPr>
+                    </m:sSupPr>
+                    <m:e>
+                      <m:r>
+                        <w:rPr>
+                          <w:rFonts w:ascii="Cambria Math" w:hAnsi="Cambria Math" w:cs="Times New Roman"/>
+                        </w:rPr>
+                        <m:t>b</m:t>
+                      </m:r>
+                    </m:e>
+                    <m:sup>
+                      <m:r>
+                        <w:rPr>
+                          <w:rFonts w:ascii="Cambria Math" w:hAnsi="Cambria Math" w:cs="Times New Roman"/>
+                        </w:rPr>
+                        <m:t>2</m:t>
+                      </m:r>
+                    </m:sup>
+                  </m:sSup>
+                  <m:r>
+                    <w:rPr>
+                      <w:rFonts w:ascii="Cambria Math" w:hAnsi="Cambria Math" w:cs="Times New Roman"/>
+                    </w:rPr>
+                    <m:t>+</m:t>
+                  </m:r>
+                  <m:sSup>
+                    <m:sSupPr>
+                      <m:ctrlPr>
+                        <w:rPr>
+                          <w:rFonts w:ascii="Cambria Math" w:hAnsi="Cambria Math" w:cs="Times New Roman"/>
+                          <w:i/>
+                        </w:rPr>
+                      </m:ctrlPr>
+                    </m:sSupPr>
+                    <m:e>
+                      <m:r>
+                        <w:rPr>
+                          <w:rFonts w:ascii="Cambria Math" w:hAnsi="Cambria Math" w:cs="Times New Roman"/>
+                        </w:rPr>
+                        <m:t>x</m:t>
+                      </m:r>
+                    </m:e>
+                    <m:sup>
+                      <m:r>
+                        <w:rPr>
+                          <w:rFonts w:ascii="Cambria Math" w:hAnsi="Cambria Math" w:cs="Times New Roman"/>
+                        </w:rPr>
+                        <m:t>2</m:t>
+                      </m:r>
+                    </m:sup>
+                  </m:sSup>
+                </m:num>
+                <m:den>
+                  <m:r>
+                    <w:rPr>
+                      <w:rFonts w:ascii="Cambria Math" w:hAnsi="Cambria Math" w:cs="Times New Roman"/>
+                    </w:rPr>
+                    <m:t>2b</m:t>
+                  </m:r>
+                </m:den>
+              </m:f>
+            </m:e>
+          </m:d>
+        </m:oMath>
+      </m:oMathPara>
+    </w:p>
+    <w:p>
+      <w:pPr>
+        <w:spacing w:line="360" w:lineRule="auto"/>
+        <w:rPr>
+          <w:rFonts w:ascii="Times New Roman" w:hAnsi="Times New Roman" w:cs="Times New Roman"/>
+          <w:lang w:val="en-US"/>
+        </w:rPr>
+      </w:pPr>
+    </w:p>
+    <w:p>
+      <w:pPr>
+        <w:spacing w:line="360" w:lineRule="auto"/>
+        <w:rPr>
+          <w:rFonts w:ascii="Times New Roman" w:hAnsi="Times New Roman" w:cs="Times New Roman"/>
+          <w:lang w:val="en-US"/>
+        </w:rPr>
+      </w:pPr>
+      <w:r>
+        <w:rPr>
+          <w:rFonts w:ascii="Times New Roman" w:hAnsi="Times New Roman" w:cs="Times New Roman"/>
+          <w:lang w:val="en-US"/>
+        </w:rPr>
+        <w:t>35:</w:t>
+      </w:r>
+      <w:r>
+        <w:rPr>
+          <w:rFonts w:ascii="Times New Roman" w:hAnsi="Times New Roman" w:cs="Times New Roman"/>
+          <w:lang w:val="en-US"/>
+        </w:rPr>
+        <w:t xml:space="preserve">  </w:t>
+      </w:r>
+      <w:proofErr w:type="spellStart"/>
+      <w:r>
+        <w:rPr>
+          <w:rFonts w:ascii="Times New Roman" w:hAnsi="Times New Roman" w:cs="Times New Roman"/>
+          <w:lang w:val="en-US"/>
+        </w:rPr>
+        <w:t>Drob_smal_sin</w:t>
+      </w:r>
+      <w:proofErr w:type="spellEnd"/>
+      <w:r>
+        <w:rPr>
+          <w:rFonts w:ascii="Times New Roman" w:hAnsi="Times New Roman" w:cs="Times New Roman"/>
+          <w:lang w:val="en-US"/>
+        </w:rPr>
+        <w:t>(n, fi, a) {</w:t>
+      </w:r>
+    </w:p>
+    <w:p>
+      <w:pPr>
+        <w:spacing w:line="276" w:lineRule="auto"/>
+        <w:rPr>
+          <w:rFonts w:ascii="Times New Roman" w:hAnsi="Times New Roman" w:cs="Times New Roman"/>
+          <w:lang w:val="en-US"/>
+        </w:rPr>
+      </w:pPr>
+      <w:r>
+        <w:rPr>
+          <w:rFonts w:ascii="Times New Roman" w:hAnsi="Times New Roman" w:cs="Times New Roman"/>
+          <w:lang w:val="en-US"/>
+        </w:rPr>
+        <w:t xml:space="preserve">    let pq1 = a,</w:t>
+      </w:r>
+    </w:p>
+    <w:p>
+      <w:pPr>
+        <w:spacing w:line="276" w:lineRule="auto"/>
+        <w:rPr>
+          <w:rFonts w:ascii="Times New Roman" w:hAnsi="Times New Roman" w:cs="Times New Roman"/>
+          <w:lang w:val="en-US"/>
+        </w:rPr>
+      </w:pPr>
+      <w:r>
+        <w:rPr>
+          <w:rFonts w:ascii="Times New Roman" w:hAnsi="Times New Roman" w:cs="Times New Roman"/>
+          <w:lang w:val="en-US"/>
+        </w:rPr>
+        <w:t xml:space="preserve">    </w:t>
+      </w:r>
+      <w:proofErr w:type="spellStart"/>
+      <w:r>
+        <w:rPr>
+          <w:rFonts w:ascii="Times New Roman" w:hAnsi="Times New Roman" w:cs="Times New Roman"/>
+          <w:lang w:val="en-US"/>
+        </w:rPr>
+        <w:t>pqCh</w:t>
+      </w:r>
+      <w:proofErr w:type="spellEnd"/>
+      <w:r>
+        <w:rPr>
+          <w:rFonts w:ascii="Times New Roman" w:hAnsi="Times New Roman" w:cs="Times New Roman"/>
+          <w:lang w:val="en-US"/>
+        </w:rPr>
+        <w:t xml:space="preserve"> = a*a + fi*fi;</w:t>
+      </w:r>
+    </w:p>
+    <w:p>
+      <w:pPr>
+        <w:spacing w:line="276" w:lineRule="auto"/>
+        <w:rPr>
+          <w:rFonts w:ascii="Times New Roman" w:hAnsi="Times New Roman" w:cs="Times New Roman"/>
+          <w:lang w:val="en-US"/>
+        </w:rPr>
+      </w:pPr>
+      <w:r>
+        <w:rPr>
+          <w:rFonts w:ascii="Times New Roman" w:hAnsi="Times New Roman" w:cs="Times New Roman"/>
+          <w:lang w:val="en-US"/>
+        </w:rPr>
+        <w:t xml:space="preserve">    if (n === 1) {</w:t>
+      </w:r>
+    </w:p>
+    <w:p>
+      <w:pPr>
+        <w:spacing w:line="276" w:lineRule="auto"/>
+        <w:rPr>
+          <w:rFonts w:ascii="Times New Roman" w:hAnsi="Times New Roman" w:cs="Times New Roman"/>
+          <w:lang w:val="en-US"/>
+        </w:rPr>
+      </w:pPr>
+      <w:r>
+        <w:rPr>
+          <w:rFonts w:ascii="Times New Roman" w:hAnsi="Times New Roman" w:cs="Times New Roman"/>
+          <w:lang w:val="en-US"/>
+        </w:rPr>
+        <w:t xml:space="preserve">      this.massPQ2[n] = pq1;</w:t>
+      </w:r>
+    </w:p>
+    <w:p>
+      <w:pPr>
+        <w:spacing w:line="276" w:lineRule="auto"/>
+        <w:rPr>
+          <w:rFonts w:ascii="Times New Roman" w:hAnsi="Times New Roman" w:cs="Times New Roman"/>
+          <w:lang w:val="en-US"/>
+        </w:rPr>
+      </w:pPr>
+      <w:r>
+        <w:rPr>
+          <w:rFonts w:ascii="Times New Roman" w:hAnsi="Times New Roman" w:cs="Times New Roman"/>
+          <w:lang w:val="en-US"/>
+        </w:rPr>
+        <w:t xml:space="preserve">    } else {</w:t>
+      </w:r>
+    </w:p>
+    <w:p>
+      <w:pPr>
+        <w:spacing w:line="276" w:lineRule="auto"/>
+        <w:rPr>
+          <w:rFonts w:ascii="Times New Roman" w:hAnsi="Times New Roman" w:cs="Times New Roman"/>
+          <w:lang w:val="en-US"/>
+        </w:rPr>
+      </w:pPr>
+      <w:r>
+        <w:rPr>
+          <w:rFonts w:ascii="Times New Roman" w:hAnsi="Times New Roman" w:cs="Times New Roman"/>
+          <w:lang w:val="en-US"/>
+        </w:rPr>
+        <w:t xml:space="preserve">      this.massPQ2[n] = pq1 - (</w:t>
+      </w:r>
+      <w:proofErr w:type="spellStart"/>
+      <w:r>
+        <w:rPr>
+          <w:rFonts w:ascii="Times New Roman" w:hAnsi="Times New Roman" w:cs="Times New Roman"/>
+          <w:lang w:val="en-US"/>
+        </w:rPr>
+        <w:t>pqCh</w:t>
+      </w:r>
+      <w:proofErr w:type="spellEnd"/>
+      <w:r>
+        <w:rPr>
+          <w:rFonts w:ascii="Times New Roman" w:hAnsi="Times New Roman" w:cs="Times New Roman"/>
+          <w:lang w:val="en-US"/>
+        </w:rPr>
+        <w:t>/(pq1+this.massPQ2[n-1]));</w:t>
+      </w:r>
+    </w:p>
+    <w:p>
+      <w:pPr>
+        <w:spacing w:line="276" w:lineRule="auto"/>
+        <w:rPr>
+          <w:rFonts w:ascii="Times New Roman" w:hAnsi="Times New Roman" w:cs="Times New Roman"/>
+          <w:lang w:val="en-US"/>
+        </w:rPr>
+      </w:pPr>
+      <w:r>
+        <w:rPr>
+          <w:rFonts w:ascii="Times New Roman" w:hAnsi="Times New Roman" w:cs="Times New Roman"/>
+          <w:lang w:val="en-US"/>
+        </w:rPr>
+        <w:t xml:space="preserve">    }</w:t>
+      </w:r>
+    </w:p>
+    <w:p>
+      <w:pPr>
+        <w:spacing w:line="276" w:lineRule="auto"/>
+        <w:rPr>
+          <w:rFonts w:ascii="Times New Roman" w:hAnsi="Times New Roman" w:cs="Times New Roman"/>
+          <w:lang w:val="en-US"/>
+        </w:rPr>
+      </w:pPr>
+      <w:r>
+        <w:rPr>
+          <w:rFonts w:ascii="Times New Roman" w:hAnsi="Times New Roman" w:cs="Times New Roman"/>
+          <w:lang w:val="en-US"/>
+        </w:rPr>
+        <w:t xml:space="preserve">    return </w:t>
+      </w:r>
+      <w:proofErr w:type="spellStart"/>
+      <w:r>
+        <w:rPr>
+          <w:rFonts w:ascii="Times New Roman" w:hAnsi="Times New Roman" w:cs="Times New Roman"/>
+          <w:lang w:val="en-US"/>
+        </w:rPr>
+        <w:t>this.massPQ</w:t>
+      </w:r>
+      <w:proofErr w:type="spellEnd"/>
+      <w:r>
+        <w:rPr>
+          <w:rFonts w:ascii="Times New Roman" w:hAnsi="Times New Roman" w:cs="Times New Roman"/>
+          <w:lang w:val="en-US"/>
+        </w:rPr>
+        <w:t xml:space="preserve">[n] = </w:t>
+      </w:r>
+      <w:proofErr w:type="spellStart"/>
+      <w:r>
+        <w:rPr>
+          <w:rFonts w:ascii="Times New Roman" w:hAnsi="Times New Roman" w:cs="Times New Roman"/>
+          <w:lang w:val="en-US"/>
+        </w:rPr>
+        <w:t>Math.sin</w:t>
+      </w:r>
+      <w:proofErr w:type="spellEnd"/>
+      <w:r>
+        <w:rPr>
+          <w:rFonts w:ascii="Times New Roman" w:hAnsi="Times New Roman" w:cs="Times New Roman"/>
+          <w:lang w:val="en-US"/>
+        </w:rPr>
+        <w:t>(this.massPQ2[n]);</w:t>
+      </w:r>
+    </w:p>
+    <w:p>
+      <w:pPr>
+        <w:spacing w:line="276" w:lineRule="auto"/>
+        <w:rPr>
+          <w:rFonts w:ascii="Times New Roman" w:hAnsi="Times New Roman" w:cs="Times New Roman"/>
+          <w:lang w:val="en-US"/>
+        </w:rPr>
+      </w:pPr>
+      <w:r>
+        <w:rPr>
+          <w:rFonts w:ascii="Times New Roman" w:hAnsi="Times New Roman" w:cs="Times New Roman"/>
+          <w:lang w:val="en-US"/>
+        </w:rPr>
+        <w:t xml:space="preserve">  },</w:t>
+      </w:r>
+    </w:p>
+    <w:p>
+      <w:pPr>
+        <w:spacing w:line="360" w:lineRule="auto"/>
+        <w:rPr>
+          <w:rFonts w:ascii="Times New Roman" w:eastAsiaTheme="minorEastAsia" w:hAnsi="Times New Roman" w:cs="Times New Roman"/>
+          <w:lang w:val="en-US"/>
+        </w:rPr>
+      </w:pPr>
+      <m:oMathPara>
+        <m:oMath>
+          <m:r>
+            <w:rPr>
+              <w:rFonts w:ascii="Cambria Math" w:hAnsi="Cambria Math" w:cs="Times New Roman"/>
+            </w:rPr>
+            <m:t>sin</m:t>
+          </m:r>
+          <m:d>
+            <m:dPr>
+              <m:ctrlPr>
+                <w:rPr>
+                  <w:rFonts w:ascii="Cambria Math" w:hAnsi="Cambria Math" w:cs="Times New Roman"/>
+                  <w:i/>
+                </w:rPr>
+              </m:ctrlPr>
+            </m:dPr>
+            <m:e>
+              <m:r>
+                <w:rPr>
+                  <w:rFonts w:ascii="Cambria Math" w:hAnsi="Cambria Math" w:cs="Times New Roman"/>
+                </w:rPr>
+                <m:t>b-</m:t>
+              </m:r>
+              <m:f>
+                <m:fPr>
+                  <m:ctrlPr>
+                    <w:rPr>
+                      <w:rFonts w:ascii="Cambria Math" w:hAnsi="Cambria Math" w:cs="Times New Roman"/>
+                      <w:i/>
+                    </w:rPr>
+                  </m:ctrlPr>
+                </m:fPr>
+                <m:num>
+                  <m:sSup>
+                    <m:sSupPr>
+                      <m:ctrlPr>
+                        <w:rPr>
+                          <w:rFonts w:ascii="Cambria Math" w:hAnsi="Cambria Math" w:cs="Times New Roman"/>
+                          <w:i/>
+                        </w:rPr>
+                      </m:ctrlPr>
+                    </m:sSupPr>
+                    <m:e>
+                      <m:r>
+                        <w:rPr>
+                          <w:rFonts w:ascii="Cambria Math" w:hAnsi="Cambria Math" w:cs="Times New Roman"/>
+                        </w:rPr>
+                        <m:t>b</m:t>
+                      </m:r>
+                    </m:e>
+                    <m:sup>
+                      <m:r>
+                        <w:rPr>
+                          <w:rFonts w:ascii="Cambria Math" w:hAnsi="Cambria Math" w:cs="Times New Roman"/>
+                        </w:rPr>
+                        <m:t>2</m:t>
+                      </m:r>
+                    </m:sup>
+                  </m:sSup>
+                  <m:r>
+                    <w:rPr>
+                      <w:rFonts w:ascii="Cambria Math" w:hAnsi="Cambria Math" w:cs="Times New Roman"/>
+                    </w:rPr>
+                    <m:t>+</m:t>
+                  </m:r>
+                  <m:sSup>
+                    <m:sSupPr>
+                      <m:ctrlPr>
+                        <w:rPr>
+                          <w:rFonts w:ascii="Cambria Math" w:hAnsi="Cambria Math" w:cs="Times New Roman"/>
+                          <w:i/>
+                        </w:rPr>
+                      </m:ctrlPr>
+                    </m:sSupPr>
+                    <m:e>
+                      <m:r>
+                        <w:rPr>
+                          <w:rFonts w:ascii="Cambria Math" w:hAnsi="Cambria Math" w:cs="Times New Roman"/>
+                        </w:rPr>
+                        <m:t>x</m:t>
+                      </m:r>
+                    </m:e>
+                    <m:sup>
+                      <m:r>
+                        <w:rPr>
+                          <w:rFonts w:ascii="Cambria Math" w:hAnsi="Cambria Math" w:cs="Times New Roman"/>
+                        </w:rPr>
+                        <m:t>2</m:t>
+                      </m:r>
+                    </m:sup>
+                  </m:sSup>
+                </m:num>
+                <m:den>
+                  <m:r>
+                    <w:rPr>
+                      <w:rFonts w:ascii="Cambria Math" w:hAnsi="Cambria Math" w:cs="Times New Roman"/>
+                    </w:rPr>
+                    <m:t>2b</m:t>
+                  </m:r>
+                </m:den>
+              </m:f>
+              <m:m>
+                <m:mPr>
+                  <m:mcs>
+                    <m:mc>
+                      <m:mcPr>
+                        <m:count m:val="1"/>
+                        <m:mcJc m:val="center"/>
+                      </m:mcPr>
+                    </m:mc>
+                  </m:mcs>
+                  <m:ctrlPr>
+                    <w:rPr>
+                      <w:rFonts w:ascii="Cambria Math" w:hAnsi="Cambria Math" w:cs="Times New Roman"/>
+                      <w:i/>
+                    </w:rPr>
+                  </m:ctrlPr>
+                </m:mPr>
+                <m:mr>
+                  <m:e/>
+                </m:mr>
+                <m:mr>
+                  <m:e>
+                    <m:r>
+                      <w:rPr>
+                        <w:rFonts w:ascii="Cambria Math" w:hAnsi="Cambria Math" w:cs="Times New Roman"/>
+                      </w:rPr>
+                      <m:t>-…-</m:t>
+                    </m:r>
+                  </m:e>
+                </m:mr>
+              </m:m>
+              <m:f>
+                <m:fPr>
+                  <m:ctrlPr>
+                    <w:rPr>
+                      <w:rFonts w:ascii="Cambria Math" w:hAnsi="Cambria Math" w:cs="Times New Roman"/>
+                      <w:i/>
+                    </w:rPr>
+                  </m:ctrlPr>
+                </m:fPr>
+                <m:num>
+                  <m:sSup>
+                    <m:sSupPr>
+                      <m:ctrlPr>
+                        <w:rPr>
+                          <w:rFonts w:ascii="Cambria Math" w:hAnsi="Cambria Math" w:cs="Times New Roman"/>
+                          <w:i/>
+                        </w:rPr>
+                      </m:ctrlPr>
+                    </m:sSupPr>
+                    <m:e>
+                      <m:r>
+                        <w:rPr>
+                          <w:rFonts w:ascii="Cambria Math" w:hAnsi="Cambria Math" w:cs="Times New Roman"/>
+                        </w:rPr>
+                        <m:t>b</m:t>
+                      </m:r>
+                    </m:e>
+                    <m:sup>
+                      <m:r>
+                        <w:rPr>
+                          <w:rFonts w:ascii="Cambria Math" w:hAnsi="Cambria Math" w:cs="Times New Roman"/>
+                        </w:rPr>
+                        <m:t>2</m:t>
+                      </m:r>
+                    </m:sup>
+                  </m:sSup>
+                  <m:r>
+                    <w:rPr>
+                      <w:rFonts w:ascii="Cambria Math" w:hAnsi="Cambria Math" w:cs="Times New Roman"/>
+                    </w:rPr>
+                    <m:t>+</m:t>
+                  </m:r>
+                  <m:sSup>
+                    <m:sSupPr>
+                      <m:ctrlPr>
+                        <w:rPr>
+                          <w:rFonts w:ascii="Cambria Math" w:hAnsi="Cambria Math" w:cs="Times New Roman"/>
+                          <w:i/>
+                        </w:rPr>
+                      </m:ctrlPr>
+                    </m:sSupPr>
+                    <m:e>
+                      <m:r>
+                        <w:rPr>
+                          <w:rFonts w:ascii="Cambria Math" w:hAnsi="Cambria Math" w:cs="Times New Roman"/>
+                        </w:rPr>
+                        <m:t>x</m:t>
+                      </m:r>
+                    </m:e>
+                    <m:sup>
+                      <m:r>
+                        <w:rPr>
+                          <w:rFonts w:ascii="Cambria Math" w:hAnsi="Cambria Math" w:cs="Times New Roman"/>
+                        </w:rPr>
+                        <m:t>2</m:t>
+                      </m:r>
+                    </m:sup>
+                  </m:sSup>
+                </m:num>
+                <m:den>
+                  <m:r>
+                    <w:rPr>
+                      <w:rFonts w:ascii="Cambria Math" w:hAnsi="Cambria Math" w:cs="Times New Roman"/>
+                    </w:rPr>
+                    <m:t>2b</m:t>
+                  </m:r>
+                </m:den>
+              </m:f>
+            </m:e>
+          </m:d>
+        </m:oMath>
+      </m:oMathPara>
+    </w:p>
+    <w:p>
+      <w:pPr>
+        <w:spacing w:line="276" w:lineRule="auto"/>
+        <w:rPr>
+          <w:rFonts w:ascii="Times New Roman" w:hAnsi="Times New Roman" w:cs="Times New Roman"/>
+          <w:lang w:val="en-US"/>
+        </w:rPr>
+      </w:pPr>
+    </w:p>
+    <w:p>
+      <w:pPr>
+        <w:spacing w:line="360" w:lineRule="auto"/>
+        <w:rPr>
+          <w:rFonts w:ascii="Times New Roman" w:hAnsi="Times New Roman" w:cs="Times New Roman"/>
+          <w:lang w:val="en-US"/>
+        </w:rPr>
+      </w:pPr>
+      <w:r>
+        <w:rPr>
+          <w:rFonts w:ascii="Times New Roman" w:hAnsi="Times New Roman" w:cs="Times New Roman"/>
+          <w:lang w:val="en-US"/>
+        </w:rPr>
+        <w:t xml:space="preserve">36: </w:t>
+      </w:r>
+      <w:proofErr w:type="spellStart"/>
+      <w:r>
+        <w:rPr>
+          <w:rFonts w:ascii="Times New Roman" w:hAnsi="Times New Roman" w:cs="Times New Roman"/>
+          <w:lang w:val="en-US"/>
+        </w:rPr>
+        <w:t>Drob_smal_tg</w:t>
+      </w:r>
+      <w:proofErr w:type="spellEnd"/>
+      <w:r>
+        <w:rPr>
+          <w:rFonts w:ascii="Times New Roman" w:hAnsi="Times New Roman" w:cs="Times New Roman"/>
+          <w:lang w:val="en-US"/>
+        </w:rPr>
+        <w:t>(n, fi, a) {</w:t>
+      </w:r>
+    </w:p>
+    <w:p>
+      <w:pPr>
+        <w:rPr>
+          <w:rFonts w:ascii="Times New Roman" w:hAnsi="Times New Roman" w:cs="Times New Roman"/>
+          <w:lang w:val="en-US"/>
+        </w:rPr>
+      </w:pPr>
+      <w:r>
+        <w:rPr>
+          <w:rFonts w:ascii="Times New Roman" w:hAnsi="Times New Roman" w:cs="Times New Roman"/>
+          <w:lang w:val="en-US"/>
+        </w:rPr>
+        <w:t xml:space="preserve">    let pq1 = a,</w:t>
+      </w:r>
+    </w:p>
+    <w:p>
+      <w:pPr>
+        <w:rPr>
+          <w:rFonts w:ascii="Times New Roman" w:hAnsi="Times New Roman" w:cs="Times New Roman"/>
+          <w:lang w:val="en-US"/>
+        </w:rPr>
+      </w:pPr>
+      <w:r>
+        <w:rPr>
+          <w:rFonts w:ascii="Times New Roman" w:hAnsi="Times New Roman" w:cs="Times New Roman"/>
+          <w:lang w:val="en-US"/>
+        </w:rPr>
+        <w:t xml:space="preserve">    </w:t>
+      </w:r>
+      <w:proofErr w:type="spellStart"/>
+      <w:r>
+        <w:rPr>
+          <w:rFonts w:ascii="Times New Roman" w:hAnsi="Times New Roman" w:cs="Times New Roman"/>
+          <w:lang w:val="en-US"/>
+        </w:rPr>
+        <w:t>pqCh</w:t>
+      </w:r>
+      <w:proofErr w:type="spellEnd"/>
+      <w:r>
+        <w:rPr>
+          <w:rFonts w:ascii="Times New Roman" w:hAnsi="Times New Roman" w:cs="Times New Roman"/>
+          <w:lang w:val="en-US"/>
+        </w:rPr>
+        <w:t xml:space="preserve"> = a*a + fi*fi;</w:t>
+      </w:r>
+    </w:p>
+    <w:p>
+      <w:pPr>
+        <w:rPr>
+          <w:rFonts w:ascii="Times New Roman" w:hAnsi="Times New Roman" w:cs="Times New Roman"/>
+          <w:lang w:val="en-US"/>
+        </w:rPr>
+      </w:pPr>
+      <w:r>
+        <w:rPr>
+          <w:rFonts w:ascii="Times New Roman" w:hAnsi="Times New Roman" w:cs="Times New Roman"/>
+          <w:lang w:val="en-US"/>
+        </w:rPr>
+        <w:t xml:space="preserve">    if (n === 1) {</w:t>
+      </w:r>
+    </w:p>
+    <w:p>
+      <w:pPr>
+        <w:rPr>
+          <w:rFonts w:ascii="Times New Roman" w:hAnsi="Times New Roman" w:cs="Times New Roman"/>
+          <w:lang w:val="en-US"/>
+        </w:rPr>
+      </w:pPr>
+      <w:r>
+        <w:rPr>
+          <w:rFonts w:ascii="Times New Roman" w:hAnsi="Times New Roman" w:cs="Times New Roman"/>
+          <w:lang w:val="en-US"/>
+        </w:rPr>
+        <w:t xml:space="preserve">      this.massPQ2[n] = pq1;</w:t>
+      </w:r>
+    </w:p>
+    <w:p>
+      <w:pPr>
+        <w:rPr>
+          <w:rFonts w:ascii="Times New Roman" w:hAnsi="Times New Roman" w:cs="Times New Roman"/>
+          <w:lang w:val="en-US"/>
+        </w:rPr>
+      </w:pPr>
+      <w:r>
+        <w:rPr>
+          <w:rFonts w:ascii="Times New Roman" w:hAnsi="Times New Roman" w:cs="Times New Roman"/>
+          <w:lang w:val="en-US"/>
+        </w:rPr>
+        <w:t xml:space="preserve">    } else {</w:t>
+      </w:r>
+    </w:p>
+    <w:p>
+      <w:pPr>
+        <w:rPr>
+          <w:rFonts w:ascii="Times New Roman" w:hAnsi="Times New Roman" w:cs="Times New Roman"/>
+          <w:lang w:val="en-US"/>
+        </w:rPr>
+      </w:pPr>
+      <w:r>
+        <w:rPr>
+          <w:rFonts w:ascii="Times New Roman" w:hAnsi="Times New Roman" w:cs="Times New Roman"/>
+          <w:lang w:val="en-US"/>
+        </w:rPr>
+        <w:t xml:space="preserve">      this.massPQ2[n] = pq1 - (</w:t>
+      </w:r>
+      <w:proofErr w:type="spellStart"/>
+      <w:r>
+        <w:rPr>
+          <w:rFonts w:ascii="Times New Roman" w:hAnsi="Times New Roman" w:cs="Times New Roman"/>
+          <w:lang w:val="en-US"/>
+        </w:rPr>
+        <w:t>pqCh</w:t>
+      </w:r>
+      <w:proofErr w:type="spellEnd"/>
+      <w:r>
+        <w:rPr>
+          <w:rFonts w:ascii="Times New Roman" w:hAnsi="Times New Roman" w:cs="Times New Roman"/>
+          <w:lang w:val="en-US"/>
+        </w:rPr>
+        <w:t>/(pq1+this.massPQ2[n-1]));</w:t>
+      </w:r>
+    </w:p>
+    <w:p>
+      <w:pPr>
+        <w:rPr>
+          <w:rFonts w:ascii="Times New Roman" w:hAnsi="Times New Roman" w:cs="Times New Roman"/>
+          <w:lang w:val="en-US"/>
+        </w:rPr>
+      </w:pPr>
+      <w:r>
+        <w:rPr>
+          <w:rFonts w:ascii="Times New Roman" w:hAnsi="Times New Roman" w:cs="Times New Roman"/>
+          <w:lang w:val="en-US"/>
+        </w:rPr>
+        <w:t xml:space="preserve">    }</w:t>
+      </w:r>
+    </w:p>
+    <w:p>
+      <w:pPr>
+        <w:rPr>
+          <w:rFonts w:ascii="Times New Roman" w:hAnsi="Times New Roman" w:cs="Times New Roman"/>
+          <w:lang w:val="en-US"/>
+        </w:rPr>
+      </w:pPr>
+      <w:r>
+        <w:rPr>
+          <w:rFonts w:ascii="Times New Roman" w:hAnsi="Times New Roman" w:cs="Times New Roman"/>
+          <w:lang w:val="en-US"/>
+        </w:rPr>
+        <w:t xml:space="preserve">    return </w:t>
+      </w:r>
+      <w:proofErr w:type="spellStart"/>
+      <w:r>
+        <w:rPr>
+          <w:rFonts w:ascii="Times New Roman" w:hAnsi="Times New Roman" w:cs="Times New Roman"/>
+          <w:lang w:val="en-US"/>
+        </w:rPr>
+        <w:t>this.massPQ</w:t>
+      </w:r>
+      <w:proofErr w:type="spellEnd"/>
+      <w:r>
+        <w:rPr>
+          <w:rFonts w:ascii="Times New Roman" w:hAnsi="Times New Roman" w:cs="Times New Roman"/>
+          <w:lang w:val="en-US"/>
+        </w:rPr>
+        <w:t xml:space="preserve">[n] = </w:t>
+      </w:r>
+      <w:proofErr w:type="spellStart"/>
+      <w:r>
+        <w:rPr>
+          <w:rFonts w:ascii="Times New Roman" w:hAnsi="Times New Roman" w:cs="Times New Roman"/>
+          <w:lang w:val="en-US"/>
+        </w:rPr>
+        <w:t>Math.tan</w:t>
+      </w:r>
+      <w:proofErr w:type="spellEnd"/>
+      <w:r>
+        <w:rPr>
+          <w:rFonts w:ascii="Times New Roman" w:hAnsi="Times New Roman" w:cs="Times New Roman"/>
+          <w:lang w:val="en-US"/>
+        </w:rPr>
+        <w:t>(this.massPQ2[n]);</w:t>
+      </w:r>
+    </w:p>
+    <w:p>
+      <w:pPr>
+        <w:rPr>
+          <w:rFonts w:ascii="Times New Roman" w:hAnsi="Times New Roman" w:cs="Times New Roman"/>
+          <w:lang w:val="en-US"/>
+        </w:rPr>
+      </w:pPr>
+      <w:r>
+        <w:rPr>
+          <w:rFonts w:ascii="Times New Roman" w:hAnsi="Times New Roman" w:cs="Times New Roman"/>
+          <w:lang w:val="en-US"/>
+        </w:rPr>
+        <w:t xml:space="preserve">  },</w:t>
+      </w:r>
+    </w:p>
+    <w:p>
+      <w:pPr>
+        <w:spacing w:line="360" w:lineRule="auto"/>
+        <w:rPr>
+          <w:rFonts w:ascii="Times New Roman" w:eastAsiaTheme="minorEastAsia" w:hAnsi="Times New Roman" w:cs="Times New Roman"/>
+          <w:lang w:val="en-US"/>
+        </w:rPr>
+      </w:pPr>
+      <m:oMathPara>
+        <m:oMath>
+          <m:r>
+            <w:rPr>
+              <w:rFonts w:ascii="Cambria Math" w:hAnsi="Cambria Math" w:cs="Times New Roman"/>
+            </w:rPr>
+            <m:t>tg</m:t>
+          </m:r>
+          <m:d>
+            <m:dPr>
+              <m:ctrlPr>
+                <w:rPr>
+                  <w:rFonts w:ascii="Cambria Math" w:hAnsi="Cambria Math" w:cs="Times New Roman"/>
+                  <w:i/>
+                </w:rPr>
+              </m:ctrlPr>
+            </m:dPr>
+            <m:e>
+              <m:r>
+                <w:rPr>
+                  <w:rFonts w:ascii="Cambria Math" w:hAnsi="Cambria Math" w:cs="Times New Roman"/>
+                </w:rPr>
+                <m:t>b-</m:t>
+              </m:r>
+              <m:f>
+                <m:fPr>
+                  <m:ctrlPr>
+                    <w:rPr>
+                      <w:rFonts w:ascii="Cambria Math" w:hAnsi="Cambria Math" w:cs="Times New Roman"/>
+                      <w:i/>
+                    </w:rPr>
+                  </m:ctrlPr>
+                </m:fPr>
+                <m:num>
+                  <m:sSup>
+                    <m:sSupPr>
+                      <m:ctrlPr>
+                        <w:rPr>
+                          <w:rFonts w:ascii="Cambria Math" w:hAnsi="Cambria Math" w:cs="Times New Roman"/>
+                          <w:i/>
+                        </w:rPr>
+                      </m:ctrlPr>
+                    </m:sSupPr>
+                    <m:e>
+                      <m:r>
+                        <w:rPr>
+                          <w:rFonts w:ascii="Cambria Math" w:hAnsi="Cambria Math" w:cs="Times New Roman"/>
+                        </w:rPr>
+                        <m:t>b</m:t>
+                      </m:r>
+                    </m:e>
+                    <m:sup>
+                      <m:r>
+                        <w:rPr>
+                          <w:rFonts w:ascii="Cambria Math" w:hAnsi="Cambria Math" w:cs="Times New Roman"/>
+                        </w:rPr>
+                        <m:t>2</m:t>
+                      </m:r>
+                    </m:sup>
+                  </m:sSup>
+                  <m:r>
+                    <w:rPr>
+                      <w:rFonts w:ascii="Cambria Math" w:hAnsi="Cambria Math" w:cs="Times New Roman"/>
+                    </w:rPr>
+                    <m:t>+</m:t>
+                  </m:r>
+                  <m:sSup>
+                    <m:sSupPr>
+                      <m:ctrlPr>
+                        <w:rPr>
+                          <w:rFonts w:ascii="Cambria Math" w:hAnsi="Cambria Math" w:cs="Times New Roman"/>
+                          <w:i/>
+                        </w:rPr>
+                      </m:ctrlPr>
+                    </m:sSupPr>
+                    <m:e>
+                      <m:r>
+                        <w:rPr>
+                          <w:rFonts w:ascii="Cambria Math" w:hAnsi="Cambria Math" w:cs="Times New Roman"/>
+                        </w:rPr>
+                        <m:t>x</m:t>
+                      </m:r>
+                    </m:e>
+                    <m:sup>
+                      <m:r>
+                        <w:rPr>
+                          <w:rFonts w:ascii="Cambria Math" w:hAnsi="Cambria Math" w:cs="Times New Roman"/>
+                        </w:rPr>
+                        <m:t>2</m:t>
+                      </m:r>
+                    </m:sup>
+                  </m:sSup>
+                </m:num>
+                <m:den>
+                  <m:r>
+                    <w:rPr>
+                      <w:rFonts w:ascii="Cambria Math" w:hAnsi="Cambria Math" w:cs="Times New Roman"/>
+                    </w:rPr>
+                    <m:t>2b</m:t>
+                  </m:r>
+                </m:den>
+              </m:f>
+              <m:m>
+                <m:mPr>
+                  <m:mcs>
+                    <m:mc>
+                      <m:mcPr>
+                        <m:count m:val="1"/>
+                        <m:mcJc m:val="center"/>
+                      </m:mcPr>
+                    </m:mc>
+                  </m:mcs>
+                  <m:ctrlPr>
+                    <w:rPr>
+                      <w:rFonts w:ascii="Cambria Math" w:hAnsi="Cambria Math" w:cs="Times New Roman"/>
+                      <w:i/>
+                    </w:rPr>
+                  </m:ctrlPr>
+                </m:mPr>
+                <m:mr>
+                  <m:e/>
+                </m:mr>
+                <m:mr>
+                  <m:e>
+                    <m:r>
+                      <w:rPr>
+                        <w:rFonts w:ascii="Cambria Math" w:hAnsi="Cambria Math" w:cs="Times New Roman"/>
+                      </w:rPr>
+                      <m:t>-…-</m:t>
+                    </m:r>
+                  </m:e>
+                </m:mr>
+              </m:m>
+              <m:f>
+                <m:fPr>
+                  <m:ctrlPr>
+                    <w:rPr>
+                      <w:rFonts w:ascii="Cambria Math" w:hAnsi="Cambria Math" w:cs="Times New Roman"/>
+                      <w:i/>
+                    </w:rPr>
+                  </m:ctrlPr>
+                </m:fPr>
+                <m:num>
+                  <m:sSup>
+                    <m:sSupPr>
+                      <m:ctrlPr>
+                        <w:rPr>
+                          <w:rFonts w:ascii="Cambria Math" w:hAnsi="Cambria Math" w:cs="Times New Roman"/>
+                          <w:i/>
+                        </w:rPr>
+                      </m:ctrlPr>
+                    </m:sSupPr>
+                    <m:e>
+                      <m:r>
+                        <w:rPr>
+                          <w:rFonts w:ascii="Cambria Math" w:hAnsi="Cambria Math" w:cs="Times New Roman"/>
+                        </w:rPr>
+                        <m:t>b</m:t>
+                      </m:r>
+                    </m:e>
+                    <m:sup>
+                      <m:r>
+                        <w:rPr>
+                          <w:rFonts w:ascii="Cambria Math" w:hAnsi="Cambria Math" w:cs="Times New Roman"/>
+                        </w:rPr>
+                        <m:t>2</m:t>
+                      </m:r>
+                    </m:sup>
+                  </m:sSup>
+                  <m:r>
+                    <w:rPr>
+                      <w:rFonts w:ascii="Cambria Math" w:hAnsi="Cambria Math" w:cs="Times New Roman"/>
+                    </w:rPr>
+                    <m:t>+</m:t>
+                  </m:r>
+                  <m:sSup>
+                    <m:sSupPr>
+                      <m:ctrlPr>
+                        <w:rPr>
+                          <w:rFonts w:ascii="Cambria Math" w:hAnsi="Cambria Math" w:cs="Times New Roman"/>
+                          <w:i/>
+                        </w:rPr>
+                      </m:ctrlPr>
+                    </m:sSupPr>
+                    <m:e>
+                      <m:r>
+                        <w:rPr>
+                          <w:rFonts w:ascii="Cambria Math" w:hAnsi="Cambria Math" w:cs="Times New Roman"/>
+                        </w:rPr>
+                        <m:t>x</m:t>
+                      </m:r>
+                    </m:e>
+                    <m:sup>
+                      <m:r>
+                        <w:rPr>
+                          <w:rFonts w:ascii="Cambria Math" w:hAnsi="Cambria Math" w:cs="Times New Roman"/>
+                        </w:rPr>
+                        <m:t>2</m:t>
+                      </m:r>
+                    </m:sup>
+                  </m:sSup>
+                </m:num>
+                <m:den>
+                  <m:r>
+                    <w:rPr>
+                      <w:rFonts w:ascii="Cambria Math" w:hAnsi="Cambria Math" w:cs="Times New Roman"/>
+                    </w:rPr>
+                    <m:t>2b</m:t>
+                  </m:r>
+                </m:den>
+              </m:f>
+            </m:e>
+          </m:d>
+        </m:oMath>
+      </m:oMathPara>
+    </w:p>
+    <w:p>
+      <w:pPr>
+        <w:spacing w:line="360" w:lineRule="auto"/>
+        <w:rPr>
+          <w:rFonts w:ascii="Times New Roman" w:hAnsi="Times New Roman" w:cs="Times New Roman"/>
+          <w:lang w:val="en-US"/>
+        </w:rPr>
+      </w:pPr>
+    </w:p>
+    <w:p>
+      <w:pPr>
+        <w:spacing w:line="360" w:lineRule="auto"/>
+        <w:rPr>
+          <w:rFonts w:ascii="Times New Roman" w:hAnsi="Times New Roman" w:cs="Times New Roman"/>
+          <w:lang w:val="en-US"/>
+        </w:rPr>
+      </w:pPr>
+      <w:r>
+        <w:rPr>
+          <w:rFonts w:ascii="Times New Roman" w:hAnsi="Times New Roman" w:cs="Times New Roman"/>
+          <w:lang w:val="en-US"/>
+        </w:rPr>
+        <w:t>37:</w:t>
+      </w:r>
+      <w:r>
+        <w:rPr>
+          <w:rFonts w:ascii="Times New Roman" w:hAnsi="Times New Roman" w:cs="Times New Roman"/>
+          <w:lang w:val="en-US"/>
+        </w:rPr>
+        <w:t xml:space="preserve">  </w:t>
+      </w:r>
+      <w:proofErr w:type="spellStart"/>
+      <w:r>
+        <w:rPr>
+          <w:rFonts w:ascii="Times New Roman" w:hAnsi="Times New Roman" w:cs="Times New Roman"/>
+          <w:lang w:val="en-US"/>
+        </w:rPr>
+        <w:t>tg_Sin_arctg</w:t>
+      </w:r>
+      <w:proofErr w:type="spellEnd"/>
+      <w:r>
+        <w:rPr>
+          <w:rFonts w:ascii="Times New Roman" w:hAnsi="Times New Roman" w:cs="Times New Roman"/>
+          <w:lang w:val="en-US"/>
+        </w:rPr>
+        <w:t>(n, fi, a) {</w:t>
+      </w:r>
+    </w:p>
+    <w:p>
+      <w:pPr>
+        <w:spacing w:line="276" w:lineRule="auto"/>
+        <w:rPr>
+          <w:rFonts w:ascii="Times New Roman" w:hAnsi="Times New Roman" w:cs="Times New Roman"/>
+          <w:lang w:val="en-US"/>
+        </w:rPr>
+      </w:pPr>
+      <w:r>
+        <w:rPr>
+          <w:rFonts w:ascii="Times New Roman" w:hAnsi="Times New Roman" w:cs="Times New Roman"/>
+          <w:lang w:val="en-US"/>
+        </w:rPr>
+        <w:t xml:space="preserve">    </w:t>
+      </w:r>
+      <w:proofErr w:type="spellStart"/>
+      <w:r>
+        <w:rPr>
+          <w:rFonts w:ascii="Times New Roman" w:hAnsi="Times New Roman" w:cs="Times New Roman"/>
+          <w:lang w:val="en-US"/>
+        </w:rPr>
+        <w:t>this.massPQ</w:t>
+      </w:r>
+      <w:proofErr w:type="spellEnd"/>
+      <w:r>
+        <w:rPr>
+          <w:rFonts w:ascii="Times New Roman" w:hAnsi="Times New Roman" w:cs="Times New Roman"/>
+          <w:lang w:val="en-US"/>
+        </w:rPr>
+        <w:t xml:space="preserve">[n] = </w:t>
+      </w:r>
+      <w:proofErr w:type="spellStart"/>
+      <w:r>
+        <w:rPr>
+          <w:rFonts w:ascii="Times New Roman" w:hAnsi="Times New Roman" w:cs="Times New Roman"/>
+          <w:lang w:val="en-US"/>
+        </w:rPr>
+        <w:t>Math.sqrt</w:t>
+      </w:r>
+      <w:proofErr w:type="spellEnd"/>
+      <w:r>
+        <w:rPr>
+          <w:rFonts w:ascii="Times New Roman" w:hAnsi="Times New Roman" w:cs="Times New Roman"/>
+          <w:lang w:val="en-US"/>
+        </w:rPr>
+        <w:t xml:space="preserve">(a*a + fi*fi) * ( </w:t>
+      </w:r>
+      <w:proofErr w:type="spellStart"/>
+      <w:r>
+        <w:rPr>
+          <w:rFonts w:ascii="Times New Roman" w:hAnsi="Times New Roman" w:cs="Times New Roman"/>
+          <w:lang w:val="en-US"/>
+        </w:rPr>
+        <w:t>Math.sin</w:t>
+      </w:r>
+      <w:proofErr w:type="spellEnd"/>
+      <w:r>
+        <w:rPr>
+          <w:rFonts w:ascii="Times New Roman" w:hAnsi="Times New Roman" w:cs="Times New Roman"/>
+          <w:lang w:val="en-US"/>
+        </w:rPr>
+        <w:t>((n+1)*</w:t>
+      </w:r>
+      <w:proofErr w:type="spellStart"/>
+      <w:r>
+        <w:rPr>
+          <w:rFonts w:ascii="Times New Roman" w:hAnsi="Times New Roman" w:cs="Times New Roman"/>
+          <w:lang w:val="en-US"/>
+        </w:rPr>
+        <w:t>Math.atan</w:t>
+      </w:r>
+      <w:proofErr w:type="spellEnd"/>
+      <w:r>
+        <w:rPr>
+          <w:rFonts w:ascii="Times New Roman" w:hAnsi="Times New Roman" w:cs="Times New Roman"/>
+          <w:lang w:val="en-US"/>
+        </w:rPr>
+        <w:t>(fi/a))/</w:t>
+      </w:r>
+      <w:proofErr w:type="spellStart"/>
+      <w:r>
+        <w:rPr>
+          <w:rFonts w:ascii="Times New Roman" w:hAnsi="Times New Roman" w:cs="Times New Roman"/>
+          <w:lang w:val="en-US"/>
+        </w:rPr>
+        <w:t>Math.sin</w:t>
+      </w:r>
+      <w:proofErr w:type="spellEnd"/>
+      <w:r>
+        <w:rPr>
+          <w:rFonts w:ascii="Times New Roman" w:hAnsi="Times New Roman" w:cs="Times New Roman"/>
+          <w:lang w:val="en-US"/>
+        </w:rPr>
+        <w:t xml:space="preserve">(n * </w:t>
+      </w:r>
+      <w:proofErr w:type="spellStart"/>
+      <w:r>
+        <w:rPr>
+          <w:rFonts w:ascii="Times New Roman" w:hAnsi="Times New Roman" w:cs="Times New Roman"/>
+          <w:lang w:val="en-US"/>
+        </w:rPr>
+        <w:t>Math.atan</w:t>
+      </w:r>
+      <w:proofErr w:type="spellEnd"/>
+      <w:r>
+        <w:rPr>
+          <w:rFonts w:ascii="Times New Roman" w:hAnsi="Times New Roman" w:cs="Times New Roman"/>
+          <w:lang w:val="en-US"/>
+        </w:rPr>
+        <w:t>(fi/a)) ) - a;</w:t>
+      </w:r>
+    </w:p>
+    <w:p>
+      <w:pPr>
+        <w:spacing w:line="276" w:lineRule="auto"/>
+        <w:rPr>
+          <w:rFonts w:ascii="Times New Roman" w:hAnsi="Times New Roman" w:cs="Times New Roman"/>
+          <w:lang w:val="en-US"/>
+        </w:rPr>
+      </w:pPr>
+      <w:r>
+        <w:rPr>
+          <w:rFonts w:ascii="Times New Roman" w:hAnsi="Times New Roman" w:cs="Times New Roman"/>
+          <w:lang w:val="en-US"/>
+        </w:rPr>
+        <w:t xml:space="preserve">    return </w:t>
+      </w:r>
+      <w:proofErr w:type="spellStart"/>
+      <w:r>
+        <w:rPr>
+          <w:rFonts w:ascii="Times New Roman" w:hAnsi="Times New Roman" w:cs="Times New Roman"/>
+          <w:lang w:val="en-US"/>
+        </w:rPr>
+        <w:t>this.massPQ</w:t>
+      </w:r>
+      <w:proofErr w:type="spellEnd"/>
+      <w:r>
+        <w:rPr>
+          <w:rFonts w:ascii="Times New Roman" w:hAnsi="Times New Roman" w:cs="Times New Roman"/>
+          <w:lang w:val="en-US"/>
+        </w:rPr>
+        <w:t xml:space="preserve">[n] = </w:t>
+      </w:r>
+      <w:proofErr w:type="spellStart"/>
+      <w:r>
+        <w:rPr>
+          <w:rFonts w:ascii="Times New Roman" w:hAnsi="Times New Roman" w:cs="Times New Roman"/>
+          <w:lang w:val="en-US"/>
+        </w:rPr>
+        <w:t>Math.tan</w:t>
+      </w:r>
+      <w:proofErr w:type="spellEnd"/>
+      <w:r>
+        <w:rPr>
+          <w:rFonts w:ascii="Times New Roman" w:hAnsi="Times New Roman" w:cs="Times New Roman"/>
+          <w:lang w:val="en-US"/>
+        </w:rPr>
+        <w:t>(</w:t>
+      </w:r>
+      <w:proofErr w:type="spellStart"/>
+      <w:r>
+        <w:rPr>
+          <w:rFonts w:ascii="Times New Roman" w:hAnsi="Times New Roman" w:cs="Times New Roman"/>
+          <w:lang w:val="en-US"/>
+        </w:rPr>
+        <w:t>this.massPQ</w:t>
+      </w:r>
+      <w:proofErr w:type="spellEnd"/>
+      <w:r>
+        <w:rPr>
+          <w:rFonts w:ascii="Times New Roman" w:hAnsi="Times New Roman" w:cs="Times New Roman"/>
+          <w:lang w:val="en-US"/>
+        </w:rPr>
+        <w:t>[n]);</w:t>
+      </w:r>
+    </w:p>
+    <w:p>
+      <w:pPr>
+        <w:spacing w:line="276" w:lineRule="auto"/>
+        <w:rPr>
+          <w:rFonts w:ascii="Times New Roman" w:hAnsi="Times New Roman" w:cs="Times New Roman"/>
+          <w:lang w:val="en-US"/>
+        </w:rPr>
+      </w:pPr>
+      <w:r>
+        <w:rPr>
+          <w:rFonts w:ascii="Times New Roman" w:hAnsi="Times New Roman" w:cs="Times New Roman"/>
+          <w:lang w:val="en-US"/>
+        </w:rPr>
+        <w:t xml:space="preserve">  },</w:t>
+      </w:r>
+    </w:p>
+    <w:p>
+      <w:pPr>
+        <w:spacing w:line="360" w:lineRule="auto"/>
+        <w:rPr>
+          <w:rFonts w:ascii="Times New Roman" w:eastAsiaTheme="minorEastAsia" w:hAnsi="Times New Roman" w:cs="Times New Roman"/>
+          <w:lang w:val="en-US"/>
+        </w:rPr>
+      </w:pPr>
+      <m:oMathPara>
+        <m:oMath>
+          <m:r>
+            <w:rPr>
+              <w:rFonts w:ascii="Cambria Math" w:hAnsi="Cambria Math" w:cs="Times New Roman"/>
+            </w:rPr>
+            <m:t>tg</m:t>
+          </m:r>
+          <m:d>
+            <m:dPr>
+              <m:ctrlPr>
+                <w:rPr>
+                  <w:rFonts w:ascii="Cambria Math" w:hAnsi="Cambria Math" w:cs="Times New Roman"/>
+                  <w:i/>
+                </w:rPr>
+              </m:ctrlPr>
+            </m:dPr>
+            <m:e>
+              <m:rad>
+                <m:radPr>
+                  <m:degHide m:val="1"/>
+                  <m:ctrlPr>
+                    <w:rPr>
+                      <w:rFonts w:ascii="Cambria Math" w:hAnsi="Cambria Math" w:cs="Times New Roman"/>
+                      <w:i/>
+                    </w:rPr>
+                  </m:ctrlPr>
+                </m:radPr>
+                <m:deg/>
+                <m:e>
+                  <m:sSup>
+                    <m:sSupPr>
+                      <m:ctrlPr>
+                        <w:rPr>
+                          <w:rFonts w:ascii="Cambria Math" w:hAnsi="Cambria Math"/>
+                          <w:i/>
+                        </w:rPr>
+                      </m:ctrlPr>
+                    </m:sSupPr>
+                    <m:e>
+                      <m:r>
+                        <w:rPr>
+                          <w:rFonts w:ascii="Cambria Math" w:hAnsi="Cambria Math"/>
+                        </w:rPr>
+                        <m:t>a</m:t>
+                      </m:r>
+                    </m:e>
+                    <m:sup>
+                      <m:r>
+                        <w:rPr>
+                          <w:rFonts w:ascii="Cambria Math" w:hAnsi="Cambria Math"/>
+                          <w:lang w:val="en-US"/>
+                        </w:rPr>
+                        <m:t>2</m:t>
+                      </m:r>
+                    </m:sup>
+                  </m:sSup>
+                  <m:r>
+                    <w:rPr>
+                      <w:rFonts w:ascii="Cambria Math" w:hAnsi="Cambria Math"/>
+                      <w:lang w:val="en-US"/>
+                    </w:rPr>
+                    <m:t>+</m:t>
+                  </m:r>
+                  <m:sSup>
+                    <m:sSupPr>
+                      <m:ctrlPr>
+                        <w:rPr>
+                          <w:rFonts w:ascii="Cambria Math" w:hAnsi="Cambria Math"/>
+                          <w:i/>
+                        </w:rPr>
+                      </m:ctrlPr>
+                    </m:sSupPr>
+                    <m:e>
+                      <m:r>
+                        <w:rPr>
+                          <w:rFonts w:ascii="Cambria Math" w:hAnsi="Cambria Math" w:cs="Times New Roman"/>
+                          <w:lang w:val="en-US"/>
+                        </w:rPr>
+                        <m:t>φ</m:t>
+                      </m:r>
+                    </m:e>
+                    <m:sup>
+                      <m:r>
+                        <w:rPr>
+                          <w:rFonts w:ascii="Cambria Math" w:hAnsi="Cambria Math"/>
+                          <w:lang w:val="en-US"/>
+                        </w:rPr>
+                        <m:t>2</m:t>
+                      </m:r>
+                    </m:sup>
+                  </m:sSup>
+                </m:e>
+              </m:rad>
+              <m:f>
+                <m:fPr>
+                  <m:ctrlPr>
+                    <w:rPr>
+                      <w:rFonts w:ascii="Cambria Math" w:hAnsi="Cambria Math"/>
+                      <w:i/>
+                    </w:rPr>
+                  </m:ctrlPr>
+                </m:fPr>
+                <m:num>
+                  <m:func>
+                    <m:funcPr>
+                      <m:ctrlPr>
+                        <w:rPr>
+                          <w:rFonts w:ascii="Cambria Math" w:hAnsi="Cambria Math"/>
+                          <w:i/>
+                        </w:rPr>
+                      </m:ctrlPr>
+                    </m:funcPr>
+                    <m:fName>
+                      <m:r>
+                        <m:rPr>
+                          <m:sty m:val="p"/>
+                        </m:rPr>
+                        <w:rPr>
+                          <w:rFonts w:ascii="Cambria Math" w:hAnsi="Cambria Math"/>
+                          <w:lang w:val="en-US"/>
+                        </w:rPr>
+                        <m:t>sin</m:t>
+                      </m:r>
+                    </m:fName>
+                    <m:e>
+                      <m:d>
+                        <m:dPr>
+                          <m:ctrlPr>
+                            <w:rPr>
+                              <w:rFonts w:ascii="Cambria Math" w:hAnsi="Cambria Math"/>
+                              <w:i/>
+                            </w:rPr>
+                          </m:ctrlPr>
+                        </m:dPr>
+                        <m:e>
+                          <m:d>
+                            <m:dPr>
+                              <m:ctrlPr>
+                                <w:rPr>
+                                  <w:rFonts w:ascii="Cambria Math" w:hAnsi="Cambria Math"/>
+                                  <w:i/>
+                                </w:rPr>
+                              </m:ctrlPr>
+                            </m:dPr>
+                            <m:e>
+                              <m:r>
+                                <w:rPr>
+                                  <w:rFonts w:ascii="Cambria Math" w:hAnsi="Cambria Math"/>
+                                </w:rPr>
+                                <m:t>n</m:t>
+                              </m:r>
+                              <m:r>
+                                <w:rPr>
+                                  <w:rFonts w:ascii="Cambria Math" w:hAnsi="Cambria Math"/>
+                                  <w:lang w:val="en-US"/>
+                                </w:rPr>
+                                <m:t>+1</m:t>
+                              </m:r>
+                            </m:e>
+                          </m:d>
+                          <m:r>
+                            <w:rPr>
+                              <w:rFonts w:ascii="Cambria Math" w:hAnsi="Cambria Math"/>
+                              <w:lang w:val="en-US"/>
+                            </w:rPr>
+                            <m:t>∙</m:t>
+                          </m:r>
+                          <m:r>
+                            <w:rPr>
+                              <w:rFonts w:ascii="Cambria Math" w:hAnsi="Cambria Math"/>
+                            </w:rPr>
+                            <m:t>arctg</m:t>
+                          </m:r>
+                          <m:d>
+                            <m:dPr>
+                              <m:ctrlPr>
+                                <w:rPr>
+                                  <w:rFonts w:ascii="Cambria Math" w:hAnsi="Cambria Math"/>
+                                  <w:i/>
+                                </w:rPr>
+                              </m:ctrlPr>
+                            </m:dPr>
+                            <m:e>
+                              <m:r>
+                                <w:rPr>
+                                  <w:rFonts w:ascii="Cambria Math" w:hAnsi="Cambria Math" w:cs="Times New Roman"/>
+                                  <w:lang w:val="en-US"/>
+                                </w:rPr>
+                                <m:t>φ/a</m:t>
+                              </m:r>
+                            </m:e>
+                          </m:d>
+                        </m:e>
+                      </m:d>
+                    </m:e>
+                  </m:func>
+                </m:num>
+                <m:den>
+                  <m:func>
+                    <m:funcPr>
+                      <m:ctrlPr>
+                        <w:rPr>
+                          <w:rFonts w:ascii="Cambria Math" w:hAnsi="Cambria Math"/>
+                          <w:i/>
+                        </w:rPr>
+                      </m:ctrlPr>
+                    </m:funcPr>
+                    <m:fName>
+                      <m:r>
+                        <m:rPr>
+                          <m:sty m:val="p"/>
+                        </m:rPr>
+                        <w:rPr>
+                          <w:rFonts w:ascii="Cambria Math" w:hAnsi="Cambria Math"/>
+                          <w:lang w:val="en-US"/>
+                        </w:rPr>
+                        <m:t>sin</m:t>
+                      </m:r>
+                    </m:fName>
+                    <m:e>
+                      <m:r>
+                        <w:rPr>
+                          <w:rFonts w:ascii="Cambria Math" w:hAnsi="Cambria Math"/>
+                          <w:lang w:val="en-US"/>
+                        </w:rPr>
+                        <m:t>(</m:t>
+                      </m:r>
+                      <m:r>
+                        <w:rPr>
+                          <w:rFonts w:ascii="Cambria Math" w:hAnsi="Cambria Math"/>
+                        </w:rPr>
+                        <m:t>n</m:t>
+                      </m:r>
+                      <m:r>
+                        <w:rPr>
+                          <w:rFonts w:ascii="Cambria Math" w:hAnsi="Cambria Math"/>
+                          <w:lang w:val="en-US"/>
+                        </w:rPr>
+                        <m:t>∙</m:t>
+                      </m:r>
+                      <m:r>
+                        <w:rPr>
+                          <w:rFonts w:ascii="Cambria Math" w:hAnsi="Cambria Math"/>
+                        </w:rPr>
+                        <m:t>arctg</m:t>
+                      </m:r>
+                      <m:r>
+                        <w:rPr>
+                          <w:rFonts w:ascii="Cambria Math" w:hAnsi="Cambria Math"/>
+                          <w:lang w:val="en-US"/>
+                        </w:rPr>
+                        <m:t>(</m:t>
+                      </m:r>
+                      <m:r>
+                        <w:rPr>
+                          <w:rFonts w:ascii="Cambria Math" w:hAnsi="Cambria Math" w:cs="Times New Roman"/>
+                          <w:lang w:val="en-US"/>
+                        </w:rPr>
+                        <m:t>φ/a</m:t>
+                      </m:r>
+                      <m:r>
+                        <w:rPr>
+                          <w:rFonts w:ascii="Cambria Math" w:hAnsi="Cambria Math"/>
+                          <w:lang w:val="en-US"/>
+                        </w:rPr>
+                        <m:t>))</m:t>
+                      </m:r>
+                    </m:e>
+                  </m:func>
+                </m:den>
+              </m:f>
+              <m:r>
+                <w:rPr>
+                  <w:rFonts w:ascii="Cambria Math" w:hAnsi="Cambria Math"/>
+                  <w:lang w:val="en-US"/>
+                </w:rPr>
+                <m:t>-</m:t>
+              </m:r>
+              <m:r>
+                <w:rPr>
+                  <w:rFonts w:ascii="Cambria Math" w:hAnsi="Cambria Math"/>
+                </w:rPr>
+                <m:t>a</m:t>
+              </m:r>
+            </m:e>
+          </m:d>
+        </m:oMath>
+      </m:oMathPara>
+    </w:p>
+    <w:p>
+      <w:pPr>
+        <w:spacing w:line="360" w:lineRule="auto"/>
+        <w:rPr>
+          <w:rFonts w:ascii="Times New Roman" w:hAnsi="Times New Roman" w:cs="Times New Roman"/>
+          <w:lang w:val="en-US"/>
+        </w:rPr>
+      </w:pPr>
+    </w:p>
+    <w:p>
+      <w:pPr>
+        <w:spacing w:line="360" w:lineRule="auto"/>
+        <w:rPr>
+          <w:rFonts w:ascii="Times New Roman" w:hAnsi="Times New Roman" w:cs="Times New Roman"/>
+          <w:lang w:val="en-US"/>
+        </w:rPr>
+      </w:pPr>
+      <w:r>
+        <w:rPr>
+          <w:rFonts w:ascii="Times New Roman" w:hAnsi="Times New Roman" w:cs="Times New Roman"/>
+          <w:lang w:val="en-US"/>
+        </w:rPr>
         <w:t xml:space="preserve">38: </w:t>
       </w:r>
       <w:r>
@@ -9115,63 +11077,31 @@
           <w:rFonts w:ascii="Times New Roman" w:hAnsi="Times New Roman" w:cs="Times New Roman"/>
           <w:lang w:val="en-US"/>
         </w:rPr>
-        <w:t>Drob_smal_</w:t>
-      </w:r>
-      <w:proofErr w:type="gramStart"/>
-      <w:r>
-        <w:rPr>
-          <w:rFonts w:ascii="Times New Roman" w:hAnsi="Times New Roman" w:cs="Times New Roman"/>
-          <w:lang w:val="en-US"/>
-        </w:rPr>
-        <w:t>th</w:t>
-      </w:r>
-      <w:proofErr w:type="spellEnd"/>
-      <w:r>
-        <w:rPr>
-          <w:rFonts w:ascii="Times New Roman" w:hAnsi="Times New Roman" w:cs="Times New Roman"/>
-          <w:lang w:val="en-US"/>
-        </w:rPr>
-        <w:t>(</w:t>
-      </w:r>
-      <w:proofErr w:type="gramEnd"/>
-      <w:r>
-        <w:rPr>
-          <w:rFonts w:ascii="Times New Roman" w:hAnsi="Times New Roman" w:cs="Times New Roman"/>
-          <w:lang w:val="en-US"/>
-        </w:rPr>
-        <w:t xml:space="preserve">n, fi, a) </w:t>
-      </w:r>
-    </w:p>
-    <w:p>
-      <w:pPr>
-        <w:spacing w:line="360" w:lineRule="auto"/>
-        <w:rPr>
-          <w:rFonts w:ascii="Times New Roman" w:hAnsi="Times New Roman" w:cs="Times New Roman"/>
-          <w:lang w:val="en-US"/>
-        </w:rPr>
-      </w:pPr>
-      <w:r>
-        <w:rPr>
-          <w:rFonts w:ascii="Times New Roman" w:hAnsi="Times New Roman" w:cs="Times New Roman"/>
-          <w:lang w:val="en-US"/>
-        </w:rPr>
-        <w:t xml:space="preserve">let pq1 = </w:t>
-      </w:r>
-      <w:proofErr w:type="gramStart"/>
-      <w:r>
-        <w:rPr>
-          <w:rFonts w:ascii="Times New Roman" w:hAnsi="Times New Roman" w:cs="Times New Roman"/>
-          <w:lang w:val="en-US"/>
-        </w:rPr>
-        <w:t xml:space="preserve">a,   </w:t>
-      </w:r>
-      <w:proofErr w:type="gramEnd"/>
-      <w:r>
-        <w:rPr>
-          <w:rFonts w:ascii="Times New Roman" w:hAnsi="Times New Roman" w:cs="Times New Roman"/>
-          <w:lang w:val="en-US"/>
-        </w:rPr>
-        <w:t xml:space="preserve"> </w:t>
+        <w:t>Drob_smal_th</w:t>
+      </w:r>
+      <w:proofErr w:type="spellEnd"/>
+      <w:r>
+        <w:rPr>
+          <w:rFonts w:ascii="Times New Roman" w:hAnsi="Times New Roman" w:cs="Times New Roman"/>
+          <w:lang w:val="en-US"/>
+        </w:rPr>
+        <w:t xml:space="preserve">(n, fi, a) </w:t>
+      </w:r>
+    </w:p>
+    <w:p>
+      <w:pPr>
+        <w:spacing w:line="276" w:lineRule="auto"/>
+        <w:rPr>
+          <w:rFonts w:ascii="Times New Roman" w:hAnsi="Times New Roman" w:cs="Times New Roman"/>
+          <w:lang w:val="en-US"/>
+        </w:rPr>
+      </w:pPr>
+      <w:r>
+        <w:rPr>
+          <w:rFonts w:ascii="Times New Roman" w:hAnsi="Times New Roman" w:cs="Times New Roman"/>
+          <w:lang w:val="en-US"/>
+        </w:rPr>
+        <w:t xml:space="preserve">let pq1 = a,    </w:t>
       </w:r>
       <w:proofErr w:type="spellStart"/>
       <w:r>
@@ -9192,7 +11122,7 @@
     </w:p>
     <w:p>
       <w:pPr>
-        <w:spacing w:line="360" w:lineRule="auto"/>
+        <w:spacing w:line="276" w:lineRule="auto"/>
         <w:rPr>
           <w:rFonts w:ascii="Times New Roman" w:hAnsi="Times New Roman" w:cs="Times New Roman"/>
           <w:lang w:val="en-US"/>
@@ -9208,20 +11138,100 @@
     </w:p>
     <w:p>
       <w:pPr>
-        <w:spacing w:line="360" w:lineRule="auto"/>
-        <w:rPr>
-          <w:rFonts w:ascii="Times New Roman" w:hAnsi="Times New Roman" w:cs="Times New Roman"/>
-          <w:lang w:val="en-US"/>
-        </w:rPr>
-      </w:pPr>
-      <w:r>
-        <w:rPr>
-          <w:rFonts w:ascii="Times New Roman" w:hAnsi="Times New Roman" w:cs="Times New Roman"/>
-          <w:lang w:val="en-US"/>
-        </w:rPr>
-        <w:t xml:space="preserve">      </w:t>
-      </w:r>
-      <w:proofErr w:type="gramStart"/>
+        <w:spacing w:line="276" w:lineRule="auto"/>
+        <w:rPr>
+          <w:rFonts w:ascii="Times New Roman" w:hAnsi="Times New Roman" w:cs="Times New Roman"/>
+          <w:lang w:val="en-US"/>
+        </w:rPr>
+      </w:pPr>
+      <w:r>
+        <w:rPr>
+          <w:rFonts w:ascii="Times New Roman" w:hAnsi="Times New Roman" w:cs="Times New Roman"/>
+          <w:lang w:val="en-US"/>
+        </w:rPr>
+        <w:t xml:space="preserve">      this.massPQ2[n] = pq1;</w:t>
+      </w:r>
+    </w:p>
+    <w:p>
+      <w:pPr>
+        <w:spacing w:line="276" w:lineRule="auto"/>
+        <w:rPr>
+          <w:rFonts w:ascii="Times New Roman" w:hAnsi="Times New Roman" w:cs="Times New Roman"/>
+          <w:lang w:val="en-US"/>
+        </w:rPr>
+      </w:pPr>
+      <w:r>
+        <w:rPr>
+          <w:rFonts w:ascii="Times New Roman" w:hAnsi="Times New Roman" w:cs="Times New Roman"/>
+          <w:lang w:val="en-US"/>
+        </w:rPr>
+        <w:t xml:space="preserve">    } else {</w:t>
+      </w:r>
+    </w:p>
+    <w:p>
+      <w:pPr>
+        <w:spacing w:line="276" w:lineRule="auto"/>
+        <w:rPr>
+          <w:rFonts w:ascii="Times New Roman" w:hAnsi="Times New Roman" w:cs="Times New Roman"/>
+          <w:lang w:val="en-US"/>
+        </w:rPr>
+      </w:pPr>
+      <w:r>
+        <w:rPr>
+          <w:rFonts w:ascii="Times New Roman" w:hAnsi="Times New Roman" w:cs="Times New Roman"/>
+          <w:lang w:val="en-US"/>
+        </w:rPr>
+        <w:t xml:space="preserve">      this.massPQ2[n] = pq1 - (</w:t>
+      </w:r>
+      <w:proofErr w:type="spellStart"/>
+      <w:r>
+        <w:rPr>
+          <w:rFonts w:ascii="Times New Roman" w:hAnsi="Times New Roman" w:cs="Times New Roman"/>
+          <w:lang w:val="en-US"/>
+        </w:rPr>
+        <w:t>pqCh</w:t>
+      </w:r>
+      <w:proofErr w:type="spellEnd"/>
+      <w:r>
+        <w:rPr>
+          <w:rFonts w:ascii="Times New Roman" w:hAnsi="Times New Roman" w:cs="Times New Roman"/>
+          <w:lang w:val="en-US"/>
+        </w:rPr>
+        <w:t>/(pq1+this.massPQ2[n-1]));</w:t>
+      </w:r>
+    </w:p>
+    <w:p>
+      <w:pPr>
+        <w:spacing w:line="276" w:lineRule="auto"/>
+        <w:rPr>
+          <w:rFonts w:ascii="Times New Roman" w:hAnsi="Times New Roman" w:cs="Times New Roman"/>
+          <w:lang w:val="en-US"/>
+        </w:rPr>
+      </w:pPr>
+      <w:r>
+        <w:rPr>
+          <w:rFonts w:ascii="Times New Roman" w:hAnsi="Times New Roman" w:cs="Times New Roman"/>
+          <w:lang w:val="en-US"/>
+        </w:rPr>
+        <w:t xml:space="preserve">    }</w:t>
+      </w:r>
+    </w:p>
+    <w:p>
+      <w:pPr>
+        <w:spacing w:line="276" w:lineRule="auto"/>
+        <w:rPr>
+          <w:rFonts w:ascii="Times New Roman" w:hAnsi="Times New Roman" w:cs="Times New Roman"/>
+          <w:lang w:val="en-US"/>
+        </w:rPr>
+      </w:pPr>
+      <w:r>
+        <w:rPr>
+          <w:rFonts w:ascii="Times New Roman" w:hAnsi="Times New Roman" w:cs="Times New Roman"/>
+          <w:lang w:val="en-US"/>
+        </w:rPr>
+        <w:t xml:space="preserve">    return </w:t>
+      </w:r>
+      <w:proofErr w:type="spellStart"/>
       <w:r>
         <w:rPr>
           <w:rFonts w:ascii="Times New Roman" w:hAnsi="Times New Roman" w:cs="Times New Roman"/>
@@ -9229,121 +11239,7 @@
         </w:rPr>
         <w:t>this.massPQ</w:t>
       </w:r>
-      <w:proofErr w:type="gramEnd"/>
-      <w:r>
-        <w:rPr>
-          <w:rFonts w:ascii="Times New Roman" w:hAnsi="Times New Roman" w:cs="Times New Roman"/>
-          <w:lang w:val="en-US"/>
-        </w:rPr>
-        <w:t>2[n] = pq1;</w:t>
-      </w:r>
-    </w:p>
-    <w:p>
-      <w:pPr>
-        <w:spacing w:line="360" w:lineRule="auto"/>
-        <w:rPr>
-          <w:rFonts w:ascii="Times New Roman" w:hAnsi="Times New Roman" w:cs="Times New Roman"/>
-          <w:lang w:val="en-US"/>
-        </w:rPr>
-      </w:pPr>
-      <w:r>
-        <w:rPr>
-          <w:rFonts w:ascii="Times New Roman" w:hAnsi="Times New Roman" w:cs="Times New Roman"/>
-          <w:lang w:val="en-US"/>
-        </w:rPr>
-        <w:t xml:space="preserve">    } else {</w:t>
-      </w:r>
-    </w:p>
-    <w:p>
-      <w:pPr>
-        <w:spacing w:line="360" w:lineRule="auto"/>
-        <w:rPr>
-          <w:rFonts w:ascii="Times New Roman" w:hAnsi="Times New Roman" w:cs="Times New Roman"/>
-          <w:lang w:val="en-US"/>
-        </w:rPr>
-      </w:pPr>
-      <w:r>
-        <w:rPr>
-          <w:rFonts w:ascii="Times New Roman" w:hAnsi="Times New Roman" w:cs="Times New Roman"/>
-          <w:lang w:val="en-US"/>
-        </w:rPr>
-        <w:t xml:space="preserve">      </w:t>
-      </w:r>
-      <w:proofErr w:type="gramStart"/>
-      <w:r>
-        <w:rPr>
-          <w:rFonts w:ascii="Times New Roman" w:hAnsi="Times New Roman" w:cs="Times New Roman"/>
-          <w:lang w:val="en-US"/>
-        </w:rPr>
-        <w:t>this.massPQ</w:t>
-      </w:r>
-      <w:proofErr w:type="gramEnd"/>
-      <w:r>
-        <w:rPr>
-          <w:rFonts w:ascii="Times New Roman" w:hAnsi="Times New Roman" w:cs="Times New Roman"/>
-          <w:lang w:val="en-US"/>
-        </w:rPr>
-        <w:t>2[n] = pq1 - (</w:t>
-      </w:r>
-      <w:proofErr w:type="spellStart"/>
-      <w:r>
-        <w:rPr>
-          <w:rFonts w:ascii="Times New Roman" w:hAnsi="Times New Roman" w:cs="Times New Roman"/>
-          <w:lang w:val="en-US"/>
-        </w:rPr>
-        <w:t>pqCh</w:t>
-      </w:r>
-      <w:proofErr w:type="spellEnd"/>
-      <w:r>
-        <w:rPr>
-          <w:rFonts w:ascii="Times New Roman" w:hAnsi="Times New Roman" w:cs="Times New Roman"/>
-          <w:lang w:val="en-US"/>
-        </w:rPr>
-        <w:t>/(pq1+this.massPQ2[n-1]));</w:t>
-      </w:r>
-    </w:p>
-    <w:p>
-      <w:pPr>
-        <w:spacing w:line="360" w:lineRule="auto"/>
-        <w:rPr>
-          <w:rFonts w:ascii="Times New Roman" w:hAnsi="Times New Roman" w:cs="Times New Roman"/>
-          <w:lang w:val="en-US"/>
-        </w:rPr>
-      </w:pPr>
-      <w:r>
-        <w:rPr>
-          <w:rFonts w:ascii="Times New Roman" w:hAnsi="Times New Roman" w:cs="Times New Roman"/>
-          <w:lang w:val="en-US"/>
-        </w:rPr>
-        <w:t xml:space="preserve">    }</w:t>
-      </w:r>
-    </w:p>
-    <w:p>
-      <w:pPr>
-        <w:spacing w:line="360" w:lineRule="auto"/>
-        <w:rPr>
-          <w:rFonts w:ascii="Times New Roman" w:hAnsi="Times New Roman" w:cs="Times New Roman"/>
-          <w:lang w:val="en-US"/>
-        </w:rPr>
-      </w:pPr>
-      <w:r>
-        <w:rPr>
-          <w:rFonts w:ascii="Times New Roman" w:hAnsi="Times New Roman" w:cs="Times New Roman"/>
-          <w:lang w:val="en-US"/>
-        </w:rPr>
-        <w:t xml:space="preserve">    return </w:t>
-      </w:r>
-      <w:proofErr w:type="spellStart"/>
-      <w:proofErr w:type="gramStart"/>
-      <w:r>
-        <w:rPr>
-          <w:rFonts w:ascii="Times New Roman" w:hAnsi="Times New Roman" w:cs="Times New Roman"/>
-          <w:lang w:val="en-US"/>
-        </w:rPr>
-        <w:t>this.massPQ</w:t>
-      </w:r>
-      <w:proofErr w:type="spellEnd"/>
-      <w:proofErr w:type="gramEnd"/>
+      <w:proofErr w:type="spellEnd"/>
       <w:r>
         <w:rPr>
           <w:rFonts w:ascii="Times New Roman" w:hAnsi="Times New Roman" w:cs="Times New Roman"/>
@@ -9370,7 +11266,7 @@
     </w:p>
     <w:p>
       <w:pPr>
-        <w:spacing w:line="360" w:lineRule="auto"/>
+        <w:spacing w:line="276" w:lineRule="auto"/>
         <w:rPr>
           <w:rFonts w:ascii="Times New Roman" w:hAnsi="Times New Roman" w:cs="Times New Roman"/>
           <w:lang w:val="en-US"/>
@@ -9616,6 +11512,571 @@
         </m:oMath>
       </m:oMathPara>
       <w:bookmarkEnd w:id="0"/>
+    </w:p>
+    <w:p>
+      <w:pPr>
+        <w:spacing w:line="360" w:lineRule="auto"/>
+        <w:rPr>
+          <w:rFonts w:ascii="Times New Roman" w:hAnsi="Times New Roman" w:cs="Times New Roman"/>
+          <w:lang w:val="en-US"/>
+        </w:rPr>
+      </w:pPr>
+    </w:p>
+    <w:p>
+      <w:pPr>
+        <w:spacing w:line="360" w:lineRule="auto"/>
+        <w:rPr>
+          <w:rFonts w:ascii="Times New Roman" w:hAnsi="Times New Roman" w:cs="Times New Roman"/>
+          <w:lang w:val="en-US"/>
+        </w:rPr>
+      </w:pPr>
+      <w:r>
+        <w:rPr>
+          <w:rFonts w:ascii="Times New Roman" w:hAnsi="Times New Roman" w:cs="Times New Roman"/>
+          <w:lang w:val="en-US"/>
+        </w:rPr>
+        <w:t>3</w:t>
+      </w:r>
+      <w:r>
+        <w:rPr>
+          <w:rFonts w:ascii="Times New Roman" w:hAnsi="Times New Roman" w:cs="Times New Roman"/>
+          <w:lang w:val="en-US"/>
+        </w:rPr>
+        <w:t>9</w:t>
+      </w:r>
+      <w:r>
+        <w:rPr>
+          <w:rFonts w:ascii="Times New Roman" w:hAnsi="Times New Roman" w:cs="Times New Roman"/>
+          <w:lang w:val="en-US"/>
+        </w:rPr>
+        <w:t>:</w:t>
+      </w:r>
+      <w:r>
+        <w:rPr>
+          <w:rFonts w:ascii="Times New Roman" w:hAnsi="Times New Roman" w:cs="Times New Roman"/>
+          <w:lang w:val="en-US"/>
+        </w:rPr>
+        <w:t xml:space="preserve">  </w:t>
+      </w:r>
+      <w:proofErr w:type="spellStart"/>
+      <w:r>
+        <w:rPr>
+          <w:rFonts w:ascii="Times New Roman" w:hAnsi="Times New Roman" w:cs="Times New Roman"/>
+          <w:lang w:val="en-US"/>
+        </w:rPr>
+        <w:t>tg_Sin_arctg</w:t>
+      </w:r>
+      <w:proofErr w:type="spellEnd"/>
+      <w:r>
+        <w:rPr>
+          <w:rFonts w:ascii="Times New Roman" w:hAnsi="Times New Roman" w:cs="Times New Roman"/>
+          <w:lang w:val="en-US"/>
+        </w:rPr>
+        <w:t>(n, fi, a) {</w:t>
+      </w:r>
+    </w:p>
+    <w:p>
+      <w:pPr>
+        <w:spacing w:line="276" w:lineRule="auto"/>
+        <w:rPr>
+          <w:rFonts w:ascii="Times New Roman" w:hAnsi="Times New Roman" w:cs="Times New Roman"/>
+          <w:lang w:val="en-US"/>
+        </w:rPr>
+      </w:pPr>
+      <w:r>
+        <w:rPr>
+          <w:rFonts w:ascii="Times New Roman" w:hAnsi="Times New Roman" w:cs="Times New Roman"/>
+          <w:lang w:val="en-US"/>
+        </w:rPr>
+        <w:t xml:space="preserve">    </w:t>
+      </w:r>
+      <w:proofErr w:type="spellStart"/>
+      <w:r>
+        <w:rPr>
+          <w:rFonts w:ascii="Times New Roman" w:hAnsi="Times New Roman" w:cs="Times New Roman"/>
+          <w:lang w:val="en-US"/>
+        </w:rPr>
+        <w:t>this.massPQ</w:t>
+      </w:r>
+      <w:proofErr w:type="spellEnd"/>
+      <w:r>
+        <w:rPr>
+          <w:rFonts w:ascii="Times New Roman" w:hAnsi="Times New Roman" w:cs="Times New Roman"/>
+          <w:lang w:val="en-US"/>
+        </w:rPr>
+        <w:t xml:space="preserve">[n] = </w:t>
+      </w:r>
+      <w:proofErr w:type="spellStart"/>
+      <w:r>
+        <w:rPr>
+          <w:rFonts w:ascii="Times New Roman" w:hAnsi="Times New Roman" w:cs="Times New Roman"/>
+          <w:lang w:val="en-US"/>
+        </w:rPr>
+        <w:t>Math.sqrt</w:t>
+      </w:r>
+      <w:proofErr w:type="spellEnd"/>
+      <w:r>
+        <w:rPr>
+          <w:rFonts w:ascii="Times New Roman" w:hAnsi="Times New Roman" w:cs="Times New Roman"/>
+          <w:lang w:val="en-US"/>
+        </w:rPr>
+        <w:t xml:space="preserve">(a*a + fi*fi) * ( </w:t>
+      </w:r>
+      <w:proofErr w:type="spellStart"/>
+      <w:r>
+        <w:rPr>
+          <w:rFonts w:ascii="Times New Roman" w:hAnsi="Times New Roman" w:cs="Times New Roman"/>
+          <w:lang w:val="en-US"/>
+        </w:rPr>
+        <w:t>Math.sin</w:t>
+      </w:r>
+      <w:proofErr w:type="spellEnd"/>
+      <w:r>
+        <w:rPr>
+          <w:rFonts w:ascii="Times New Roman" w:hAnsi="Times New Roman" w:cs="Times New Roman"/>
+          <w:lang w:val="en-US"/>
+        </w:rPr>
+        <w:t>((n+1)*</w:t>
+      </w:r>
+      <w:proofErr w:type="spellStart"/>
+      <w:r>
+        <w:rPr>
+          <w:rFonts w:ascii="Times New Roman" w:hAnsi="Times New Roman" w:cs="Times New Roman"/>
+          <w:lang w:val="en-US"/>
+        </w:rPr>
+        <w:t>Math.atan</w:t>
+      </w:r>
+      <w:proofErr w:type="spellEnd"/>
+      <w:r>
+        <w:rPr>
+          <w:rFonts w:ascii="Times New Roman" w:hAnsi="Times New Roman" w:cs="Times New Roman"/>
+          <w:lang w:val="en-US"/>
+        </w:rPr>
+        <w:t>(fi/a))/</w:t>
+      </w:r>
+      <w:proofErr w:type="spellStart"/>
+      <w:r>
+        <w:rPr>
+          <w:rFonts w:ascii="Times New Roman" w:hAnsi="Times New Roman" w:cs="Times New Roman"/>
+          <w:lang w:val="en-US"/>
+        </w:rPr>
+        <w:t>Math.sin</w:t>
+      </w:r>
+      <w:proofErr w:type="spellEnd"/>
+      <w:r>
+        <w:rPr>
+          <w:rFonts w:ascii="Times New Roman" w:hAnsi="Times New Roman" w:cs="Times New Roman"/>
+          <w:lang w:val="en-US"/>
+        </w:rPr>
+        <w:t xml:space="preserve">(n * </w:t>
+      </w:r>
+      <w:proofErr w:type="spellStart"/>
+      <w:r>
+        <w:rPr>
+          <w:rFonts w:ascii="Times New Roman" w:hAnsi="Times New Roman" w:cs="Times New Roman"/>
+          <w:lang w:val="en-US"/>
+        </w:rPr>
+        <w:t>Math.atan</w:t>
+      </w:r>
+      <w:proofErr w:type="spellEnd"/>
+      <w:r>
+        <w:rPr>
+          <w:rFonts w:ascii="Times New Roman" w:hAnsi="Times New Roman" w:cs="Times New Roman"/>
+          <w:lang w:val="en-US"/>
+        </w:rPr>
+        <w:t>(fi/a)) ) - a;</w:t>
+      </w:r>
+    </w:p>
+    <w:p>
+      <w:pPr>
+        <w:spacing w:line="276" w:lineRule="auto"/>
+        <w:rPr>
+          <w:rFonts w:ascii="Times New Roman" w:hAnsi="Times New Roman" w:cs="Times New Roman"/>
+          <w:lang w:val="en-US"/>
+        </w:rPr>
+      </w:pPr>
+      <w:r>
+        <w:rPr>
+          <w:rFonts w:ascii="Times New Roman" w:hAnsi="Times New Roman" w:cs="Times New Roman"/>
+          <w:lang w:val="en-US"/>
+        </w:rPr>
+        <w:t xml:space="preserve">    return </w:t>
+      </w:r>
+      <w:proofErr w:type="spellStart"/>
+      <w:r>
+        <w:rPr>
+          <w:rFonts w:ascii="Times New Roman" w:hAnsi="Times New Roman" w:cs="Times New Roman"/>
+          <w:lang w:val="en-US"/>
+        </w:rPr>
+        <w:t>this.massPQ</w:t>
+      </w:r>
+      <w:proofErr w:type="spellEnd"/>
+      <w:r>
+        <w:rPr>
+          <w:rFonts w:ascii="Times New Roman" w:hAnsi="Times New Roman" w:cs="Times New Roman"/>
+          <w:lang w:val="en-US"/>
+        </w:rPr>
+        <w:t xml:space="preserve">[n] = </w:t>
+      </w:r>
+      <w:proofErr w:type="spellStart"/>
+      <w:r>
+        <w:rPr>
+          <w:rFonts w:ascii="Times New Roman" w:hAnsi="Times New Roman" w:cs="Times New Roman"/>
+          <w:lang w:val="en-US"/>
+        </w:rPr>
+        <w:t>Math.tan</w:t>
+      </w:r>
+      <w:r>
+        <w:rPr>
+          <w:rFonts w:ascii="Times New Roman" w:hAnsi="Times New Roman" w:cs="Times New Roman"/>
+          <w:lang w:val="en-US"/>
+        </w:rPr>
+        <w:t>h</w:t>
+      </w:r>
+      <w:proofErr w:type="spellEnd"/>
+      <w:r>
+        <w:rPr>
+          <w:rFonts w:ascii="Times New Roman" w:hAnsi="Times New Roman" w:cs="Times New Roman"/>
+          <w:lang w:val="en-US"/>
+        </w:rPr>
+        <w:t>(</w:t>
+      </w:r>
+      <w:proofErr w:type="spellStart"/>
+      <w:r>
+        <w:rPr>
+          <w:rFonts w:ascii="Times New Roman" w:hAnsi="Times New Roman" w:cs="Times New Roman"/>
+          <w:lang w:val="en-US"/>
+        </w:rPr>
+        <w:t>this.massPQ</w:t>
+      </w:r>
+      <w:proofErr w:type="spellEnd"/>
+      <w:r>
+        <w:rPr>
+          <w:rFonts w:ascii="Times New Roman" w:hAnsi="Times New Roman" w:cs="Times New Roman"/>
+          <w:lang w:val="en-US"/>
+        </w:rPr>
+        <w:t>[n]);</w:t>
+      </w:r>
+    </w:p>
+    <w:p>
+      <w:pPr>
+        <w:spacing w:line="276" w:lineRule="auto"/>
+        <w:rPr>
+          <w:rFonts w:ascii="Times New Roman" w:hAnsi="Times New Roman" w:cs="Times New Roman"/>
+          <w:lang w:val="en-US"/>
+        </w:rPr>
+      </w:pPr>
+      <w:r>
+        <w:rPr>
+          <w:rFonts w:ascii="Times New Roman" w:hAnsi="Times New Roman" w:cs="Times New Roman"/>
+          <w:lang w:val="en-US"/>
+        </w:rPr>
+        <w:t xml:space="preserve">  },</w:t>
+      </w:r>
+    </w:p>
+    <w:p>
+      <w:pPr>
+        <w:spacing w:line="360" w:lineRule="auto"/>
+        <w:rPr>
+          <w:rFonts w:ascii="Times New Roman" w:eastAsiaTheme="minorEastAsia" w:hAnsi="Times New Roman" w:cs="Times New Roman"/>
+          <w:lang w:val="en-US"/>
+        </w:rPr>
+      </w:pPr>
+      <m:oMathPara>
+        <m:oMath>
+          <m:r>
+            <w:rPr>
+              <w:rFonts w:ascii="Cambria Math" w:hAnsi="Cambria Math" w:cs="Times New Roman"/>
+            </w:rPr>
+            <m:t>t</m:t>
+          </m:r>
+          <m:r>
+            <w:rPr>
+              <w:rFonts w:ascii="Cambria Math" w:hAnsi="Cambria Math" w:cs="Times New Roman"/>
+            </w:rPr>
+            <m:t>h</m:t>
+          </m:r>
+          <m:d>
+            <m:dPr>
+              <m:ctrlPr>
+                <w:rPr>
+                  <w:rFonts w:ascii="Cambria Math" w:hAnsi="Cambria Math" w:cs="Times New Roman"/>
+                  <w:i/>
+                </w:rPr>
+              </m:ctrlPr>
+            </m:dPr>
+            <m:e>
+              <m:rad>
+                <m:radPr>
+                  <m:degHide m:val="1"/>
+                  <m:ctrlPr>
+                    <w:rPr>
+                      <w:rFonts w:ascii="Cambria Math" w:hAnsi="Cambria Math" w:cs="Times New Roman"/>
+                      <w:i/>
+                    </w:rPr>
+                  </m:ctrlPr>
+                </m:radPr>
+                <m:deg/>
+                <m:e>
+                  <m:sSup>
+                    <m:sSupPr>
+                      <m:ctrlPr>
+                        <w:rPr>
+                          <w:rFonts w:ascii="Cambria Math" w:hAnsi="Cambria Math"/>
+                          <w:i/>
+                        </w:rPr>
+                      </m:ctrlPr>
+                    </m:sSupPr>
+                    <m:e>
+                      <m:r>
+                        <w:rPr>
+                          <w:rFonts w:ascii="Cambria Math" w:hAnsi="Cambria Math"/>
+                        </w:rPr>
+                        <m:t>a</m:t>
+                      </m:r>
+                    </m:e>
+                    <m:sup>
+                      <m:r>
+                        <w:rPr>
+                          <w:rFonts w:ascii="Cambria Math" w:hAnsi="Cambria Math"/>
+                          <w:lang w:val="en-US"/>
+                        </w:rPr>
+                        <m:t>2</m:t>
+                      </m:r>
+                    </m:sup>
+                  </m:sSup>
+                  <m:r>
+                    <w:rPr>
+                      <w:rFonts w:ascii="Cambria Math" w:hAnsi="Cambria Math"/>
+                      <w:lang w:val="en-US"/>
+                    </w:rPr>
+                    <m:t>+</m:t>
+                  </m:r>
+                  <m:sSup>
+                    <m:sSupPr>
+                      <m:ctrlPr>
+                        <w:rPr>
+                          <w:rFonts w:ascii="Cambria Math" w:hAnsi="Cambria Math"/>
+                          <w:i/>
+                        </w:rPr>
+                      </m:ctrlPr>
+                    </m:sSupPr>
+                    <m:e>
+                      <m:r>
+                        <w:rPr>
+                          <w:rFonts w:ascii="Cambria Math" w:hAnsi="Cambria Math" w:cs="Times New Roman"/>
+                          <w:lang w:val="en-US"/>
+                        </w:rPr>
+                        <m:t>φ</m:t>
+                      </m:r>
+                    </m:e>
+                    <m:sup>
+                      <m:r>
+                        <w:rPr>
+                          <w:rFonts w:ascii="Cambria Math" w:hAnsi="Cambria Math"/>
+                          <w:lang w:val="en-US"/>
+                        </w:rPr>
+                        <m:t>2</m:t>
+                      </m:r>
+                    </m:sup>
+                  </m:sSup>
+                </m:e>
+              </m:rad>
+              <m:f>
+                <m:fPr>
+                  <m:ctrlPr>
+                    <w:rPr>
+                      <w:rFonts w:ascii="Cambria Math" w:hAnsi="Cambria Math"/>
+                      <w:i/>
+                    </w:rPr>
+                  </m:ctrlPr>
+                </m:fPr>
+                <m:num>
+                  <m:func>
+                    <m:funcPr>
+                      <m:ctrlPr>
+                        <w:rPr>
+                          <w:rFonts w:ascii="Cambria Math" w:hAnsi="Cambria Math"/>
+                          <w:i/>
+                        </w:rPr>
+                      </m:ctrlPr>
+                    </m:funcPr>
+                    <m:fName>
+                      <m:r>
+                        <m:rPr>
+                          <m:sty m:val="p"/>
+                        </m:rPr>
+                        <w:rPr>
+                          <w:rFonts w:ascii="Cambria Math" w:hAnsi="Cambria Math"/>
+                          <w:lang w:val="en-US"/>
+                        </w:rPr>
+                        <m:t>sin</m:t>
+                      </m:r>
+                    </m:fName>
+                    <m:e>
+                      <m:d>
+                        <m:dPr>
+                          <m:ctrlPr>
+                            <w:rPr>
+                              <w:rFonts w:ascii="Cambria Math" w:hAnsi="Cambria Math"/>
+                              <w:i/>
+                            </w:rPr>
+                          </m:ctrlPr>
+                        </m:dPr>
+                        <m:e>
+                          <m:d>
+                            <m:dPr>
+                              <m:ctrlPr>
+                                <w:rPr>
+                                  <w:rFonts w:ascii="Cambria Math" w:hAnsi="Cambria Math"/>
+                                  <w:i/>
+                                </w:rPr>
+                              </m:ctrlPr>
+                            </m:dPr>
+                            <m:e>
+                              <m:r>
+                                <w:rPr>
+                                  <w:rFonts w:ascii="Cambria Math" w:hAnsi="Cambria Math"/>
+                                </w:rPr>
+                                <m:t>n</m:t>
+                              </m:r>
+                              <m:r>
+                                <w:rPr>
+                                  <w:rFonts w:ascii="Cambria Math" w:hAnsi="Cambria Math"/>
+                                  <w:lang w:val="en-US"/>
+                                </w:rPr>
+                                <m:t>+1</m:t>
+                              </m:r>
+                            </m:e>
+                          </m:d>
+                          <m:r>
+                            <w:rPr>
+                              <w:rFonts w:ascii="Cambria Math" w:hAnsi="Cambria Math"/>
+                              <w:lang w:val="en-US"/>
+                            </w:rPr>
+                            <m:t>∙</m:t>
+                          </m:r>
+                          <m:r>
+                            <w:rPr>
+                              <w:rFonts w:ascii="Cambria Math" w:hAnsi="Cambria Math"/>
+                            </w:rPr>
+                            <m:t>arctg</m:t>
+                          </m:r>
+                          <m:d>
+                            <m:dPr>
+                              <m:ctrlPr>
+                                <w:rPr>
+                                  <w:rFonts w:ascii="Cambria Math" w:hAnsi="Cambria Math"/>
+                                  <w:i/>
+                                </w:rPr>
+                              </m:ctrlPr>
+                            </m:dPr>
+                            <m:e>
+                              <m:r>
+                                <w:rPr>
+                                  <w:rFonts w:ascii="Cambria Math" w:hAnsi="Cambria Math" w:cs="Times New Roman"/>
+                                  <w:lang w:val="en-US"/>
+                                </w:rPr>
+                                <m:t>φ/a</m:t>
+                              </m:r>
+                            </m:e>
+                          </m:d>
+                        </m:e>
+                      </m:d>
+                    </m:e>
+                  </m:func>
+                </m:num>
+                <m:den>
+                  <m:func>
+                    <m:funcPr>
+                      <m:ctrlPr>
+                        <w:rPr>
+                          <w:rFonts w:ascii="Cambria Math" w:hAnsi="Cambria Math"/>
+                          <w:i/>
+                        </w:rPr>
+                      </m:ctrlPr>
+                    </m:funcPr>
+                    <m:fName>
+                      <m:r>
+                        <m:rPr>
+                          <m:sty m:val="p"/>
+                        </m:rPr>
+                        <w:rPr>
+                          <w:rFonts w:ascii="Cambria Math" w:hAnsi="Cambria Math"/>
+                          <w:lang w:val="en-US"/>
+                        </w:rPr>
+                        <m:t>sin</m:t>
+                      </m:r>
+                    </m:fName>
+                    <m:e>
+                      <m:r>
+                        <w:rPr>
+                          <w:rFonts w:ascii="Cambria Math" w:hAnsi="Cambria Math"/>
+                          <w:lang w:val="en-US"/>
+                        </w:rPr>
+                        <m:t>(</m:t>
+                      </m:r>
+                      <m:r>
+                        <w:rPr>
+                          <w:rFonts w:ascii="Cambria Math" w:hAnsi="Cambria Math"/>
+                        </w:rPr>
+                        <m:t>n</m:t>
+                      </m:r>
+                      <m:r>
+                        <w:rPr>
+                          <w:rFonts w:ascii="Cambria Math" w:hAnsi="Cambria Math"/>
+                          <w:lang w:val="en-US"/>
+                        </w:rPr>
+                        <m:t>∙</m:t>
+                      </m:r>
+                      <m:r>
+                        <w:rPr>
+                          <w:rFonts w:ascii="Cambria Math" w:hAnsi="Cambria Math"/>
+                        </w:rPr>
+                        <m:t>arctg</m:t>
+                      </m:r>
+                      <m:r>
+                        <w:rPr>
+                          <w:rFonts w:ascii="Cambria Math" w:hAnsi="Cambria Math"/>
+                          <w:lang w:val="en-US"/>
+                        </w:rPr>
+                        <m:t>(</m:t>
+                      </m:r>
+                      <m:r>
+                        <w:rPr>
+                          <w:rFonts w:ascii="Cambria Math" w:hAnsi="Cambria Math" w:cs="Times New Roman"/>
+                          <w:lang w:val="en-US"/>
+                        </w:rPr>
+                        <m:t>φ/a</m:t>
+                      </m:r>
+                      <m:r>
+                        <w:rPr>
+                          <w:rFonts w:ascii="Cambria Math" w:hAnsi="Cambria Math"/>
+                          <w:lang w:val="en-US"/>
+                        </w:rPr>
+                        <m:t>))</m:t>
+                      </m:r>
+                    </m:e>
+                  </m:func>
+                </m:den>
+              </m:f>
+              <m:r>
+                <w:rPr>
+                  <w:rFonts w:ascii="Cambria Math" w:hAnsi="Cambria Math"/>
+                  <w:lang w:val="en-US"/>
+                </w:rPr>
+                <m:t>-</m:t>
+              </m:r>
+              <m:r>
+                <w:rPr>
+                  <w:rFonts w:ascii="Cambria Math" w:hAnsi="Cambria Math"/>
+                </w:rPr>
+                <m:t>a</m:t>
+              </m:r>
+            </m:e>
+          </m:d>
+        </m:oMath>
+      </m:oMathPara>
     </w:p>
     <w:p>
       <w:pPr>

</xml_diff>

<commit_message>
Added new trigonometricheskie functions
</commit_message>
<xml_diff>
--- a/Функции.docx
+++ b/Функции.docx
@@ -412,7 +412,23 @@
           <w:rFonts w:ascii="Times New Roman" w:hAnsi="Times New Roman" w:cs="Times New Roman"/>
           <w:lang w:val="en-US"/>
         </w:rPr>
-        <w:t>((2*n-1)*fi);</w:t>
+        <w:t>((2*n-</w:t>
+      </w:r>
+      <w:proofErr w:type="gramStart"/>
+      <w:r>
+        <w:rPr>
+          <w:rFonts w:ascii="Times New Roman" w:hAnsi="Times New Roman" w:cs="Times New Roman"/>
+          <w:lang w:val="en-US"/>
+        </w:rPr>
+        <w:t>1)*</w:t>
+      </w:r>
+      <w:proofErr w:type="gramEnd"/>
+      <w:r>
+        <w:rPr>
+          <w:rFonts w:ascii="Times New Roman" w:hAnsi="Times New Roman" w:cs="Times New Roman"/>
+          <w:lang w:val="en-US"/>
+        </w:rPr>
+        <w:t>fi);</w:t>
       </w:r>
     </w:p>
     <w:p>
@@ -963,7 +979,23 @@
           <w:rFonts w:ascii="Times New Roman" w:hAnsi="Times New Roman" w:cs="Times New Roman"/>
           <w:lang w:val="en-US"/>
         </w:rPr>
-        <w:t xml:space="preserve">((n+1)*fi) * </w:t>
+        <w:t>((n+</w:t>
+      </w:r>
+      <w:proofErr w:type="gramStart"/>
+      <w:r>
+        <w:rPr>
+          <w:rFonts w:ascii="Times New Roman" w:hAnsi="Times New Roman" w:cs="Times New Roman"/>
+          <w:lang w:val="en-US"/>
+        </w:rPr>
+        <w:t>1)*</w:t>
+      </w:r>
+      <w:proofErr w:type="gramEnd"/>
+      <w:r>
+        <w:rPr>
+          <w:rFonts w:ascii="Times New Roman" w:hAnsi="Times New Roman" w:cs="Times New Roman"/>
+          <w:lang w:val="en-US"/>
+        </w:rPr>
+        <w:t xml:space="preserve">fi) * </w:t>
       </w:r>
       <w:proofErr w:type="spellStart"/>
       <w:r>
@@ -1761,7 +1793,23 @@
           <w:rFonts w:ascii="Times New Roman" w:hAnsi="Times New Roman" w:cs="Times New Roman"/>
           <w:lang w:val="en-US"/>
         </w:rPr>
-        <w:t>((2*n+1)*fi) );</w:t>
+        <w:t>((2*n+</w:t>
+      </w:r>
+      <w:proofErr w:type="gramStart"/>
+      <w:r>
+        <w:rPr>
+          <w:rFonts w:ascii="Times New Roman" w:hAnsi="Times New Roman" w:cs="Times New Roman"/>
+          <w:lang w:val="en-US"/>
+        </w:rPr>
+        <w:t>1)*</w:t>
+      </w:r>
+      <w:proofErr w:type="gramEnd"/>
+      <w:r>
+        <w:rPr>
+          <w:rFonts w:ascii="Times New Roman" w:hAnsi="Times New Roman" w:cs="Times New Roman"/>
+          <w:lang w:val="en-US"/>
+        </w:rPr>
+        <w:t>fi) );</w:t>
       </w:r>
     </w:p>
     <w:p>
@@ -1916,7 +1964,23 @@
           <w:rFonts w:ascii="Times New Roman" w:hAnsi="Times New Roman" w:cs="Times New Roman"/>
           <w:lang w:val="en-US"/>
         </w:rPr>
-        <w:t xml:space="preserve">((n+1)*fi) / </w:t>
+        <w:t>((n+</w:t>
+      </w:r>
+      <w:proofErr w:type="gramStart"/>
+      <w:r>
+        <w:rPr>
+          <w:rFonts w:ascii="Times New Roman" w:hAnsi="Times New Roman" w:cs="Times New Roman"/>
+          <w:lang w:val="en-US"/>
+        </w:rPr>
+        <w:t>1)*</w:t>
+      </w:r>
+      <w:proofErr w:type="gramEnd"/>
+      <w:r>
+        <w:rPr>
+          <w:rFonts w:ascii="Times New Roman" w:hAnsi="Times New Roman" w:cs="Times New Roman"/>
+          <w:lang w:val="en-US"/>
+        </w:rPr>
+        <w:t xml:space="preserve">fi) / </w:t>
       </w:r>
       <w:proofErr w:type="spellStart"/>
       <w:r>
@@ -2137,7 +2201,23 @@
           <w:rFonts w:ascii="Times New Roman" w:hAnsi="Times New Roman" w:cs="Times New Roman"/>
           <w:lang w:val="en-US"/>
         </w:rPr>
-        <w:t xml:space="preserve">((2*n-1)*fi); </w:t>
+        <w:t>((2*n-</w:t>
+      </w:r>
+      <w:proofErr w:type="gramStart"/>
+      <w:r>
+        <w:rPr>
+          <w:rFonts w:ascii="Times New Roman" w:hAnsi="Times New Roman" w:cs="Times New Roman"/>
+          <w:lang w:val="en-US"/>
+        </w:rPr>
+        <w:t>1)*</w:t>
+      </w:r>
+      <w:proofErr w:type="gramEnd"/>
+      <w:r>
+        <w:rPr>
+          <w:rFonts w:ascii="Times New Roman" w:hAnsi="Times New Roman" w:cs="Times New Roman"/>
+          <w:lang w:val="en-US"/>
+        </w:rPr>
+        <w:t xml:space="preserve">fi); </w:t>
       </w:r>
       <w:r>
         <w:rPr>
@@ -2398,7 +2478,23 @@
           <w:rFonts w:ascii="Times New Roman" w:hAnsi="Times New Roman" w:cs="Times New Roman"/>
           <w:lang w:val="en-US"/>
         </w:rPr>
-        <w:t xml:space="preserve">((2*n-1)*fi); </w:t>
+        <w:t>((2*n-</w:t>
+      </w:r>
+      <w:proofErr w:type="gramStart"/>
+      <w:r>
+        <w:rPr>
+          <w:rFonts w:ascii="Times New Roman" w:hAnsi="Times New Roman" w:cs="Times New Roman"/>
+          <w:lang w:val="en-US"/>
+        </w:rPr>
+        <w:t>1)*</w:t>
+      </w:r>
+      <w:proofErr w:type="gramEnd"/>
+      <w:r>
+        <w:rPr>
+          <w:rFonts w:ascii="Times New Roman" w:hAnsi="Times New Roman" w:cs="Times New Roman"/>
+          <w:lang w:val="en-US"/>
+        </w:rPr>
+        <w:t xml:space="preserve">fi); </w:t>
       </w:r>
       <w:r>
         <w:rPr>
@@ -2693,7 +2789,23 @@
           <w:rFonts w:ascii="Times New Roman" w:hAnsi="Times New Roman" w:cs="Times New Roman"/>
           <w:lang w:val="en-US"/>
         </w:rPr>
-        <w:t xml:space="preserve">((2*n)*fi); </w:t>
+        <w:t>((2*</w:t>
+      </w:r>
+      <w:proofErr w:type="gramStart"/>
+      <w:r>
+        <w:rPr>
+          <w:rFonts w:ascii="Times New Roman" w:hAnsi="Times New Roman" w:cs="Times New Roman"/>
+          <w:lang w:val="en-US"/>
+        </w:rPr>
+        <w:t>n)*</w:t>
+      </w:r>
+      <w:proofErr w:type="gramEnd"/>
+      <w:r>
+        <w:rPr>
+          <w:rFonts w:ascii="Times New Roman" w:hAnsi="Times New Roman" w:cs="Times New Roman"/>
+          <w:lang w:val="en-US"/>
+        </w:rPr>
+        <w:t xml:space="preserve">fi); </w:t>
       </w:r>
       <w:r>
         <w:rPr>
@@ -2935,7 +3047,23 @@
           <w:rFonts w:ascii="Times New Roman" w:hAnsi="Times New Roman" w:cs="Times New Roman"/>
           <w:lang w:val="en-US"/>
         </w:rPr>
-        <w:t xml:space="preserve">((2*n)*fi); </w:t>
+        <w:t>((2*</w:t>
+      </w:r>
+      <w:proofErr w:type="gramStart"/>
+      <w:r>
+        <w:rPr>
+          <w:rFonts w:ascii="Times New Roman" w:hAnsi="Times New Roman" w:cs="Times New Roman"/>
+          <w:lang w:val="en-US"/>
+        </w:rPr>
+        <w:t>n)*</w:t>
+      </w:r>
+      <w:proofErr w:type="gramEnd"/>
+      <w:r>
+        <w:rPr>
+          <w:rFonts w:ascii="Times New Roman" w:hAnsi="Times New Roman" w:cs="Times New Roman"/>
+          <w:lang w:val="en-US"/>
+        </w:rPr>
+        <w:t xml:space="preserve">fi); </w:t>
       </w:r>
       <w:r>
         <w:rPr>
@@ -3168,7 +3296,23 @@
           <w:rFonts w:ascii="Times New Roman" w:hAnsi="Times New Roman" w:cs="Times New Roman"/>
           <w:lang w:val="en-US"/>
         </w:rPr>
-        <w:t>((4*n-3)*fi)</w:t>
+        <w:t>((4*n-</w:t>
+      </w:r>
+      <w:proofErr w:type="gramStart"/>
+      <w:r>
+        <w:rPr>
+          <w:rFonts w:ascii="Times New Roman" w:hAnsi="Times New Roman" w:cs="Times New Roman"/>
+          <w:lang w:val="en-US"/>
+        </w:rPr>
+        <w:t>3)*</w:t>
+      </w:r>
+      <w:proofErr w:type="gramEnd"/>
+      <w:r>
+        <w:rPr>
+          <w:rFonts w:ascii="Times New Roman" w:hAnsi="Times New Roman" w:cs="Times New Roman"/>
+          <w:lang w:val="en-US"/>
+        </w:rPr>
+        <w:t>fi)</w:t>
       </w:r>
       <w:r>
         <w:rPr>
@@ -3352,7 +3496,27 @@
           <w:szCs w:val="22"/>
           <w:lang w:val="en-US"/>
         </w:rPr>
-        <w:t xml:space="preserve">((2*n-1)*fi)) / (this.massPQ3[n-1] + </w:t>
+        <w:t>((2*n-</w:t>
+      </w:r>
+      <w:proofErr w:type="gramStart"/>
+      <w:r>
+        <w:rPr>
+          <w:rFonts w:ascii="Times New Roman" w:hAnsi="Times New Roman" w:cs="Times New Roman"/>
+          <w:sz w:val="22"/>
+          <w:szCs w:val="22"/>
+          <w:lang w:val="en-US"/>
+        </w:rPr>
+        <w:t>1)*</w:t>
+      </w:r>
+      <w:proofErr w:type="gramEnd"/>
+      <w:r>
+        <w:rPr>
+          <w:rFonts w:ascii="Times New Roman" w:hAnsi="Times New Roman" w:cs="Times New Roman"/>
+          <w:sz w:val="22"/>
+          <w:szCs w:val="22"/>
+          <w:lang w:val="en-US"/>
+        </w:rPr>
+        <w:t xml:space="preserve">fi)) / (this.massPQ3[n-1] + </w:t>
       </w:r>
       <w:proofErr w:type="spellStart"/>
       <w:r>
@@ -3712,7 +3876,27 @@
           <w:szCs w:val="22"/>
           <w:lang w:val="en-US"/>
         </w:rPr>
-        <w:t xml:space="preserve">*fi) / (this.massPQ3[n-1] + </w:t>
+        <w:t>*fi) / (</w:t>
+      </w:r>
+      <w:proofErr w:type="gramStart"/>
+      <w:r>
+        <w:rPr>
+          <w:rFonts w:ascii="Times New Roman" w:hAnsi="Times New Roman" w:cs="Times New Roman"/>
+          <w:sz w:val="22"/>
+          <w:szCs w:val="22"/>
+          <w:lang w:val="en-US"/>
+        </w:rPr>
+        <w:t>this.massPQ</w:t>
+      </w:r>
+      <w:proofErr w:type="gramEnd"/>
+      <w:r>
+        <w:rPr>
+          <w:rFonts w:ascii="Times New Roman" w:hAnsi="Times New Roman" w:cs="Times New Roman"/>
+          <w:sz w:val="22"/>
+          <w:szCs w:val="22"/>
+          <w:lang w:val="en-US"/>
+        </w:rPr>
+        <w:t xml:space="preserve">3[n-1] + </w:t>
       </w:r>
       <w:proofErr w:type="spellStart"/>
       <w:r>
@@ -3986,7 +4170,27 @@
           <w:szCs w:val="22"/>
           <w:lang w:val="en-US"/>
         </w:rPr>
-        <w:t>*fi) / (this.massPQ3[n-1] + Math.((2*n-1)*fi)</w:t>
+        <w:t>*fi) / (</w:t>
+      </w:r>
+      <w:proofErr w:type="gramStart"/>
+      <w:r>
+        <w:rPr>
+          <w:rFonts w:ascii="Times New Roman" w:hAnsi="Times New Roman" w:cs="Times New Roman"/>
+          <w:sz w:val="22"/>
+          <w:szCs w:val="22"/>
+          <w:lang w:val="en-US"/>
+        </w:rPr>
+        <w:t>this.massPQ</w:t>
+      </w:r>
+      <w:proofErr w:type="gramEnd"/>
+      <w:r>
+        <w:rPr>
+          <w:rFonts w:ascii="Times New Roman" w:hAnsi="Times New Roman" w:cs="Times New Roman"/>
+          <w:sz w:val="22"/>
+          <w:szCs w:val="22"/>
+          <w:lang w:val="en-US"/>
+        </w:rPr>
+        <w:t>3[n-1] + Math.((2*n-1)*fi)</w:t>
       </w:r>
     </w:p>
     <w:p>
@@ -4240,7 +4444,27 @@
           <w:szCs w:val="22"/>
           <w:lang w:val="en-US"/>
         </w:rPr>
-        <w:t>*fi) / (this.massPQ3[n-1] + Math.((2*n-1)*fi)</w:t>
+        <w:t>*fi) / (</w:t>
+      </w:r>
+      <w:proofErr w:type="gramStart"/>
+      <w:r>
+        <w:rPr>
+          <w:rFonts w:ascii="Times New Roman" w:hAnsi="Times New Roman" w:cs="Times New Roman"/>
+          <w:sz w:val="22"/>
+          <w:szCs w:val="22"/>
+          <w:lang w:val="en-US"/>
+        </w:rPr>
+        <w:t>this.massPQ</w:t>
+      </w:r>
+      <w:proofErr w:type="gramEnd"/>
+      <w:r>
+        <w:rPr>
+          <w:rFonts w:ascii="Times New Roman" w:hAnsi="Times New Roman" w:cs="Times New Roman"/>
+          <w:sz w:val="22"/>
+          <w:szCs w:val="22"/>
+          <w:lang w:val="en-US"/>
+        </w:rPr>
+        <w:t>3[n-1] + Math.((2*n-1)*fi)</w:t>
       </w:r>
     </w:p>
     <w:p>
@@ -4525,9 +4749,20 @@
           <w:szCs w:val="22"/>
           <w:lang w:val="en-US"/>
         </w:rPr>
-        <w:t>[n-1] + (1+1/n)*</w:t>
-      </w:r>
-      <w:proofErr w:type="spellStart"/>
+        <w:t>[n-1] + (1+1/</w:t>
+      </w:r>
+      <w:proofErr w:type="gramStart"/>
+      <w:r>
+        <w:rPr>
+          <w:rFonts w:ascii="Times New Roman" w:hAnsi="Times New Roman" w:cs="Times New Roman"/>
+          <w:sz w:val="22"/>
+          <w:szCs w:val="22"/>
+          <w:lang w:val="en-US"/>
+        </w:rPr>
+        <w:t>n)*</w:t>
+      </w:r>
+      <w:proofErr w:type="spellStart"/>
+      <w:proofErr w:type="gramEnd"/>
       <w:r>
         <w:rPr>
           <w:rFonts w:ascii="Times New Roman" w:hAnsi="Times New Roman" w:cs="Times New Roman"/>
@@ -4727,7 +4962,15 @@
           <w:rFonts w:ascii="Times New Roman" w:hAnsi="Times New Roman" w:cs="Times New Roman"/>
           <w:lang w:val="en-US"/>
         </w:rPr>
-        <w:t>cos_sin_arctan</w:t>
+        <w:t>cos_sin_</w:t>
+      </w:r>
+      <w:proofErr w:type="gramStart"/>
+      <w:r>
+        <w:rPr>
+          <w:rFonts w:ascii="Times New Roman" w:hAnsi="Times New Roman" w:cs="Times New Roman"/>
+          <w:lang w:val="en-US"/>
+        </w:rPr>
+        <w:t>arctan</w:t>
       </w:r>
       <w:proofErr w:type="spellEnd"/>
       <w:r>
@@ -4737,6 +4980,7 @@
         </w:rPr>
         <w:t>(</w:t>
       </w:r>
+      <w:proofErr w:type="gramEnd"/>
       <w:r>
         <w:rPr>
           <w:rFonts w:ascii="Times New Roman" w:hAnsi="Times New Roman" w:cs="Times New Roman"/>
@@ -4800,7 +5044,27 @@
           <w:szCs w:val="22"/>
           <w:lang w:val="en-US"/>
         </w:rPr>
-        <w:t xml:space="preserve">(a*a +fi*fi)*( </w:t>
+        <w:t>(a*a +fi*</w:t>
+      </w:r>
+      <w:proofErr w:type="gramStart"/>
+      <w:r>
+        <w:rPr>
+          <w:rFonts w:ascii="Times New Roman" w:hAnsi="Times New Roman" w:cs="Times New Roman"/>
+          <w:sz w:val="22"/>
+          <w:szCs w:val="22"/>
+          <w:lang w:val="en-US"/>
+        </w:rPr>
+        <w:t>fi)*</w:t>
+      </w:r>
+      <w:proofErr w:type="gramEnd"/>
+      <w:r>
+        <w:rPr>
+          <w:rFonts w:ascii="Times New Roman" w:hAnsi="Times New Roman" w:cs="Times New Roman"/>
+          <w:sz w:val="22"/>
+          <w:szCs w:val="22"/>
+          <w:lang w:val="en-US"/>
+        </w:rPr>
+        <w:t xml:space="preserve">( </w:t>
       </w:r>
       <w:proofErr w:type="spellStart"/>
       <w:r>
@@ -5130,15 +5394,31 @@
           <w:rFonts w:ascii="Times New Roman" w:hAnsi="Times New Roman" w:cs="Times New Roman"/>
           <w:lang w:val="en-US"/>
         </w:rPr>
-        <w:t>cos_Drob</w:t>
-      </w:r>
-      <w:proofErr w:type="spellEnd"/>
-      <w:r>
-        <w:rPr>
-          <w:rFonts w:ascii="Times New Roman" w:hAnsi="Times New Roman" w:cs="Times New Roman"/>
-          <w:lang w:val="en-US"/>
-        </w:rPr>
-        <w:t xml:space="preserve">(n, pq1, </w:t>
+        <w:t>cos_</w:t>
+      </w:r>
+      <w:proofErr w:type="gramStart"/>
+      <w:r>
+        <w:rPr>
+          <w:rFonts w:ascii="Times New Roman" w:hAnsi="Times New Roman" w:cs="Times New Roman"/>
+          <w:lang w:val="en-US"/>
+        </w:rPr>
+        <w:t>Drob</w:t>
+      </w:r>
+      <w:proofErr w:type="spellEnd"/>
+      <w:r>
+        <w:rPr>
+          <w:rFonts w:ascii="Times New Roman" w:hAnsi="Times New Roman" w:cs="Times New Roman"/>
+          <w:lang w:val="en-US"/>
+        </w:rPr>
+        <w:t>(</w:t>
+      </w:r>
+      <w:proofErr w:type="gramEnd"/>
+      <w:r>
+        <w:rPr>
+          <w:rFonts w:ascii="Times New Roman" w:hAnsi="Times New Roman" w:cs="Times New Roman"/>
+          <w:lang w:val="en-US"/>
+        </w:rPr>
+        <w:t xml:space="preserve">n, pq1, </w:t>
       </w:r>
       <w:proofErr w:type="spellStart"/>
       <w:r>
@@ -5251,7 +5531,17 @@
           <w:szCs w:val="22"/>
           <w:lang w:val="en-US"/>
         </w:rPr>
-        <w:t>) {</w:t>
+        <w:t xml:space="preserve">) </w:t>
+      </w:r>
+      <w:proofErr w:type="gramStart"/>
+      <w:r>
+        <w:rPr>
+          <w:rFonts w:ascii="Times New Roman" w:hAnsi="Times New Roman" w:cs="Times New Roman"/>
+          <w:sz w:val="22"/>
+          <w:szCs w:val="22"/>
+          <w:lang w:val="en-US"/>
+        </w:rPr>
+        <w:t>{</w:t>
       </w:r>
       <w:r>
         <w:rPr>
@@ -5269,7 +5559,17 @@
           <w:szCs w:val="22"/>
           <w:lang w:val="en-US"/>
         </w:rPr>
-        <w:t xml:space="preserve">this.massPQ2[i2] = </w:t>
+        <w:t>this</w:t>
+      </w:r>
+      <w:proofErr w:type="gramEnd"/>
+      <w:r>
+        <w:rPr>
+          <w:rFonts w:ascii="Times New Roman" w:hAnsi="Times New Roman" w:cs="Times New Roman"/>
+          <w:sz w:val="22"/>
+          <w:szCs w:val="22"/>
+          <w:lang w:val="en-US"/>
+        </w:rPr>
+        <w:t xml:space="preserve">.massPQ2[i2] = </w:t>
       </w:r>
       <w:proofErr w:type="spellStart"/>
       <w:r>
@@ -5329,7 +5629,17 @@
           <w:szCs w:val="22"/>
           <w:lang w:val="en-US"/>
         </w:rPr>
-        <w:t xml:space="preserve">          } else {</w:t>
+        <w:t xml:space="preserve">          } else </w:t>
+      </w:r>
+      <w:proofErr w:type="gramStart"/>
+      <w:r>
+        <w:rPr>
+          <w:rFonts w:ascii="Times New Roman" w:hAnsi="Times New Roman" w:cs="Times New Roman"/>
+          <w:sz w:val="22"/>
+          <w:szCs w:val="22"/>
+          <w:lang w:val="en-US"/>
+        </w:rPr>
+        <w:t>{</w:t>
       </w:r>
       <w:r>
         <w:rPr>
@@ -5347,7 +5657,17 @@
           <w:szCs w:val="22"/>
           <w:lang w:val="en-US"/>
         </w:rPr>
-        <w:t xml:space="preserve">this.massPQ2[i2] = </w:t>
+        <w:t>this</w:t>
+      </w:r>
+      <w:proofErr w:type="gramEnd"/>
+      <w:r>
+        <w:rPr>
+          <w:rFonts w:ascii="Times New Roman" w:hAnsi="Times New Roman" w:cs="Times New Roman"/>
+          <w:sz w:val="22"/>
+          <w:szCs w:val="22"/>
+          <w:lang w:val="en-US"/>
+        </w:rPr>
+        <w:t xml:space="preserve">.massPQ2[i2] = </w:t>
       </w:r>
       <w:proofErr w:type="spellStart"/>
       <w:r>
@@ -5402,7 +5722,15 @@
           <w:rFonts w:ascii="Times New Roman" w:hAnsi="Times New Roman" w:cs="Times New Roman"/>
           <w:lang w:val="en-US"/>
         </w:rPr>
-        <w:t>if (i2 === 1) {</w:t>
+        <w:t xml:space="preserve">if (i2 === 1) </w:t>
+      </w:r>
+      <w:proofErr w:type="gramStart"/>
+      <w:r>
+        <w:rPr>
+          <w:rFonts w:ascii="Times New Roman" w:hAnsi="Times New Roman" w:cs="Times New Roman"/>
+          <w:lang w:val="en-US"/>
+        </w:rPr>
+        <w:t>{</w:t>
       </w:r>
       <w:r>
         <w:rPr>
@@ -5417,7 +5745,15 @@
           <w:rFonts w:ascii="Times New Roman" w:hAnsi="Times New Roman" w:cs="Times New Roman"/>
           <w:lang w:val="en-US"/>
         </w:rPr>
-        <w:t>this.massPQ</w:t>
+        <w:t>this</w:t>
+      </w:r>
+      <w:proofErr w:type="gramEnd"/>
+      <w:r>
+        <w:rPr>
+          <w:rFonts w:ascii="Times New Roman" w:hAnsi="Times New Roman" w:cs="Times New Roman"/>
+          <w:lang w:val="en-US"/>
+        </w:rPr>
+        <w:t>.massPQ</w:t>
       </w:r>
       <w:proofErr w:type="spellEnd"/>
       <w:r>
@@ -5717,15 +6053,31 @@
           <w:rFonts w:ascii="Times New Roman" w:hAnsi="Times New Roman" w:cs="Times New Roman"/>
           <w:lang w:val="en-US"/>
         </w:rPr>
-        <w:t>cos_Drob</w:t>
-      </w:r>
-      <w:proofErr w:type="spellEnd"/>
-      <w:r>
-        <w:rPr>
-          <w:rFonts w:ascii="Times New Roman" w:hAnsi="Times New Roman" w:cs="Times New Roman"/>
-          <w:lang w:val="en-US"/>
-        </w:rPr>
-        <w:t xml:space="preserve">(n, pq1, </w:t>
+        <w:t>cos_</w:t>
+      </w:r>
+      <w:proofErr w:type="gramStart"/>
+      <w:r>
+        <w:rPr>
+          <w:rFonts w:ascii="Times New Roman" w:hAnsi="Times New Roman" w:cs="Times New Roman"/>
+          <w:lang w:val="en-US"/>
+        </w:rPr>
+        <w:t>Drob</w:t>
+      </w:r>
+      <w:proofErr w:type="spellEnd"/>
+      <w:r>
+        <w:rPr>
+          <w:rFonts w:ascii="Times New Roman" w:hAnsi="Times New Roman" w:cs="Times New Roman"/>
+          <w:lang w:val="en-US"/>
+        </w:rPr>
+        <w:t>(</w:t>
+      </w:r>
+      <w:proofErr w:type="gramEnd"/>
+      <w:r>
+        <w:rPr>
+          <w:rFonts w:ascii="Times New Roman" w:hAnsi="Times New Roman" w:cs="Times New Roman"/>
+          <w:lang w:val="en-US"/>
+        </w:rPr>
+        <w:t xml:space="preserve">n, pq1, </w:t>
       </w:r>
       <w:proofErr w:type="spellStart"/>
       <w:r>
@@ -5838,7 +6190,17 @@
           <w:szCs w:val="22"/>
           <w:lang w:val="en-US"/>
         </w:rPr>
-        <w:t>) {</w:t>
+        <w:t xml:space="preserve">) </w:t>
+      </w:r>
+      <w:proofErr w:type="gramStart"/>
+      <w:r>
+        <w:rPr>
+          <w:rFonts w:ascii="Times New Roman" w:hAnsi="Times New Roman" w:cs="Times New Roman"/>
+          <w:sz w:val="22"/>
+          <w:szCs w:val="22"/>
+          <w:lang w:val="en-US"/>
+        </w:rPr>
+        <w:t>{</w:t>
       </w:r>
       <w:r>
         <w:rPr>
@@ -5856,7 +6218,17 @@
           <w:szCs w:val="22"/>
           <w:lang w:val="en-US"/>
         </w:rPr>
-        <w:t xml:space="preserve">this.massPQ2[i2] = </w:t>
+        <w:t>this</w:t>
+      </w:r>
+      <w:proofErr w:type="gramEnd"/>
+      <w:r>
+        <w:rPr>
+          <w:rFonts w:ascii="Times New Roman" w:hAnsi="Times New Roman" w:cs="Times New Roman"/>
+          <w:sz w:val="22"/>
+          <w:szCs w:val="22"/>
+          <w:lang w:val="en-US"/>
+        </w:rPr>
+        <w:t xml:space="preserve">.massPQ2[i2] = </w:t>
       </w:r>
       <w:proofErr w:type="spellStart"/>
       <w:r>
@@ -5916,7 +6288,17 @@
           <w:szCs w:val="22"/>
           <w:lang w:val="en-US"/>
         </w:rPr>
-        <w:t xml:space="preserve">          } else {</w:t>
+        <w:t xml:space="preserve">          } else </w:t>
+      </w:r>
+      <w:proofErr w:type="gramStart"/>
+      <w:r>
+        <w:rPr>
+          <w:rFonts w:ascii="Times New Roman" w:hAnsi="Times New Roman" w:cs="Times New Roman"/>
+          <w:sz w:val="22"/>
+          <w:szCs w:val="22"/>
+          <w:lang w:val="en-US"/>
+        </w:rPr>
+        <w:t>{</w:t>
       </w:r>
       <w:r>
         <w:rPr>
@@ -5934,7 +6316,17 @@
           <w:szCs w:val="22"/>
           <w:lang w:val="en-US"/>
         </w:rPr>
-        <w:t xml:space="preserve">this.massPQ2[i2] = </w:t>
+        <w:t>this</w:t>
+      </w:r>
+      <w:proofErr w:type="gramEnd"/>
+      <w:r>
+        <w:rPr>
+          <w:rFonts w:ascii="Times New Roman" w:hAnsi="Times New Roman" w:cs="Times New Roman"/>
+          <w:sz w:val="22"/>
+          <w:szCs w:val="22"/>
+          <w:lang w:val="en-US"/>
+        </w:rPr>
+        <w:t xml:space="preserve">.massPQ2[i2] = </w:t>
       </w:r>
       <w:proofErr w:type="spellStart"/>
       <w:r>
@@ -5989,7 +6381,15 @@
           <w:rFonts w:ascii="Times New Roman" w:hAnsi="Times New Roman" w:cs="Times New Roman"/>
           <w:lang w:val="en-US"/>
         </w:rPr>
-        <w:t>if (i2 === 1) {</w:t>
+        <w:t xml:space="preserve">if (i2 === 1) </w:t>
+      </w:r>
+      <w:proofErr w:type="gramStart"/>
+      <w:r>
+        <w:rPr>
+          <w:rFonts w:ascii="Times New Roman" w:hAnsi="Times New Roman" w:cs="Times New Roman"/>
+          <w:lang w:val="en-US"/>
+        </w:rPr>
+        <w:t>{</w:t>
       </w:r>
       <w:r>
         <w:rPr>
@@ -6004,7 +6404,15 @@
           <w:rFonts w:ascii="Times New Roman" w:hAnsi="Times New Roman" w:cs="Times New Roman"/>
           <w:lang w:val="en-US"/>
         </w:rPr>
-        <w:t>this.massPQ</w:t>
+        <w:t>this</w:t>
+      </w:r>
+      <w:proofErr w:type="gramEnd"/>
+      <w:r>
+        <w:rPr>
+          <w:rFonts w:ascii="Times New Roman" w:hAnsi="Times New Roman" w:cs="Times New Roman"/>
+          <w:lang w:val="en-US"/>
+        </w:rPr>
+        <w:t>.massPQ</w:t>
       </w:r>
       <w:proofErr w:type="spellEnd"/>
       <w:r>
@@ -6267,7 +6675,15 @@
           <w:rFonts w:ascii="Times New Roman" w:hAnsi="Times New Roman" w:cs="Times New Roman"/>
           <w:lang w:val="en-US"/>
         </w:rPr>
-        <w:t>cos_sin_arctan</w:t>
+        <w:t>cos_sin_</w:t>
+      </w:r>
+      <w:proofErr w:type="gramStart"/>
+      <w:r>
+        <w:rPr>
+          <w:rFonts w:ascii="Times New Roman" w:hAnsi="Times New Roman" w:cs="Times New Roman"/>
+          <w:lang w:val="en-US"/>
+        </w:rPr>
+        <w:t>arctan</w:t>
       </w:r>
       <w:proofErr w:type="spellEnd"/>
       <w:r>
@@ -6277,6 +6693,7 @@
         </w:rPr>
         <w:t>(</w:t>
       </w:r>
+      <w:proofErr w:type="gramEnd"/>
       <w:r>
         <w:rPr>
           <w:rFonts w:ascii="Times New Roman" w:hAnsi="Times New Roman" w:cs="Times New Roman"/>
@@ -6340,7 +6757,27 @@
           <w:szCs w:val="22"/>
           <w:lang w:val="en-US"/>
         </w:rPr>
-        <w:t xml:space="preserve">(a*a +fi*fi)*( </w:t>
+        <w:t>(a*a +fi*</w:t>
+      </w:r>
+      <w:proofErr w:type="gramStart"/>
+      <w:r>
+        <w:rPr>
+          <w:rFonts w:ascii="Times New Roman" w:hAnsi="Times New Roman" w:cs="Times New Roman"/>
+          <w:sz w:val="22"/>
+          <w:szCs w:val="22"/>
+          <w:lang w:val="en-US"/>
+        </w:rPr>
+        <w:t>fi)*</w:t>
+      </w:r>
+      <w:proofErr w:type="gramEnd"/>
+      <w:r>
+        <w:rPr>
+          <w:rFonts w:ascii="Times New Roman" w:hAnsi="Times New Roman" w:cs="Times New Roman"/>
+          <w:sz w:val="22"/>
+          <w:szCs w:val="22"/>
+          <w:lang w:val="en-US"/>
+        </w:rPr>
+        <w:t xml:space="preserve">( </w:t>
       </w:r>
       <w:proofErr w:type="spellStart"/>
       <w:r>
@@ -6697,7 +7134,15 @@
           <w:rFonts w:ascii="Times New Roman" w:hAnsi="Times New Roman" w:cs="Times New Roman"/>
           <w:lang w:val="en-US"/>
         </w:rPr>
-        <w:t>ch_Sin_arctg</w:t>
+        <w:t>ch_Sin_</w:t>
+      </w:r>
+      <w:proofErr w:type="gramStart"/>
+      <w:r>
+        <w:rPr>
+          <w:rFonts w:ascii="Times New Roman" w:hAnsi="Times New Roman" w:cs="Times New Roman"/>
+          <w:lang w:val="en-US"/>
+        </w:rPr>
+        <w:t>arctg</w:t>
       </w:r>
       <w:proofErr w:type="spellEnd"/>
       <w:r>
@@ -6707,6 +7152,7 @@
         </w:rPr>
         <w:t>(</w:t>
       </w:r>
+      <w:proofErr w:type="gramEnd"/>
       <w:r>
         <w:rPr>
           <w:rFonts w:ascii="Times New Roman" w:hAnsi="Times New Roman" w:cs="Times New Roman"/>
@@ -6733,6 +7179,7 @@
         </w:rPr>
       </w:pPr>
       <w:proofErr w:type="spellStart"/>
+      <w:proofErr w:type="gramStart"/>
       <w:r>
         <w:rPr>
           <w:rFonts w:ascii="Times New Roman" w:hAnsi="Times New Roman" w:cs="Times New Roman"/>
@@ -6743,6 +7190,7 @@
         <w:t>this.massPQ</w:t>
       </w:r>
       <w:proofErr w:type="spellEnd"/>
+      <w:proofErr w:type="gramEnd"/>
       <w:r>
         <w:rPr>
           <w:rFonts w:ascii="Times New Roman" w:hAnsi="Times New Roman" w:cs="Times New Roman"/>
@@ -6813,6 +7261,7 @@
         <w:t>(</w:t>
       </w:r>
       <w:proofErr w:type="spellStart"/>
+      <w:proofErr w:type="gramStart"/>
       <w:r>
         <w:rPr>
           <w:rFonts w:ascii="Times New Roman" w:hAnsi="Times New Roman" w:cs="Times New Roman"/>
@@ -6823,6 +7272,7 @@
         <w:t>this.massPQ</w:t>
       </w:r>
       <w:proofErr w:type="spellEnd"/>
+      <w:proofErr w:type="gramEnd"/>
       <w:r>
         <w:rPr>
           <w:rFonts w:ascii="Times New Roman" w:hAnsi="Times New Roman" w:cs="Times New Roman"/>
@@ -6853,6 +7303,7 @@
         <w:t xml:space="preserve">      </w:t>
       </w:r>
       <w:proofErr w:type="spellStart"/>
+      <w:proofErr w:type="gramStart"/>
       <w:r>
         <w:rPr>
           <w:rFonts w:ascii="Times New Roman" w:hAnsi="Times New Roman" w:cs="Times New Roman"/>
@@ -6863,6 +7314,7 @@
         <w:t>this.massPQ</w:t>
       </w:r>
       <w:proofErr w:type="spellEnd"/>
+      <w:proofErr w:type="gramEnd"/>
       <w:r>
         <w:rPr>
           <w:rFonts w:ascii="Times New Roman" w:hAnsi="Times New Roman" w:cs="Times New Roman"/>
@@ -6913,6 +7365,7 @@
         <w:t xml:space="preserve">      </w:t>
       </w:r>
       <w:proofErr w:type="spellStart"/>
+      <w:proofErr w:type="gramStart"/>
       <w:r>
         <w:rPr>
           <w:rFonts w:ascii="Times New Roman" w:hAnsi="Times New Roman" w:cs="Times New Roman"/>
@@ -6923,6 +7376,7 @@
         <w:t>this.massPQ</w:t>
       </w:r>
       <w:proofErr w:type="spellEnd"/>
+      <w:proofErr w:type="gramEnd"/>
       <w:r>
         <w:rPr>
           <w:rFonts w:ascii="Times New Roman" w:hAnsi="Times New Roman" w:cs="Times New Roman"/>
@@ -7326,7 +7780,15 @@
           <w:rFonts w:ascii="Times New Roman" w:hAnsi="Times New Roman" w:cs="Times New Roman"/>
           <w:lang w:val="en-US"/>
         </w:rPr>
-        <w:t>h_Sin_arctg</w:t>
+        <w:t>h_Sin_</w:t>
+      </w:r>
+      <w:proofErr w:type="gramStart"/>
+      <w:r>
+        <w:rPr>
+          <w:rFonts w:ascii="Times New Roman" w:hAnsi="Times New Roman" w:cs="Times New Roman"/>
+          <w:lang w:val="en-US"/>
+        </w:rPr>
+        <w:t>arctg</w:t>
       </w:r>
       <w:proofErr w:type="spellEnd"/>
       <w:r>
@@ -7336,6 +7798,7 @@
         </w:rPr>
         <w:t>(</w:t>
       </w:r>
+      <w:proofErr w:type="gramEnd"/>
       <w:r>
         <w:rPr>
           <w:rFonts w:ascii="Times New Roman" w:hAnsi="Times New Roman" w:cs="Times New Roman"/>
@@ -7362,6 +7825,7 @@
         </w:rPr>
       </w:pPr>
       <w:proofErr w:type="spellStart"/>
+      <w:proofErr w:type="gramStart"/>
       <w:r>
         <w:rPr>
           <w:rFonts w:ascii="Times New Roman" w:hAnsi="Times New Roman" w:cs="Times New Roman"/>
@@ -7372,6 +7836,7 @@
         <w:t>this.massPQ</w:t>
       </w:r>
       <w:proofErr w:type="spellEnd"/>
+      <w:proofErr w:type="gramEnd"/>
       <w:r>
         <w:rPr>
           <w:rFonts w:ascii="Times New Roman" w:hAnsi="Times New Roman" w:cs="Times New Roman"/>
@@ -7460,6 +7925,7 @@
         <w:t>(</w:t>
       </w:r>
       <w:proofErr w:type="spellStart"/>
+      <w:proofErr w:type="gramStart"/>
       <w:r>
         <w:rPr>
           <w:rFonts w:ascii="Times New Roman" w:hAnsi="Times New Roman" w:cs="Times New Roman"/>
@@ -7470,6 +7936,7 @@
         <w:t>this.massPQ</w:t>
       </w:r>
       <w:proofErr w:type="spellEnd"/>
+      <w:proofErr w:type="gramEnd"/>
       <w:r>
         <w:rPr>
           <w:rFonts w:ascii="Times New Roman" w:hAnsi="Times New Roman" w:cs="Times New Roman"/>
@@ -7500,6 +7967,7 @@
         <w:t xml:space="preserve">      </w:t>
       </w:r>
       <w:proofErr w:type="spellStart"/>
+      <w:proofErr w:type="gramStart"/>
       <w:r>
         <w:rPr>
           <w:rFonts w:ascii="Times New Roman" w:hAnsi="Times New Roman" w:cs="Times New Roman"/>
@@ -7510,6 +7978,7 @@
         <w:t>this.massPQ</w:t>
       </w:r>
       <w:proofErr w:type="spellEnd"/>
+      <w:proofErr w:type="gramEnd"/>
       <w:r>
         <w:rPr>
           <w:rFonts w:ascii="Times New Roman" w:hAnsi="Times New Roman" w:cs="Times New Roman"/>
@@ -7560,6 +8029,7 @@
         <w:t xml:space="preserve">      </w:t>
       </w:r>
       <w:proofErr w:type="spellStart"/>
+      <w:proofErr w:type="gramStart"/>
       <w:r>
         <w:rPr>
           <w:rFonts w:ascii="Times New Roman" w:hAnsi="Times New Roman" w:cs="Times New Roman"/>
@@ -7570,6 +8040,7 @@
         <w:t>this.massPQ</w:t>
       </w:r>
       <w:proofErr w:type="spellEnd"/>
+      <w:proofErr w:type="gramEnd"/>
       <w:r>
         <w:rPr>
           <w:rFonts w:ascii="Times New Roman" w:hAnsi="Times New Roman" w:cs="Times New Roman"/>
@@ -7991,7 +8462,15 @@
           <w:rFonts w:ascii="Times New Roman" w:hAnsi="Times New Roman" w:cs="Times New Roman"/>
           <w:lang w:val="en-US"/>
         </w:rPr>
-        <w:t>_Sin_arctg</w:t>
+        <w:t>_Sin_</w:t>
+      </w:r>
+      <w:proofErr w:type="gramStart"/>
+      <w:r>
+        <w:rPr>
+          <w:rFonts w:ascii="Times New Roman" w:hAnsi="Times New Roman" w:cs="Times New Roman"/>
+          <w:lang w:val="en-US"/>
+        </w:rPr>
+        <w:t>arctg</w:t>
       </w:r>
       <w:proofErr w:type="spellEnd"/>
       <w:r>
@@ -8001,6 +8480,7 @@
         </w:rPr>
         <w:t>(</w:t>
       </w:r>
+      <w:proofErr w:type="gramEnd"/>
       <w:r>
         <w:rPr>
           <w:rFonts w:ascii="Times New Roman" w:hAnsi="Times New Roman" w:cs="Times New Roman"/>
@@ -8027,6 +8507,7 @@
         </w:rPr>
       </w:pPr>
       <w:proofErr w:type="spellStart"/>
+      <w:proofErr w:type="gramStart"/>
       <w:r>
         <w:rPr>
           <w:rFonts w:ascii="Times New Roman" w:hAnsi="Times New Roman" w:cs="Times New Roman"/>
@@ -8037,6 +8518,7 @@
         <w:t>this.massPQ</w:t>
       </w:r>
       <w:proofErr w:type="spellEnd"/>
+      <w:proofErr w:type="gramEnd"/>
       <w:r>
         <w:rPr>
           <w:rFonts w:ascii="Times New Roman" w:hAnsi="Times New Roman" w:cs="Times New Roman"/>
@@ -8114,6 +8596,7 @@
         <w:t>(</w:t>
       </w:r>
       <w:proofErr w:type="spellStart"/>
+      <w:proofErr w:type="gramStart"/>
       <w:r>
         <w:rPr>
           <w:rFonts w:ascii="Times New Roman" w:hAnsi="Times New Roman" w:cs="Times New Roman"/>
@@ -8124,6 +8607,7 @@
         <w:t>this.massPQ</w:t>
       </w:r>
       <w:proofErr w:type="spellEnd"/>
+      <w:proofErr w:type="gramEnd"/>
       <w:r>
         <w:rPr>
           <w:rFonts w:ascii="Times New Roman" w:hAnsi="Times New Roman" w:cs="Times New Roman"/>
@@ -8154,6 +8638,7 @@
         <w:t xml:space="preserve">      </w:t>
       </w:r>
       <w:proofErr w:type="spellStart"/>
+      <w:proofErr w:type="gramStart"/>
       <w:r>
         <w:rPr>
           <w:rFonts w:ascii="Times New Roman" w:hAnsi="Times New Roman" w:cs="Times New Roman"/>
@@ -8164,6 +8649,7 @@
         <w:t>this.massPQ</w:t>
       </w:r>
       <w:proofErr w:type="spellEnd"/>
+      <w:proofErr w:type="gramEnd"/>
       <w:r>
         <w:rPr>
           <w:rFonts w:ascii="Times New Roman" w:hAnsi="Times New Roman" w:cs="Times New Roman"/>
@@ -8214,6 +8700,7 @@
         <w:t xml:space="preserve">      </w:t>
       </w:r>
       <w:proofErr w:type="spellStart"/>
+      <w:proofErr w:type="gramStart"/>
       <w:r>
         <w:rPr>
           <w:rFonts w:ascii="Times New Roman" w:hAnsi="Times New Roman" w:cs="Times New Roman"/>
@@ -8224,6 +8711,7 @@
         <w:t>this.massPQ</w:t>
       </w:r>
       <w:proofErr w:type="spellEnd"/>
+      <w:proofErr w:type="gramEnd"/>
       <w:r>
         <w:rPr>
           <w:rFonts w:ascii="Times New Roman" w:hAnsi="Times New Roman" w:cs="Times New Roman"/>
@@ -8636,15 +9124,31 @@
           <w:rFonts w:ascii="Times New Roman" w:hAnsi="Times New Roman" w:cs="Times New Roman"/>
           <w:lang w:val="en-US"/>
         </w:rPr>
-        <w:t>Drob_smal</w:t>
-      </w:r>
-      <w:proofErr w:type="spellEnd"/>
-      <w:r>
-        <w:rPr>
-          <w:rFonts w:ascii="Times New Roman" w:hAnsi="Times New Roman" w:cs="Times New Roman"/>
-          <w:lang w:val="en-US"/>
-        </w:rPr>
-        <w:t>(n, fi, a) {</w:t>
+        <w:t>Drob_</w:t>
+      </w:r>
+      <w:proofErr w:type="gramStart"/>
+      <w:r>
+        <w:rPr>
+          <w:rFonts w:ascii="Times New Roman" w:hAnsi="Times New Roman" w:cs="Times New Roman"/>
+          <w:lang w:val="en-US"/>
+        </w:rPr>
+        <w:t>smal</w:t>
+      </w:r>
+      <w:proofErr w:type="spellEnd"/>
+      <w:r>
+        <w:rPr>
+          <w:rFonts w:ascii="Times New Roman" w:hAnsi="Times New Roman" w:cs="Times New Roman"/>
+          <w:lang w:val="en-US"/>
+        </w:rPr>
+        <w:t>(</w:t>
+      </w:r>
+      <w:proofErr w:type="gramEnd"/>
+      <w:r>
+        <w:rPr>
+          <w:rFonts w:ascii="Times New Roman" w:hAnsi="Times New Roman" w:cs="Times New Roman"/>
+          <w:lang w:val="en-US"/>
+        </w:rPr>
+        <w:t>n, fi, a) {</w:t>
       </w:r>
     </w:p>
     <w:p>
@@ -8723,6 +9227,7 @@
         <w:t xml:space="preserve">      </w:t>
       </w:r>
       <w:proofErr w:type="spellStart"/>
+      <w:proofErr w:type="gramStart"/>
       <w:r>
         <w:rPr>
           <w:rFonts w:ascii="Times New Roman" w:hAnsi="Times New Roman" w:cs="Times New Roman"/>
@@ -8731,6 +9236,7 @@
         <w:t>this.massPQ</w:t>
       </w:r>
       <w:proofErr w:type="spellEnd"/>
+      <w:proofErr w:type="gramEnd"/>
       <w:r>
         <w:rPr>
           <w:rFonts w:ascii="Times New Roman" w:hAnsi="Times New Roman" w:cs="Times New Roman"/>
@@ -8769,6 +9275,7 @@
         <w:t xml:space="preserve">      </w:t>
       </w:r>
       <w:proofErr w:type="spellStart"/>
+      <w:proofErr w:type="gramStart"/>
       <w:r>
         <w:rPr>
           <w:rFonts w:ascii="Times New Roman" w:hAnsi="Times New Roman" w:cs="Times New Roman"/>
@@ -8777,6 +9284,7 @@
         <w:t>this.massPQ</w:t>
       </w:r>
       <w:proofErr w:type="spellEnd"/>
+      <w:proofErr w:type="gramEnd"/>
       <w:r>
         <w:rPr>
           <w:rFonts w:ascii="Times New Roman" w:hAnsi="Times New Roman" w:cs="Times New Roman"/>
@@ -8832,6 +9340,7 @@
         <w:t xml:space="preserve">    return </w:t>
       </w:r>
       <w:proofErr w:type="spellStart"/>
+      <w:proofErr w:type="gramStart"/>
       <w:r>
         <w:rPr>
           <w:rFonts w:ascii="Times New Roman" w:hAnsi="Times New Roman" w:cs="Times New Roman"/>
@@ -8840,6 +9349,7 @@
         <w:t>this.massPQ</w:t>
       </w:r>
       <w:proofErr w:type="spellEnd"/>
+      <w:proofErr w:type="gramEnd"/>
       <w:r>
         <w:rPr>
           <w:rFonts w:ascii="Times New Roman" w:hAnsi="Times New Roman" w:cs="Times New Roman"/>
@@ -9115,15 +9625,31 @@
           <w:rFonts w:ascii="Times New Roman" w:hAnsi="Times New Roman" w:cs="Times New Roman"/>
           <w:lang w:val="en-US"/>
         </w:rPr>
-        <w:t>Drob_smal_cos</w:t>
-      </w:r>
-      <w:proofErr w:type="spellEnd"/>
-      <w:r>
-        <w:rPr>
-          <w:rFonts w:ascii="Times New Roman" w:hAnsi="Times New Roman" w:cs="Times New Roman"/>
-          <w:lang w:val="en-US"/>
-        </w:rPr>
-        <w:t>(n, fi, a) {</w:t>
+        <w:t>Drob_smal_</w:t>
+      </w:r>
+      <w:proofErr w:type="gramStart"/>
+      <w:r>
+        <w:rPr>
+          <w:rFonts w:ascii="Times New Roman" w:hAnsi="Times New Roman" w:cs="Times New Roman"/>
+          <w:lang w:val="en-US"/>
+        </w:rPr>
+        <w:t>cos</w:t>
+      </w:r>
+      <w:proofErr w:type="spellEnd"/>
+      <w:r>
+        <w:rPr>
+          <w:rFonts w:ascii="Times New Roman" w:hAnsi="Times New Roman" w:cs="Times New Roman"/>
+          <w:lang w:val="en-US"/>
+        </w:rPr>
+        <w:t>(</w:t>
+      </w:r>
+      <w:proofErr w:type="gramEnd"/>
+      <w:r>
+        <w:rPr>
+          <w:rFonts w:ascii="Times New Roman" w:hAnsi="Times New Roman" w:cs="Times New Roman"/>
+          <w:lang w:val="en-US"/>
+        </w:rPr>
+        <w:t>n, fi, a) {</w:t>
       </w:r>
     </w:p>
     <w:p>
@@ -9203,7 +9729,23 @@
           <w:rFonts w:ascii="Times New Roman" w:hAnsi="Times New Roman" w:cs="Times New Roman"/>
           <w:lang w:val="en-US"/>
         </w:rPr>
-        <w:t xml:space="preserve">      this.massPQ2[n] = pq1;</w:t>
+        <w:t xml:space="preserve">      </w:t>
+      </w:r>
+      <w:proofErr w:type="gramStart"/>
+      <w:r>
+        <w:rPr>
+          <w:rFonts w:ascii="Times New Roman" w:hAnsi="Times New Roman" w:cs="Times New Roman"/>
+          <w:lang w:val="en-US"/>
+        </w:rPr>
+        <w:t>this.massPQ</w:t>
+      </w:r>
+      <w:proofErr w:type="gramEnd"/>
+      <w:r>
+        <w:rPr>
+          <w:rFonts w:ascii="Times New Roman" w:hAnsi="Times New Roman" w:cs="Times New Roman"/>
+          <w:lang w:val="en-US"/>
+        </w:rPr>
+        <w:t>2[n] = pq1;</w:t>
       </w:r>
     </w:p>
     <w:p>
@@ -9235,7 +9777,23 @@
           <w:rFonts w:ascii="Times New Roman" w:hAnsi="Times New Roman" w:cs="Times New Roman"/>
           <w:lang w:val="en-US"/>
         </w:rPr>
-        <w:t xml:space="preserve">      this.massPQ2[n] = pq1 - (</w:t>
+        <w:t xml:space="preserve">      </w:t>
+      </w:r>
+      <w:proofErr w:type="gramStart"/>
+      <w:r>
+        <w:rPr>
+          <w:rFonts w:ascii="Times New Roman" w:hAnsi="Times New Roman" w:cs="Times New Roman"/>
+          <w:lang w:val="en-US"/>
+        </w:rPr>
+        <w:t>this.massPQ</w:t>
+      </w:r>
+      <w:proofErr w:type="gramEnd"/>
+      <w:r>
+        <w:rPr>
+          <w:rFonts w:ascii="Times New Roman" w:hAnsi="Times New Roman" w:cs="Times New Roman"/>
+          <w:lang w:val="en-US"/>
+        </w:rPr>
+        <w:t>2[n] = pq1 - (</w:t>
       </w:r>
       <w:proofErr w:type="spellStart"/>
       <w:r>
@@ -9286,6 +9844,7 @@
         <w:t xml:space="preserve">    return </w:t>
       </w:r>
       <w:proofErr w:type="spellStart"/>
+      <w:proofErr w:type="gramStart"/>
       <w:r>
         <w:rPr>
           <w:rFonts w:ascii="Times New Roman" w:hAnsi="Times New Roman" w:cs="Times New Roman"/>
@@ -9294,6 +9853,7 @@
         <w:t>this.massPQ</w:t>
       </w:r>
       <w:proofErr w:type="spellEnd"/>
+      <w:proofErr w:type="gramEnd"/>
       <w:r>
         <w:rPr>
           <w:rFonts w:ascii="Times New Roman" w:hAnsi="Times New Roman" w:cs="Times New Roman"/>
@@ -9595,15 +10155,31 @@
           <w:rFonts w:ascii="Times New Roman" w:hAnsi="Times New Roman" w:cs="Times New Roman"/>
           <w:lang w:val="en-US"/>
         </w:rPr>
-        <w:t>Drob_smal_sin</w:t>
-      </w:r>
-      <w:proofErr w:type="spellEnd"/>
-      <w:r>
-        <w:rPr>
-          <w:rFonts w:ascii="Times New Roman" w:hAnsi="Times New Roman" w:cs="Times New Roman"/>
-          <w:lang w:val="en-US"/>
-        </w:rPr>
-        <w:t>(n, fi, a) {</w:t>
+        <w:t>Drob_smal_</w:t>
+      </w:r>
+      <w:proofErr w:type="gramStart"/>
+      <w:r>
+        <w:rPr>
+          <w:rFonts w:ascii="Times New Roman" w:hAnsi="Times New Roman" w:cs="Times New Roman"/>
+          <w:lang w:val="en-US"/>
+        </w:rPr>
+        <w:t>sin</w:t>
+      </w:r>
+      <w:proofErr w:type="spellEnd"/>
+      <w:r>
+        <w:rPr>
+          <w:rFonts w:ascii="Times New Roman" w:hAnsi="Times New Roman" w:cs="Times New Roman"/>
+          <w:lang w:val="en-US"/>
+        </w:rPr>
+        <w:t>(</w:t>
+      </w:r>
+      <w:proofErr w:type="gramEnd"/>
+      <w:r>
+        <w:rPr>
+          <w:rFonts w:ascii="Times New Roman" w:hAnsi="Times New Roman" w:cs="Times New Roman"/>
+          <w:lang w:val="en-US"/>
+        </w:rPr>
+        <w:t>n, fi, a) {</w:t>
       </w:r>
     </w:p>
     <w:p>
@@ -9683,7 +10259,23 @@
           <w:rFonts w:ascii="Times New Roman" w:hAnsi="Times New Roman" w:cs="Times New Roman"/>
           <w:lang w:val="en-US"/>
         </w:rPr>
-        <w:t xml:space="preserve">      this.massPQ2[n] = pq1;</w:t>
+        <w:t xml:space="preserve">      </w:t>
+      </w:r>
+      <w:proofErr w:type="gramStart"/>
+      <w:r>
+        <w:rPr>
+          <w:rFonts w:ascii="Times New Roman" w:hAnsi="Times New Roman" w:cs="Times New Roman"/>
+          <w:lang w:val="en-US"/>
+        </w:rPr>
+        <w:t>this.massPQ</w:t>
+      </w:r>
+      <w:proofErr w:type="gramEnd"/>
+      <w:r>
+        <w:rPr>
+          <w:rFonts w:ascii="Times New Roman" w:hAnsi="Times New Roman" w:cs="Times New Roman"/>
+          <w:lang w:val="en-US"/>
+        </w:rPr>
+        <w:t>2[n] = pq1;</w:t>
       </w:r>
     </w:p>
     <w:p>
@@ -9715,7 +10307,23 @@
           <w:rFonts w:ascii="Times New Roman" w:hAnsi="Times New Roman" w:cs="Times New Roman"/>
           <w:lang w:val="en-US"/>
         </w:rPr>
-        <w:t xml:space="preserve">      this.massPQ2[n] = pq1 - (</w:t>
+        <w:t xml:space="preserve">      </w:t>
+      </w:r>
+      <w:proofErr w:type="gramStart"/>
+      <w:r>
+        <w:rPr>
+          <w:rFonts w:ascii="Times New Roman" w:hAnsi="Times New Roman" w:cs="Times New Roman"/>
+          <w:lang w:val="en-US"/>
+        </w:rPr>
+        <w:t>this.massPQ</w:t>
+      </w:r>
+      <w:proofErr w:type="gramEnd"/>
+      <w:r>
+        <w:rPr>
+          <w:rFonts w:ascii="Times New Roman" w:hAnsi="Times New Roman" w:cs="Times New Roman"/>
+          <w:lang w:val="en-US"/>
+        </w:rPr>
+        <w:t>2[n] = pq1 - (</w:t>
       </w:r>
       <w:proofErr w:type="spellStart"/>
       <w:r>
@@ -9766,6 +10374,7 @@
         <w:t xml:space="preserve">    return </w:t>
       </w:r>
       <w:proofErr w:type="spellStart"/>
+      <w:proofErr w:type="gramStart"/>
       <w:r>
         <w:rPr>
           <w:rFonts w:ascii="Times New Roman" w:hAnsi="Times New Roman" w:cs="Times New Roman"/>
@@ -9774,6 +10383,7 @@
         <w:t>this.massPQ</w:t>
       </w:r>
       <w:proofErr w:type="spellEnd"/>
+      <w:proofErr w:type="gramEnd"/>
       <w:r>
         <w:rPr>
           <w:rFonts w:ascii="Times New Roman" w:hAnsi="Times New Roman" w:cs="Times New Roman"/>
@@ -10068,15 +10678,31 @@
           <w:rFonts w:ascii="Times New Roman" w:hAnsi="Times New Roman" w:cs="Times New Roman"/>
           <w:lang w:val="en-US"/>
         </w:rPr>
-        <w:t>Drob_smal_tg</w:t>
-      </w:r>
-      <w:proofErr w:type="spellEnd"/>
-      <w:r>
-        <w:rPr>
-          <w:rFonts w:ascii="Times New Roman" w:hAnsi="Times New Roman" w:cs="Times New Roman"/>
-          <w:lang w:val="en-US"/>
-        </w:rPr>
-        <w:t>(n, fi, a) {</w:t>
+        <w:t>Drob_smal_</w:t>
+      </w:r>
+      <w:proofErr w:type="gramStart"/>
+      <w:r>
+        <w:rPr>
+          <w:rFonts w:ascii="Times New Roman" w:hAnsi="Times New Roman" w:cs="Times New Roman"/>
+          <w:lang w:val="en-US"/>
+        </w:rPr>
+        <w:t>tg</w:t>
+      </w:r>
+      <w:proofErr w:type="spellEnd"/>
+      <w:r>
+        <w:rPr>
+          <w:rFonts w:ascii="Times New Roman" w:hAnsi="Times New Roman" w:cs="Times New Roman"/>
+          <w:lang w:val="en-US"/>
+        </w:rPr>
+        <w:t>(</w:t>
+      </w:r>
+      <w:proofErr w:type="gramEnd"/>
+      <w:r>
+        <w:rPr>
+          <w:rFonts w:ascii="Times New Roman" w:hAnsi="Times New Roman" w:cs="Times New Roman"/>
+          <w:lang w:val="en-US"/>
+        </w:rPr>
+        <w:t>n, fi, a) {</w:t>
       </w:r>
     </w:p>
     <w:p>
@@ -10152,7 +10778,23 @@
           <w:rFonts w:ascii="Times New Roman" w:hAnsi="Times New Roman" w:cs="Times New Roman"/>
           <w:lang w:val="en-US"/>
         </w:rPr>
-        <w:t xml:space="preserve">      this.massPQ2[n] = pq1;</w:t>
+        <w:t xml:space="preserve">      </w:t>
+      </w:r>
+      <w:proofErr w:type="gramStart"/>
+      <w:r>
+        <w:rPr>
+          <w:rFonts w:ascii="Times New Roman" w:hAnsi="Times New Roman" w:cs="Times New Roman"/>
+          <w:lang w:val="en-US"/>
+        </w:rPr>
+        <w:t>this.massPQ</w:t>
+      </w:r>
+      <w:proofErr w:type="gramEnd"/>
+      <w:r>
+        <w:rPr>
+          <w:rFonts w:ascii="Times New Roman" w:hAnsi="Times New Roman" w:cs="Times New Roman"/>
+          <w:lang w:val="en-US"/>
+        </w:rPr>
+        <w:t>2[n] = pq1;</w:t>
       </w:r>
     </w:p>
     <w:p>
@@ -10182,7 +10824,23 @@
           <w:rFonts w:ascii="Times New Roman" w:hAnsi="Times New Roman" w:cs="Times New Roman"/>
           <w:lang w:val="en-US"/>
         </w:rPr>
-        <w:t xml:space="preserve">      this.massPQ2[n] = pq1 - (</w:t>
+        <w:t xml:space="preserve">      </w:t>
+      </w:r>
+      <w:proofErr w:type="gramStart"/>
+      <w:r>
+        <w:rPr>
+          <w:rFonts w:ascii="Times New Roman" w:hAnsi="Times New Roman" w:cs="Times New Roman"/>
+          <w:lang w:val="en-US"/>
+        </w:rPr>
+        <w:t>this.massPQ</w:t>
+      </w:r>
+      <w:proofErr w:type="gramEnd"/>
+      <w:r>
+        <w:rPr>
+          <w:rFonts w:ascii="Times New Roman" w:hAnsi="Times New Roman" w:cs="Times New Roman"/>
+          <w:lang w:val="en-US"/>
+        </w:rPr>
+        <w:t>2[n] = pq1 - (</w:t>
       </w:r>
       <w:proofErr w:type="spellStart"/>
       <w:r>
@@ -10231,6 +10889,7 @@
         <w:t xml:space="preserve">    return </w:t>
       </w:r>
       <w:proofErr w:type="spellStart"/>
+      <w:proofErr w:type="gramStart"/>
       <w:r>
         <w:rPr>
           <w:rFonts w:ascii="Times New Roman" w:hAnsi="Times New Roman" w:cs="Times New Roman"/>
@@ -10239,6 +10898,7 @@
         <w:t>this.massPQ</w:t>
       </w:r>
       <w:proofErr w:type="spellEnd"/>
+      <w:proofErr w:type="gramEnd"/>
       <w:r>
         <w:rPr>
           <w:rFonts w:ascii="Times New Roman" w:hAnsi="Times New Roman" w:cs="Times New Roman"/>
@@ -10539,15 +11199,31 @@
           <w:rFonts w:ascii="Times New Roman" w:hAnsi="Times New Roman" w:cs="Times New Roman"/>
           <w:lang w:val="en-US"/>
         </w:rPr>
-        <w:t>tg_Sin_arctg</w:t>
-      </w:r>
-      <w:proofErr w:type="spellEnd"/>
-      <w:r>
-        <w:rPr>
-          <w:rFonts w:ascii="Times New Roman" w:hAnsi="Times New Roman" w:cs="Times New Roman"/>
-          <w:lang w:val="en-US"/>
-        </w:rPr>
-        <w:t>(n, fi, a) {</w:t>
+        <w:t>tg_Sin_</w:t>
+      </w:r>
+      <w:proofErr w:type="gramStart"/>
+      <w:r>
+        <w:rPr>
+          <w:rFonts w:ascii="Times New Roman" w:hAnsi="Times New Roman" w:cs="Times New Roman"/>
+          <w:lang w:val="en-US"/>
+        </w:rPr>
+        <w:t>arctg</w:t>
+      </w:r>
+      <w:proofErr w:type="spellEnd"/>
+      <w:r>
+        <w:rPr>
+          <w:rFonts w:ascii="Times New Roman" w:hAnsi="Times New Roman" w:cs="Times New Roman"/>
+          <w:lang w:val="en-US"/>
+        </w:rPr>
+        <w:t>(</w:t>
+      </w:r>
+      <w:proofErr w:type="gramEnd"/>
+      <w:r>
+        <w:rPr>
+          <w:rFonts w:ascii="Times New Roman" w:hAnsi="Times New Roman" w:cs="Times New Roman"/>
+          <w:lang w:val="en-US"/>
+        </w:rPr>
+        <w:t>n, fi, a) {</w:t>
       </w:r>
     </w:p>
     <w:p>
@@ -10566,6 +11242,7 @@
         <w:t xml:space="preserve">    </w:t>
       </w:r>
       <w:proofErr w:type="spellStart"/>
+      <w:proofErr w:type="gramStart"/>
       <w:r>
         <w:rPr>
           <w:rFonts w:ascii="Times New Roman" w:hAnsi="Times New Roman" w:cs="Times New Roman"/>
@@ -10574,6 +11251,7 @@
         <w:t>this.massPQ</w:t>
       </w:r>
       <w:proofErr w:type="spellEnd"/>
+      <w:proofErr w:type="gramEnd"/>
       <w:r>
         <w:rPr>
           <w:rFonts w:ascii="Times New Roman" w:hAnsi="Times New Roman" w:cs="Times New Roman"/>
@@ -10678,6 +11356,7 @@
         <w:t xml:space="preserve">    return </w:t>
       </w:r>
       <w:proofErr w:type="spellStart"/>
+      <w:proofErr w:type="gramStart"/>
       <w:r>
         <w:rPr>
           <w:rFonts w:ascii="Times New Roman" w:hAnsi="Times New Roman" w:cs="Times New Roman"/>
@@ -10686,6 +11365,7 @@
         <w:t>this.massPQ</w:t>
       </w:r>
       <w:proofErr w:type="spellEnd"/>
+      <w:proofErr w:type="gramEnd"/>
       <w:r>
         <w:rPr>
           <w:rFonts w:ascii="Times New Roman" w:hAnsi="Times New Roman" w:cs="Times New Roman"/>
@@ -11077,15 +11757,31 @@
           <w:rFonts w:ascii="Times New Roman" w:hAnsi="Times New Roman" w:cs="Times New Roman"/>
           <w:lang w:val="en-US"/>
         </w:rPr>
-        <w:t>Drob_smal_th</w:t>
-      </w:r>
-      <w:proofErr w:type="spellEnd"/>
-      <w:r>
-        <w:rPr>
-          <w:rFonts w:ascii="Times New Roman" w:hAnsi="Times New Roman" w:cs="Times New Roman"/>
-          <w:lang w:val="en-US"/>
-        </w:rPr>
-        <w:t xml:space="preserve">(n, fi, a) </w:t>
+        <w:t>Drob_smal_</w:t>
+      </w:r>
+      <w:proofErr w:type="gramStart"/>
+      <w:r>
+        <w:rPr>
+          <w:rFonts w:ascii="Times New Roman" w:hAnsi="Times New Roman" w:cs="Times New Roman"/>
+          <w:lang w:val="en-US"/>
+        </w:rPr>
+        <w:t>th</w:t>
+      </w:r>
+      <w:proofErr w:type="spellEnd"/>
+      <w:r>
+        <w:rPr>
+          <w:rFonts w:ascii="Times New Roman" w:hAnsi="Times New Roman" w:cs="Times New Roman"/>
+          <w:lang w:val="en-US"/>
+        </w:rPr>
+        <w:t>(</w:t>
+      </w:r>
+      <w:proofErr w:type="gramEnd"/>
+      <w:r>
+        <w:rPr>
+          <w:rFonts w:ascii="Times New Roman" w:hAnsi="Times New Roman" w:cs="Times New Roman"/>
+          <w:lang w:val="en-US"/>
+        </w:rPr>
+        <w:t xml:space="preserve">n, fi, a) </w:t>
       </w:r>
     </w:p>
     <w:p>
@@ -11101,7 +11797,23 @@
           <w:rFonts w:ascii="Times New Roman" w:hAnsi="Times New Roman" w:cs="Times New Roman"/>
           <w:lang w:val="en-US"/>
         </w:rPr>
-        <w:t xml:space="preserve">let pq1 = a,    </w:t>
+        <w:t xml:space="preserve">let pq1 = </w:t>
+      </w:r>
+      <w:proofErr w:type="gramStart"/>
+      <w:r>
+        <w:rPr>
+          <w:rFonts w:ascii="Times New Roman" w:hAnsi="Times New Roman" w:cs="Times New Roman"/>
+          <w:lang w:val="en-US"/>
+        </w:rPr>
+        <w:t xml:space="preserve">a,   </w:t>
+      </w:r>
+      <w:proofErr w:type="gramEnd"/>
+      <w:r>
+        <w:rPr>
+          <w:rFonts w:ascii="Times New Roman" w:hAnsi="Times New Roman" w:cs="Times New Roman"/>
+          <w:lang w:val="en-US"/>
+        </w:rPr>
+        <w:t xml:space="preserve"> </w:t>
       </w:r>
       <w:proofErr w:type="spellStart"/>
       <w:r>
@@ -11149,7 +11861,23 @@
           <w:rFonts w:ascii="Times New Roman" w:hAnsi="Times New Roman" w:cs="Times New Roman"/>
           <w:lang w:val="en-US"/>
         </w:rPr>
-        <w:t xml:space="preserve">      this.massPQ2[n] = pq1;</w:t>
+        <w:t xml:space="preserve">      </w:t>
+      </w:r>
+      <w:proofErr w:type="gramStart"/>
+      <w:r>
+        <w:rPr>
+          <w:rFonts w:ascii="Times New Roman" w:hAnsi="Times New Roman" w:cs="Times New Roman"/>
+          <w:lang w:val="en-US"/>
+        </w:rPr>
+        <w:t>this.massPQ</w:t>
+      </w:r>
+      <w:proofErr w:type="gramEnd"/>
+      <w:r>
+        <w:rPr>
+          <w:rFonts w:ascii="Times New Roman" w:hAnsi="Times New Roman" w:cs="Times New Roman"/>
+          <w:lang w:val="en-US"/>
+        </w:rPr>
+        <w:t>2[n] = pq1;</w:t>
       </w:r>
     </w:p>
     <w:p>
@@ -11181,7 +11909,23 @@
           <w:rFonts w:ascii="Times New Roman" w:hAnsi="Times New Roman" w:cs="Times New Roman"/>
           <w:lang w:val="en-US"/>
         </w:rPr>
-        <w:t xml:space="preserve">      this.massPQ2[n] = pq1 - (</w:t>
+        <w:t xml:space="preserve">      </w:t>
+      </w:r>
+      <w:proofErr w:type="gramStart"/>
+      <w:r>
+        <w:rPr>
+          <w:rFonts w:ascii="Times New Roman" w:hAnsi="Times New Roman" w:cs="Times New Roman"/>
+          <w:lang w:val="en-US"/>
+        </w:rPr>
+        <w:t>this.massPQ</w:t>
+      </w:r>
+      <w:proofErr w:type="gramEnd"/>
+      <w:r>
+        <w:rPr>
+          <w:rFonts w:ascii="Times New Roman" w:hAnsi="Times New Roman" w:cs="Times New Roman"/>
+          <w:lang w:val="en-US"/>
+        </w:rPr>
+        <w:t>2[n] = pq1 - (</w:t>
       </w:r>
       <w:proofErr w:type="spellStart"/>
       <w:r>
@@ -11232,6 +11976,7 @@
         <w:t xml:space="preserve">    return </w:t>
       </w:r>
       <w:proofErr w:type="spellStart"/>
+      <w:proofErr w:type="gramStart"/>
       <w:r>
         <w:rPr>
           <w:rFonts w:ascii="Times New Roman" w:hAnsi="Times New Roman" w:cs="Times New Roman"/>
@@ -11240,6 +11985,7 @@
         <w:t>this.massPQ</w:t>
       </w:r>
       <w:proofErr w:type="spellEnd"/>
+      <w:proofErr w:type="gramEnd"/>
       <w:r>
         <w:rPr>
           <w:rFonts w:ascii="Times New Roman" w:hAnsi="Times New Roman" w:cs="Times New Roman"/>
@@ -11535,21 +12281,7 @@
           <w:rFonts w:ascii="Times New Roman" w:hAnsi="Times New Roman" w:cs="Times New Roman"/>
           <w:lang w:val="en-US"/>
         </w:rPr>
-        <w:t>3</w:t>
-      </w:r>
-      <w:r>
-        <w:rPr>
-          <w:rFonts w:ascii="Times New Roman" w:hAnsi="Times New Roman" w:cs="Times New Roman"/>
-          <w:lang w:val="en-US"/>
-        </w:rPr>
-        <w:t>9</w:t>
-      </w:r>
-      <w:r>
-        <w:rPr>
-          <w:rFonts w:ascii="Times New Roman" w:hAnsi="Times New Roman" w:cs="Times New Roman"/>
-          <w:lang w:val="en-US"/>
-        </w:rPr>
-        <w:t>:</w:t>
+        <w:t>39:</w:t>
       </w:r>
       <w:r>
         <w:rPr>
@@ -11564,15 +12296,31 @@
           <w:rFonts w:ascii="Times New Roman" w:hAnsi="Times New Roman" w:cs="Times New Roman"/>
           <w:lang w:val="en-US"/>
         </w:rPr>
-        <w:t>tg_Sin_arctg</w:t>
-      </w:r>
-      <w:proofErr w:type="spellEnd"/>
-      <w:r>
-        <w:rPr>
-          <w:rFonts w:ascii="Times New Roman" w:hAnsi="Times New Roman" w:cs="Times New Roman"/>
-          <w:lang w:val="en-US"/>
-        </w:rPr>
-        <w:t>(n, fi, a) {</w:t>
+        <w:t>tg_Sin_</w:t>
+      </w:r>
+      <w:proofErr w:type="gramStart"/>
+      <w:r>
+        <w:rPr>
+          <w:rFonts w:ascii="Times New Roman" w:hAnsi="Times New Roman" w:cs="Times New Roman"/>
+          <w:lang w:val="en-US"/>
+        </w:rPr>
+        <w:t>arctg</w:t>
+      </w:r>
+      <w:proofErr w:type="spellEnd"/>
+      <w:r>
+        <w:rPr>
+          <w:rFonts w:ascii="Times New Roman" w:hAnsi="Times New Roman" w:cs="Times New Roman"/>
+          <w:lang w:val="en-US"/>
+        </w:rPr>
+        <w:t>(</w:t>
+      </w:r>
+      <w:proofErr w:type="gramEnd"/>
+      <w:r>
+        <w:rPr>
+          <w:rFonts w:ascii="Times New Roman" w:hAnsi="Times New Roman" w:cs="Times New Roman"/>
+          <w:lang w:val="en-US"/>
+        </w:rPr>
+        <w:t>n, fi, a) {</w:t>
       </w:r>
     </w:p>
     <w:p>
@@ -11591,6 +12339,7 @@
         <w:t xml:space="preserve">    </w:t>
       </w:r>
       <w:proofErr w:type="spellStart"/>
+      <w:proofErr w:type="gramStart"/>
       <w:r>
         <w:rPr>
           <w:rFonts w:ascii="Times New Roman" w:hAnsi="Times New Roman" w:cs="Times New Roman"/>
@@ -11599,6 +12348,7 @@
         <w:t>this.massPQ</w:t>
       </w:r>
       <w:proofErr w:type="spellEnd"/>
+      <w:proofErr w:type="gramEnd"/>
       <w:r>
         <w:rPr>
           <w:rFonts w:ascii="Times New Roman" w:hAnsi="Times New Roman" w:cs="Times New Roman"/>
@@ -11703,6 +12453,7 @@
         <w:t xml:space="preserve">    return </w:t>
       </w:r>
       <w:proofErr w:type="spellStart"/>
+      <w:proofErr w:type="gramStart"/>
       <w:r>
         <w:rPr>
           <w:rFonts w:ascii="Times New Roman" w:hAnsi="Times New Roman" w:cs="Times New Roman"/>
@@ -11711,6 +12462,7 @@
         <w:t>this.massPQ</w:t>
       </w:r>
       <w:proofErr w:type="spellEnd"/>
+      <w:proofErr w:type="gramEnd"/>
       <w:r>
         <w:rPr>
           <w:rFonts w:ascii="Times New Roman" w:hAnsi="Times New Roman" w:cs="Times New Roman"/>
@@ -11788,13 +12540,7 @@
             <w:rPr>
               <w:rFonts w:ascii="Cambria Math" w:hAnsi="Cambria Math" w:cs="Times New Roman"/>
             </w:rPr>
-            <m:t>t</m:t>
-          </m:r>
-          <m:r>
-            <w:rPr>
-              <w:rFonts w:ascii="Cambria Math" w:hAnsi="Cambria Math" w:cs="Times New Roman"/>
-            </w:rPr>
-            <m:t>h</m:t>
+            <m:t>th</m:t>
           </m:r>
           <m:d>
             <m:dPr>
@@ -12086,6 +12832,396 @@
           <w:lang w:val="en-US"/>
         </w:rPr>
       </w:pPr>
+    </w:p>
+    <w:p>
+      <w:pPr>
+        <w:spacing w:line="360" w:lineRule="auto"/>
+        <w:rPr>
+          <w:rFonts w:ascii="Times New Roman" w:hAnsi="Times New Roman" w:cs="Times New Roman"/>
+          <w:lang w:val="en-US"/>
+        </w:rPr>
+      </w:pPr>
+    </w:p>
+    <w:p>
+      <w:pPr>
+        <w:spacing w:line="360" w:lineRule="auto"/>
+        <w:rPr>
+          <w:rFonts w:ascii="Times New Roman" w:hAnsi="Times New Roman" w:cs="Times New Roman"/>
+          <w:lang w:val="en-US"/>
+        </w:rPr>
+      </w:pPr>
+      <w:r>
+        <w:rPr>
+          <w:rFonts w:ascii="Times New Roman" w:hAnsi="Times New Roman" w:cs="Times New Roman"/>
+          <w:lang w:val="en-US"/>
+        </w:rPr>
+        <w:t xml:space="preserve">42. </w:t>
+      </w:r>
+      <w:r>
+        <w:rPr>
+          <w:rFonts w:ascii="Times New Roman" w:hAnsi="Times New Roman" w:cs="Times New Roman"/>
+          <w:lang w:val="en-US"/>
+        </w:rPr>
+        <w:t xml:space="preserve">  </w:t>
+      </w:r>
+      <w:proofErr w:type="spellStart"/>
+      <w:r>
+        <w:rPr>
+          <w:rFonts w:ascii="Times New Roman" w:hAnsi="Times New Roman" w:cs="Times New Roman"/>
+          <w:lang w:val="en-US"/>
+        </w:rPr>
+        <w:t>sin_</w:t>
+      </w:r>
+      <w:proofErr w:type="gramStart"/>
+      <w:r>
+        <w:rPr>
+          <w:rFonts w:ascii="Times New Roman" w:hAnsi="Times New Roman" w:cs="Times New Roman"/>
+          <w:lang w:val="en-US"/>
+        </w:rPr>
+        <w:t>sinDivsin</w:t>
+      </w:r>
+      <w:proofErr w:type="spellEnd"/>
+      <w:r>
+        <w:rPr>
+          <w:rFonts w:ascii="Times New Roman" w:hAnsi="Times New Roman" w:cs="Times New Roman"/>
+          <w:lang w:val="en-US"/>
+        </w:rPr>
+        <w:t>(</w:t>
+      </w:r>
+      <w:proofErr w:type="gramEnd"/>
+      <w:r>
+        <w:rPr>
+          <w:rFonts w:ascii="Times New Roman" w:hAnsi="Times New Roman" w:cs="Times New Roman"/>
+          <w:lang w:val="en-US"/>
+        </w:rPr>
+        <w:t>n, fi) {</w:t>
+      </w:r>
+    </w:p>
+    <w:p>
+      <w:pPr>
+        <w:spacing w:line="360" w:lineRule="auto"/>
+        <w:rPr>
+          <w:rFonts w:ascii="Times New Roman" w:hAnsi="Times New Roman" w:cs="Times New Roman"/>
+          <w:lang w:val="en-US"/>
+        </w:rPr>
+      </w:pPr>
+      <w:r>
+        <w:rPr>
+          <w:rFonts w:ascii="Times New Roman" w:hAnsi="Times New Roman" w:cs="Times New Roman"/>
+          <w:lang w:val="en-US"/>
+        </w:rPr>
+        <w:t xml:space="preserve">    </w:t>
+      </w:r>
+      <w:proofErr w:type="spellStart"/>
+      <w:proofErr w:type="gramStart"/>
+      <w:r>
+        <w:rPr>
+          <w:rFonts w:ascii="Times New Roman" w:hAnsi="Times New Roman" w:cs="Times New Roman"/>
+          <w:lang w:val="en-US"/>
+        </w:rPr>
+        <w:t>this.massPQ</w:t>
+      </w:r>
+      <w:proofErr w:type="spellEnd"/>
+      <w:proofErr w:type="gramEnd"/>
+      <w:r>
+        <w:rPr>
+          <w:rFonts w:ascii="Times New Roman" w:hAnsi="Times New Roman" w:cs="Times New Roman"/>
+          <w:lang w:val="en-US"/>
+        </w:rPr>
+        <w:t xml:space="preserve">[n] = </w:t>
+      </w:r>
+      <w:proofErr w:type="spellStart"/>
+      <w:r>
+        <w:rPr>
+          <w:rFonts w:ascii="Times New Roman" w:hAnsi="Times New Roman" w:cs="Times New Roman"/>
+          <w:lang w:val="en-US"/>
+        </w:rPr>
+        <w:t>Math.sin</w:t>
+      </w:r>
+      <w:proofErr w:type="spellEnd"/>
+      <w:r>
+        <w:rPr>
+          <w:rFonts w:ascii="Times New Roman" w:hAnsi="Times New Roman" w:cs="Times New Roman"/>
+          <w:lang w:val="en-US"/>
+        </w:rPr>
+        <w:t xml:space="preserve">( </w:t>
+      </w:r>
+      <w:proofErr w:type="spellStart"/>
+      <w:r>
+        <w:rPr>
+          <w:rFonts w:ascii="Times New Roman" w:hAnsi="Times New Roman" w:cs="Times New Roman"/>
+          <w:lang w:val="en-US"/>
+        </w:rPr>
+        <w:t>Math.sin</w:t>
+      </w:r>
+      <w:proofErr w:type="spellEnd"/>
+      <w:r>
+        <w:rPr>
+          <w:rFonts w:ascii="Times New Roman" w:hAnsi="Times New Roman" w:cs="Times New Roman"/>
+          <w:lang w:val="en-US"/>
+        </w:rPr>
+        <w:t>((n+1)*fi)/</w:t>
+      </w:r>
+      <w:proofErr w:type="spellStart"/>
+      <w:r>
+        <w:rPr>
+          <w:rFonts w:ascii="Times New Roman" w:hAnsi="Times New Roman" w:cs="Times New Roman"/>
+          <w:lang w:val="en-US"/>
+        </w:rPr>
+        <w:t>Math.sin</w:t>
+      </w:r>
+      <w:proofErr w:type="spellEnd"/>
+      <w:r>
+        <w:rPr>
+          <w:rFonts w:ascii="Times New Roman" w:hAnsi="Times New Roman" w:cs="Times New Roman"/>
+          <w:lang w:val="en-US"/>
+        </w:rPr>
+        <w:t>(n*fi) );</w:t>
+      </w:r>
+    </w:p>
+    <w:p>
+      <w:pPr>
+        <w:spacing w:line="360" w:lineRule="auto"/>
+        <w:rPr>
+          <w:rFonts w:ascii="Times New Roman" w:hAnsi="Times New Roman" w:cs="Times New Roman"/>
+          <w:lang w:val="en-US"/>
+        </w:rPr>
+      </w:pPr>
+      <w:r>
+        <w:rPr>
+          <w:rFonts w:ascii="Times New Roman" w:hAnsi="Times New Roman" w:cs="Times New Roman"/>
+          <w:lang w:val="en-US"/>
+        </w:rPr>
+        <w:t xml:space="preserve">    return </w:t>
+      </w:r>
+      <w:proofErr w:type="spellStart"/>
+      <w:proofErr w:type="gramStart"/>
+      <w:r>
+        <w:rPr>
+          <w:rFonts w:ascii="Times New Roman" w:hAnsi="Times New Roman" w:cs="Times New Roman"/>
+          <w:lang w:val="en-US"/>
+        </w:rPr>
+        <w:t>this.massPQ</w:t>
+      </w:r>
+      <w:proofErr w:type="spellEnd"/>
+      <w:proofErr w:type="gramEnd"/>
+      <w:r>
+        <w:rPr>
+          <w:rFonts w:ascii="Times New Roman" w:hAnsi="Times New Roman" w:cs="Times New Roman"/>
+          <w:lang w:val="en-US"/>
+        </w:rPr>
+        <w:t>[n];</w:t>
+      </w:r>
+      <w:r>
+        <w:rPr>
+          <w:rFonts w:ascii="Times New Roman" w:hAnsi="Times New Roman" w:cs="Times New Roman"/>
+          <w:lang w:val="en-US"/>
+        </w:rPr>
+        <w:t xml:space="preserve"> </w:t>
+      </w:r>
+    </w:p>
+    <w:p>
+      <w:pPr>
+        <w:spacing w:line="360" w:lineRule="auto"/>
+        <w:rPr>
+          <w:rFonts w:ascii="Times New Roman" w:hAnsi="Times New Roman" w:cs="Times New Roman"/>
+          <w:lang w:val="en-US"/>
+        </w:rPr>
+      </w:pPr>
+      <w:r>
+        <w:rPr>
+          <w:rFonts w:ascii="Times New Roman" w:hAnsi="Times New Roman" w:cs="Times New Roman"/>
+          <w:lang w:val="en-US"/>
+        </w:rPr>
+        <w:t>}</w:t>
+      </w:r>
+    </w:p>
+    <w:p>
+      <w:pPr>
+        <w:spacing w:line="360" w:lineRule="auto"/>
+        <w:rPr>
+          <w:rFonts w:ascii="Times New Roman" w:hAnsi="Times New Roman" w:cs="Times New Roman"/>
+          <w:lang w:val="en-US"/>
+        </w:rPr>
+      </w:pPr>
+      <m:oMathPara>
+        <m:oMath>
+          <m:func>
+            <m:funcPr>
+              <m:ctrlPr>
+                <w:rPr>
+                  <w:rFonts w:ascii="Cambria Math" w:hAnsi="Cambria Math"/>
+                  <w:i/>
+                </w:rPr>
+              </m:ctrlPr>
+            </m:funcPr>
+            <m:fName>
+              <m:r>
+                <m:rPr>
+                  <m:sty m:val="p"/>
+                </m:rPr>
+                <w:rPr>
+                  <w:rFonts w:ascii="Cambria Math" w:hAnsi="Cambria Math"/>
+                  <w:lang w:val="en-US"/>
+                </w:rPr>
+                <m:t>sin</m:t>
+              </m:r>
+            </m:fName>
+            <m:e>
+              <m:d>
+                <m:dPr>
+                  <m:ctrlPr>
+                    <w:rPr>
+                      <w:rFonts w:ascii="Cambria Math" w:hAnsi="Cambria Math"/>
+                      <w:i/>
+                    </w:rPr>
+                  </m:ctrlPr>
+                </m:dPr>
+                <m:e>
+                  <m:f>
+                    <m:fPr>
+                      <m:ctrlPr>
+                        <w:rPr>
+                          <w:rFonts w:ascii="Cambria Math" w:hAnsi="Cambria Math"/>
+                          <w:i/>
+                        </w:rPr>
+                      </m:ctrlPr>
+                    </m:fPr>
+                    <m:num>
+                      <m:func>
+                        <m:funcPr>
+                          <m:ctrlPr>
+                            <w:rPr>
+                              <w:rFonts w:ascii="Cambria Math" w:hAnsi="Cambria Math"/>
+                              <w:i/>
+                            </w:rPr>
+                          </m:ctrlPr>
+                        </m:funcPr>
+                        <m:fName>
+                          <m:r>
+                            <m:rPr>
+                              <m:sty m:val="p"/>
+                            </m:rPr>
+                            <w:rPr>
+                              <w:rFonts w:ascii="Cambria Math" w:hAnsi="Cambria Math"/>
+                              <w:lang w:val="en-US"/>
+                            </w:rPr>
+                            <m:t>sin</m:t>
+                          </m:r>
+                        </m:fName>
+                        <m:e>
+                          <m:d>
+                            <m:dPr>
+                              <m:ctrlPr>
+                                <w:rPr>
+                                  <w:rFonts w:ascii="Cambria Math" w:hAnsi="Cambria Math"/>
+                                  <w:i/>
+                                </w:rPr>
+                              </m:ctrlPr>
+                            </m:dPr>
+                            <m:e>
+                              <m:d>
+                                <m:dPr>
+                                  <m:ctrlPr>
+                                    <w:rPr>
+                                      <w:rFonts w:ascii="Cambria Math" w:hAnsi="Cambria Math"/>
+                                      <w:i/>
+                                    </w:rPr>
+                                  </m:ctrlPr>
+                                </m:dPr>
+                                <m:e>
+                                  <m:r>
+                                    <w:rPr>
+                                      <w:rFonts w:ascii="Cambria Math" w:hAnsi="Cambria Math"/>
+                                    </w:rPr>
+                                    <m:t>n</m:t>
+                                  </m:r>
+                                  <m:r>
+                                    <w:rPr>
+                                      <w:rFonts w:ascii="Cambria Math" w:hAnsi="Cambria Math"/>
+                                      <w:lang w:val="en-US"/>
+                                    </w:rPr>
+                                    <m:t>+1</m:t>
+                                  </m:r>
+                                </m:e>
+                              </m:d>
+                              <m:r>
+                                <w:rPr>
+                                  <w:rFonts w:ascii="Cambria Math" w:hAnsi="Cambria Math" w:cs="Times New Roman"/>
+                                  <w:lang w:val="en-US"/>
+                                </w:rPr>
+                                <m:t>φ</m:t>
+                              </m:r>
+                            </m:e>
+                          </m:d>
+                        </m:e>
+                      </m:func>
+                      <m:ctrlPr>
+                        <w:rPr>
+                          <w:rFonts w:ascii="Cambria Math" w:hAnsi="Cambria Math" w:cs="Times New Roman"/>
+                          <w:i/>
+                          <w:lang w:val="en-US"/>
+                        </w:rPr>
+                      </m:ctrlPr>
+                    </m:num>
+                    <m:den>
+                      <m:func>
+                        <m:funcPr>
+                          <m:ctrlPr>
+                            <w:rPr>
+                              <w:rFonts w:ascii="Cambria Math" w:hAnsi="Cambria Math"/>
+                              <w:i/>
+                            </w:rPr>
+                          </m:ctrlPr>
+                        </m:funcPr>
+                        <m:fName>
+                          <m:r>
+                            <m:rPr>
+                              <m:sty m:val="p"/>
+                            </m:rPr>
+                            <w:rPr>
+                              <w:rFonts w:ascii="Cambria Math" w:hAnsi="Cambria Math"/>
+                              <w:lang w:val="en-US"/>
+                            </w:rPr>
+                            <m:t>sin</m:t>
+                          </m:r>
+                        </m:fName>
+                        <m:e>
+                          <m:d>
+                            <m:dPr>
+                              <m:ctrlPr>
+                                <w:rPr>
+                                  <w:rFonts w:ascii="Cambria Math" w:hAnsi="Cambria Math"/>
+                                  <w:i/>
+                                </w:rPr>
+                              </m:ctrlPr>
+                            </m:dPr>
+                            <m:e>
+                              <m:r>
+                                <w:rPr>
+                                  <w:rFonts w:ascii="Cambria Math" w:hAnsi="Cambria Math"/>
+                                </w:rPr>
+                                <m:t>n</m:t>
+                              </m:r>
+                              <m:r>
+                                <w:rPr>
+                                  <w:rFonts w:ascii="Cambria Math" w:hAnsi="Cambria Math" w:cs="Times New Roman"/>
+                                  <w:lang w:val="en-US"/>
+                                </w:rPr>
+                                <m:t>φ</m:t>
+                              </m:r>
+                            </m:e>
+                          </m:d>
+                        </m:e>
+                      </m:func>
+                    </m:den>
+                  </m:f>
+                </m:e>
+              </m:d>
+            </m:e>
+          </m:func>
+        </m:oMath>
+      </m:oMathPara>
     </w:p>
     <w:sectPr>
       <w:pgSz w:w="11900" w:h="16840"/>

</xml_diff>